<commit_message>
CHANGES Documentation -finished the first two chapters: Introduction and State-of-the-art
</commit_message>
<xml_diff>
--- a/!Licenta_CiotoiuRobert.docx
+++ b/!Licenta_CiotoiuRobert.docx
@@ -1,6 +1,6 @@
 
 <file path=word/document.xml><?xml version="1.0" encoding="utf-8"?>
-<w:document xmlns:wpc="http://schemas.microsoft.com/office/word/2010/wordprocessingCanvas" xmlns:cx="http://schemas.microsoft.com/office/drawing/2014/chartex" xmlns:cx1="http://schemas.microsoft.com/office/drawing/2015/9/8/chartex" xmlns:cx2="http://schemas.microsoft.com/office/drawing/2015/10/21/chartex" xmlns:cx3="http://schemas.microsoft.com/office/drawing/2016/5/9/chartex" xmlns:cx4="http://schemas.microsoft.com/office/drawing/2016/5/10/chartex" xmlns:cx5="http://schemas.microsoft.com/office/drawing/2016/5/11/chartex" xmlns:cx6="http://schemas.microsoft.com/office/drawing/2016/5/12/chartex" xmlns:cx7="http://schemas.microsoft.com/office/drawing/2016/5/13/chartex" xmlns:cx8="http://schemas.microsoft.com/office/drawing/2016/5/14/chartex" xmlns:mc="http://schemas.openxmlformats.org/markup-compatibility/2006" xmlns:aink="http://schemas.microsoft.com/office/drawing/2016/ink" xmlns:am3d="http://schemas.microsoft.com/office/drawing/2017/model3d" xmlns:o="urn:schemas-microsoft-com:office:office" xmlns:r="http://schemas.openxmlformats.org/officeDocument/2006/relationships" xmlns:m="http://schemas.openxmlformats.org/officeDocument/2006/math" xmlns:v="urn:schemas-microsoft-com:vml" xmlns:wp14="http://schemas.microsoft.com/office/word/2010/wordprocessingDrawing" xmlns:wp="http://schemas.openxmlformats.org/drawingml/2006/wordprocessingDrawing" xmlns:w10="urn:schemas-microsoft-com:office:word" xmlns:w="http://schemas.openxmlformats.org/wordprocessingml/2006/main" xmlns:w14="http://schemas.microsoft.com/office/word/2010/wordml" xmlns:w15="http://schemas.microsoft.com/office/word/2012/wordml" xmlns:w16cex="http://schemas.microsoft.com/office/word/2018/wordml/cex" xmlns:w16cid="http://schemas.microsoft.com/office/word/2016/wordml/cid" xmlns:w16="http://schemas.microsoft.com/office/word/2018/wordml" xmlns:w16se="http://schemas.microsoft.com/office/word/2015/wordml/symex" xmlns:wpg="http://schemas.microsoft.com/office/word/2010/wordprocessingGroup" xmlns:wpi="http://schemas.microsoft.com/office/word/2010/wordprocessingInk" xmlns:wne="http://schemas.microsoft.com/office/word/2006/wordml" xmlns:wps="http://schemas.microsoft.com/office/word/2010/wordprocessingShape" mc:Ignorable="w14 w15 w16se w16cid w16 w16cex wp14">
+<w:document xmlns:wpc="http://schemas.microsoft.com/office/word/2010/wordprocessingCanvas" xmlns:cx="http://schemas.microsoft.com/office/drawing/2014/chartex" xmlns:cx1="http://schemas.microsoft.com/office/drawing/2015/9/8/chartex" xmlns:cx2="http://schemas.microsoft.com/office/drawing/2015/10/21/chartex" xmlns:cx3="http://schemas.microsoft.com/office/drawing/2016/5/9/chartex" xmlns:cx4="http://schemas.microsoft.com/office/drawing/2016/5/10/chartex" xmlns:cx5="http://schemas.microsoft.com/office/drawing/2016/5/11/chartex" xmlns:cx6="http://schemas.microsoft.com/office/drawing/2016/5/12/chartex" xmlns:cx7="http://schemas.microsoft.com/office/drawing/2016/5/13/chartex" xmlns:cx8="http://schemas.microsoft.com/office/drawing/2016/5/14/chartex" xmlns:mc="http://schemas.openxmlformats.org/markup-compatibility/2006" xmlns:aink="http://schemas.microsoft.com/office/drawing/2016/ink" xmlns:am3d="http://schemas.microsoft.com/office/drawing/2017/model3d" xmlns:o="urn:schemas-microsoft-com:office:office" xmlns:r="http://schemas.openxmlformats.org/officeDocument/2006/relationships" xmlns:m="http://schemas.openxmlformats.org/officeDocument/2006/math" xmlns:v="urn:schemas-microsoft-com:vml" xmlns:wp14="http://schemas.microsoft.com/office/word/2010/wordprocessingDrawing" xmlns:wp="http://schemas.openxmlformats.org/drawingml/2006/wordprocessingDrawing" xmlns:w10="urn:schemas-microsoft-com:office:word" xmlns:w="http://schemas.openxmlformats.org/wordprocessingml/2006/main" xmlns:w14="http://schemas.microsoft.com/office/word/2010/wordml" xmlns:w15="http://schemas.microsoft.com/office/word/2012/wordml" xmlns:w16cid="http://schemas.microsoft.com/office/word/2016/wordml/cid" xmlns:w16se="http://schemas.microsoft.com/office/word/2015/wordml/symex" xmlns:wpg="http://schemas.microsoft.com/office/word/2010/wordprocessingGroup" xmlns:wpi="http://schemas.microsoft.com/office/word/2010/wordprocessingInk" xmlns:wne="http://schemas.microsoft.com/office/word/2006/wordml" xmlns:wps="http://schemas.microsoft.com/office/word/2010/wordprocessingShape" mc:Ignorable="w14 w15 w16se w16cid wp14">
   <w:body>
     <w:p>
       <w:pPr>
@@ -23,11 +23,19 @@
           <w:rFonts w:ascii="Arial" w:hAnsi="Arial" w:cs="Arial"/>
         </w:rPr>
       </w:pPr>
+      <w:proofErr w:type="spellStart"/>
       <w:r>
         <w:rPr>
           <w:rFonts w:ascii="Arial" w:hAnsi="Arial" w:cs="Arial"/>
         </w:rPr>
-        <w:t xml:space="preserve">Budgetize: </w:t>
+        <w:t>Budgetize</w:t>
+      </w:r>
+      <w:proofErr w:type="spellEnd"/>
+      <w:r>
+        <w:rPr>
+          <w:rFonts w:ascii="Arial" w:hAnsi="Arial" w:cs="Arial"/>
+        </w:rPr>
+        <w:t xml:space="preserve">: </w:t>
       </w:r>
     </w:p>
     <w:p>
@@ -256,7 +264,15 @@
       </w:r>
       <w:r>
         <w:tab/>
-        <w:t>Prof. dr. eng. Marius MARCU</w:t>
+        <w:t xml:space="preserve">Prof. dr. </w:t>
+      </w:r>
+      <w:proofErr w:type="spellStart"/>
+      <w:r>
+        <w:t>eng.</w:t>
+      </w:r>
+      <w:proofErr w:type="spellEnd"/>
+      <w:r>
+        <w:t xml:space="preserve"> Marius MARCU</w:t>
       </w:r>
     </w:p>
     <w:p>
@@ -330,8 +346,13 @@
         <w:pStyle w:val="NoSpacing"/>
       </w:pPr>
       <w:r>
-        <w:t>Nowadays, mobile phones are part of our everyday life. We carry them everywhere we go,</w:t>
-      </w:r>
+        <w:t xml:space="preserve">Nowadays, mobile phones are part of our everyday life. We carry them everywhere we </w:t>
+      </w:r>
+      <w:proofErr w:type="gramStart"/>
+      <w:r>
+        <w:t>go,</w:t>
+      </w:r>
+      <w:proofErr w:type="gramEnd"/>
       <w:r>
         <w:t xml:space="preserve"> </w:t>
       </w:r>
@@ -804,6 +825,7 @@
       <w:r>
         <w:t xml:space="preserve"> by exposing the benefits and detriments of using </w:t>
       </w:r>
+      <w:proofErr w:type="spellStart"/>
       <w:r>
         <w:rPr>
           <w:i/>
@@ -811,6 +833,7 @@
         </w:rPr>
         <w:t>Budgetize</w:t>
       </w:r>
+      <w:proofErr w:type="spellEnd"/>
       <w:r>
         <w:t xml:space="preserve"> or any of the following leaders in the</w:t>
       </w:r>
@@ -828,6 +851,7 @@
       <w:r>
         <w:t xml:space="preserve">One application I found which almost combines all the principles I had in mind when I developed </w:t>
       </w:r>
+      <w:proofErr w:type="spellStart"/>
       <w:r>
         <w:rPr>
           <w:i/>
@@ -835,6 +859,7 @@
         </w:rPr>
         <w:t>Budgetize</w:t>
       </w:r>
+      <w:proofErr w:type="spellEnd"/>
       <w:r>
         <w:t xml:space="preserve"> is </w:t>
       </w:r>
@@ -872,9 +897,18 @@
         <w:t xml:space="preserve"> Wally</w:t>
       </w:r>
       <w:r>
-        <w:t xml:space="preserve"> because it was the only one I could found, to be able to link my bank account for free and to import my history transactions.</w:t>
-      </w:r>
-    </w:p>
+        <w:t xml:space="preserve"> because it was the only </w:t>
+      </w:r>
+      <w:proofErr w:type="gramStart"/>
+      <w:r>
+        <w:t>one</w:t>
+      </w:r>
+      <w:proofErr w:type="gramEnd"/>
+      <w:r>
+        <w:t xml:space="preserve"> I could found, to be able to link my bank account for free and to import my history transactions.</w:t>
+      </w:r>
+    </w:p>
+    <w:p/>
     <w:p>
       <w:pPr>
         <w:pStyle w:val="NoSpacing"/>
@@ -923,6 +957,7 @@
       <w:r>
         <w:t xml:space="preserve">. Until there we are sharing the same functionalities, but what differentiates </w:t>
       </w:r>
+      <w:proofErr w:type="spellStart"/>
       <w:r>
         <w:rPr>
           <w:i/>
@@ -930,6 +965,7 @@
         </w:rPr>
         <w:t>Budgetize</w:t>
       </w:r>
+      <w:proofErr w:type="spellEnd"/>
       <w:r>
         <w:t xml:space="preserve"> from </w:t>
       </w:r>
@@ -946,6 +982,7 @@
       <w:r>
         <w:t xml:space="preserve">. But the most important advantage of </w:t>
       </w:r>
+      <w:proofErr w:type="spellStart"/>
       <w:r>
         <w:rPr>
           <w:i/>
@@ -953,6 +990,7 @@
         </w:rPr>
         <w:t>Budgetize</w:t>
       </w:r>
+      <w:proofErr w:type="spellEnd"/>
       <w:r>
         <w:t xml:space="preserve"> is the</w:t>
       </w:r>
@@ -1008,6 +1046,7 @@
       <w:r>
         <w:t xml:space="preserve"> has a lot more ways to display the information about the data we introduced/import, has more configurations and it has some interesting features for the premium version, but the target of </w:t>
       </w:r>
+      <w:proofErr w:type="spellStart"/>
       <w:r>
         <w:rPr>
           <w:i/>
@@ -1016,6 +1055,7 @@
         </w:rPr>
         <w:t>Budgetize</w:t>
       </w:r>
+      <w:proofErr w:type="spellEnd"/>
       <w:r>
         <w:rPr>
           <w:i/>
@@ -1040,6 +1080,7 @@
       <w:r>
         <w:t xml:space="preserve">Another big competitor is </w:t>
       </w:r>
+      <w:proofErr w:type="spellStart"/>
       <w:r>
         <w:rPr>
           <w:i/>
@@ -1047,9 +1088,11 @@
         </w:rPr>
         <w:t>Spendee</w:t>
       </w:r>
+      <w:proofErr w:type="spellEnd"/>
       <w:r>
         <w:t xml:space="preserve">. The strongest element of </w:t>
       </w:r>
+      <w:proofErr w:type="spellStart"/>
       <w:r>
         <w:rPr>
           <w:i/>
@@ -1057,6 +1100,7 @@
         </w:rPr>
         <w:t>Spendee</w:t>
       </w:r>
+      <w:proofErr w:type="spellEnd"/>
       <w:r>
         <w:t xml:space="preserve"> is the user experience and the user interface. Animations, reports</w:t>
       </w:r>
@@ -1069,6 +1113,7 @@
       <w:r>
         <w:t xml:space="preserve"> One important feature of </w:t>
       </w:r>
+      <w:proofErr w:type="spellStart"/>
       <w:r>
         <w:rPr>
           <w:i/>
@@ -1076,6 +1121,7 @@
         </w:rPr>
         <w:t>Spendee</w:t>
       </w:r>
+      <w:proofErr w:type="spellEnd"/>
       <w:r>
         <w:t xml:space="preserve">, which </w:t>
       </w:r>
@@ -1087,7 +1133,15 @@
         <w:t>Wally</w:t>
       </w:r>
       <w:r>
-        <w:t xml:space="preserve"> doesn’t seems to have at least in the free version, is the biometric access to the application. I consider that feature extremely important for an application which is handling sensitive data like bank account information. </w:t>
+        <w:t xml:space="preserve"> doesn’t </w:t>
+      </w:r>
+      <w:proofErr w:type="gramStart"/>
+      <w:r>
+        <w:t>seems</w:t>
+      </w:r>
+      <w:proofErr w:type="gramEnd"/>
+      <w:r>
+        <w:t xml:space="preserve"> to have at least in the free version, is the biometric access to the application. I consider that feature extremely important for an application which is handling sensitive data like bank account information. </w:t>
       </w:r>
     </w:p>
     <w:p>
@@ -1130,6 +1184,7 @@
       <w:r>
         <w:t xml:space="preserve">Only on Android </w:t>
       </w:r>
+      <w:proofErr w:type="spellStart"/>
       <w:r>
         <w:rPr>
           <w:i/>
@@ -1137,14 +1192,16 @@
         </w:rPr>
         <w:t>Spendee</w:t>
       </w:r>
-      <w:r>
-        <w:t xml:space="preserve"> has over 1.000.000 downloads and over 28.000 reviews with a rating of 4,1 starts of 5</w:t>
+      <w:proofErr w:type="spellEnd"/>
+      <w:r>
+        <w:t xml:space="preserve"> has over 1.000.000 downloads and over 28.000 reviews with a rating of 4,1 of 5</w:t>
       </w:r>
       <w:sdt>
         <w:sdtPr>
           <w:id w:val="-2071570432"/>
           <w:citation/>
         </w:sdtPr>
+        <w:sdtEndPr/>
         <w:sdtContent>
           <w:r>
             <w:fldChar w:fldCharType="begin"/>
@@ -1176,10 +1233,46 @@
         <w:t xml:space="preserve">. Those numbers demonstrate that there is a need in area of financial management. </w:t>
       </w:r>
     </w:p>
-    <w:p/>
-    <w:p>
-      <w:r>
-        <w:t>//TODO: review the third app. Choose between: Moneytree, Bankin’, PocketGuard and Simple</w:t>
+    <w:p>
+      <w:pPr>
+        <w:pStyle w:val="NoSpacing"/>
+      </w:pPr>
+      <w:r>
+        <w:t xml:space="preserve">The last competitor I would like to mention is </w:t>
+      </w:r>
+      <w:proofErr w:type="spellStart"/>
+      <w:r>
+        <w:rPr>
+          <w:i/>
+          <w:iCs/>
+        </w:rPr>
+        <w:t>Bankin</w:t>
+      </w:r>
+      <w:proofErr w:type="spellEnd"/>
+      <w:r>
+        <w:rPr>
+          <w:i/>
+          <w:iCs/>
+        </w:rPr>
+        <w:t>’</w:t>
+      </w:r>
+      <w:r>
+        <w:t>. This Android Application also has over 1.000.000 downloads and almost 40.000 reviews with a rating of 4.7 of 5. The biggest advantages of this applications are the ability to link the bank account</w:t>
+      </w:r>
+      <w:r>
+        <w:t>s</w:t>
+      </w:r>
+      <w:r>
+        <w:t>, analytics</w:t>
+      </w:r>
+      <w:r>
+        <w:t xml:space="preserve"> and multiple ways of displaying the transactions or view them based on their type. All those features are free, also the application have premium functionalities like a personal coach but unfortunately that content is only available in French. </w:t>
+      </w:r>
+      <w:r>
+        <w:t>Also, other parts of the applications are displayed only in French and this cannot be changed. Another downside is that users cannot track all of their spending because the application doesn’t provide the functionality to manually add new transactions, it only provides the ability to import transactions from bank accounts. Even this may be sufficient for some users, this application has a limited number of banks and I wasn’t able to find any supported bank from Romania. This makes the application to have no usage in some countries or for some users which have accounts at unsupported banks.</w:t>
+      </w:r>
+      <w:r>
+        <w:t xml:space="preserve"> The design of that application is basic, without having any innovation in my opinion and this design pattern can be found in a lot of other applications, especially for budget tracking.</w:t>
       </w:r>
     </w:p>
     <w:p>
@@ -1194,6 +1287,7 @@
       <w:pPr>
         <w:pStyle w:val="NoSpacing"/>
       </w:pPr>
+      <w:proofErr w:type="spellStart"/>
       <w:r>
         <w:rPr>
           <w:i/>
@@ -1201,6 +1295,7 @@
         </w:rPr>
         <w:t>Budgetize</w:t>
       </w:r>
+      <w:proofErr w:type="spellEnd"/>
       <w:r>
         <w:t xml:space="preserve"> </w:t>
       </w:r>
@@ -1222,6 +1317,7 @@
       <w:r>
         <w:t xml:space="preserve">. Also, </w:t>
       </w:r>
+      <w:proofErr w:type="spellStart"/>
       <w:r>
         <w:rPr>
           <w:i/>
@@ -1229,9 +1325,25 @@
         </w:rPr>
         <w:t>Budgetize</w:t>
       </w:r>
+      <w:proofErr w:type="spellEnd"/>
       <w:r>
         <w:t xml:space="preserve"> has been developed with security awareness, offering the end user credibility and safety.</w:t>
       </w:r>
+      <w:r>
+        <w:t xml:space="preserve"> At the design part, </w:t>
+      </w:r>
+      <w:proofErr w:type="spellStart"/>
+      <w:r>
+        <w:rPr>
+          <w:i/>
+          <w:iCs/>
+        </w:rPr>
+        <w:t>Budgetize</w:t>
+      </w:r>
+      <w:proofErr w:type="spellEnd"/>
+      <w:r>
+        <w:t xml:space="preserve"> combines multiple elements in order to gain a spirit of originality, clearly differentiating from the rest of the applications from the market from its segment.</w:t>
+      </w:r>
     </w:p>
     <w:p>
       <w:pPr>
@@ -1255,14 +1367,118 @@
       <w:r>
         <w:t xml:space="preserve"> of </w:t>
       </w:r>
+      <w:proofErr w:type="spellStart"/>
       <w:r>
         <w:t>Budgetize</w:t>
       </w:r>
+      <w:proofErr w:type="spellEnd"/>
       <w:r>
         <w:t xml:space="preserve">, I definitely think those will create its </w:t>
       </w:r>
       <w:r>
         <w:t>own place on the Android Marketplace and enable the opportunity of acquiring a lot of users.</w:t>
+      </w:r>
+    </w:p>
+    <w:p/>
+    <w:p>
+      <w:r>
+        <w:rPr>
+          <w:noProof/>
+        </w:rPr>
+        <mc:AlternateContent>
+          <mc:Choice Requires="wps">
+            <w:drawing>
+              <wp:anchor distT="0" distB="0" distL="114300" distR="114300" simplePos="0" relativeHeight="251659264" behindDoc="0" locked="0" layoutInCell="1" allowOverlap="1" wp14:anchorId="5FE74896" wp14:editId="197DB6C4">
+                <wp:simplePos x="0" y="0"/>
+                <wp:positionH relativeFrom="column">
+                  <wp:posOffset>799618</wp:posOffset>
+                </wp:positionH>
+                <wp:positionV relativeFrom="paragraph">
+                  <wp:posOffset>113053</wp:posOffset>
+                </wp:positionV>
+                <wp:extent cx="3551563" cy="1277957"/>
+                <wp:effectExtent l="0" t="0" r="17145" b="17780"/>
+                <wp:wrapNone/>
+                <wp:docPr id="1" name="Text Box 1"/>
+                <wp:cNvGraphicFramePr/>
+                <a:graphic xmlns:a="http://schemas.openxmlformats.org/drawingml/2006/main">
+                  <a:graphicData uri="http://schemas.microsoft.com/office/word/2010/wordprocessingShape">
+                    <wps:wsp>
+                      <wps:cNvSpPr txBox="1"/>
+                      <wps:spPr>
+                        <a:xfrm>
+                          <a:off x="0" y="0"/>
+                          <a:ext cx="3551563" cy="1277957"/>
+                        </a:xfrm>
+                        <a:prstGeom prst="rect">
+                          <a:avLst/>
+                        </a:prstGeom>
+                        <a:solidFill>
+                          <a:schemeClr val="lt1"/>
+                        </a:solidFill>
+                        <a:ln w="6350">
+                          <a:solidFill>
+                            <a:prstClr val="black"/>
+                          </a:solidFill>
+                        </a:ln>
+                      </wps:spPr>
+                      <wps:txbx>
+                        <w:txbxContent>
+                          <w:p>
+                            <w:r>
+                              <w:t xml:space="preserve">ADD HERE A DIAGRAM ON HOW I POSITION ON THE MARKET RELATING TO THE ABOVE DESCRIPTED </w:t>
+                            </w:r>
+                            <w:proofErr w:type="gramStart"/>
+                            <w:r>
+                              <w:t>APPS(</w:t>
+                            </w:r>
+                            <w:proofErr w:type="gramEnd"/>
+                            <w:r>
+                              <w:t>PE MODELUL DIN PREZENTAREA DE LA ANTREPRENORIAT)</w:t>
+                            </w:r>
+                          </w:p>
+                        </w:txbxContent>
+                      </wps:txbx>
+                      <wps:bodyPr rot="0" spcFirstLastPara="0" vertOverflow="overflow" horzOverflow="overflow" vert="horz" wrap="square" lIns="91440" tIns="45720" rIns="91440" bIns="45720" numCol="1" spcCol="0" rtlCol="0" fromWordArt="0" anchor="t" anchorCtr="0" forceAA="0" compatLnSpc="1">
+                        <a:prstTxWarp prst="textNoShape">
+                          <a:avLst/>
+                        </a:prstTxWarp>
+                        <a:noAutofit/>
+                      </wps:bodyPr>
+                    </wps:wsp>
+                  </a:graphicData>
+                </a:graphic>
+              </wp:anchor>
+            </w:drawing>
+          </mc:Choice>
+          <mc:Fallback>
+            <w:pict>
+              <v:shapetype w14:anchorId="5FE74896" id="_x0000_t202" coordsize="21600,21600" o:spt="202" path="m,l,21600r21600,l21600,xe">
+                <v:stroke joinstyle="miter"/>
+                <v:path gradientshapeok="t" o:connecttype="rect"/>
+              </v:shapetype>
+              <v:shape id="Text Box 1" o:spid="_x0000_s1026" type="#_x0000_t202" style="position:absolute;left:0;text-align:left;margin-left:62.95pt;margin-top:8.9pt;width:279.65pt;height:100.65pt;z-index:251659264;visibility:visible;mso-wrap-style:square;mso-wrap-distance-left:9pt;mso-wrap-distance-top:0;mso-wrap-distance-right:9pt;mso-wrap-distance-bottom:0;mso-position-horizontal:absolute;mso-position-horizontal-relative:text;mso-position-vertical:absolute;mso-position-vertical-relative:text;v-text-anchor:top" o:gfxdata="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" fillcolor="white [3201]" strokeweight=".5pt">
+                <v:textbox>
+                  <w:txbxContent>
+                    <w:p>
+                      <w:r>
+                        <w:t xml:space="preserve">ADD HERE A DIAGRAM ON HOW I POSITION ON THE MARKET RELATING TO THE ABOVE DESCRIPTED </w:t>
+                      </w:r>
+                      <w:proofErr w:type="gramStart"/>
+                      <w:r>
+                        <w:t>APPS(</w:t>
+                      </w:r>
+                      <w:proofErr w:type="gramEnd"/>
+                      <w:r>
+                        <w:t>PE MODELUL DIN PREZENTAREA DE LA ANTREPRENORIAT)</w:t>
+                      </w:r>
+                    </w:p>
+                  </w:txbxContent>
+                </v:textbox>
+              </v:shape>
+            </w:pict>
+          </mc:Fallback>
+        </mc:AlternateContent>
       </w:r>
     </w:p>
     <w:p/>
@@ -1272,9 +1488,20 @@
     <w:p/>
     <w:p/>
     <w:p/>
-    <w:p/>
-    <w:p/>
-    <w:p/>
+    <w:p>
+      <w:pPr>
+        <w:pStyle w:val="Heading1"/>
+      </w:pPr>
+      <w:r>
+        <w:lastRenderedPageBreak/>
+        <w:t>Theoretical Foundation</w:t>
+      </w:r>
+    </w:p>
+    <w:p>
+      <w:pPr>
+        <w:pStyle w:val="NoSpacing"/>
+      </w:pPr>
+    </w:p>
     <w:p/>
     <w:p>
       <w:pPr>
@@ -1304,7 +1531,7 @@
 </file>
 
 <file path=word/endnotes.xml><?xml version="1.0" encoding="utf-8"?>
-<w:endnotes xmlns:wpc="http://schemas.microsoft.com/office/word/2010/wordprocessingCanvas" xmlns:cx="http://schemas.microsoft.com/office/drawing/2014/chartex" xmlns:cx1="http://schemas.microsoft.com/office/drawing/2015/9/8/chartex" xmlns:cx2="http://schemas.microsoft.com/office/drawing/2015/10/21/chartex" xmlns:cx3="http://schemas.microsoft.com/office/drawing/2016/5/9/chartex" xmlns:cx4="http://schemas.microsoft.com/office/drawing/2016/5/10/chartex" xmlns:cx5="http://schemas.microsoft.com/office/drawing/2016/5/11/chartex" xmlns:cx6="http://schemas.microsoft.com/office/drawing/2016/5/12/chartex" xmlns:cx7="http://schemas.microsoft.com/office/drawing/2016/5/13/chartex" xmlns:cx8="http://schemas.microsoft.com/office/drawing/2016/5/14/chartex" xmlns:mc="http://schemas.openxmlformats.org/markup-compatibility/2006" xmlns:aink="http://schemas.microsoft.com/office/drawing/2016/ink" xmlns:am3d="http://schemas.microsoft.com/office/drawing/2017/model3d" xmlns:o="urn:schemas-microsoft-com:office:office" xmlns:r="http://schemas.openxmlformats.org/officeDocument/2006/relationships" xmlns:m="http://schemas.openxmlformats.org/officeDocument/2006/math" xmlns:v="urn:schemas-microsoft-com:vml" xmlns:wp14="http://schemas.microsoft.com/office/word/2010/wordprocessingDrawing" xmlns:wp="http://schemas.openxmlformats.org/drawingml/2006/wordprocessingDrawing" xmlns:w10="urn:schemas-microsoft-com:office:word" xmlns:w="http://schemas.openxmlformats.org/wordprocessingml/2006/main" xmlns:w14="http://schemas.microsoft.com/office/word/2010/wordml" xmlns:w15="http://schemas.microsoft.com/office/word/2012/wordml" xmlns:w16cex="http://schemas.microsoft.com/office/word/2018/wordml/cex" xmlns:w16cid="http://schemas.microsoft.com/office/word/2016/wordml/cid" xmlns:w16="http://schemas.microsoft.com/office/word/2018/wordml" xmlns:w16se="http://schemas.microsoft.com/office/word/2015/wordml/symex" xmlns:wpg="http://schemas.microsoft.com/office/word/2010/wordprocessingGroup" xmlns:wpi="http://schemas.microsoft.com/office/word/2010/wordprocessingInk" xmlns:wne="http://schemas.microsoft.com/office/word/2006/wordml" xmlns:wps="http://schemas.microsoft.com/office/word/2010/wordprocessingShape" mc:Ignorable="w14 w15 w16se w16cid w16 w16cex wp14">
+<w:endnotes xmlns:wpc="http://schemas.microsoft.com/office/word/2010/wordprocessingCanvas" xmlns:cx="http://schemas.microsoft.com/office/drawing/2014/chartex" xmlns:cx1="http://schemas.microsoft.com/office/drawing/2015/9/8/chartex" xmlns:cx2="http://schemas.microsoft.com/office/drawing/2015/10/21/chartex" xmlns:cx3="http://schemas.microsoft.com/office/drawing/2016/5/9/chartex" xmlns:cx4="http://schemas.microsoft.com/office/drawing/2016/5/10/chartex" xmlns:cx5="http://schemas.microsoft.com/office/drawing/2016/5/11/chartex" xmlns:cx6="http://schemas.microsoft.com/office/drawing/2016/5/12/chartex" xmlns:cx7="http://schemas.microsoft.com/office/drawing/2016/5/13/chartex" xmlns:cx8="http://schemas.microsoft.com/office/drawing/2016/5/14/chartex" xmlns:mc="http://schemas.openxmlformats.org/markup-compatibility/2006" xmlns:aink="http://schemas.microsoft.com/office/drawing/2016/ink" xmlns:am3d="http://schemas.microsoft.com/office/drawing/2017/model3d" xmlns:o="urn:schemas-microsoft-com:office:office" xmlns:r="http://schemas.openxmlformats.org/officeDocument/2006/relationships" xmlns:m="http://schemas.openxmlformats.org/officeDocument/2006/math" xmlns:v="urn:schemas-microsoft-com:vml" xmlns:wp14="http://schemas.microsoft.com/office/word/2010/wordprocessingDrawing" xmlns:wp="http://schemas.openxmlformats.org/drawingml/2006/wordprocessingDrawing" xmlns:w10="urn:schemas-microsoft-com:office:word" xmlns:w="http://schemas.openxmlformats.org/wordprocessingml/2006/main" xmlns:w14="http://schemas.microsoft.com/office/word/2010/wordml" xmlns:w15="http://schemas.microsoft.com/office/word/2012/wordml" xmlns:w16cid="http://schemas.microsoft.com/office/word/2016/wordml/cid" xmlns:w16se="http://schemas.microsoft.com/office/word/2015/wordml/symex" xmlns:wpg="http://schemas.microsoft.com/office/word/2010/wordprocessingGroup" xmlns:wpi="http://schemas.microsoft.com/office/word/2010/wordprocessingInk" xmlns:wne="http://schemas.microsoft.com/office/word/2006/wordml" xmlns:wps="http://schemas.microsoft.com/office/word/2010/wordprocessingShape" mc:Ignorable="w14 w15 w16se w16cid wp14">
   <w:endnote w:type="separator" w:id="-1">
     <w:p>
       <w:pPr>
@@ -1329,7 +1556,7 @@
 </file>
 
 <file path=word/footer1.xml><?xml version="1.0" encoding="utf-8"?>
-<w:ftr xmlns:wpc="http://schemas.microsoft.com/office/word/2010/wordprocessingCanvas" xmlns:cx="http://schemas.microsoft.com/office/drawing/2014/chartex" xmlns:cx1="http://schemas.microsoft.com/office/drawing/2015/9/8/chartex" xmlns:cx2="http://schemas.microsoft.com/office/drawing/2015/10/21/chartex" xmlns:cx3="http://schemas.microsoft.com/office/drawing/2016/5/9/chartex" xmlns:cx4="http://schemas.microsoft.com/office/drawing/2016/5/10/chartex" xmlns:cx5="http://schemas.microsoft.com/office/drawing/2016/5/11/chartex" xmlns:cx6="http://schemas.microsoft.com/office/drawing/2016/5/12/chartex" xmlns:cx7="http://schemas.microsoft.com/office/drawing/2016/5/13/chartex" xmlns:cx8="http://schemas.microsoft.com/office/drawing/2016/5/14/chartex" xmlns:mc="http://schemas.openxmlformats.org/markup-compatibility/2006" xmlns:aink="http://schemas.microsoft.com/office/drawing/2016/ink" xmlns:am3d="http://schemas.microsoft.com/office/drawing/2017/model3d" xmlns:o="urn:schemas-microsoft-com:office:office" xmlns:r="http://schemas.openxmlformats.org/officeDocument/2006/relationships" xmlns:m="http://schemas.openxmlformats.org/officeDocument/2006/math" xmlns:v="urn:schemas-microsoft-com:vml" xmlns:wp14="http://schemas.microsoft.com/office/word/2010/wordprocessingDrawing" xmlns:wp="http://schemas.openxmlformats.org/drawingml/2006/wordprocessingDrawing" xmlns:w10="urn:schemas-microsoft-com:office:word" xmlns:w="http://schemas.openxmlformats.org/wordprocessingml/2006/main" xmlns:w14="http://schemas.microsoft.com/office/word/2010/wordml" xmlns:w15="http://schemas.microsoft.com/office/word/2012/wordml" xmlns:w16cex="http://schemas.microsoft.com/office/word/2018/wordml/cex" xmlns:w16cid="http://schemas.microsoft.com/office/word/2016/wordml/cid" xmlns:w16="http://schemas.microsoft.com/office/word/2018/wordml" xmlns:w16se="http://schemas.microsoft.com/office/word/2015/wordml/symex" xmlns:wpg="http://schemas.microsoft.com/office/word/2010/wordprocessingGroup" xmlns:wpi="http://schemas.microsoft.com/office/word/2010/wordprocessingInk" xmlns:wne="http://schemas.microsoft.com/office/word/2006/wordml" xmlns:wps="http://schemas.microsoft.com/office/word/2010/wordprocessingShape" mc:Ignorable="w14 w15 w16se w16cid w16 w16cex wp14">
+<w:ftr xmlns:wpc="http://schemas.microsoft.com/office/word/2010/wordprocessingCanvas" xmlns:cx="http://schemas.microsoft.com/office/drawing/2014/chartex" xmlns:cx1="http://schemas.microsoft.com/office/drawing/2015/9/8/chartex" xmlns:cx2="http://schemas.microsoft.com/office/drawing/2015/10/21/chartex" xmlns:cx3="http://schemas.microsoft.com/office/drawing/2016/5/9/chartex" xmlns:cx4="http://schemas.microsoft.com/office/drawing/2016/5/10/chartex" xmlns:cx5="http://schemas.microsoft.com/office/drawing/2016/5/11/chartex" xmlns:cx6="http://schemas.microsoft.com/office/drawing/2016/5/12/chartex" xmlns:cx7="http://schemas.microsoft.com/office/drawing/2016/5/13/chartex" xmlns:cx8="http://schemas.microsoft.com/office/drawing/2016/5/14/chartex" xmlns:mc="http://schemas.openxmlformats.org/markup-compatibility/2006" xmlns:aink="http://schemas.microsoft.com/office/drawing/2016/ink" xmlns:am3d="http://schemas.microsoft.com/office/drawing/2017/model3d" xmlns:o="urn:schemas-microsoft-com:office:office" xmlns:r="http://schemas.openxmlformats.org/officeDocument/2006/relationships" xmlns:m="http://schemas.openxmlformats.org/officeDocument/2006/math" xmlns:v="urn:schemas-microsoft-com:vml" xmlns:wp14="http://schemas.microsoft.com/office/word/2010/wordprocessingDrawing" xmlns:wp="http://schemas.openxmlformats.org/drawingml/2006/wordprocessingDrawing" xmlns:w10="urn:schemas-microsoft-com:office:word" xmlns:w="http://schemas.openxmlformats.org/wordprocessingml/2006/main" xmlns:w14="http://schemas.microsoft.com/office/word/2010/wordml" xmlns:w15="http://schemas.microsoft.com/office/word/2012/wordml" xmlns:w16cid="http://schemas.microsoft.com/office/word/2016/wordml/cid" xmlns:w16se="http://schemas.microsoft.com/office/word/2015/wordml/symex" xmlns:wpg="http://schemas.microsoft.com/office/word/2010/wordprocessingGroup" xmlns:wpi="http://schemas.microsoft.com/office/word/2010/wordprocessingInk" xmlns:wne="http://schemas.microsoft.com/office/word/2006/wordml" xmlns:wps="http://schemas.microsoft.com/office/word/2010/wordprocessingShape" mc:Ignorable="w14 w15 w16se w16cid wp14">
   <w:sdt>
     <w:sdtPr>
       <w:id w:val="-422949439"/>
@@ -1382,7 +1609,7 @@
 </file>
 
 <file path=word/footnotes.xml><?xml version="1.0" encoding="utf-8"?>
-<w:footnotes xmlns:wpc="http://schemas.microsoft.com/office/word/2010/wordprocessingCanvas" xmlns:cx="http://schemas.microsoft.com/office/drawing/2014/chartex" xmlns:cx1="http://schemas.microsoft.com/office/drawing/2015/9/8/chartex" xmlns:cx2="http://schemas.microsoft.com/office/drawing/2015/10/21/chartex" xmlns:cx3="http://schemas.microsoft.com/office/drawing/2016/5/9/chartex" xmlns:cx4="http://schemas.microsoft.com/office/drawing/2016/5/10/chartex" xmlns:cx5="http://schemas.microsoft.com/office/drawing/2016/5/11/chartex" xmlns:cx6="http://schemas.microsoft.com/office/drawing/2016/5/12/chartex" xmlns:cx7="http://schemas.microsoft.com/office/drawing/2016/5/13/chartex" xmlns:cx8="http://schemas.microsoft.com/office/drawing/2016/5/14/chartex" xmlns:mc="http://schemas.openxmlformats.org/markup-compatibility/2006" xmlns:aink="http://schemas.microsoft.com/office/drawing/2016/ink" xmlns:am3d="http://schemas.microsoft.com/office/drawing/2017/model3d" xmlns:o="urn:schemas-microsoft-com:office:office" xmlns:r="http://schemas.openxmlformats.org/officeDocument/2006/relationships" xmlns:m="http://schemas.openxmlformats.org/officeDocument/2006/math" xmlns:v="urn:schemas-microsoft-com:vml" xmlns:wp14="http://schemas.microsoft.com/office/word/2010/wordprocessingDrawing" xmlns:wp="http://schemas.openxmlformats.org/drawingml/2006/wordprocessingDrawing" xmlns:w10="urn:schemas-microsoft-com:office:word" xmlns:w="http://schemas.openxmlformats.org/wordprocessingml/2006/main" xmlns:w14="http://schemas.microsoft.com/office/word/2010/wordml" xmlns:w15="http://schemas.microsoft.com/office/word/2012/wordml" xmlns:w16cex="http://schemas.microsoft.com/office/word/2018/wordml/cex" xmlns:w16cid="http://schemas.microsoft.com/office/word/2016/wordml/cid" xmlns:w16="http://schemas.microsoft.com/office/word/2018/wordml" xmlns:w16se="http://schemas.microsoft.com/office/word/2015/wordml/symex" xmlns:wpg="http://schemas.microsoft.com/office/word/2010/wordprocessingGroup" xmlns:wpi="http://schemas.microsoft.com/office/word/2010/wordprocessingInk" xmlns:wne="http://schemas.microsoft.com/office/word/2006/wordml" xmlns:wps="http://schemas.microsoft.com/office/word/2010/wordprocessingShape" mc:Ignorable="w14 w15 w16se w16cid w16 w16cex wp14">
+<w:footnotes xmlns:wpc="http://schemas.microsoft.com/office/word/2010/wordprocessingCanvas" xmlns:cx="http://schemas.microsoft.com/office/drawing/2014/chartex" xmlns:cx1="http://schemas.microsoft.com/office/drawing/2015/9/8/chartex" xmlns:cx2="http://schemas.microsoft.com/office/drawing/2015/10/21/chartex" xmlns:cx3="http://schemas.microsoft.com/office/drawing/2016/5/9/chartex" xmlns:cx4="http://schemas.microsoft.com/office/drawing/2016/5/10/chartex" xmlns:cx5="http://schemas.microsoft.com/office/drawing/2016/5/11/chartex" xmlns:cx6="http://schemas.microsoft.com/office/drawing/2016/5/12/chartex" xmlns:cx7="http://schemas.microsoft.com/office/drawing/2016/5/13/chartex" xmlns:cx8="http://schemas.microsoft.com/office/drawing/2016/5/14/chartex" xmlns:mc="http://schemas.openxmlformats.org/markup-compatibility/2006" xmlns:aink="http://schemas.microsoft.com/office/drawing/2016/ink" xmlns:am3d="http://schemas.microsoft.com/office/drawing/2017/model3d" xmlns:o="urn:schemas-microsoft-com:office:office" xmlns:r="http://schemas.openxmlformats.org/officeDocument/2006/relationships" xmlns:m="http://schemas.openxmlformats.org/officeDocument/2006/math" xmlns:v="urn:schemas-microsoft-com:vml" xmlns:wp14="http://schemas.microsoft.com/office/word/2010/wordprocessingDrawing" xmlns:wp="http://schemas.openxmlformats.org/drawingml/2006/wordprocessingDrawing" xmlns:w10="urn:schemas-microsoft-com:office:word" xmlns:w="http://schemas.openxmlformats.org/wordprocessingml/2006/main" xmlns:w14="http://schemas.microsoft.com/office/word/2010/wordml" xmlns:w15="http://schemas.microsoft.com/office/word/2012/wordml" xmlns:w16cid="http://schemas.microsoft.com/office/word/2016/wordml/cid" xmlns:w16se="http://schemas.microsoft.com/office/word/2015/wordml/symex" xmlns:wpg="http://schemas.microsoft.com/office/word/2010/wordprocessingGroup" xmlns:wpi="http://schemas.microsoft.com/office/word/2010/wordprocessingInk" xmlns:wne="http://schemas.microsoft.com/office/word/2006/wordml" xmlns:wps="http://schemas.microsoft.com/office/word/2010/wordprocessingShape" mc:Ignorable="w14 w15 w16se w16cid wp14">
   <w:footnote w:type="separator" w:id="-1">
     <w:p>
       <w:pPr>
@@ -1407,7 +1634,7 @@
 </file>
 
 <file path=word/header1.xml><?xml version="1.0" encoding="utf-8"?>
-<w:hdr xmlns:wpc="http://schemas.microsoft.com/office/word/2010/wordprocessingCanvas" xmlns:cx="http://schemas.microsoft.com/office/drawing/2014/chartex" xmlns:cx1="http://schemas.microsoft.com/office/drawing/2015/9/8/chartex" xmlns:cx2="http://schemas.microsoft.com/office/drawing/2015/10/21/chartex" xmlns:cx3="http://schemas.microsoft.com/office/drawing/2016/5/9/chartex" xmlns:cx4="http://schemas.microsoft.com/office/drawing/2016/5/10/chartex" xmlns:cx5="http://schemas.microsoft.com/office/drawing/2016/5/11/chartex" xmlns:cx6="http://schemas.microsoft.com/office/drawing/2016/5/12/chartex" xmlns:cx7="http://schemas.microsoft.com/office/drawing/2016/5/13/chartex" xmlns:cx8="http://schemas.microsoft.com/office/drawing/2016/5/14/chartex" xmlns:mc="http://schemas.openxmlformats.org/markup-compatibility/2006" xmlns:aink="http://schemas.microsoft.com/office/drawing/2016/ink" xmlns:am3d="http://schemas.microsoft.com/office/drawing/2017/model3d" xmlns:o="urn:schemas-microsoft-com:office:office" xmlns:r="http://schemas.openxmlformats.org/officeDocument/2006/relationships" xmlns:m="http://schemas.openxmlformats.org/officeDocument/2006/math" xmlns:v="urn:schemas-microsoft-com:vml" xmlns:wp14="http://schemas.microsoft.com/office/word/2010/wordprocessingDrawing" xmlns:wp="http://schemas.openxmlformats.org/drawingml/2006/wordprocessingDrawing" xmlns:w10="urn:schemas-microsoft-com:office:word" xmlns:w="http://schemas.openxmlformats.org/wordprocessingml/2006/main" xmlns:w14="http://schemas.microsoft.com/office/word/2010/wordml" xmlns:w15="http://schemas.microsoft.com/office/word/2012/wordml" xmlns:w16cex="http://schemas.microsoft.com/office/word/2018/wordml/cex" xmlns:w16cid="http://schemas.microsoft.com/office/word/2016/wordml/cid" xmlns:w16="http://schemas.microsoft.com/office/word/2018/wordml" xmlns:w16se="http://schemas.microsoft.com/office/word/2015/wordml/symex" xmlns:wpg="http://schemas.microsoft.com/office/word/2010/wordprocessingGroup" xmlns:wpi="http://schemas.microsoft.com/office/word/2010/wordprocessingInk" xmlns:wne="http://schemas.microsoft.com/office/word/2006/wordml" xmlns:wps="http://schemas.microsoft.com/office/word/2010/wordprocessingShape" mc:Ignorable="w14 w15 w16se w16cid w16 w16cex wp14">
+<w:hdr xmlns:wpc="http://schemas.microsoft.com/office/word/2010/wordprocessingCanvas" xmlns:cx="http://schemas.microsoft.com/office/drawing/2014/chartex" xmlns:cx1="http://schemas.microsoft.com/office/drawing/2015/9/8/chartex" xmlns:cx2="http://schemas.microsoft.com/office/drawing/2015/10/21/chartex" xmlns:cx3="http://schemas.microsoft.com/office/drawing/2016/5/9/chartex" xmlns:cx4="http://schemas.microsoft.com/office/drawing/2016/5/10/chartex" xmlns:cx5="http://schemas.microsoft.com/office/drawing/2016/5/11/chartex" xmlns:cx6="http://schemas.microsoft.com/office/drawing/2016/5/12/chartex" xmlns:cx7="http://schemas.microsoft.com/office/drawing/2016/5/13/chartex" xmlns:cx8="http://schemas.microsoft.com/office/drawing/2016/5/14/chartex" xmlns:mc="http://schemas.openxmlformats.org/markup-compatibility/2006" xmlns:aink="http://schemas.microsoft.com/office/drawing/2016/ink" xmlns:am3d="http://schemas.microsoft.com/office/drawing/2017/model3d" xmlns:o="urn:schemas-microsoft-com:office:office" xmlns:r="http://schemas.openxmlformats.org/officeDocument/2006/relationships" xmlns:m="http://schemas.openxmlformats.org/officeDocument/2006/math" xmlns:v="urn:schemas-microsoft-com:vml" xmlns:wp14="http://schemas.microsoft.com/office/word/2010/wordprocessingDrawing" xmlns:wp="http://schemas.openxmlformats.org/drawingml/2006/wordprocessingDrawing" xmlns:w10="urn:schemas-microsoft-com:office:word" xmlns:w="http://schemas.openxmlformats.org/wordprocessingml/2006/main" xmlns:w14="http://schemas.microsoft.com/office/word/2010/wordml" xmlns:w15="http://schemas.microsoft.com/office/word/2012/wordml" xmlns:w16cid="http://schemas.microsoft.com/office/word/2016/wordml/cid" xmlns:w16se="http://schemas.microsoft.com/office/word/2015/wordml/symex" xmlns:wpg="http://schemas.microsoft.com/office/word/2010/wordprocessingGroup" xmlns:wpi="http://schemas.microsoft.com/office/word/2010/wordprocessingInk" xmlns:wne="http://schemas.microsoft.com/office/word/2006/wordml" xmlns:wps="http://schemas.microsoft.com/office/word/2010/wordprocessingShape" mc:Ignorable="w14 w15 w16se w16cid wp14">
   <w:p>
     <w:pPr>
       <w:pStyle w:val="NoSpacing"/>
@@ -1642,7 +1869,7 @@
 </file>
 
 <file path=word/header2.xml><?xml version="1.0" encoding="utf-8"?>
-<w:hdr xmlns:wpc="http://schemas.microsoft.com/office/word/2010/wordprocessingCanvas" xmlns:cx="http://schemas.microsoft.com/office/drawing/2014/chartex" xmlns:cx1="http://schemas.microsoft.com/office/drawing/2015/9/8/chartex" xmlns:cx2="http://schemas.microsoft.com/office/drawing/2015/10/21/chartex" xmlns:cx3="http://schemas.microsoft.com/office/drawing/2016/5/9/chartex" xmlns:cx4="http://schemas.microsoft.com/office/drawing/2016/5/10/chartex" xmlns:cx5="http://schemas.microsoft.com/office/drawing/2016/5/11/chartex" xmlns:cx6="http://schemas.microsoft.com/office/drawing/2016/5/12/chartex" xmlns:cx7="http://schemas.microsoft.com/office/drawing/2016/5/13/chartex" xmlns:cx8="http://schemas.microsoft.com/office/drawing/2016/5/14/chartex" xmlns:mc="http://schemas.openxmlformats.org/markup-compatibility/2006" xmlns:aink="http://schemas.microsoft.com/office/drawing/2016/ink" xmlns:am3d="http://schemas.microsoft.com/office/drawing/2017/model3d" xmlns:o="urn:schemas-microsoft-com:office:office" xmlns:r="http://schemas.openxmlformats.org/officeDocument/2006/relationships" xmlns:m="http://schemas.openxmlformats.org/officeDocument/2006/math" xmlns:v="urn:schemas-microsoft-com:vml" xmlns:wp14="http://schemas.microsoft.com/office/word/2010/wordprocessingDrawing" xmlns:wp="http://schemas.openxmlformats.org/drawingml/2006/wordprocessingDrawing" xmlns:w10="urn:schemas-microsoft-com:office:word" xmlns:w="http://schemas.openxmlformats.org/wordprocessingml/2006/main" xmlns:w14="http://schemas.microsoft.com/office/word/2010/wordml" xmlns:w15="http://schemas.microsoft.com/office/word/2012/wordml" xmlns:w16cex="http://schemas.microsoft.com/office/word/2018/wordml/cex" xmlns:w16cid="http://schemas.microsoft.com/office/word/2016/wordml/cid" xmlns:w16="http://schemas.microsoft.com/office/word/2018/wordml" xmlns:w16se="http://schemas.microsoft.com/office/word/2015/wordml/symex" xmlns:wpg="http://schemas.microsoft.com/office/word/2010/wordprocessingGroup" xmlns:wpi="http://schemas.microsoft.com/office/word/2010/wordprocessingInk" xmlns:wne="http://schemas.microsoft.com/office/word/2006/wordml" xmlns:wps="http://schemas.microsoft.com/office/word/2010/wordprocessingShape" mc:Ignorable="w14 w15 w16se w16cid w16 w16cex wp14">
+<w:hdr xmlns:wpc="http://schemas.microsoft.com/office/word/2010/wordprocessingCanvas" xmlns:cx="http://schemas.microsoft.com/office/drawing/2014/chartex" xmlns:cx1="http://schemas.microsoft.com/office/drawing/2015/9/8/chartex" xmlns:cx2="http://schemas.microsoft.com/office/drawing/2015/10/21/chartex" xmlns:cx3="http://schemas.microsoft.com/office/drawing/2016/5/9/chartex" xmlns:cx4="http://schemas.microsoft.com/office/drawing/2016/5/10/chartex" xmlns:cx5="http://schemas.microsoft.com/office/drawing/2016/5/11/chartex" xmlns:cx6="http://schemas.microsoft.com/office/drawing/2016/5/12/chartex" xmlns:cx7="http://schemas.microsoft.com/office/drawing/2016/5/13/chartex" xmlns:cx8="http://schemas.microsoft.com/office/drawing/2016/5/14/chartex" xmlns:mc="http://schemas.openxmlformats.org/markup-compatibility/2006" xmlns:aink="http://schemas.microsoft.com/office/drawing/2016/ink" xmlns:am3d="http://schemas.microsoft.com/office/drawing/2017/model3d" xmlns:o="urn:schemas-microsoft-com:office:office" xmlns:r="http://schemas.openxmlformats.org/officeDocument/2006/relationships" xmlns:m="http://schemas.openxmlformats.org/officeDocument/2006/math" xmlns:v="urn:schemas-microsoft-com:vml" xmlns:wp14="http://schemas.microsoft.com/office/word/2010/wordprocessingDrawing" xmlns:wp="http://schemas.openxmlformats.org/drawingml/2006/wordprocessingDrawing" xmlns:w10="urn:schemas-microsoft-com:office:word" xmlns:w="http://schemas.openxmlformats.org/wordprocessingml/2006/main" xmlns:w14="http://schemas.microsoft.com/office/word/2010/wordml" xmlns:w15="http://schemas.microsoft.com/office/word/2012/wordml" xmlns:w16cid="http://schemas.microsoft.com/office/word/2016/wordml/cid" xmlns:w16se="http://schemas.microsoft.com/office/word/2015/wordml/symex" xmlns:wpg="http://schemas.microsoft.com/office/word/2010/wordprocessingGroup" xmlns:wpi="http://schemas.microsoft.com/office/word/2010/wordprocessingInk" xmlns:wne="http://schemas.microsoft.com/office/word/2006/wordml" xmlns:wps="http://schemas.microsoft.com/office/word/2010/wordprocessingShape" mc:Ignorable="w14 w15 w16se w16cid wp14">
   <w:p>
     <w:pPr>
       <w:pStyle w:val="NoSpacing"/>
@@ -1877,7 +2104,7 @@
 </file>
 
 <file path=word/header3.xml><?xml version="1.0" encoding="utf-8"?>
-<w:hdr xmlns:wpc="http://schemas.microsoft.com/office/word/2010/wordprocessingCanvas" xmlns:cx="http://schemas.microsoft.com/office/drawing/2014/chartex" xmlns:cx1="http://schemas.microsoft.com/office/drawing/2015/9/8/chartex" xmlns:cx2="http://schemas.microsoft.com/office/drawing/2015/10/21/chartex" xmlns:cx3="http://schemas.microsoft.com/office/drawing/2016/5/9/chartex" xmlns:cx4="http://schemas.microsoft.com/office/drawing/2016/5/10/chartex" xmlns:cx5="http://schemas.microsoft.com/office/drawing/2016/5/11/chartex" xmlns:cx6="http://schemas.microsoft.com/office/drawing/2016/5/12/chartex" xmlns:cx7="http://schemas.microsoft.com/office/drawing/2016/5/13/chartex" xmlns:cx8="http://schemas.microsoft.com/office/drawing/2016/5/14/chartex" xmlns:mc="http://schemas.openxmlformats.org/markup-compatibility/2006" xmlns:aink="http://schemas.microsoft.com/office/drawing/2016/ink" xmlns:am3d="http://schemas.microsoft.com/office/drawing/2017/model3d" xmlns:o="urn:schemas-microsoft-com:office:office" xmlns:r="http://schemas.openxmlformats.org/officeDocument/2006/relationships" xmlns:m="http://schemas.openxmlformats.org/officeDocument/2006/math" xmlns:v="urn:schemas-microsoft-com:vml" xmlns:wp14="http://schemas.microsoft.com/office/word/2010/wordprocessingDrawing" xmlns:wp="http://schemas.openxmlformats.org/drawingml/2006/wordprocessingDrawing" xmlns:w10="urn:schemas-microsoft-com:office:word" xmlns:w="http://schemas.openxmlformats.org/wordprocessingml/2006/main" xmlns:w14="http://schemas.microsoft.com/office/word/2010/wordml" xmlns:w15="http://schemas.microsoft.com/office/word/2012/wordml" xmlns:w16cex="http://schemas.microsoft.com/office/word/2018/wordml/cex" xmlns:w16cid="http://schemas.microsoft.com/office/word/2016/wordml/cid" xmlns:w16="http://schemas.microsoft.com/office/word/2018/wordml" xmlns:w16se="http://schemas.microsoft.com/office/word/2015/wordml/symex" xmlns:wpg="http://schemas.microsoft.com/office/word/2010/wordprocessingGroup" xmlns:wpi="http://schemas.microsoft.com/office/word/2010/wordprocessingInk" xmlns:wne="http://schemas.microsoft.com/office/word/2006/wordml" xmlns:wps="http://schemas.microsoft.com/office/word/2010/wordprocessingShape" mc:Ignorable="w14 w15 w16se w16cid w16 w16cex wp14">
+<w:hdr xmlns:wpc="http://schemas.microsoft.com/office/word/2010/wordprocessingCanvas" xmlns:cx="http://schemas.microsoft.com/office/drawing/2014/chartex" xmlns:cx1="http://schemas.microsoft.com/office/drawing/2015/9/8/chartex" xmlns:cx2="http://schemas.microsoft.com/office/drawing/2015/10/21/chartex" xmlns:cx3="http://schemas.microsoft.com/office/drawing/2016/5/9/chartex" xmlns:cx4="http://schemas.microsoft.com/office/drawing/2016/5/10/chartex" xmlns:cx5="http://schemas.microsoft.com/office/drawing/2016/5/11/chartex" xmlns:cx6="http://schemas.microsoft.com/office/drawing/2016/5/12/chartex" xmlns:cx7="http://schemas.microsoft.com/office/drawing/2016/5/13/chartex" xmlns:cx8="http://schemas.microsoft.com/office/drawing/2016/5/14/chartex" xmlns:mc="http://schemas.openxmlformats.org/markup-compatibility/2006" xmlns:aink="http://schemas.microsoft.com/office/drawing/2016/ink" xmlns:am3d="http://schemas.microsoft.com/office/drawing/2017/model3d" xmlns:o="urn:schemas-microsoft-com:office:office" xmlns:r="http://schemas.openxmlformats.org/officeDocument/2006/relationships" xmlns:m="http://schemas.openxmlformats.org/officeDocument/2006/math" xmlns:v="urn:schemas-microsoft-com:vml" xmlns:wp14="http://schemas.microsoft.com/office/word/2010/wordprocessingDrawing" xmlns:wp="http://schemas.openxmlformats.org/drawingml/2006/wordprocessingDrawing" xmlns:w10="urn:schemas-microsoft-com:office:word" xmlns:w="http://schemas.openxmlformats.org/wordprocessingml/2006/main" xmlns:w14="http://schemas.microsoft.com/office/word/2010/wordml" xmlns:w15="http://schemas.microsoft.com/office/word/2012/wordml" xmlns:w16cid="http://schemas.microsoft.com/office/word/2016/wordml/cid" xmlns:w16se="http://schemas.microsoft.com/office/word/2015/wordml/symex" xmlns:wpg="http://schemas.microsoft.com/office/word/2010/wordprocessingGroup" xmlns:wpi="http://schemas.microsoft.com/office/word/2010/wordprocessingInk" xmlns:wne="http://schemas.microsoft.com/office/word/2006/wordml" xmlns:wps="http://schemas.microsoft.com/office/word/2010/wordprocessingShape" mc:Ignorable="w14 w15 w16se w16cid wp14">
   <w:p>
     <w:pPr>
       <w:pStyle w:val="NoSpacing"/>
@@ -2112,7 +2339,7 @@
 </file>
 
 <file path=word/numbering.xml><?xml version="1.0" encoding="utf-8"?>
-<w:numbering xmlns:wpc="http://schemas.microsoft.com/office/word/2010/wordprocessingCanvas" xmlns:cx="http://schemas.microsoft.com/office/drawing/2014/chartex" xmlns:cx1="http://schemas.microsoft.com/office/drawing/2015/9/8/chartex" xmlns:cx2="http://schemas.microsoft.com/office/drawing/2015/10/21/chartex" xmlns:cx3="http://schemas.microsoft.com/office/drawing/2016/5/9/chartex" xmlns:cx4="http://schemas.microsoft.com/office/drawing/2016/5/10/chartex" xmlns:cx5="http://schemas.microsoft.com/office/drawing/2016/5/11/chartex" xmlns:cx6="http://schemas.microsoft.com/office/drawing/2016/5/12/chartex" xmlns:cx7="http://schemas.microsoft.com/office/drawing/2016/5/13/chartex" xmlns:cx8="http://schemas.microsoft.com/office/drawing/2016/5/14/chartex" xmlns:mc="http://schemas.openxmlformats.org/markup-compatibility/2006" xmlns:aink="http://schemas.microsoft.com/office/drawing/2016/ink" xmlns:am3d="http://schemas.microsoft.com/office/drawing/2017/model3d" xmlns:o="urn:schemas-microsoft-com:office:office" xmlns:r="http://schemas.openxmlformats.org/officeDocument/2006/relationships" xmlns:m="http://schemas.openxmlformats.org/officeDocument/2006/math" xmlns:v="urn:schemas-microsoft-com:vml" xmlns:wp14="http://schemas.microsoft.com/office/word/2010/wordprocessingDrawing" xmlns:wp="http://schemas.openxmlformats.org/drawingml/2006/wordprocessingDrawing" xmlns:w10="urn:schemas-microsoft-com:office:word" xmlns:w="http://schemas.openxmlformats.org/wordprocessingml/2006/main" xmlns:w14="http://schemas.microsoft.com/office/word/2010/wordml" xmlns:w15="http://schemas.microsoft.com/office/word/2012/wordml" xmlns:w16cex="http://schemas.microsoft.com/office/word/2018/wordml/cex" xmlns:w16cid="http://schemas.microsoft.com/office/word/2016/wordml/cid" xmlns:w16="http://schemas.microsoft.com/office/word/2018/wordml" xmlns:w16se="http://schemas.microsoft.com/office/word/2015/wordml/symex" xmlns:wpg="http://schemas.microsoft.com/office/word/2010/wordprocessingGroup" xmlns:wpi="http://schemas.microsoft.com/office/word/2010/wordprocessingInk" xmlns:wne="http://schemas.microsoft.com/office/word/2006/wordml" xmlns:wps="http://schemas.microsoft.com/office/word/2010/wordprocessingShape" mc:Ignorable="w14 w15 w16se w16cid w16 w16cex wp14">
+<w:numbering xmlns:wpc="http://schemas.microsoft.com/office/word/2010/wordprocessingCanvas" xmlns:cx="http://schemas.microsoft.com/office/drawing/2014/chartex" xmlns:cx1="http://schemas.microsoft.com/office/drawing/2015/9/8/chartex" xmlns:cx2="http://schemas.microsoft.com/office/drawing/2015/10/21/chartex" xmlns:cx3="http://schemas.microsoft.com/office/drawing/2016/5/9/chartex" xmlns:cx4="http://schemas.microsoft.com/office/drawing/2016/5/10/chartex" xmlns:cx5="http://schemas.microsoft.com/office/drawing/2016/5/11/chartex" xmlns:cx6="http://schemas.microsoft.com/office/drawing/2016/5/12/chartex" xmlns:cx7="http://schemas.microsoft.com/office/drawing/2016/5/13/chartex" xmlns:cx8="http://schemas.microsoft.com/office/drawing/2016/5/14/chartex" xmlns:mc="http://schemas.openxmlformats.org/markup-compatibility/2006" xmlns:aink="http://schemas.microsoft.com/office/drawing/2016/ink" xmlns:am3d="http://schemas.microsoft.com/office/drawing/2017/model3d" xmlns:o="urn:schemas-microsoft-com:office:office" xmlns:r="http://schemas.openxmlformats.org/officeDocument/2006/relationships" xmlns:m="http://schemas.openxmlformats.org/officeDocument/2006/math" xmlns:v="urn:schemas-microsoft-com:vml" xmlns:wp14="http://schemas.microsoft.com/office/word/2010/wordprocessingDrawing" xmlns:wp="http://schemas.openxmlformats.org/drawingml/2006/wordprocessingDrawing" xmlns:w10="urn:schemas-microsoft-com:office:word" xmlns:w="http://schemas.openxmlformats.org/wordprocessingml/2006/main" xmlns:w14="http://schemas.microsoft.com/office/word/2010/wordml" xmlns:w15="http://schemas.microsoft.com/office/word/2012/wordml" xmlns:w16cid="http://schemas.microsoft.com/office/word/2016/wordml/cid" xmlns:w16se="http://schemas.microsoft.com/office/word/2015/wordml/symex" xmlns:wpg="http://schemas.microsoft.com/office/word/2010/wordprocessingGroup" xmlns:wpi="http://schemas.microsoft.com/office/word/2010/wordprocessingInk" xmlns:wne="http://schemas.microsoft.com/office/word/2006/wordml" xmlns:wps="http://schemas.microsoft.com/office/word/2010/wordprocessingShape" mc:Ignorable="w14 w15 w16se w16cid wp14">
   <w:abstractNum w:abstractNumId="0" w15:restartNumberingAfterBreak="0">
     <w:nsid w:val="397E62C8"/>
     <w:multiLevelType w:val="hybridMultilevel"/>
@@ -2393,7 +2620,7 @@
 </file>
 
 <file path=word/styles.xml><?xml version="1.0" encoding="utf-8"?>
-<w:styles xmlns:mc="http://schemas.openxmlformats.org/markup-compatibility/2006" xmlns:r="http://schemas.openxmlformats.org/officeDocument/2006/relationships" xmlns:w="http://schemas.openxmlformats.org/wordprocessingml/2006/main" xmlns:w14="http://schemas.microsoft.com/office/word/2010/wordml" xmlns:w15="http://schemas.microsoft.com/office/word/2012/wordml" xmlns:w16cex="http://schemas.microsoft.com/office/word/2018/wordml/cex" xmlns:w16cid="http://schemas.microsoft.com/office/word/2016/wordml/cid" xmlns:w16="http://schemas.microsoft.com/office/word/2018/wordml" xmlns:w16se="http://schemas.microsoft.com/office/word/2015/wordml/symex" mc:Ignorable="w14 w15 w16se w16cid w16 w16cex">
+<w:styles xmlns:mc="http://schemas.openxmlformats.org/markup-compatibility/2006" xmlns:r="http://schemas.openxmlformats.org/officeDocument/2006/relationships" xmlns:w="http://schemas.openxmlformats.org/wordprocessingml/2006/main" xmlns:w14="http://schemas.microsoft.com/office/word/2010/wordml" xmlns:w15="http://schemas.microsoft.com/office/word/2012/wordml" xmlns:w16cid="http://schemas.microsoft.com/office/word/2016/wordml/cid" xmlns:w16se="http://schemas.microsoft.com/office/word/2015/wordml/symex" mc:Ignorable="w14 w15 w16se w16cid">
   <w:docDefaults>
     <w:rPrDefault>
       <w:rPr>

</xml_diff>

<commit_message>
CHANGES: -design of the create ie activity(work in progress) and of the main activity -Documentation
</commit_message>
<xml_diff>
--- a/!Licenta_CiotoiuRobert.docx
+++ b/!Licenta_CiotoiuRobert.docx
@@ -23,19 +23,11 @@
           <w:rFonts w:ascii="Arial" w:hAnsi="Arial" w:cs="Arial"/>
         </w:rPr>
       </w:pPr>
-      <w:proofErr w:type="spellStart"/>
       <w:r>
         <w:rPr>
           <w:rFonts w:ascii="Arial" w:hAnsi="Arial" w:cs="Arial"/>
         </w:rPr>
-        <w:t>Budgetize</w:t>
-      </w:r>
-      <w:proofErr w:type="spellEnd"/>
-      <w:r>
-        <w:rPr>
-          <w:rFonts w:ascii="Arial" w:hAnsi="Arial" w:cs="Arial"/>
-        </w:rPr>
-        <w:t xml:space="preserve">: </w:t>
+        <w:t xml:space="preserve">Budgetize: </w:t>
       </w:r>
     </w:p>
     <w:p>
@@ -264,15 +256,7 @@
       </w:r>
       <w:r>
         <w:tab/>
-        <w:t xml:space="preserve">Prof. dr. </w:t>
-      </w:r>
-      <w:proofErr w:type="spellStart"/>
-      <w:r>
-        <w:t>eng.</w:t>
-      </w:r>
-      <w:proofErr w:type="spellEnd"/>
-      <w:r>
-        <w:t xml:space="preserve"> Marius MARCU</w:t>
+        <w:t>Prof. dr. eng. Marius MARCU</w:t>
       </w:r>
     </w:p>
     <w:p>
@@ -338,15 +322,7 @@
         <w:pStyle w:val="NoSpacing"/>
       </w:pPr>
       <w:r>
-        <w:t xml:space="preserve">All over the world, too many people with different income amounts, are struggling to manage their budgets. I am also seeing around me, that </w:t>
-      </w:r>
-      <w:proofErr w:type="gramStart"/>
-      <w:r>
-        <w:t>the majority of</w:t>
-      </w:r>
-      <w:proofErr w:type="gramEnd"/>
-      <w:r>
-        <w:t xml:space="preserve"> people are only thinking about how to make more money to solve their financial issues, but they don’t realize this is redundant if their debts will increase proportionally. </w:t>
+        <w:t xml:space="preserve">All over the world, too many people with different income amounts, are struggling to manage their budgets. I am also seeing around me, that the majority of people are only thinking about how to make more money to solve their financial issues, but they don’t realize this is redundant if their debts will increase proportionally. </w:t>
       </w:r>
     </w:p>
     <w:p>
@@ -457,15 +433,7 @@
         <w:t>Banks are starting to incorporate into their mobile applications tools</w:t>
       </w:r>
       <w:r>
-        <w:t xml:space="preserve"> like “Analytics” </w:t>
-      </w:r>
-      <w:proofErr w:type="gramStart"/>
-      <w:r>
-        <w:t>in order to</w:t>
-      </w:r>
-      <w:proofErr w:type="gramEnd"/>
-      <w:r>
-        <w:t xml:space="preserve"> improve transactions tracking, money saving and budget administration. This is very useful to use in case of having bank accounts only to one bank. But things get more complicated when we have multiple types of bank accounts (e.g. credit, debit, savings) at multiple banks. Also, bank applications usually </w:t>
+        <w:t xml:space="preserve"> like “Analytics” in order to improve transactions tracking, money saving and budget administration. This is very useful to use in case of having bank accounts only to one bank. But things get more complicated when we have multiple types of bank accounts (e.g. credit, debit, savings) at multiple banks. Also, bank applications usually </w:t>
       </w:r>
       <w:r>
         <w:t>do not</w:t>
@@ -575,15 +543,7 @@
         <w:t xml:space="preserve"> will never work. </w:t>
       </w:r>
       <w:r>
-        <w:t xml:space="preserve">If every member of the family has more than one account at more than one bank, the </w:t>
-      </w:r>
-      <w:proofErr w:type="gramStart"/>
-      <w:r>
-        <w:t>tracking</w:t>
-      </w:r>
-      <w:proofErr w:type="gramEnd"/>
-      <w:r>
-        <w:t xml:space="preserve"> and </w:t>
+        <w:t xml:space="preserve">If every member of the family has more than one account at more than one bank, the tracking and </w:t>
       </w:r>
       <w:r>
         <w:t xml:space="preserve">the </w:t>
@@ -814,15 +774,7 @@
         <w:t xml:space="preserve">On the market, there are a lot of applications available for tracking expenses. Many of them are destinated for businesses and for people which already have some experience on managing their budget. </w:t>
       </w:r>
       <w:r>
-        <w:t xml:space="preserve">In general, applications designed for an average user, require a monthly subscription </w:t>
-      </w:r>
-      <w:proofErr w:type="gramStart"/>
-      <w:r>
-        <w:t>in order to</w:t>
-      </w:r>
-      <w:proofErr w:type="gramEnd"/>
-      <w:r>
-        <w:t xml:space="preserve"> use the application and some special functionalities like linking bank account and cloud synchronization. The applications that are free usually neglects the user interface and the user’s experience. </w:t>
+        <w:t xml:space="preserve">In general, applications designed for an average user, require a monthly subscription in order to use the application and some special functionalities like linking bank account and cloud synchronization. The applications that are free usually neglects the user interface and the user’s experience. </w:t>
       </w:r>
     </w:p>
     <w:p>
@@ -849,7 +801,6 @@
       <w:r>
         <w:t xml:space="preserve"> by exposing the benefits and detriments of using </w:t>
       </w:r>
-      <w:proofErr w:type="spellStart"/>
       <w:r>
         <w:rPr>
           <w:i/>
@@ -857,7 +808,6 @@
         </w:rPr>
         <w:t>Budgetize</w:t>
       </w:r>
-      <w:proofErr w:type="spellEnd"/>
       <w:r>
         <w:t xml:space="preserve"> or any of the following leaders in the</w:t>
       </w:r>
@@ -875,7 +825,6 @@
       <w:r>
         <w:t xml:space="preserve">One application I found which almost combines all the principles I had in mind when I developed </w:t>
       </w:r>
-      <w:proofErr w:type="spellStart"/>
       <w:r>
         <w:rPr>
           <w:i/>
@@ -883,7 +832,6 @@
         </w:rPr>
         <w:t>Budgetize</w:t>
       </w:r>
-      <w:proofErr w:type="spellEnd"/>
       <w:r>
         <w:t xml:space="preserve"> is </w:t>
       </w:r>
@@ -921,15 +869,7 @@
         <w:t xml:space="preserve"> Wally</w:t>
       </w:r>
       <w:r>
-        <w:t xml:space="preserve"> because it was the only </w:t>
-      </w:r>
-      <w:proofErr w:type="gramStart"/>
-      <w:r>
-        <w:t>one</w:t>
-      </w:r>
-      <w:proofErr w:type="gramEnd"/>
-      <w:r>
-        <w:t xml:space="preserve"> I could found, to be able to link my bank account for free and to import my history transactions.</w:t>
+        <w:t xml:space="preserve"> because it was the only one I could found, to be able to link my bank account for free and to import my history transactions.</w:t>
       </w:r>
     </w:p>
     <w:p>
@@ -980,7 +920,6 @@
       <w:r>
         <w:t xml:space="preserve">. Until there we are sharing the same functionalities, but what differentiates </w:t>
       </w:r>
-      <w:proofErr w:type="spellStart"/>
       <w:r>
         <w:rPr>
           <w:i/>
@@ -988,7 +927,6 @@
         </w:rPr>
         <w:t>Budgetize</w:t>
       </w:r>
-      <w:proofErr w:type="spellEnd"/>
       <w:r>
         <w:t xml:space="preserve"> from </w:t>
       </w:r>
@@ -1005,7 +943,6 @@
       <w:r>
         <w:t xml:space="preserve">. But the most important advantage of </w:t>
       </w:r>
-      <w:proofErr w:type="spellStart"/>
       <w:r>
         <w:rPr>
           <w:i/>
@@ -1013,7 +950,6 @@
         </w:rPr>
         <w:t>Budgetize</w:t>
       </w:r>
-      <w:proofErr w:type="spellEnd"/>
       <w:r>
         <w:t xml:space="preserve"> is the</w:t>
       </w:r>
@@ -1069,7 +1005,6 @@
       <w:r>
         <w:t xml:space="preserve"> has a lot more ways to display the information about the data we introduced/import, has more configurations and it has some interesting features for the premium version, but the target of </w:t>
       </w:r>
-      <w:proofErr w:type="spellStart"/>
       <w:r>
         <w:rPr>
           <w:i/>
@@ -1078,7 +1013,6 @@
         </w:rPr>
         <w:t>Budgetize</w:t>
       </w:r>
-      <w:proofErr w:type="spellEnd"/>
       <w:r>
         <w:rPr>
           <w:i/>
@@ -1103,7 +1037,6 @@
       <w:r>
         <w:t xml:space="preserve">Another big competitor is </w:t>
       </w:r>
-      <w:proofErr w:type="spellStart"/>
       <w:r>
         <w:rPr>
           <w:i/>
@@ -1111,7 +1044,6 @@
         </w:rPr>
         <w:t>Spendee</w:t>
       </w:r>
-      <w:proofErr w:type="spellEnd"/>
       <w:r>
         <w:t>. The strongest element</w:t>
       </w:r>
@@ -1121,7 +1053,6 @@
       <w:r>
         <w:t xml:space="preserve"> of </w:t>
       </w:r>
-      <w:proofErr w:type="spellStart"/>
       <w:r>
         <w:rPr>
           <w:i/>
@@ -1129,7 +1060,6 @@
         </w:rPr>
         <w:t>Spendee</w:t>
       </w:r>
-      <w:proofErr w:type="spellEnd"/>
       <w:r>
         <w:t xml:space="preserve"> are the</w:t>
       </w:r>
@@ -1185,23 +1115,14 @@
         <w:t xml:space="preserve"> </w:t>
       </w:r>
       <w:r>
-        <w:t xml:space="preserve">and it is </w:t>
-      </w:r>
-      <w:proofErr w:type="gramStart"/>
-      <w:r>
-        <w:t xml:space="preserve">fairly </w:t>
-      </w:r>
-      <w:r>
-        <w:t>intuitive</w:t>
-      </w:r>
-      <w:proofErr w:type="gramEnd"/>
-      <w:r>
-        <w:t>.</w:t>
+        <w:t xml:space="preserve">and it is fairly </w:t>
+      </w:r>
+      <w:r>
+        <w:t>intuitive.</w:t>
       </w:r>
       <w:r>
         <w:t xml:space="preserve"> One important feature of </w:t>
       </w:r>
-      <w:proofErr w:type="spellStart"/>
       <w:r>
         <w:rPr>
           <w:i/>
@@ -1209,7 +1130,6 @@
         </w:rPr>
         <w:t>Spendee</w:t>
       </w:r>
-      <w:proofErr w:type="spellEnd"/>
       <w:r>
         <w:t xml:space="preserve">, which </w:t>
       </w:r>
@@ -1221,15 +1141,7 @@
         <w:t>Wally</w:t>
       </w:r>
       <w:r>
-        <w:t xml:space="preserve"> </w:t>
-      </w:r>
-      <w:proofErr w:type="gramStart"/>
-      <w:r>
-        <w:t>doesn’t</w:t>
-      </w:r>
-      <w:proofErr w:type="gramEnd"/>
-      <w:r>
-        <w:t xml:space="preserve"> </w:t>
+        <w:t xml:space="preserve"> doesn’t </w:t>
       </w:r>
       <w:r>
         <w:t>seem</w:t>
@@ -1296,7 +1208,6 @@
       <w:r>
         <w:t xml:space="preserve">Only on Android </w:t>
       </w:r>
-      <w:proofErr w:type="spellStart"/>
       <w:r>
         <w:rPr>
           <w:i/>
@@ -1304,7 +1215,6 @@
         </w:rPr>
         <w:t>Spendee</w:t>
       </w:r>
-      <w:proofErr w:type="spellEnd"/>
       <w:r>
         <w:t xml:space="preserve"> has over 1.000.000 downloads and over 28.000 reviews with a rating of 4,1 of 5</w:t>
       </w:r>
@@ -1351,151 +1261,240 @@
       <w:r>
         <w:t xml:space="preserve">The last competitor I would like to mention is </w:t>
       </w:r>
-      <w:proofErr w:type="spellStart"/>
       <w:r>
         <w:rPr>
           <w:i/>
           <w:iCs/>
         </w:rPr>
-        <w:t>Bankin</w:t>
-      </w:r>
-      <w:proofErr w:type="spellEnd"/>
+        <w:t>Bankin’</w:t>
+      </w:r>
+      <w:r>
+        <w:t>. This Android Application also has over 1.000.000 downloads and almost 40.000 reviews with a rating of 4.7 of 5. The biggest advantages of this applications are the ability to link the bank account</w:t>
+      </w:r>
+      <w:r>
+        <w:t>s</w:t>
+      </w:r>
+      <w:r>
+        <w:t>, analytics</w:t>
+      </w:r>
+      <w:r>
+        <w:t xml:space="preserve"> and multiple ways of displaying the transactions or view them based on their type. All those features are free, also the application have premium functionalities like a personal coach but unfortunately that content is only available in French. </w:t>
+      </w:r>
+      <w:r>
+        <w:t>Also, other parts of the applications are displayed only in French and this cannot be changed. Another downside is that users cannot track all of their spending because the application doesn’t provide the functionality to manually add new transactions, it only provides the ability to import transactions from bank accounts. Even this may be sufficient for some users, this application has a limited number of banks and I wasn’t able to find any supported bank from Romania. This makes the application to have no usage in some countries or for some users which have accounts at unsupported banks.</w:t>
+      </w:r>
+      <w:r>
+        <w:t xml:space="preserve"> The design of that application is basic, without having any innovation in my opinion and this design pattern can be found in a lot of other applications, especially for budget tracking.</w:t>
+      </w:r>
+    </w:p>
+    <w:p>
+      <w:pPr>
+        <w:jc w:val="center"/>
+      </w:pPr>
+      <w:r>
+        <w:rPr>
+          <w:noProof/>
+        </w:rPr>
+        <w:drawing>
+          <wp:inline distT="0" distB="0" distL="0" distR="0" wp14:anchorId="75EFEA3B" wp14:editId="0FF9CE66">
+            <wp:extent cx="5760720" cy="3789680"/>
+            <wp:effectExtent l="0" t="0" r="0" b="1270"/>
+            <wp:docPr id="1" name="Picture 1"/>
+            <wp:cNvGraphicFramePr>
+              <a:graphicFrameLocks xmlns:a="http://schemas.openxmlformats.org/drawingml/2006/main" noChangeAspect="1"/>
+            </wp:cNvGraphicFramePr>
+            <a:graphic xmlns:a="http://schemas.openxmlformats.org/drawingml/2006/main">
+              <a:graphicData uri="http://schemas.openxmlformats.org/drawingml/2006/picture">
+                <pic:pic xmlns:pic="http://schemas.openxmlformats.org/drawingml/2006/picture">
+                  <pic:nvPicPr>
+                    <pic:cNvPr id="1" name=""/>
+                    <pic:cNvPicPr/>
+                  </pic:nvPicPr>
+                  <pic:blipFill>
+                    <a:blip r:embed="rId12"/>
+                    <a:stretch>
+                      <a:fillRect/>
+                    </a:stretch>
+                  </pic:blipFill>
+                  <pic:spPr>
+                    <a:xfrm>
+                      <a:off x="0" y="0"/>
+                      <a:ext cx="5760720" cy="3789680"/>
+                    </a:xfrm>
+                    <a:prstGeom prst="rect">
+                      <a:avLst/>
+                    </a:prstGeom>
+                  </pic:spPr>
+                </pic:pic>
+              </a:graphicData>
+            </a:graphic>
+          </wp:inline>
+        </w:drawing>
+      </w:r>
+    </w:p>
+    <w:p>
+      <w:pPr>
+        <w:pStyle w:val="NoSpacing"/>
+        <w:jc w:val="center"/>
+      </w:pPr>
+      <w:r>
+        <w:t xml:space="preserve">Figure </w:t>
+      </w:r>
+      <w:r>
+        <w:fldChar w:fldCharType="begin"/>
+      </w:r>
+      <w:r>
+        <w:instrText xml:space="preserve"> STYLEREF 1 \s </w:instrText>
+      </w:r>
+      <w:r>
+        <w:fldChar w:fldCharType="separate"/>
+      </w:r>
+      <w:r>
+        <w:rPr>
+          <w:noProof/>
+        </w:rPr>
+        <w:t>2</w:t>
+      </w:r>
+      <w:r>
+        <w:rPr>
+          <w:noProof/>
+        </w:rPr>
+        <w:fldChar w:fldCharType="end"/>
+      </w:r>
+      <w:r>
+        <w:noBreakHyphen/>
+      </w:r>
+      <w:r>
+        <w:fldChar w:fldCharType="begin"/>
+      </w:r>
+      <w:r>
+        <w:instrText xml:space="preserve"> SEQ Figure \* ARABIC \s 1 </w:instrText>
+      </w:r>
+      <w:r>
+        <w:fldChar w:fldCharType="separate"/>
+      </w:r>
+      <w:r>
+        <w:rPr>
+          <w:noProof/>
+        </w:rPr>
+        <w:t>1</w:t>
+      </w:r>
+      <w:r>
+        <w:rPr>
+          <w:noProof/>
+        </w:rPr>
+        <w:fldChar w:fldCharType="end"/>
+      </w:r>
+      <w:r>
+        <w:t xml:space="preserve"> Competitive Matrix</w:t>
+      </w:r>
+    </w:p>
+    <w:p/>
+    <w:p>
+      <w:pPr>
+        <w:pStyle w:val="Heading2"/>
+      </w:pPr>
+      <w:r>
+        <w:t>Conclusions</w:t>
+      </w:r>
+    </w:p>
+    <w:p>
+      <w:pPr>
+        <w:pStyle w:val="NoSpacing"/>
+      </w:pPr>
       <w:r>
         <w:rPr>
           <w:i/>
           <w:iCs/>
         </w:rPr>
-        <w:t>’</w:t>
-      </w:r>
-      <w:r>
-        <w:t>. This Android Application also has over 1.000.000 downloads and almost 40.000 reviews with a rating of 4.7 of 5. The biggest advantages of this applications are the ability to link the bank account</w:t>
-      </w:r>
-      <w:r>
-        <w:t>s</w:t>
+        <w:t>Budgetize</w:t>
+      </w:r>
+      <w:r>
+        <w:t xml:space="preserve"> </w:t>
+      </w:r>
+      <w:r>
+        <w:t>represents</w:t>
+      </w:r>
+      <w:r>
+        <w:t xml:space="preserve"> </w:t>
+      </w:r>
+      <w:r>
+        <w:t>a combination between</w:t>
+      </w:r>
+      <w:r>
+        <w:t xml:space="preserve"> </w:t>
+      </w:r>
+      <w:r>
+        <w:t>a collection of great functionalities</w:t>
       </w:r>
       <w:r>
         <w:t xml:space="preserve">, </w:t>
       </w:r>
-      <w:proofErr w:type="gramStart"/>
-      <w:r>
-        <w:t>analytics</w:t>
-      </w:r>
-      <w:proofErr w:type="gramEnd"/>
-      <w:r>
-        <w:t xml:space="preserve"> and multiple ways of displaying the transactions or view them based on their type. All those features are free, also the application have premium functionalities like a personal coach but unfortunately that content is only available in French. </w:t>
-      </w:r>
-      <w:r>
-        <w:t xml:space="preserve">Also, other parts of the applications are displayed only in French and this cannot be changed. Another downside is that users cannot track </w:t>
-      </w:r>
-      <w:proofErr w:type="gramStart"/>
-      <w:r>
-        <w:t>all of</w:t>
-      </w:r>
-      <w:proofErr w:type="gramEnd"/>
-      <w:r>
-        <w:t xml:space="preserve"> their spending because the application doesn’t provide the functionality to manually add new transactions, it only provides the ability to import transactions from bank accounts. Even this may be sufficient for some users, this application has a limited number of banks and I </w:t>
-      </w:r>
-      <w:proofErr w:type="gramStart"/>
-      <w:r>
-        <w:t>wasn’t</w:t>
-      </w:r>
-      <w:proofErr w:type="gramEnd"/>
-      <w:r>
-        <w:t xml:space="preserve"> able to find any supported bank from Romania. This makes the application to have no usage in some countries or for some users which have accounts at unsupported banks.</w:t>
-      </w:r>
-      <w:r>
-        <w:t xml:space="preserve"> The design of that application is basic, without having any innovation in my opinion and this design pattern can be found in a lot of other applications, especially for budget tracking.</w:t>
-      </w:r>
-    </w:p>
-    <w:p>
-      <w:pPr>
-        <w:pStyle w:val="Heading2"/>
-      </w:pPr>
-      <w:r>
-        <w:t>Conclusions</w:t>
-      </w:r>
-    </w:p>
-    <w:p>
-      <w:pPr>
-        <w:pStyle w:val="NoSpacing"/>
-      </w:pPr>
-      <w:proofErr w:type="spellStart"/>
+      <w:r>
+        <w:t xml:space="preserve">the </w:t>
+      </w:r>
+      <w:r>
+        <w:t>easiness of using the application</w:t>
+      </w:r>
+      <w:r>
+        <w:t xml:space="preserve">, </w:t>
+      </w:r>
+      <w:r>
+        <w:t>an appealing user interface</w:t>
+      </w:r>
+      <w:r>
+        <w:t xml:space="preserve"> and a revolutionary design</w:t>
+      </w:r>
+      <w:r>
+        <w:t xml:space="preserve">. </w:t>
+      </w:r>
+      <w:r>
+        <w:t xml:space="preserve">The design of the application </w:t>
+      </w:r>
+      <w:r>
+        <w:t>represents</w:t>
+      </w:r>
+      <w:r>
+        <w:t xml:space="preserve"> a concept of incapsulating the information in a smart way in each screen. The idea </w:t>
+      </w:r>
+      <w:r>
+        <w:t xml:space="preserve">of this design </w:t>
+      </w:r>
+      <w:r>
+        <w:t>is to maintain the</w:t>
+      </w:r>
+      <w:r>
+        <w:t xml:space="preserve"> simplicity of tracking the incomes and expenses</w:t>
+      </w:r>
+      <w:r>
+        <w:t>.</w:t>
+      </w:r>
       <w:r>
         <w:rPr>
           <w:i/>
           <w:iCs/>
         </w:rPr>
-        <w:t>Budgetize</w:t>
-      </w:r>
-      <w:proofErr w:type="spellEnd"/>
-      <w:r>
         <w:t xml:space="preserve"> </w:t>
-      </w:r>
-      <w:r>
-        <w:t>represents</w:t>
-      </w:r>
-      <w:r>
-        <w:t xml:space="preserve"> </w:t>
-      </w:r>
-      <w:r>
-        <w:t>a combination between</w:t>
-      </w:r>
-      <w:r>
-        <w:t xml:space="preserve"> </w:t>
-      </w:r>
-      <w:r>
-        <w:t>a collection of great functionalities</w:t>
-      </w:r>
-      <w:r>
-        <w:t xml:space="preserve">, </w:t>
-      </w:r>
-      <w:r>
-        <w:t xml:space="preserve">the </w:t>
-      </w:r>
-      <w:r>
-        <w:t>easiness of using the application</w:t>
-      </w:r>
-      <w:r>
-        <w:t xml:space="preserve">, </w:t>
-      </w:r>
-      <w:r>
-        <w:t>an appealing user interface</w:t>
-      </w:r>
-      <w:r>
-        <w:t xml:space="preserve"> and a revolutionary design</w:t>
-      </w:r>
-      <w:r>
-        <w:t xml:space="preserve">. </w:t>
-      </w:r>
-      <w:r>
-        <w:t xml:space="preserve">The design of the application </w:t>
-      </w:r>
-      <w:r>
-        <w:t>represents</w:t>
-      </w:r>
-      <w:r>
-        <w:t xml:space="preserve"> a concept of incapsulating the information in a smart way in each screen. The idea </w:t>
-      </w:r>
-      <w:r>
-        <w:t xml:space="preserve">of this design </w:t>
-      </w:r>
-      <w:r>
-        <w:t>is to maintain the</w:t>
-      </w:r>
-      <w:r>
-        <w:t xml:space="preserve"> simplicity of tracking the incomes and expenses</w:t>
-      </w:r>
-      <w:r>
-        <w:t>.</w:t>
       </w:r>
       <w:r>
         <w:rPr>
           <w:i/>
           <w:iCs/>
         </w:rPr>
-        <w:t xml:space="preserve"> </w:t>
-      </w:r>
-      <w:proofErr w:type="spellStart"/>
+        <w:t>Budgetize</w:t>
+      </w:r>
+      <w:r>
+        <w:t xml:space="preserve"> combines multiple elements in order to gain a spirit of originality, clearly differentiating from the rest of the applications </w:t>
+      </w:r>
+      <w:r>
+        <w:t>in its market segment</w:t>
+      </w:r>
+      <w:r>
+        <w:t xml:space="preserve">. </w:t>
+      </w:r>
+      <w:r>
+        <w:t xml:space="preserve">Also, </w:t>
+      </w:r>
       <w:r>
         <w:rPr>
           <w:i/>
@@ -1503,80 +1502,40 @@
         </w:rPr>
         <w:t>Budgetize</w:t>
       </w:r>
-      <w:proofErr w:type="spellEnd"/>
-      <w:r>
-        <w:t xml:space="preserve"> combines multiple elements </w:t>
-      </w:r>
-      <w:proofErr w:type="gramStart"/>
-      <w:r>
-        <w:t>in order to</w:t>
-      </w:r>
-      <w:proofErr w:type="gramEnd"/>
-      <w:r>
-        <w:t xml:space="preserve"> gain a spirit of originality, clearly differentiating from the rest of the applications </w:t>
-      </w:r>
-      <w:r>
-        <w:t>in its market segment</w:t>
-      </w:r>
-      <w:r>
-        <w:t xml:space="preserve">. </w:t>
-      </w:r>
-      <w:r>
-        <w:t xml:space="preserve">Also, </w:t>
-      </w:r>
-      <w:proofErr w:type="spellStart"/>
-      <w:r>
-        <w:rPr>
-          <w:i/>
-          <w:iCs/>
-        </w:rPr>
+      <w:r>
+        <w:t xml:space="preserve"> has been developed with security awareness, offering the end user credibility and safety.</w:t>
+      </w:r>
+      <w:r>
+        <w:t xml:space="preserve"> </w:t>
+      </w:r>
+    </w:p>
+    <w:p>
+      <w:pPr>
+        <w:pStyle w:val="NoSpacing"/>
+      </w:pPr>
+      <w:r>
+        <w:t xml:space="preserve"> </w:t>
+      </w:r>
+      <w:r>
+        <w:t xml:space="preserve">Having into consideration the </w:t>
+      </w:r>
+      <w:r>
+        <w:t>above-mentioned</w:t>
+      </w:r>
+      <w:r>
+        <w:t xml:space="preserve"> </w:t>
+      </w:r>
+      <w:r>
+        <w:t>features</w:t>
+      </w:r>
+      <w:r>
+        <w:t xml:space="preserve"> of </w:t>
+      </w:r>
+      <w:r>
         <w:t>Budgetize</w:t>
       </w:r>
-      <w:proofErr w:type="spellEnd"/>
-      <w:r>
-        <w:t xml:space="preserve"> has been developed with security awareness, offering the end user credibility and safety.</w:t>
-      </w:r>
-      <w:r>
-        <w:t xml:space="preserve"> </w:t>
-      </w:r>
-    </w:p>
-    <w:p>
-      <w:pPr>
-        <w:pStyle w:val="NoSpacing"/>
-      </w:pPr>
-      <w:r>
-        <w:t xml:space="preserve"> </w:t>
-      </w:r>
-      <w:r>
-        <w:t xml:space="preserve">Having into consideration the </w:t>
-      </w:r>
-      <w:r>
-        <w:t>above-mentioned</w:t>
-      </w:r>
-      <w:r>
-        <w:t xml:space="preserve"> </w:t>
-      </w:r>
-      <w:r>
-        <w:t>features</w:t>
-      </w:r>
-      <w:r>
-        <w:t xml:space="preserve"> of </w:t>
-      </w:r>
-      <w:proofErr w:type="spellStart"/>
-      <w:r>
-        <w:t>Budgetize</w:t>
-      </w:r>
-      <w:proofErr w:type="spellEnd"/>
-      <w:r>
-        <w:t xml:space="preserve">, I </w:t>
-      </w:r>
-      <w:proofErr w:type="gramStart"/>
-      <w:r>
-        <w:t>definitely think</w:t>
-      </w:r>
-      <w:proofErr w:type="gramEnd"/>
-      <w:r>
-        <w:t xml:space="preserve"> those will create its </w:t>
+      <w:r>
+        <w:t xml:space="preserve">, I definitely think those will create its </w:t>
       </w:r>
       <w:r>
         <w:t>own place on the Android Marketplace and enable the opportunity of acquiring a lot of users.</w:t>
@@ -1590,7 +1549,6 @@
         <w:rPr>
           <w:noProof/>
         </w:rPr>
-        <w:lastRenderedPageBreak/>
         <mc:AlternateContent>
           <mc:Choice Requires="wps">
             <w:drawing>
@@ -1665,97 +1623,6 @@
           </mc:Fallback>
         </mc:AlternateContent>
       </w:r>
-      <w:r>
-        <w:rPr>
-          <w:noProof/>
-        </w:rPr>
-        <w:drawing>
-          <wp:inline distT="0" distB="0" distL="0" distR="0" wp14:anchorId="4E2CF9EB" wp14:editId="09A2FBF9">
-            <wp:extent cx="5760720" cy="3789680"/>
-            <wp:effectExtent l="0" t="0" r="0" b="1270"/>
-            <wp:docPr id="1" name="Picture 1"/>
-            <wp:cNvGraphicFramePr>
-              <a:graphicFrameLocks xmlns:a="http://schemas.openxmlformats.org/drawingml/2006/main" noChangeAspect="1"/>
-            </wp:cNvGraphicFramePr>
-            <a:graphic xmlns:a="http://schemas.openxmlformats.org/drawingml/2006/main">
-              <a:graphicData uri="http://schemas.openxmlformats.org/drawingml/2006/picture">
-                <pic:pic xmlns:pic="http://schemas.openxmlformats.org/drawingml/2006/picture">
-                  <pic:nvPicPr>
-                    <pic:cNvPr id="1" name=""/>
-                    <pic:cNvPicPr/>
-                  </pic:nvPicPr>
-                  <pic:blipFill>
-                    <a:blip r:embed="rId12"/>
-                    <a:stretch>
-                      <a:fillRect/>
-                    </a:stretch>
-                  </pic:blipFill>
-                  <pic:spPr>
-                    <a:xfrm>
-                      <a:off x="0" y="0"/>
-                      <a:ext cx="5760720" cy="3789680"/>
-                    </a:xfrm>
-                    <a:prstGeom prst="rect">
-                      <a:avLst/>
-                    </a:prstGeom>
-                  </pic:spPr>
-                </pic:pic>
-              </a:graphicData>
-            </a:graphic>
-          </wp:inline>
-        </w:drawing>
-      </w:r>
-    </w:p>
-    <w:p>
-      <w:pPr>
-        <w:pStyle w:val="NoSpacing"/>
-        <w:jc w:val="center"/>
-      </w:pPr>
-      <w:r>
-        <w:t xml:space="preserve">Figure </w:t>
-      </w:r>
-      <w:r>
-        <w:fldChar w:fldCharType="begin"/>
-      </w:r>
-      <w:r>
-        <w:instrText xml:space="preserve"> STYLEREF 1 \s </w:instrText>
-      </w:r>
-      <w:r>
-        <w:fldChar w:fldCharType="separate"/>
-      </w:r>
-      <w:r>
-        <w:rPr>
-          <w:noProof/>
-        </w:rPr>
-        <w:t>2</w:t>
-      </w:r>
-      <w:r>
-        <w:fldChar w:fldCharType="end"/>
-      </w:r>
-      <w:r>
-        <w:noBreakHyphen/>
-      </w:r>
-      <w:r>
-        <w:fldChar w:fldCharType="begin"/>
-      </w:r>
-      <w:r>
-        <w:instrText xml:space="preserve"> SEQ Figure \* ARABIC \s 1 </w:instrText>
-      </w:r>
-      <w:r>
-        <w:fldChar w:fldCharType="separate"/>
-      </w:r>
-      <w:r>
-        <w:rPr>
-          <w:noProof/>
-        </w:rPr>
-        <w:t>1</w:t>
-      </w:r>
-      <w:r>
-        <w:fldChar w:fldCharType="end"/>
-      </w:r>
-      <w:r>
-        <w:t xml:space="preserve"> Competitive Matrix</w:t>
-      </w:r>
     </w:p>
     <w:p/>
     <w:p/>
@@ -2071,79 +1938,15 @@
         <w:pStyle w:val="NoSpacing"/>
       </w:pPr>
       <w:r>
-        <w:t xml:space="preserve">Every Android Activity has a lifecycle. A lifecycle means that the Android Activity can go through different stages as Figure 3-2 illustrates. These stages are defined </w:t>
-      </w:r>
-      <w:proofErr w:type="gramStart"/>
-      <w:r>
-        <w:t>in order to</w:t>
-      </w:r>
-      <w:proofErr w:type="gramEnd"/>
-      <w:r>
-        <w:t xml:space="preserve"> save resources like random access memory. Another reason is to have applications with different priority. This is empowering the Android Operating System to know which Activities can be destroyed in critical situations or which Activities are not unused anymore and still consume a lot of memory or computational power.</w:t>
-      </w:r>
-    </w:p>
-    <w:p>
-      <w:pPr>
-        <w:pStyle w:val="NoSpacing"/>
-      </w:pPr>
-      <w:r>
-        <w:t xml:space="preserve">Whenever the activity is changed, it can be paused or destroy. The developer must be aware of this lifecycle </w:t>
-      </w:r>
-      <w:proofErr w:type="gramStart"/>
-      <w:r>
-        <w:t>in order to</w:t>
-      </w:r>
-      <w:proofErr w:type="gramEnd"/>
-      <w:r>
-        <w:t xml:space="preserve"> avoid application crashes. This can be done by using the android activity’s class callbacks: </w:t>
-      </w:r>
-      <w:proofErr w:type="spellStart"/>
-      <w:r>
-        <w:t>onCreate</w:t>
-      </w:r>
-      <w:proofErr w:type="spellEnd"/>
-      <w:r>
-        <w:t xml:space="preserve">(), </w:t>
-      </w:r>
-      <w:proofErr w:type="spellStart"/>
-      <w:r>
-        <w:t>onStart</w:t>
-      </w:r>
-      <w:proofErr w:type="spellEnd"/>
-      <w:r>
-        <w:t xml:space="preserve">(), </w:t>
-      </w:r>
-      <w:proofErr w:type="spellStart"/>
-      <w:r>
-        <w:t>onResume</w:t>
-      </w:r>
-      <w:proofErr w:type="spellEnd"/>
-      <w:r>
-        <w:t xml:space="preserve">(), </w:t>
-      </w:r>
-      <w:proofErr w:type="spellStart"/>
-      <w:r>
-        <w:t>onPause</w:t>
-      </w:r>
-      <w:proofErr w:type="spellEnd"/>
-      <w:r>
-        <w:t xml:space="preserve">(), </w:t>
-      </w:r>
-      <w:proofErr w:type="spellStart"/>
-      <w:r>
-        <w:t>onStop</w:t>
-      </w:r>
-      <w:proofErr w:type="spellEnd"/>
-      <w:r>
-        <w:t xml:space="preserve">(), </w:t>
-      </w:r>
-      <w:proofErr w:type="spellStart"/>
-      <w:r>
-        <w:t>onDestroy</w:t>
-      </w:r>
-      <w:proofErr w:type="spellEnd"/>
-      <w:r>
-        <w:t>()</w:t>
+        <w:t>Every Android Activity has a lifecycle. A lifecycle means that the Android Activity can go through different stages as Figure 3-2 illustrates. These stages are defined in order to save resources like random access memory. Another reason is to have applications with different priority. This is empowering the Android Operating System to know which Activities can be destroyed in critical situations or which Activities are not unused anymore and still consume a lot of memory or computational power.</w:t>
+      </w:r>
+    </w:p>
+    <w:p>
+      <w:pPr>
+        <w:pStyle w:val="NoSpacing"/>
+      </w:pPr>
+      <w:r>
+        <w:t>Whenever the activity is changed, it can be paused or destroy. The developer must be aware of this lifecycle in order to avoid application crashes. This can be done by using the android activity’s class callbacks: onCreate(), onStart(), onResume(), onPause(), onStop(), onDestroy()</w:t>
       </w:r>
       <w:sdt>
         <w:sdtPr>
@@ -2178,32 +1981,11 @@
         </w:sdtContent>
       </w:sdt>
       <w:r>
-        <w:t xml:space="preserve">. We </w:t>
-      </w:r>
-      <w:proofErr w:type="gramStart"/>
-      <w:r>
-        <w:t>are able to</w:t>
-      </w:r>
-      <w:proofErr w:type="gramEnd"/>
-      <w:r>
-        <w:t xml:space="preserve"> override every of these methods in our Activity and correctly handle what </w:t>
+        <w:t xml:space="preserve">. We are able to override every of these methods in our Activity and correctly handle what </w:t>
       </w:r>
       <w:r>
         <w:lastRenderedPageBreak/>
-        <w:t xml:space="preserve">happens with Activity content in order to avoid crashes or memory leaks. Overriding </w:t>
-      </w:r>
-      <w:proofErr w:type="spellStart"/>
-      <w:proofErr w:type="gramStart"/>
-      <w:r>
-        <w:t>onCreate</w:t>
-      </w:r>
-      <w:proofErr w:type="spellEnd"/>
-      <w:r>
-        <w:t>(</w:t>
-      </w:r>
-      <w:proofErr w:type="gramEnd"/>
-      <w:r>
-        <w:t>) is mandatory in order an activity to start and work.</w:t>
+        <w:t>happens with Activity content in order to avoid crashes or memory leaks. Overriding onCreate() is mandatory in order an activity to start and work.</w:t>
       </w:r>
     </w:p>
     <w:p>
@@ -2288,6 +2070,9 @@
         <w:t>3</w:t>
       </w:r>
       <w:r>
+        <w:rPr>
+          <w:noProof/>
+        </w:rPr>
         <w:fldChar w:fldCharType="end"/>
       </w:r>
       <w:r>
@@ -2309,6 +2094,9 @@
         <w:t>1</w:t>
       </w:r>
       <w:r>
+        <w:rPr>
+          <w:noProof/>
+        </w:rPr>
         <w:fldChar w:fldCharType="end"/>
       </w:r>
       <w:r>
@@ -2362,7 +2150,6 @@
       <w:r>
         <w:t>iew-</w:t>
       </w:r>
-      <w:proofErr w:type="spellStart"/>
       <w:r>
         <w:t>V</w:t>
       </w:r>
@@ -2375,7 +2162,6 @@
       <w:r>
         <w:t>odel</w:t>
       </w:r>
-      <w:proofErr w:type="spellEnd"/>
       <w:r>
         <w:t xml:space="preserve"> (MVVM)</w:t>
       </w:r>
@@ -2385,15 +2171,7 @@
         <w:pStyle w:val="NoSpacing"/>
       </w:pPr>
       <w:r>
-        <w:t>The Model-View-</w:t>
-      </w:r>
-      <w:proofErr w:type="spellStart"/>
-      <w:r>
-        <w:t>ViewModel</w:t>
-      </w:r>
-      <w:proofErr w:type="spellEnd"/>
-      <w:r>
-        <w:t xml:space="preserve"> is an architectural pattern </w:t>
+        <w:t xml:space="preserve">The Model-View-ViewModel is an architectural pattern </w:t>
       </w:r>
       <w:r>
         <w:t xml:space="preserve">where the frontend and backend are separated. This pattern is widely used in mobile and desktop applications because it is moving the complicated logic from the View into the View Model. This allows the View only to manage the way it is displaying the data read from the View Model. </w:t>
@@ -2404,26 +2182,10 @@
         <w:pStyle w:val="NoSpacing"/>
       </w:pPr>
       <w:r>
-        <w:t xml:space="preserve">This pattern is very important to be used in Android development </w:t>
-      </w:r>
-      <w:proofErr w:type="gramStart"/>
-      <w:r>
-        <w:t>in order to</w:t>
-      </w:r>
-      <w:proofErr w:type="gramEnd"/>
-      <w:r>
-        <w:t xml:space="preserve"> avoid </w:t>
-      </w:r>
-      <w:r>
-        <w:t>“God” Activities. In Model-View-</w:t>
-      </w:r>
-      <w:proofErr w:type="spellStart"/>
-      <w:r>
-        <w:t>ViewModel</w:t>
-      </w:r>
-      <w:proofErr w:type="spellEnd"/>
-      <w:r>
-        <w:t xml:space="preserve">, it is very important for the View Model to </w:t>
+        <w:t xml:space="preserve">This pattern is very important to be used in Android development in order to avoid </w:t>
+      </w:r>
+      <w:r>
+        <w:t xml:space="preserve">“God” Activities. In Model-View-ViewModel, it is very important for the View Model to </w:t>
       </w:r>
       <w:r>
         <w:t>do not</w:t>
@@ -2439,15 +2201,7 @@
       </w:r>
       <w:r>
         <w:lastRenderedPageBreak/>
-        <w:t xml:space="preserve">the provided data without doing a lot of process with it. In the other way, the View can also be responsible to send the data to the View Model </w:t>
-      </w:r>
-      <w:proofErr w:type="gramStart"/>
-      <w:r>
-        <w:t>in order to</w:t>
-      </w:r>
-      <w:proofErr w:type="gramEnd"/>
-      <w:r>
-        <w:t xml:space="preserve"> process it, save it and even return a response.</w:t>
+        <w:t>the provided data without doing a lot of process with it. In the other way, the View can also be responsible to send the data to the View Model in order to process it, save it and even return a response.</w:t>
       </w:r>
       <w:r>
         <w:t xml:space="preserve"> Communication between the View Model and the View can be realized using bindings, </w:t>
@@ -2543,6 +2297,9 @@
         <w:t>3</w:t>
       </w:r>
       <w:r>
+        <w:rPr>
+          <w:noProof/>
+        </w:rPr>
         <w:fldChar w:fldCharType="end"/>
       </w:r>
       <w:r>
@@ -2564,18 +2321,13 @@
         <w:t>2</w:t>
       </w:r>
       <w:r>
+        <w:rPr>
+          <w:noProof/>
+        </w:rPr>
         <w:fldChar w:fldCharType="end"/>
       </w:r>
       <w:r>
-        <w:t>. Model-View-</w:t>
-      </w:r>
-      <w:proofErr w:type="spellStart"/>
-      <w:r>
-        <w:t>ViewModel</w:t>
-      </w:r>
-      <w:proofErr w:type="spellEnd"/>
-      <w:r>
-        <w:t xml:space="preserve"> diagram (</w:t>
+        <w:t>. Model-View-ViewModel diagram (</w:t>
       </w:r>
       <w:r>
         <w:t>reference</w:t>
@@ -2635,28 +2387,7 @@
         <w:t xml:space="preserve">A very important </w:t>
       </w:r>
       <w:r>
-        <w:t xml:space="preserve">property of the </w:t>
-      </w:r>
-      <w:proofErr w:type="spellStart"/>
-      <w:r>
-        <w:t>ViewModel</w:t>
-      </w:r>
-      <w:proofErr w:type="spellEnd"/>
-      <w:r>
-        <w:t xml:space="preserve"> in Android is that it will be created on the </w:t>
-      </w:r>
-      <w:proofErr w:type="spellStart"/>
-      <w:proofErr w:type="gramStart"/>
-      <w:r>
-        <w:t>onCreate</w:t>
-      </w:r>
-      <w:proofErr w:type="spellEnd"/>
-      <w:r>
-        <w:t>(</w:t>
-      </w:r>
-      <w:proofErr w:type="gramEnd"/>
-      <w:r>
-        <w:t>) method of the Activity and destroyed only when the Activity is finished</w:t>
+        <w:t>property of the ViewModel in Android is that it will be created on the onCreate() method of the Activity and destroyed only when the Activity is finished</w:t>
       </w:r>
       <w:r>
         <w:t>(Figure 3-3)</w:t>
@@ -2673,37 +2404,13 @@
         <w:pStyle w:val="NoSpacing"/>
       </w:pPr>
       <w:r>
-        <w:t xml:space="preserve">Moving the logic of the application in the </w:t>
-      </w:r>
-      <w:proofErr w:type="spellStart"/>
-      <w:r>
-        <w:t>ViewModel</w:t>
-      </w:r>
-      <w:proofErr w:type="spellEnd"/>
-      <w:r>
-        <w:t xml:space="preserve">, is a very good choice </w:t>
-      </w:r>
-      <w:proofErr w:type="gramStart"/>
-      <w:r>
-        <w:t>in order to</w:t>
-      </w:r>
-      <w:proofErr w:type="gramEnd"/>
-      <w:r>
-        <w:t xml:space="preserve"> have a well-organized code. </w:t>
+        <w:t xml:space="preserve">Moving the logic of the application in the ViewModel, is a very good choice in order to have a well-organized code. </w:t>
       </w:r>
       <w:r>
         <w:t>A</w:t>
       </w:r>
       <w:r>
-        <w:t>dding the backend logic in the Activity, the programmer must make all that logic lifecycle aware, which will lead to adding a lot more code to the activity and complicating the initial logic very much. This can be easily avoided by using the Model-View-</w:t>
-      </w:r>
-      <w:proofErr w:type="spellStart"/>
-      <w:r>
-        <w:t>ViewModel</w:t>
-      </w:r>
-      <w:proofErr w:type="spellEnd"/>
-      <w:r>
-        <w:t xml:space="preserve"> architectural pattern.</w:t>
+        <w:t>dding the backend logic in the Activity, the programmer must make all that logic lifecycle aware, which will lead to adding a lot more code to the activity and complicating the initial logic very much. This can be easily avoided by using the Model-View-ViewModel architectural pattern.</w:t>
       </w:r>
     </w:p>
     <w:p>
@@ -2776,6 +2483,9 @@
         <w:t>3</w:t>
       </w:r>
       <w:r>
+        <w:rPr>
+          <w:noProof/>
+        </w:rPr>
         <w:fldChar w:fldCharType="end"/>
       </w:r>
       <w:r>
@@ -2797,18 +2507,13 @@
         <w:t>3</w:t>
       </w:r>
       <w:r>
+        <w:rPr>
+          <w:noProof/>
+        </w:rPr>
         <w:fldChar w:fldCharType="end"/>
       </w:r>
       <w:r>
-        <w:t xml:space="preserve">. Illustration of </w:t>
-      </w:r>
-      <w:proofErr w:type="spellStart"/>
-      <w:r>
-        <w:t>ViewModel</w:t>
-      </w:r>
-      <w:proofErr w:type="spellEnd"/>
-      <w:r>
-        <w:t xml:space="preserve"> Lifecycle</w:t>
+        <w:t>. Illustration of ViewModel Lifecycle</w:t>
       </w:r>
       <w:r>
         <w:t xml:space="preserve"> </w:t>
@@ -2852,23 +2557,7 @@
         <w:pStyle w:val="NoSpacing"/>
       </w:pPr>
       <w:r>
-        <w:t>Model-View-</w:t>
-      </w:r>
-      <w:proofErr w:type="spellStart"/>
-      <w:r>
-        <w:t>ViewModel</w:t>
-      </w:r>
-      <w:proofErr w:type="spellEnd"/>
-      <w:r>
-        <w:t xml:space="preserve"> is making the code reusable, modular, maintainable, and most important, it enables the possibility of collaborative work. Different types of programmers can work on the same screen for example, one very skillful on the user-interface design and one very good at the implementation of backend logic. Any layer from Figure 3-1 can be replaced easily, because of the modularity that Model-View-</w:t>
-      </w:r>
-      <w:proofErr w:type="spellStart"/>
-      <w:r>
-        <w:t>ViewModel</w:t>
-      </w:r>
-      <w:proofErr w:type="spellEnd"/>
-      <w:r>
-        <w:t xml:space="preserve"> enables. Because the frontend logic is separated to backend logic, we can easily maintain the code, refactor, add new functionalities, UI elements or even change the provider of data.</w:t>
+        <w:t>Model-View-ViewModel is making the code reusable, modular, maintainable, and most important, it enables the possibility of collaborative work. Different types of programmers can work on the same screen for example, one very skillful on the user-interface design and one very good at the implementation of backend logic. Any layer from Figure 3-1 can be replaced easily, because of the modularity that Model-View-ViewModel enables. Because the frontend logic is separated to backend logic, we can easily maintain the code, refactor, add new functionalities, UI elements or even change the provider of data.</w:t>
       </w:r>
     </w:p>
     <w:p>
@@ -2876,25 +2565,15 @@
         <w:pStyle w:val="Heading3"/>
       </w:pPr>
       <w:r>
-        <w:t xml:space="preserve">Android </w:t>
-      </w:r>
-      <w:proofErr w:type="spellStart"/>
-      <w:r>
-        <w:t>LiveData</w:t>
-      </w:r>
-      <w:proofErr w:type="spellEnd"/>
-    </w:p>
-    <w:p>
-      <w:pPr>
-        <w:pStyle w:val="NoSpacing"/>
-      </w:pPr>
-      <w:proofErr w:type="spellStart"/>
-      <w:r>
-        <w:t>LiveData</w:t>
-      </w:r>
-      <w:proofErr w:type="spellEnd"/>
-      <w:r>
-        <w:t xml:space="preserve"> is a lifecycle</w:t>
+        <w:t>Android LiveData</w:t>
+      </w:r>
+    </w:p>
+    <w:p>
+      <w:pPr>
+        <w:pStyle w:val="NoSpacing"/>
+      </w:pPr>
+      <w:r>
+        <w:t>LiveData is a lifecycle</w:t>
       </w:r>
       <w:r>
         <w:t>-</w:t>
@@ -2909,28 +2588,7 @@
         <w:t xml:space="preserve"> data holder</w:t>
       </w:r>
       <w:r>
-        <w:t xml:space="preserve"> which follows the publisher-subscriber architectural pattern. It is used together with an Observer, as </w:t>
-      </w:r>
-      <w:proofErr w:type="spellStart"/>
-      <w:r>
-        <w:t>LiveData</w:t>
-      </w:r>
-      <w:proofErr w:type="spellEnd"/>
-      <w:r>
-        <w:t xml:space="preserve"> is notifying the Observer when the data is changed. We can override the </w:t>
-      </w:r>
-      <w:proofErr w:type="spellStart"/>
-      <w:proofErr w:type="gramStart"/>
-      <w:r>
-        <w:t>onChanged</w:t>
-      </w:r>
-      <w:proofErr w:type="spellEnd"/>
-      <w:r>
-        <w:t>(</w:t>
-      </w:r>
-      <w:proofErr w:type="gramEnd"/>
-      <w:r>
-        <w:t>) method of the Observer and there we can implement what to happen when the data is changed.</w:t>
+        <w:t xml:space="preserve"> which follows the publisher-subscriber architectural pattern. It is used together with an Observer, as LiveData is notifying the Observer when the data is changed. We can override the onChanged() method of the Observer and there we can implement what to happen when the data is changed.</w:t>
       </w:r>
       <w:r>
         <w:t xml:space="preserve"> In this way, we can keep the Views from the UI permanently updated.</w:t>
@@ -2941,42 +2599,10 @@
         <w:pStyle w:val="NoSpacing"/>
       </w:pPr>
       <w:r>
-        <w:t xml:space="preserve">Being lifecycle-aware, it means that the </w:t>
-      </w:r>
-      <w:proofErr w:type="spellStart"/>
-      <w:r>
-        <w:t>LiveData</w:t>
-      </w:r>
-      <w:proofErr w:type="spellEnd"/>
-      <w:r>
-        <w:t xml:space="preserve"> will notify the Observer, from the Activity, only when the Activity is in an active state. When the Activity is Destroyed, the Observer is automatically unsubscribed to the live data.</w:t>
-      </w:r>
-      <w:r>
-        <w:t xml:space="preserve"> Those actions are making </w:t>
-      </w:r>
-      <w:proofErr w:type="spellStart"/>
-      <w:r>
-        <w:t>LiveData</w:t>
-      </w:r>
-      <w:proofErr w:type="spellEnd"/>
-      <w:r>
-        <w:t xml:space="preserve"> to avoid crashes in the case the Activity gets destroyed. Also, because the Observers gets unbound automatically, they are cleanup from the memory </w:t>
-      </w:r>
-      <w:proofErr w:type="gramStart"/>
-      <w:r>
-        <w:t>in order to</w:t>
-      </w:r>
-      <w:proofErr w:type="gramEnd"/>
-      <w:r>
-        <w:t xml:space="preserve"> avoid memory leaks. As all this measurements are done automatically by the </w:t>
-      </w:r>
-      <w:proofErr w:type="spellStart"/>
-      <w:r>
-        <w:t>LiveData</w:t>
-      </w:r>
-      <w:proofErr w:type="spellEnd"/>
-      <w:r>
-        <w:t>, there is no more manual lifecycle handling needed</w:t>
+        <w:t>Being lifecycle-aware, it means that the LiveData will notify the Observer, from the Activity, only when the Activity is in an active state. When the Activity is Destroyed, the Observer is automatically unsubscribed to the live data.</w:t>
+      </w:r>
+      <w:r>
+        <w:t xml:space="preserve"> Those actions are making LiveData to avoid crashes in the case the Activity gets destroyed. Also, because the Observers gets unbound automatically, they are cleanup from the memory in order to avoid memory leaks. As all this measurements are done automatically by the LiveData, there is no more manual lifecycle handling needed</w:t>
       </w:r>
       <w:sdt>
         <w:sdtPr>
@@ -3025,45 +2651,13 @@
         <w:t>can</w:t>
       </w:r>
       <w:r>
-        <w:t xml:space="preserve"> communicate between View, </w:t>
-      </w:r>
-      <w:proofErr w:type="spellStart"/>
-      <w:r>
-        <w:t>ViewModel</w:t>
-      </w:r>
-      <w:proofErr w:type="spellEnd"/>
-      <w:r>
-        <w:t xml:space="preserve"> and Model using </w:t>
-      </w:r>
-      <w:proofErr w:type="spellStart"/>
-      <w:r>
-        <w:t>LiveData</w:t>
-      </w:r>
-      <w:proofErr w:type="spellEnd"/>
-      <w:r>
-        <w:t xml:space="preserve"> very easily, with lifecycle-</w:t>
+        <w:t xml:space="preserve"> communicate between View, ViewModel and Model using LiveData very easily, with lifecycle-</w:t>
       </w:r>
       <w:r>
         <w:t>awareness</w:t>
       </w:r>
       <w:r>
-        <w:t>. So, by using the Model-View-</w:t>
-      </w:r>
-      <w:proofErr w:type="spellStart"/>
-      <w:r>
-        <w:t>ViewModel</w:t>
-      </w:r>
-      <w:proofErr w:type="spellEnd"/>
-      <w:r>
-        <w:t xml:space="preserve"> pattern in combination with </w:t>
-      </w:r>
-      <w:proofErr w:type="spellStart"/>
-      <w:r>
-        <w:t>LiveData</w:t>
-      </w:r>
-      <w:proofErr w:type="spellEnd"/>
-      <w:r>
-        <w:t>, we will get a clear architecture, easy to maintain and easy to develop on.</w:t>
+        <w:t>. So, by using the Model-View-ViewModel pattern in combination with LiveData, we will get a clear architecture, easy to maintain and easy to develop on.</w:t>
       </w:r>
     </w:p>
     <w:p>
@@ -3160,15 +2754,7 @@
         <w:pStyle w:val="NoSpacing"/>
       </w:pPr>
       <w:r>
-        <w:t xml:space="preserve">A </w:t>
-      </w:r>
-      <w:proofErr w:type="spellStart"/>
-      <w:r>
-        <w:t>RESTFul</w:t>
-      </w:r>
-      <w:proofErr w:type="spellEnd"/>
-      <w:r>
-        <w:t xml:space="preserve"> Web Services are web services build on the REST architectural style. This architectural style is based on a client-server communication, using HTTP as a communication protocol. The main philosophy of REST is to build lightweight, </w:t>
+        <w:t xml:space="preserve">A RESTFul Web Services are web services build on the REST architectural style. This architectural style is based on a client-server communication, using HTTP as a communication protocol. The main philosophy of REST is to build lightweight, </w:t>
       </w:r>
       <w:r>
         <w:t>simple,</w:t>
@@ -3182,15 +2768,7 @@
         <w:pStyle w:val="NoSpacing"/>
       </w:pPr>
       <w:r>
-        <w:t xml:space="preserve">Using REST, servers can expose services </w:t>
-      </w:r>
-      <w:proofErr w:type="gramStart"/>
-      <w:r>
-        <w:t>in order to</w:t>
-      </w:r>
-      <w:proofErr w:type="gramEnd"/>
-      <w:r>
-        <w:t xml:space="preserve"> be accessed by various clients. Those services are called “endpoints”. REST, as well as SQL and HTTP, follows the CRUD paradigm</w:t>
+        <w:t>Using REST, servers can expose services in order to be accessed by various clients. Those services are called “endpoints”. REST, as well as SQL and HTTP, follows the CRUD paradigm</w:t>
       </w:r>
       <w:sdt>
         <w:sdtPr>
@@ -3406,15 +2984,7 @@
         </w:sdtContent>
       </w:sdt>
       <w:r>
-        <w:t xml:space="preserve">. It was released in 1995, developed by Sun Microsystems. Java is an Object-Oriented Programming language, where classes and objects are the core of the language. Java is mostly known because of its Virtual Machine, which </w:t>
-      </w:r>
-      <w:proofErr w:type="gramStart"/>
-      <w:r>
-        <w:t>is able to</w:t>
-      </w:r>
-      <w:proofErr w:type="gramEnd"/>
-      <w:r>
-        <w:t xml:space="preserve"> run on any computer architecture. This allow us to write Java applications which can run on any machine and any operating system</w:t>
+        <w:t>. It was released in 1995, developed by Sun Microsystems. Java is an Object-Oriented Programming language, where classes and objects are the core of the language. Java is mostly known because of its Virtual Machine, which is able to run on any computer architecture. This allow us to write Java applications which can run on any machine and any operating system</w:t>
       </w:r>
       <w:sdt>
         <w:sdtPr>
@@ -3449,29 +3019,13 @@
         </w:sdtContent>
       </w:sdt>
       <w:r>
+        <w:t>. In order to run Java application, Java Runtime Environment (JRE) needs to be installed on the machine</w:t>
+      </w:r>
+      <w:r>
         <w:t xml:space="preserve">. </w:t>
       </w:r>
-      <w:proofErr w:type="gramStart"/>
-      <w:r>
-        <w:t>In order to</w:t>
-      </w:r>
-      <w:proofErr w:type="gramEnd"/>
-      <w:r>
-        <w:t xml:space="preserve"> run Java application, Java Runtime Environment (JRE) needs to be installed on the machine</w:t>
-      </w:r>
-      <w:r>
-        <w:t xml:space="preserve">. </w:t>
-      </w:r>
-      <w:r>
-        <w:t xml:space="preserve">When the Java code is compiled, it results in Java Bytecode which is executed by the Java Virtual Machine. Some platforms </w:t>
-      </w:r>
-      <w:proofErr w:type="gramStart"/>
-      <w:r>
-        <w:t>are able to</w:t>
-      </w:r>
-      <w:proofErr w:type="gramEnd"/>
-      <w:r>
-        <w:t xml:space="preserve"> directly execute Java Bytecode, without the need of installing JRE, as the hardware is built in this manner.</w:t>
+      <w:r>
+        <w:t>When the Java code is compiled, it results in Java Bytecode which is executed by the Java Virtual Machine. Some platforms are able to directly execute Java Bytecode, without the need of installing JRE, as the hardware is built in this manner.</w:t>
       </w:r>
     </w:p>
     <w:p>
@@ -3531,37 +3085,13 @@
         <w:pStyle w:val="NoSpacing"/>
       </w:pPr>
       <w:r>
-        <w:t xml:space="preserve">A java important feature is the automatic memory management handled by the garbage collector. In other Object-Oriented Languages, we </w:t>
-      </w:r>
-      <w:proofErr w:type="gramStart"/>
-      <w:r>
-        <w:t>have to</w:t>
-      </w:r>
-      <w:proofErr w:type="gramEnd"/>
-      <w:r>
-        <w:t xml:space="preserve"> manually deallocate objects from memory after we used them. In Java, this job is done automatically by the garbage collector. This kind of thing has some advantages and disadvantages. One advantage is that the programmer </w:t>
-      </w:r>
-      <w:proofErr w:type="gramStart"/>
-      <w:r>
-        <w:t>doesn’t</w:t>
-      </w:r>
-      <w:proofErr w:type="gramEnd"/>
-      <w:r>
-        <w:t xml:space="preserve"> have to worry about deallocation of the objects</w:t>
+        <w:t>A java important feature is the automatic memory management handled by the garbage collector. In other Object-Oriented Languages, we have to manually deallocate objects from memory after we used them. In Java, this job is done automatically by the garbage collector. This kind of thing has some advantages and disadvantages. One advantage is that the programmer doesn’t have to worry about deallocation of the objects</w:t>
       </w:r>
       <w:r>
         <w:t xml:space="preserve"> or about possible crashes if the deallocation has been done too early, thankfully to the automation of the memory management. This is speeding up the development process and keeps a cleaner code. </w:t>
       </w:r>
       <w:r>
-        <w:t xml:space="preserve">A downside is that we cannot deallocate from memory objects which we are sure we are not using them anymore and they may occupy a lot of memory. This may lead to performance issues. Having more flexibility in C++ offers us the ability improve application’s performance but with the tradeoff that we </w:t>
-      </w:r>
-      <w:proofErr w:type="gramStart"/>
-      <w:r>
-        <w:t>have to</w:t>
-      </w:r>
-      <w:proofErr w:type="gramEnd"/>
-      <w:r>
-        <w:t xml:space="preserve"> write much more code and be more careful to memory</w:t>
+        <w:t>A downside is that we cannot deallocate from memory objects which we are sure we are not using them anymore and they may occupy a lot of memory. This may lead to performance issues. Having more flexibility in C++ offers us the ability improve application’s performance but with the tradeoff that we have to write much more code and be more careful to memory</w:t>
       </w:r>
       <w:r>
         <w:t>.</w:t>
@@ -3601,17 +3131,7 @@
         <w:pStyle w:val="NoSpacing"/>
       </w:pPr>
       <w:r>
-        <w:t xml:space="preserve">Android applications are </w:t>
-      </w:r>
-      <w:proofErr w:type="spellStart"/>
-      <w:proofErr w:type="gramStart"/>
-      <w:r>
-        <w:t>build</w:t>
-      </w:r>
-      <w:proofErr w:type="spellEnd"/>
-      <w:proofErr w:type="gramEnd"/>
-      <w:r>
-        <w:t xml:space="preserve"> on Java</w:t>
+        <w:t>Android applications are build on Java</w:t>
       </w:r>
       <w:r>
         <w:t>.</w:t>
@@ -3652,15 +3172,7 @@
         <w:pStyle w:val="Heading3"/>
       </w:pPr>
       <w:r>
-        <w:t>XML (</w:t>
-      </w:r>
-      <w:proofErr w:type="spellStart"/>
-      <w:r>
-        <w:t>eXtensible</w:t>
-      </w:r>
-      <w:proofErr w:type="spellEnd"/>
-      <w:r>
-        <w:t xml:space="preserve"> Markup Language)</w:t>
+        <w:t>XML (eXtensible Markup Language)</w:t>
       </w:r>
     </w:p>
     <w:p>
@@ -3671,15 +3183,7 @@
         <w:t xml:space="preserve">XML is a markup language and a file format mostly known for being human and machine readable. XML files have a lot of </w:t>
       </w:r>
       <w:r>
-        <w:t xml:space="preserve">applications in web area, for code generation, distributing and carry data, etc. It is mainly composed of tags and elements. XML can also have empty tags (tags which </w:t>
-      </w:r>
-      <w:proofErr w:type="gramStart"/>
-      <w:r>
-        <w:t>doesn’t</w:t>
-      </w:r>
-      <w:proofErr w:type="gramEnd"/>
-      <w:r>
-        <w:t xml:space="preserve"> contain any value between the start-tag and the end-tag). Inside the start-tag, we can have attributes. An attribute is </w:t>
+        <w:t xml:space="preserve">applications in web area, for code generation, distributing and carry data, etc. It is mainly composed of tags and elements. XML can also have empty tags (tags which doesn’t contain any value between the start-tag and the end-tag). Inside the start-tag, we can have attributes. An attribute is </w:t>
       </w:r>
       <w:r>
         <w:t>a</w:t>
@@ -3831,15 +3335,7 @@
         <w:t xml:space="preserve"> Gradle is tightly bound to Java, as Apache Groovy </w:t>
       </w:r>
       <w:r>
-        <w:t xml:space="preserve">is a Java compatible syntax and it runs on the Java Virtual Machine. This enables the Gradle ability to run on any platform, if the JVM is installed or if the hardware </w:t>
-      </w:r>
-      <w:proofErr w:type="gramStart"/>
-      <w:r>
-        <w:t>is able to</w:t>
-      </w:r>
-      <w:proofErr w:type="gramEnd"/>
-      <w:r>
-        <w:t xml:space="preserve"> execute Java Bytecode</w:t>
+        <w:t>is a Java compatible syntax and it runs on the Java Virtual Machine. This enables the Gradle ability to run on any platform, if the JVM is installed or if the hardware is able to execute Java Bytecode</w:t>
       </w:r>
       <w:r>
         <w:t>.</w:t>
@@ -3939,24 +3435,11 @@
       <w:r>
         <w:t xml:space="preserve"> build automation tool used for multiple types of languages. </w:t>
       </w:r>
-      <w:proofErr w:type="gramStart"/>
-      <w:r>
-        <w:t>In order to</w:t>
-      </w:r>
-      <w:proofErr w:type="gramEnd"/>
-      <w:r>
-        <w:t xml:space="preserve"> build a project with Maven, we have to create a Project Object Model (POM) file, where we write all the dependencies we need. POM files are</w:t>
-      </w:r>
-      <w:r>
-        <w:t xml:space="preserve"> </w:t>
-      </w:r>
-      <w:proofErr w:type="spellStart"/>
-      <w:r>
-        <w:t>eXtensible</w:t>
-      </w:r>
-      <w:proofErr w:type="spellEnd"/>
-      <w:r>
-        <w:t xml:space="preserve"> Markup </w:t>
+      <w:r>
+        <w:t>In order to build a project with Maven, we have to create a Project Object Model (POM) file, where we write all the dependencies we need. POM files are</w:t>
+      </w:r>
+      <w:r>
+        <w:t xml:space="preserve"> eXtensible Markup </w:t>
       </w:r>
       <w:r>
         <w:t>Language (</w:t>
@@ -4166,28 +3649,7 @@
         <w:t xml:space="preserve"> </w:t>
       </w:r>
       <w:r>
-        <w:t xml:space="preserve">uses the Dalvik bytecode and stores the bytecode </w:t>
-      </w:r>
-      <w:proofErr w:type="gramStart"/>
-      <w:r>
-        <w:t>into .</w:t>
-      </w:r>
-      <w:proofErr w:type="spellStart"/>
-      <w:r>
-        <w:t>dex</w:t>
-      </w:r>
-      <w:proofErr w:type="spellEnd"/>
-      <w:proofErr w:type="gramEnd"/>
-      <w:r>
-        <w:t xml:space="preserve"> (Dalvik </w:t>
-      </w:r>
-      <w:proofErr w:type="spellStart"/>
-      <w:r>
-        <w:t>EXecutable</w:t>
-      </w:r>
-      <w:proofErr w:type="spellEnd"/>
-      <w:r>
-        <w:t>) files. ART replaced the Dalvik VM because it is more performant due to its new features</w:t>
+        <w:t>uses the Dalvik bytecode and stores the bytecode into .dex (Dalvik EXecutable) files. ART replaced the Dalvik VM because it is more performant due to its new features</w:t>
       </w:r>
       <w:r>
         <w:t xml:space="preserve"> </w:t>
@@ -4376,23 +3838,7 @@
         <w:pStyle w:val="NoSpacing"/>
       </w:pPr>
       <w:r>
-        <w:t xml:space="preserve">The fifth layer is the Java API Framework. This consists in Content providers, View System and Managers. Those are the APIs offered by Android, which the developers are using a lot for creating Android Applications. For </w:t>
-      </w:r>
-      <w:proofErr w:type="gramStart"/>
-      <w:r>
-        <w:t>example</w:t>
-      </w:r>
-      <w:proofErr w:type="gramEnd"/>
-      <w:r>
-        <w:t xml:space="preserve"> the Resource Manager is used to get non-code resources like layout files, </w:t>
-      </w:r>
-      <w:proofErr w:type="spellStart"/>
-      <w:r>
-        <w:t>drawables</w:t>
-      </w:r>
-      <w:proofErr w:type="spellEnd"/>
-      <w:r>
-        <w:t>, strings, and colors.</w:t>
+        <w:t>The fifth layer is the Java API Framework. This consists in Content providers, View System and Managers. Those are the APIs offered by Android, which the developers are using a lot for creating Android Applications. For example the Resource Manager is used to get non-code resources like layout files, drawables, strings, and colors.</w:t>
       </w:r>
     </w:p>
     <w:p>
@@ -4489,6 +3935,9 @@
         <w:t>3</w:t>
       </w:r>
       <w:r>
+        <w:rPr>
+          <w:noProof/>
+        </w:rPr>
         <w:fldChar w:fldCharType="end"/>
       </w:r>
       <w:r>
@@ -4510,6 +3959,9 @@
         <w:t>4</w:t>
       </w:r>
       <w:r>
+        <w:rPr>
+          <w:noProof/>
+        </w:rPr>
         <w:fldChar w:fldCharType="end"/>
       </w:r>
       <w:r>
@@ -4866,41 +4318,36 @@
       <w:pPr>
         <w:pStyle w:val="NoSpacing"/>
       </w:pPr>
-      <w:proofErr w:type="gramStart"/>
-      <w:r>
-        <w:t>In order to</w:t>
-      </w:r>
-      <w:proofErr w:type="gramEnd"/>
+      <w:r>
+        <w:t xml:space="preserve">In order to </w:t>
+      </w:r>
+      <w:r>
+        <w:t xml:space="preserve">connect and </w:t>
+      </w:r>
+      <w:r>
+        <w:t xml:space="preserve">access the </w:t>
+      </w:r>
+      <w:r>
+        <w:t xml:space="preserve">Microsoft SQL server from Java, we need to use Microsoft’s </w:t>
+      </w:r>
+      <w:r>
+        <w:t>Java Database Connectivity API(</w:t>
+      </w:r>
+      <w:r>
+        <w:t>JDBC</w:t>
+      </w:r>
+      <w:r>
+        <w:t>)</w:t>
+      </w:r>
+      <w:r>
+        <w:t xml:space="preserve"> driver.</w:t>
+      </w:r>
       <w:r>
         <w:t xml:space="preserve"> </w:t>
       </w:r>
       <w:r>
-        <w:t xml:space="preserve">connect and </w:t>
-      </w:r>
-      <w:r>
-        <w:t xml:space="preserve">access the </w:t>
-      </w:r>
-      <w:r>
-        <w:t xml:space="preserve">Microsoft SQL server from Java, we need to use Microsoft’s </w:t>
-      </w:r>
-      <w:r>
-        <w:t>Java Database Connectivity API(</w:t>
-      </w:r>
-      <w:r>
-        <w:t>JDBC</w:t>
-      </w:r>
-      <w:r>
-        <w:t>)</w:t>
-      </w:r>
-      <w:r>
-        <w:t xml:space="preserve"> driver.</w:t>
-      </w:r>
-      <w:r>
         <w:t xml:space="preserve"> </w:t>
       </w:r>
-      <w:r>
-        <w:t xml:space="preserve"> </w:t>
-      </w:r>
     </w:p>
     <w:p>
       <w:pPr>
@@ -4929,23 +4376,7 @@
         <w:pStyle w:val="NoSpacing"/>
       </w:pPr>
       <w:r>
-        <w:t xml:space="preserve">Room Database is developed to work with </w:t>
-      </w:r>
-      <w:proofErr w:type="spellStart"/>
-      <w:r>
-        <w:t>LiveData</w:t>
-      </w:r>
-      <w:proofErr w:type="spellEnd"/>
-      <w:r>
-        <w:t>. Using Model-View-</w:t>
-      </w:r>
-      <w:proofErr w:type="spellStart"/>
-      <w:r>
-        <w:t>ViewModel</w:t>
-      </w:r>
-      <w:proofErr w:type="spellEnd"/>
-      <w:r>
-        <w:t xml:space="preserve"> in combination with Room Database, assures the data is observable directly in the database. This means that every change in the database will reflect in the UI (user interface). Also, it saves a lot of time, avoiding writing a lot of boilerplate code to achieve the same objectives, and most importantly</w:t>
+        <w:t>Room Database is developed to work with LiveData. Using Model-View-ViewModel in combination with Room Database, assures the data is observable directly in the database. This means that every change in the database will reflect in the UI (user interface). Also, it saves a lot of time, avoiding writing a lot of boilerplate code to achieve the same objectives, and most importantly</w:t>
       </w:r>
       <w:r>
         <w:t>, it</w:t>
@@ -4987,24 +4418,14 @@
       <w:pPr>
         <w:pStyle w:val="NoSpacing"/>
       </w:pPr>
-      <w:proofErr w:type="gramStart"/>
-      <w:r>
-        <w:t>In order to</w:t>
-      </w:r>
-      <w:proofErr w:type="gramEnd"/>
-      <w:r>
-        <w:t xml:space="preserve"> communicate with the Room Database, we need to define Data Access Objects and Entities. An Entity is a java class which represent the</w:t>
+      <w:r>
+        <w:t>In order to communicate with the Room Database, we need to define Data Access Objects and Entities. An Entity is a java class which represent the</w:t>
       </w:r>
       <w:r>
         <w:t xml:space="preserve"> mapping between the Java object and a table row. In the entity we define the fields and its types of the object, create a constructor and getters and setters. With </w:t>
       </w:r>
-      <w:proofErr w:type="spellStart"/>
-      <w:r>
-        <w:t>androidx</w:t>
-      </w:r>
-      <w:proofErr w:type="spellEnd"/>
-      <w:r>
-        <w:t xml:space="preserve"> library</w:t>
+      <w:r>
+        <w:t>androidx library</w:t>
       </w:r>
       <w:r>
         <w:t>, we can define the table name, set primary keys, foreign keys, indexes, and map every member of the class to a column.</w:t>
@@ -5018,15 +4439,7 @@
         <w:t xml:space="preserve">The </w:t>
       </w:r>
       <w:r>
-        <w:t xml:space="preserve">Data Access Object is an interface where, using </w:t>
-      </w:r>
-      <w:proofErr w:type="spellStart"/>
-      <w:r>
-        <w:t>androidx</w:t>
-      </w:r>
-      <w:proofErr w:type="spellEnd"/>
-      <w:r>
-        <w:t xml:space="preserve"> library, we can define the queries to the database using annotations. The advantage of Room is that, at the compile time, we can see if we have any errors in the query written in the annotations. With those queries we can retrieve, insert, </w:t>
+        <w:t xml:space="preserve">Data Access Object is an interface where, using androidx library, we can define the queries to the database using annotations. The advantage of Room is that, at the compile time, we can see if we have any errors in the query written in the annotations. With those queries we can retrieve, insert, </w:t>
       </w:r>
       <w:r>
         <w:t>update,</w:t>
@@ -5123,6 +4536,9 @@
         <w:t>3</w:t>
       </w:r>
       <w:r>
+        <w:rPr>
+          <w:noProof/>
+        </w:rPr>
         <w:fldChar w:fldCharType="end"/>
       </w:r>
       <w:r>
@@ -5144,6 +4560,9 @@
         <w:t>5</w:t>
       </w:r>
       <w:r>
+        <w:rPr>
+          <w:noProof/>
+        </w:rPr>
         <w:fldChar w:fldCharType="end"/>
       </w:r>
       <w:r>
@@ -5272,23 +4691,7 @@
         <w:pStyle w:val="NoSpacing"/>
       </w:pPr>
       <w:r>
-        <w:t xml:space="preserve">Leak Canary is an API a library used to detect leaks of resources which can cause </w:t>
-      </w:r>
-      <w:proofErr w:type="spellStart"/>
-      <w:r>
-        <w:t>OutOfMemoryError</w:t>
-      </w:r>
-      <w:proofErr w:type="spellEnd"/>
-      <w:r>
-        <w:t xml:space="preserve">. It also has the feature to indicate the root cause of the leak, displaying it in its own application. We can simply import the library via Gradle, and the </w:t>
-      </w:r>
-      <w:proofErr w:type="spellStart"/>
-      <w:r>
-        <w:t>LeakCanary</w:t>
-      </w:r>
-      <w:proofErr w:type="spellEnd"/>
-      <w:r>
-        <w:t xml:space="preserve"> application will automatically install to the device that we deploy our application. At the runtime of our application, Leak Canary will </w:t>
+        <w:t xml:space="preserve">Leak Canary is an API a library used to detect leaks of resources which can cause OutOfMemoryError. It also has the feature to indicate the root cause of the leak, displaying it in its own application. We can simply import the library via Gradle, and the LeakCanary application will automatically install to the device that we deploy our application. At the runtime of our application, Leak Canary will </w:t>
       </w:r>
       <w:r>
         <w:t>keep track of each activity and it will look if the resources are leaked. If it detects leaks, it will pop-up notifications, allowing us to investigate the root cause of each leak. We can also see information about the leaks in the Logcat.</w:t>
@@ -5350,15 +4753,7 @@
         <w:t xml:space="preserve">JavaScript Object Notation (JSON) </w:t>
       </w:r>
       <w:r>
-        <w:t xml:space="preserve">is a data format used for transmitting key-value objects. This data format </w:t>
-      </w:r>
-      <w:proofErr w:type="gramStart"/>
-      <w:r>
-        <w:t>is considered to be</w:t>
-      </w:r>
-      <w:proofErr w:type="gramEnd"/>
-      <w:r>
-        <w:t xml:space="preserve"> lightweight and human readable. It was standardized in 2013 as ECMA-404</w:t>
+        <w:t>is a data format used for transmitting key-value objects. This data format is considered to be lightweight and human readable. It was standardized in 2013 as ECMA-404</w:t>
       </w:r>
       <w:sdt>
         <w:sdtPr>
@@ -5462,15 +4857,7 @@
         <w:t>databases, even from SQL to NOSQL, using an intermediary server, very easily and efficiently.</w:t>
       </w:r>
       <w:r>
-        <w:t xml:space="preserve"> Considering </w:t>
-      </w:r>
-      <w:proofErr w:type="gramStart"/>
-      <w:r>
-        <w:t>all of</w:t>
-      </w:r>
-      <w:proofErr w:type="gramEnd"/>
-      <w:r>
-        <w:t xml:space="preserve"> the above advantages, JSON is for a reason one of the best and most used data formats in present.</w:t>
+        <w:t xml:space="preserve"> Considering all of the above advantages, JSON is for a reason one of the best and most used data formats in present.</w:t>
       </w:r>
     </w:p>
     <w:p>
@@ -5564,6 +4951,9 @@
         <w:t>3</w:t>
       </w:r>
       <w:r>
+        <w:rPr>
+          <w:noProof/>
+        </w:rPr>
         <w:fldChar w:fldCharType="end"/>
       </w:r>
       <w:r>
@@ -5585,6 +4975,9 @@
         <w:t>6</w:t>
       </w:r>
       <w:r>
+        <w:rPr>
+          <w:noProof/>
+        </w:rPr>
         <w:fldChar w:fldCharType="end"/>
       </w:r>
       <w:r>
@@ -5716,6 +5109,9 @@
         <w:t>3</w:t>
       </w:r>
       <w:r>
+        <w:rPr>
+          <w:noProof/>
+        </w:rPr>
         <w:fldChar w:fldCharType="end"/>
       </w:r>
       <w:r>
@@ -5737,6 +5133,9 @@
         <w:t>7</w:t>
       </w:r>
       <w:r>
+        <w:rPr>
+          <w:noProof/>
+        </w:rPr>
         <w:fldChar w:fldCharType="end"/>
       </w:r>
       <w:r>
@@ -5781,15 +5180,7 @@
         <w:pStyle w:val="NoSpacing"/>
       </w:pPr>
       <w:r>
-        <w:t xml:space="preserve">In figure 3-8, we have the possible types of values in the JSON format. Every value starts and ends with a whitespace and in between the we may have a string, number, object, array, a </w:t>
-      </w:r>
-      <w:proofErr w:type="spellStart"/>
-      <w:r>
-        <w:t>boolean</w:t>
-      </w:r>
-      <w:proofErr w:type="spellEnd"/>
-      <w:r>
-        <w:t xml:space="preserve"> value, represented by true or false, or a null.</w:t>
+        <w:t>In figure 3-8, we have the possible types of values in the JSON format. Every value starts and ends with a whitespace and in between the we may have a string, number, object, array, a boolean value, represented by true or false, or a null.</w:t>
       </w:r>
     </w:p>
     <w:p>
@@ -5879,6 +5270,9 @@
         <w:t>3</w:t>
       </w:r>
       <w:r>
+        <w:rPr>
+          <w:noProof/>
+        </w:rPr>
         <w:fldChar w:fldCharType="end"/>
       </w:r>
       <w:r>
@@ -5900,6 +5294,9 @@
         <w:t>8</w:t>
       </w:r>
       <w:r>
+        <w:rPr>
+          <w:noProof/>
+        </w:rPr>
         <w:fldChar w:fldCharType="end"/>
       </w:r>
       <w:r>
@@ -6091,15 +5488,7 @@
         <w:t>on</w:t>
       </w:r>
       <w:r>
-        <w:t xml:space="preserve"> 23 April 2009 </w:t>
-      </w:r>
-      <w:proofErr w:type="gramStart"/>
-      <w:r>
-        <w:t>in order to</w:t>
-      </w:r>
-      <w:proofErr w:type="gramEnd"/>
-      <w:r>
-        <w:t xml:space="preserve"> fix some security flow. </w:t>
+        <w:t xml:space="preserve"> 23 April 2009 in order to fix some security flow. </w:t>
       </w:r>
       <w:r>
         <w:t xml:space="preserve">It is widely used by a lot of companies </w:t>
@@ -6205,42 +5594,10 @@
         <w:t xml:space="preserve">is used only to access the User’s Protected Resources on his behalf. Using this token, the Service Provider may limit access to only some Protected Resources and may define its lifetime. Also, the Service Provider must allow the User to revoke Consumer’s access anytime. </w:t>
       </w:r>
       <w:r>
-        <w:t xml:space="preserve">Looking at the Figure 3-9, there are three main steps </w:t>
-      </w:r>
-      <w:proofErr w:type="gramStart"/>
-      <w:r>
-        <w:t>in order to</w:t>
-      </w:r>
-      <w:proofErr w:type="gramEnd"/>
-      <w:r>
-        <w:t xml:space="preserve"> realize the authentication. In the first step, the Consumer request and obtain an unauthorized Request Token. Then, the consumer must redirect the User to the Service Provider </w:t>
-      </w:r>
-      <w:proofErr w:type="gramStart"/>
-      <w:r>
-        <w:t>in order to</w:t>
-      </w:r>
-      <w:proofErr w:type="gramEnd"/>
-      <w:r>
-        <w:t xml:space="preserve"> authorize the Consumer to have access to User’s Protected Resources. At the last step, after the User’s granted access to the Consumer, and the consumer received the authorized Request Token, the Consumer </w:t>
-      </w:r>
-      <w:proofErr w:type="gramStart"/>
-      <w:r>
-        <w:t>has to</w:t>
-      </w:r>
-      <w:proofErr w:type="gramEnd"/>
-      <w:r>
-        <w:t xml:space="preserve"> exchange this token for an Access Token. Then </w:t>
-      </w:r>
-      <w:r>
-        <w:t xml:space="preserve">the User </w:t>
-      </w:r>
-      <w:proofErr w:type="gramStart"/>
-      <w:r>
-        <w:t>is allowed to</w:t>
-      </w:r>
-      <w:proofErr w:type="gramEnd"/>
-      <w:r>
-        <w:t xml:space="preserve"> access Protected Resources from the Service Provider, through the Consumer application.</w:t>
+        <w:t xml:space="preserve">Looking at the Figure 3-9, there are three main steps in order to realize the authentication. In the first step, the Consumer request and obtain an unauthorized Request Token. Then, the consumer must redirect the User to the Service Provider in order to authorize the Consumer to have access to User’s Protected Resources. At the last step, after the User’s granted access to the Consumer, and the consumer received the authorized Request Token, the Consumer has to exchange this token for an Access Token. Then </w:t>
+      </w:r>
+      <w:r>
+        <w:t>the User is allowed to access Protected Resources from the Service Provider, through the Consumer application.</w:t>
       </w:r>
       <w:r>
         <w:t xml:space="preserve"> </w:t>
@@ -6357,6 +5714,9 @@
         <w:t>3</w:t>
       </w:r>
       <w:r>
+        <w:rPr>
+          <w:noProof/>
+        </w:rPr>
         <w:fldChar w:fldCharType="end"/>
       </w:r>
       <w:r>
@@ -6378,6 +5738,9 @@
         <w:t>9</w:t>
       </w:r>
       <w:r>
+        <w:rPr>
+          <w:noProof/>
+        </w:rPr>
         <w:fldChar w:fldCharType="end"/>
       </w:r>
       <w:r>
@@ -6423,23 +5786,16 @@
       <w:pPr>
         <w:pStyle w:val="Heading3"/>
       </w:pPr>
-      <w:proofErr w:type="spellStart"/>
       <w:r>
         <w:t>OkHttp</w:t>
       </w:r>
-      <w:proofErr w:type="spellEnd"/>
-    </w:p>
-    <w:p>
-      <w:pPr>
-        <w:pStyle w:val="NoSpacing"/>
-      </w:pPr>
-      <w:proofErr w:type="spellStart"/>
-      <w:r>
-        <w:t>OkHttp</w:t>
-      </w:r>
-      <w:proofErr w:type="spellEnd"/>
-      <w:r>
-        <w:t xml:space="preserve"> is a 3</w:t>
+    </w:p>
+    <w:p>
+      <w:pPr>
+        <w:pStyle w:val="NoSpacing"/>
+      </w:pPr>
+      <w:r>
+        <w:t>OkHttp is a 3</w:t>
       </w:r>
       <w:r>
         <w:rPr>
@@ -6571,15 +5927,7 @@
         <w:t xml:space="preserve"> and to intercept the response.</w:t>
       </w:r>
       <w:r>
-        <w:t xml:space="preserve"> </w:t>
-      </w:r>
-      <w:proofErr w:type="spellStart"/>
-      <w:r>
-        <w:t>OkHttp</w:t>
-      </w:r>
-      <w:proofErr w:type="spellEnd"/>
-      <w:r>
-        <w:t xml:space="preserve"> is a library which saved me a lot of time and effort, because it has simplified the way I consume my REST services from my backend server, and the process of downloading the bank logos.</w:t>
+        <w:t xml:space="preserve"> OkHttp is a library which saved me a lot of time and effort, because it has simplified the way I consume my REST services from my backend server, and the process of downloading the bank logos.</w:t>
       </w:r>
     </w:p>
     <w:p>
@@ -6613,7 +5961,6 @@
       <w:r>
         <w:t xml:space="preserve"> on which Banks and </w:t>
       </w:r>
-      <w:proofErr w:type="spellStart"/>
       <w:r>
         <w:t>f</w:t>
       </w:r>
@@ -6621,25 +5968,13 @@
         <w:t>intech</w:t>
       </w:r>
       <w:r>
-        <w:t>s</w:t>
-      </w:r>
-      <w:proofErr w:type="spellEnd"/>
-      <w:r>
-        <w:t xml:space="preserve"> can </w:t>
+        <w:t xml:space="preserve">s can </w:t>
       </w:r>
       <w:r>
         <w:t>connect</w:t>
       </w:r>
       <w:r>
-        <w:t xml:space="preserve"> easily. The APIs are thought </w:t>
-      </w:r>
-      <w:proofErr w:type="gramStart"/>
-      <w:r>
-        <w:t>in order to</w:t>
-      </w:r>
-      <w:proofErr w:type="gramEnd"/>
-      <w:r>
-        <w:t xml:space="preserve"> be EU PSD2</w:t>
+        <w:t xml:space="preserve"> easily. The APIs are thought in order to be EU PSD2</w:t>
       </w:r>
       <w:r>
         <w:t>, and other regulations</w:t>
@@ -6747,16 +6082,11 @@
       <w:r>
         <w:t xml:space="preserve"> to connect to third party applications and enables an entirely new opportunity for </w:t>
       </w:r>
-      <w:proofErr w:type="spellStart"/>
       <w:r>
         <w:t>f</w:t>
       </w:r>
       <w:r>
-        <w:t>intechs</w:t>
-      </w:r>
-      <w:proofErr w:type="spellEnd"/>
-      <w:r>
-        <w:t>. All these actions are in the benefit of the end user. Now he is not anymore dependent to the bank applications</w:t>
+        <w:t>intechs. All these actions are in the benefit of the end user. Now he is not anymore dependent to the bank applications</w:t>
       </w:r>
       <w:r>
         <w:t>.</w:t>
@@ -6773,32 +6103,19 @@
       <w:r>
         <w:t xml:space="preserve">has an personal AI assistant to improve his spending and many other opportunities which </w:t>
       </w:r>
-      <w:proofErr w:type="spellStart"/>
       <w:r>
         <w:t>f</w:t>
       </w:r>
       <w:r>
-        <w:t>intechs</w:t>
-      </w:r>
-      <w:proofErr w:type="spellEnd"/>
-      <w:r>
-        <w:t xml:space="preserve"> may offer.</w:t>
-      </w:r>
-    </w:p>
-    <w:p>
-      <w:pPr>
-        <w:pStyle w:val="NoSpacing"/>
-      </w:pPr>
-      <w:r>
-        <w:t xml:space="preserve">This Open Bank concept is relatively new on the market, as before 2015, banks where holding their customer’s data only for them, governments and maybe for some partner banks. Now, this concept is offering to the customer the opportunity to decide which application can access their data, </w:t>
-      </w:r>
-      <w:proofErr w:type="gramStart"/>
-      <w:r>
-        <w:t>in order to</w:t>
-      </w:r>
-      <w:proofErr w:type="gramEnd"/>
-      <w:r>
-        <w:t xml:space="preserve"> process </w:t>
+        <w:t>intechs may offer.</w:t>
+      </w:r>
+    </w:p>
+    <w:p>
+      <w:pPr>
+        <w:pStyle w:val="NoSpacing"/>
+      </w:pPr>
+      <w:r>
+        <w:t xml:space="preserve">This Open Bank concept is relatively new on the market, as before 2015, banks where holding their customer’s data only for them, governments and maybe for some partner banks. Now, this concept is offering to the customer the opportunity to decide which application can access their data, in order to process </w:t>
       </w:r>
       <w:r>
         <w:t>it</w:t>
@@ -6833,40 +6150,16 @@
         <w:t xml:space="preserve">There are a lot of banks which in present are offering PSD2 APIs. The problem comes when a fintech want to make an application which </w:t>
       </w:r>
       <w:r>
-        <w:t xml:space="preserve">offer the customer the ability to use his data from any bank. Every Bank has developed the APIs in their own way, so for around 25.000 Banks worldwide, it may be impossible for </w:t>
-      </w:r>
-      <w:proofErr w:type="spellStart"/>
-      <w:r>
-        <w:t>fintechs</w:t>
-      </w:r>
-      <w:proofErr w:type="spellEnd"/>
-      <w:r>
-        <w:t>, to have a different implementation to access each bank APIs. The purpose of the Open Bank Project is to standardize those bank APIs. This Open Bank Project platform is meant</w:t>
-      </w:r>
-      <w:r>
-        <w:t xml:space="preserve"> to offer over 270 common APIs which banks usually offers. To this platform the old banks systems may connect with minimal implementation effort, and from the other side, the </w:t>
-      </w:r>
-      <w:proofErr w:type="spellStart"/>
-      <w:r>
-        <w:t>fintechs</w:t>
-      </w:r>
-      <w:proofErr w:type="spellEnd"/>
-      <w:r>
-        <w:t xml:space="preserve"> can consume those rest APIs very easily</w:t>
+        <w:t>offer the customer the ability to use his data from any bank. Every Bank has developed the APIs in their own way, so for around 25.000 Banks worldwide, it may be impossible for fintechs, to have a different implementation to access each bank APIs. The purpose of the Open Bank Project is to standardize those bank APIs. This Open Bank Project platform is meant</w:t>
+      </w:r>
+      <w:r>
+        <w:t xml:space="preserve"> to offer over 270 common APIs which banks usually offers. To this platform the old banks systems may connect with minimal implementation effort, and from the other side, the fintechs can consume those rest APIs very easily</w:t>
       </w:r>
       <w:r>
         <w:t>, as Figure 3-10 illustrates</w:t>
       </w:r>
       <w:r>
-        <w:t xml:space="preserve">. This means the </w:t>
-      </w:r>
-      <w:proofErr w:type="spellStart"/>
-      <w:r>
-        <w:t>fintechs</w:t>
-      </w:r>
-      <w:proofErr w:type="spellEnd"/>
-      <w:r>
-        <w:t xml:space="preserve"> will require only one implementation for a given API, and this implementation will be able to access User’s data from any bank.</w:t>
+        <w:t>. This means the fintechs will require only one implementation for a given API, and this implementation will be able to access User’s data from any bank.</w:t>
       </w:r>
       <w:r>
         <w:t xml:space="preserve"> </w:t>
@@ -6987,6 +6280,9 @@
         <w:t>3</w:t>
       </w:r>
       <w:r>
+        <w:rPr>
+          <w:noProof/>
+        </w:rPr>
         <w:fldChar w:fldCharType="end"/>
       </w:r>
       <w:r>
@@ -7008,6 +6304,9 @@
         <w:t>10</w:t>
       </w:r>
       <w:r>
+        <w:rPr>
+          <w:noProof/>
+        </w:rPr>
         <w:fldChar w:fldCharType="end"/>
       </w:r>
       <w:r>
@@ -7061,31 +6360,7 @@
       </w:pPr>
       <w:r>
         <w:lastRenderedPageBreak/>
-        <w:t xml:space="preserve">Open Bank Project offer a sandbox with test data and test banks, which any person or fintech can use </w:t>
-      </w:r>
-      <w:proofErr w:type="gramStart"/>
-      <w:r>
-        <w:t>in order to</w:t>
-      </w:r>
-      <w:proofErr w:type="gramEnd"/>
-      <w:r>
-        <w:t xml:space="preserve"> develop financial applications. Having the implementation done on the sandbox, the movement to the real open banking system is easy to make. </w:t>
-      </w:r>
-      <w:proofErr w:type="gramStart"/>
-      <w:r>
-        <w:t>In order to</w:t>
-      </w:r>
-      <w:proofErr w:type="gramEnd"/>
-      <w:r>
-        <w:t xml:space="preserve"> have access to the real system and real bank data, the developer must have a company and to obtain </w:t>
-      </w:r>
-      <w:proofErr w:type="spellStart"/>
-      <w:r>
-        <w:t>eIDAS</w:t>
-      </w:r>
-      <w:proofErr w:type="spellEnd"/>
-      <w:r>
-        <w:t xml:space="preserve"> certifications.</w:t>
+        <w:t>Open Bank Project offer a sandbox with test data and test banks, which any person or fintech can use in order to develop financial applications. Having the implementation done on the sandbox, the movement to the real open banking system is easy to make. In order to have access to the real system and real bank data, the developer must have a company and to obtain eIDAS certifications.</w:t>
       </w:r>
     </w:p>
     <w:p>
@@ -7126,15 +6401,7 @@
       </w:r>
       <w:r>
         <w:br/>
-        <w:t xml:space="preserve">“Console Developers”. There we can obtain a Client ID for any google API and use it in our application to have access to that API. We can also use Google Sign-In API with a backend server </w:t>
-      </w:r>
-      <w:proofErr w:type="gramStart"/>
-      <w:r>
-        <w:t>in order to</w:t>
-      </w:r>
-      <w:proofErr w:type="gramEnd"/>
-      <w:r>
-        <w:t xml:space="preserve"> validate the person who’s making the requests. </w:t>
+        <w:t xml:space="preserve">“Console Developers”. There we can obtain a Client ID for any google API and use it in our application to have access to that API. We can also use Google Sign-In API with a backend server in order to validate the person who’s making the requests. </w:t>
       </w:r>
       <w:r>
         <w:t xml:space="preserve">Using the API, we can generate an ID token which contains the encrypted User’s data. We can decrypt the User’s data by using the private key from the server. This ID token can be viewed as a Request Token. After we have validated it, we can generate a Session ID for the further requests of that authorized user. </w:t>
@@ -7165,15 +6432,7 @@
         <w:t xml:space="preserve">the </w:t>
       </w:r>
       <w:r>
-        <w:t xml:space="preserve">phone is providing, </w:t>
-      </w:r>
-      <w:proofErr w:type="gramStart"/>
-      <w:r>
-        <w:t>in order to</w:t>
-      </w:r>
-      <w:proofErr w:type="gramEnd"/>
-      <w:r>
-        <w:t xml:space="preserve"> validate the user. We can restrict the access to our application, </w:t>
+        <w:t xml:space="preserve">phone is providing, in order to validate the user. We can restrict the access to our application, </w:t>
       </w:r>
       <w:r>
         <w:t>which significantly improves the security.</w:t>
@@ -7184,37 +6443,8 @@
         <w:pStyle w:val="NoSpacing"/>
       </w:pPr>
       <w:r>
-        <w:t xml:space="preserve">We can use </w:t>
-      </w:r>
-      <w:proofErr w:type="spellStart"/>
-      <w:r>
-        <w:t>BiometricManager</w:t>
-      </w:r>
-      <w:proofErr w:type="spellEnd"/>
-      <w:r>
-        <w:t xml:space="preserve"> class </w:t>
-      </w:r>
-      <w:proofErr w:type="gramStart"/>
-      <w:r>
-        <w:t>in order to</w:t>
-      </w:r>
-      <w:proofErr w:type="gramEnd"/>
-      <w:r>
-        <w:t xml:space="preserve"> find if there is any biometric available on the device. </w:t>
-      </w:r>
-      <w:proofErr w:type="spellStart"/>
-      <w:r>
-        <w:t>BiometricManager</w:t>
-      </w:r>
-      <w:proofErr w:type="spellEnd"/>
-      <w:r>
-        <w:t xml:space="preserve"> is the successor class of the </w:t>
-      </w:r>
-      <w:proofErr w:type="spellStart"/>
-      <w:r>
-        <w:t>FingerprintManager</w:t>
-      </w:r>
-      <w:proofErr w:type="spellEnd"/>
+        <w:t>We can use BiometricManager class in order to find if there is any biometric available on the device. BiometricManager is the successor class of the FingerprintManager</w:t>
+      </w:r>
       <w:sdt>
         <w:sdtPr>
           <w:id w:val="1871728914"/>
@@ -7248,61 +6478,13 @@
         </w:sdtContent>
       </w:sdt>
       <w:r>
-        <w:t xml:space="preserve">. </w:t>
-      </w:r>
-      <w:proofErr w:type="spellStart"/>
-      <w:r>
-        <w:t>FingerprintManager</w:t>
-      </w:r>
-      <w:proofErr w:type="spellEnd"/>
-      <w:r>
-        <w:t xml:space="preserve"> was released in Android 9, but it was replaced in Android 10 by </w:t>
-      </w:r>
-      <w:proofErr w:type="spellStart"/>
-      <w:r>
-        <w:t>BiometricManager</w:t>
-      </w:r>
-      <w:proofErr w:type="spellEnd"/>
-      <w:r>
-        <w:t xml:space="preserve">, as the new biometrics hardware technologies appeared in the smartphone industry. If this validation is successful, and there is a valid or multiple biometrics available on the device, we can forward use the </w:t>
-      </w:r>
-      <w:proofErr w:type="spellStart"/>
-      <w:r>
-        <w:t>BiometricPrompt</w:t>
-      </w:r>
-      <w:proofErr w:type="spellEnd"/>
-      <w:r>
-        <w:t xml:space="preserve"> class. </w:t>
-      </w:r>
-      <w:r>
-        <w:t xml:space="preserve">With </w:t>
-      </w:r>
-      <w:proofErr w:type="spellStart"/>
-      <w:r>
-        <w:t>BiometricPrompt</w:t>
-      </w:r>
-      <w:proofErr w:type="spellEnd"/>
-      <w:r>
-        <w:t xml:space="preserve"> class, we can show the dialog screen which request biometrics </w:t>
-      </w:r>
-      <w:proofErr w:type="gramStart"/>
-      <w:r>
-        <w:t>in order to</w:t>
-      </w:r>
-      <w:proofErr w:type="gramEnd"/>
-      <w:r>
-        <w:t xml:space="preserve"> make the authentication, we can validate the authentication, and we can implement follow-ups in case of different authentication statuses.</w:t>
-      </w:r>
-      <w:r>
-        <w:t xml:space="preserve"> In the Figure 3-6 we can see the architecture of </w:t>
-      </w:r>
-      <w:proofErr w:type="spellStart"/>
-      <w:r>
-        <w:t>BiometricPrompt</w:t>
-      </w:r>
-      <w:proofErr w:type="spellEnd"/>
-      <w:r>
-        <w:t xml:space="preserve"> and the authentication flow.</w:t>
+        <w:t xml:space="preserve">. FingerprintManager was released in Android 9, but it was replaced in Android 10 by BiometricManager, as the new biometrics hardware technologies appeared in the smartphone industry. If this validation is successful, and there is a valid or multiple biometrics available on the device, we can forward use the BiometricPrompt class. </w:t>
+      </w:r>
+      <w:r>
+        <w:t>With BiometricPrompt class, we can show the dialog screen which request biometrics in order to make the authentication, we can validate the authentication, and we can implement follow-ups in case of different authentication statuses.</w:t>
+      </w:r>
+      <w:r>
+        <w:t xml:space="preserve"> In the Figure 3-6 we can see the architecture of BiometricPrompt and the authentication flow.</w:t>
       </w:r>
       <w:r>
         <w:t xml:space="preserve"> </w:t>
@@ -7408,6 +6590,9 @@
         <w:t>3</w:t>
       </w:r>
       <w:r>
+        <w:rPr>
+          <w:noProof/>
+        </w:rPr>
         <w:fldChar w:fldCharType="end"/>
       </w:r>
       <w:r>
@@ -7429,18 +6614,13 @@
         <w:t>11</w:t>
       </w:r>
       <w:r>
+        <w:rPr>
+          <w:noProof/>
+        </w:rPr>
         <w:fldChar w:fldCharType="end"/>
       </w:r>
       <w:r>
-        <w:t xml:space="preserve"> </w:t>
-      </w:r>
-      <w:proofErr w:type="spellStart"/>
-      <w:r>
-        <w:t>BiometricPrompt</w:t>
-      </w:r>
-      <w:proofErr w:type="spellEnd"/>
-      <w:r>
-        <w:t xml:space="preserve"> architecture</w:t>
+        <w:t xml:space="preserve"> BiometricPrompt architecture</w:t>
       </w:r>
       <w:r>
         <w:t xml:space="preserve"> (reference: </w:t>
@@ -7484,13 +6664,1054 @@
         <w:t>Solution Development</w:t>
       </w:r>
     </w:p>
-    <w:p/>
     <w:p>
       <w:pPr>
         <w:pStyle w:val="Heading2"/>
       </w:pPr>
       <w:r>
         <w:t>Requirement specifications</w:t>
+      </w:r>
+    </w:p>
+    <w:p>
+      <w:pPr>
+        <w:pStyle w:val="Heading3"/>
+      </w:pPr>
+      <w:r>
+        <w:t>Definitions</w:t>
+      </w:r>
+    </w:p>
+    <w:p>
+      <w:pPr>
+        <w:pStyle w:val="NoSpacing"/>
+        <w:rPr>
+          <w:b/>
+          <w:bCs/>
+        </w:rPr>
+      </w:pPr>
+      <w:r>
+        <w:rPr>
+          <w:b/>
+          <w:bCs/>
+        </w:rPr>
+        <w:t>Cloud Database:</w:t>
+      </w:r>
+    </w:p>
+    <w:p>
+      <w:pPr>
+        <w:pStyle w:val="NoSpacing"/>
+      </w:pPr>
+      <w:r>
+        <w:t>MSSQL database from the server side.</w:t>
+      </w:r>
+    </w:p>
+    <w:p>
+      <w:pPr>
+        <w:pStyle w:val="NoSpacing"/>
+        <w:rPr>
+          <w:b/>
+          <w:bCs/>
+        </w:rPr>
+      </w:pPr>
+      <w:r>
+        <w:rPr>
+          <w:b/>
+          <w:bCs/>
+        </w:rPr>
+        <w:t>Local Database</w:t>
+      </w:r>
+      <w:r>
+        <w:rPr>
+          <w:b/>
+          <w:bCs/>
+        </w:rPr>
+        <w:t>:</w:t>
+      </w:r>
+    </w:p>
+    <w:p>
+      <w:pPr>
+        <w:pStyle w:val="NoSpacing"/>
+      </w:pPr>
+      <w:r>
+        <w:t>SQLite database from the user’s Android smartphone.</w:t>
+      </w:r>
+    </w:p>
+    <w:p>
+      <w:pPr>
+        <w:pStyle w:val="NoSpacing"/>
+        <w:rPr>
+          <w:b/>
+          <w:bCs/>
+        </w:rPr>
+      </w:pPr>
+      <w:r>
+        <w:rPr>
+          <w:b/>
+          <w:bCs/>
+        </w:rPr>
+        <w:t>Basic functionalities:</w:t>
+      </w:r>
+    </w:p>
+    <w:p>
+      <w:pPr>
+        <w:pStyle w:val="NoSpacing"/>
+      </w:pPr>
+      <w:r>
+        <w:tab/>
+        <w:t>A set of functionalities the user has access by default, from the first start of the application, without needing an internet connection, an account, or media files permissions.</w:t>
+      </w:r>
+    </w:p>
+    <w:p>
+      <w:pPr>
+        <w:pStyle w:val="NoSpacing"/>
+        <w:rPr>
+          <w:b/>
+          <w:bCs/>
+        </w:rPr>
+      </w:pPr>
+      <w:r>
+        <w:rPr>
+          <w:b/>
+          <w:bCs/>
+        </w:rPr>
+        <w:t xml:space="preserve">Special </w:t>
+      </w:r>
+      <w:r>
+        <w:rPr>
+          <w:b/>
+          <w:bCs/>
+        </w:rPr>
+        <w:t>F</w:t>
+      </w:r>
+      <w:r>
+        <w:rPr>
+          <w:b/>
+          <w:bCs/>
+        </w:rPr>
+        <w:t>unctionalities:</w:t>
+      </w:r>
+    </w:p>
+    <w:p>
+      <w:pPr>
+        <w:pStyle w:val="NoSpacing"/>
+      </w:pPr>
+      <w:r>
+        <w:tab/>
+        <w:t>A set of functionalities for which in order to be used, the user may require internet access, sign-in with google, access to read and write to media storage and consent that the application can access user’s bank account on their behalf, only to import the transactions, without requiring the application to know anything about their bank account credentials.</w:t>
+      </w:r>
+    </w:p>
+    <w:p>
+      <w:pPr>
+        <w:pStyle w:val="NoSpacing"/>
+        <w:rPr>
+          <w:b/>
+          <w:bCs/>
+        </w:rPr>
+      </w:pPr>
+      <w:r>
+        <w:rPr>
+          <w:b/>
+          <w:bCs/>
+        </w:rPr>
+        <w:t>User</w:t>
+      </w:r>
+      <w:r>
+        <w:rPr>
+          <w:b/>
+          <w:bCs/>
+        </w:rPr>
+        <w:t>:</w:t>
+      </w:r>
+    </w:p>
+    <w:p>
+      <w:pPr>
+        <w:pStyle w:val="NoSpacing"/>
+      </w:pPr>
+      <w:r>
+        <w:tab/>
+        <w:t>Anyone</w:t>
+      </w:r>
+      <w:r>
+        <w:t xml:space="preserve"> person</w:t>
+      </w:r>
+      <w:r>
+        <w:t xml:space="preserve"> who installed and uses </w:t>
+      </w:r>
+      <w:r>
+        <w:rPr>
+          <w:i/>
+          <w:iCs/>
+        </w:rPr>
+        <w:t>Budgetize</w:t>
+      </w:r>
+      <w:r>
+        <w:t xml:space="preserve"> application.</w:t>
+      </w:r>
+    </w:p>
+    <w:p>
+      <w:pPr>
+        <w:pStyle w:val="NoSpacing"/>
+        <w:rPr>
+          <w:b/>
+          <w:bCs/>
+        </w:rPr>
+      </w:pPr>
+      <w:r>
+        <w:rPr>
+          <w:b/>
+          <w:bCs/>
+        </w:rPr>
+        <w:t>Wallet</w:t>
+      </w:r>
+      <w:r>
+        <w:rPr>
+          <w:b/>
+          <w:bCs/>
+        </w:rPr>
+        <w:t>:</w:t>
+      </w:r>
+    </w:p>
+    <w:p>
+      <w:pPr>
+        <w:pStyle w:val="NoSpacing"/>
+      </w:pPr>
+      <w:r>
+        <w:tab/>
+        <w:t>Entity which encapsulate categories and transactions. It also has assigned a name, a financial status, which is automatically updated, a financial goal, and a currency.</w:t>
+      </w:r>
+    </w:p>
+    <w:p>
+      <w:pPr>
+        <w:pStyle w:val="NoSpacing"/>
+        <w:rPr>
+          <w:b/>
+          <w:bCs/>
+        </w:rPr>
+      </w:pPr>
+      <w:r>
+        <w:rPr>
+          <w:b/>
+          <w:bCs/>
+        </w:rPr>
+        <w:t>Category:</w:t>
+      </w:r>
+    </w:p>
+    <w:p>
+      <w:pPr>
+        <w:pStyle w:val="NoSpacing"/>
+      </w:pPr>
+      <w:r>
+        <w:tab/>
+        <w:t>Entity which can hold transactions. A category can have a name, a description, and an icon.</w:t>
+      </w:r>
+    </w:p>
+    <w:p>
+      <w:pPr>
+        <w:pStyle w:val="NoSpacing"/>
+        <w:rPr>
+          <w:b/>
+          <w:bCs/>
+        </w:rPr>
+      </w:pPr>
+      <w:r>
+        <w:rPr>
+          <w:b/>
+          <w:bCs/>
+        </w:rPr>
+        <w:t>Transaction:</w:t>
+      </w:r>
+    </w:p>
+    <w:p>
+      <w:pPr>
+        <w:pStyle w:val="NoSpacing"/>
+      </w:pPr>
+      <w:r>
+        <w:tab/>
+        <w:t>An entity which can be manually created by the user or imported from a bank account. A transaction has a name, an amount,</w:t>
+      </w:r>
+      <w:r>
+        <w:t xml:space="preserve"> </w:t>
+      </w:r>
+      <w:r>
+        <w:t>a currency</w:t>
+      </w:r>
+      <w:r>
+        <w:t xml:space="preserve">, </w:t>
+      </w:r>
+      <w:r>
+        <w:t>a date</w:t>
+      </w:r>
+      <w:r>
+        <w:t>, can be assigned or not to a category, can be an income or an expense, and can be recursive or not.</w:t>
+      </w:r>
+    </w:p>
+    <w:p>
+      <w:pPr>
+        <w:pStyle w:val="NoSpacing"/>
+        <w:rPr>
+          <w:b/>
+          <w:bCs/>
+        </w:rPr>
+      </w:pPr>
+      <w:r>
+        <w:rPr>
+          <w:b/>
+          <w:bCs/>
+        </w:rPr>
+        <w:t>Orphan Transaction</w:t>
+      </w:r>
+      <w:r>
+        <w:rPr>
+          <w:b/>
+          <w:bCs/>
+        </w:rPr>
+        <w:t>:</w:t>
+      </w:r>
+    </w:p>
+    <w:p>
+      <w:pPr>
+        <w:pStyle w:val="NoSpacing"/>
+      </w:pPr>
+      <w:r>
+        <w:tab/>
+        <w:t>A Transaction that is not assigned to any category.</w:t>
+      </w:r>
+    </w:p>
+    <w:p>
+      <w:pPr>
+        <w:pStyle w:val="NoSpacing"/>
+        <w:rPr>
+          <w:b/>
+          <w:bCs/>
+        </w:rPr>
+      </w:pPr>
+      <w:r>
+        <w:rPr>
+          <w:b/>
+          <w:bCs/>
+        </w:rPr>
+        <w:t>Financial Status:</w:t>
+      </w:r>
+    </w:p>
+    <w:p>
+      <w:pPr>
+        <w:pStyle w:val="NoSpacing"/>
+      </w:pPr>
+      <w:r>
+        <w:tab/>
+        <w:t>From my perspective, this term refers to how much money a User currently has.</w:t>
+      </w:r>
+    </w:p>
+    <w:p>
+      <w:pPr>
+        <w:pStyle w:val="NoSpacing"/>
+        <w:rPr>
+          <w:b/>
+          <w:bCs/>
+        </w:rPr>
+      </w:pPr>
+      <w:r>
+        <w:rPr>
+          <w:b/>
+          <w:bCs/>
+        </w:rPr>
+        <w:t>Financial Goal:</w:t>
+      </w:r>
+    </w:p>
+    <w:p>
+      <w:pPr>
+        <w:pStyle w:val="NoSpacing"/>
+      </w:pPr>
+      <w:r>
+        <w:tab/>
+        <w:t>From my perspective, this term refers to how much money a User wants to achieve.</w:t>
+      </w:r>
+    </w:p>
+    <w:p>
+      <w:pPr>
+        <w:pStyle w:val="NoSpacing"/>
+        <w:rPr>
+          <w:b/>
+          <w:bCs/>
+        </w:rPr>
+      </w:pPr>
+      <w:r>
+        <w:rPr>
+          <w:b/>
+          <w:bCs/>
+        </w:rPr>
+        <w:t>Focused Wallet:</w:t>
+      </w:r>
+    </w:p>
+    <w:p>
+      <w:pPr>
+        <w:pStyle w:val="NoSpacing"/>
+      </w:pPr>
+      <w:r>
+        <w:tab/>
+        <w:t xml:space="preserve">As the wallets are displayed with a horizontal viewpager, each wallet represents a page of the viewpager. Only a page is displayed at a time on the screen, and user can navigate through them by swiping to left or right. I call the Focused Wallet, the page on which the user currently is. </w:t>
+      </w:r>
+    </w:p>
+    <w:p>
+      <w:pPr>
+        <w:pStyle w:val="NoSpacing"/>
+        <w:rPr>
+          <w:b/>
+          <w:bCs/>
+        </w:rPr>
+      </w:pPr>
+      <w:r>
+        <w:rPr>
+          <w:b/>
+          <w:bCs/>
+        </w:rPr>
+        <w:lastRenderedPageBreak/>
+        <w:t>Transaction Screen:</w:t>
+      </w:r>
+    </w:p>
+    <w:p>
+      <w:pPr>
+        <w:pStyle w:val="NoSpacing"/>
+      </w:pPr>
+      <w:r>
+        <w:tab/>
+        <w:t>The screen which contains the categories and the transactions of a wallet.</w:t>
+      </w:r>
+    </w:p>
+    <w:p>
+      <w:pPr>
+        <w:pStyle w:val="Heading3"/>
+      </w:pPr>
+      <w:r>
+        <w:t>General notes</w:t>
+      </w:r>
+    </w:p>
+    <w:p>
+      <w:pPr>
+        <w:pStyle w:val="NoSpacing"/>
+      </w:pPr>
+      <w:r>
+        <w:t>If any text cannot be displayed entirely, the first letters or words will be displayed followed by ellipsis.</w:t>
+      </w:r>
+      <w:r>
+        <w:t xml:space="preserve"> In order to view the entire text, the User must long press on it, and a tooltip with the entire text will pop-up.</w:t>
+      </w:r>
+    </w:p>
+    <w:p>
+      <w:pPr>
+        <w:pStyle w:val="NoSpacing"/>
+      </w:pPr>
+      <w:r>
+        <w:t xml:space="preserve">From a designer point of view, strong shades of green and red can never be combined in a screen. I have to mention that all the green, red and yellow views, are dynamically set from the code, based on the positive, negative, or neutral value from the view, in order to provide a strong feedback to the User. Green represents something good, expressing a good feeling to the user. Red </w:t>
+      </w:r>
+      <w:r>
+        <w:t>serves as</w:t>
+      </w:r>
+      <w:r>
+        <w:t xml:space="preserve"> something bad, which needs to be corrected, or to reflect on. Yellow means something intermediary, or mediocre. Not good, not bad, but something to </w:t>
+      </w:r>
+      <w:r>
+        <w:t>consider</w:t>
+      </w:r>
+      <w:r>
+        <w:t xml:space="preserve">. </w:t>
+      </w:r>
+    </w:p>
+    <w:p>
+      <w:pPr>
+        <w:pStyle w:val="NoSpacing"/>
+      </w:pPr>
+      <w:r>
+        <w:t>The idea of having multiple wallets, is to offer families the opportunity to have all the incomes and expenses in one place. With the cloud functionality, the data is permanently synchronized between all the devices.</w:t>
+      </w:r>
+    </w:p>
+    <w:p>
+      <w:pPr>
+        <w:pStyle w:val="Heading3"/>
+      </w:pPr>
+      <w:r>
+        <w:t>Description</w:t>
+      </w:r>
+    </w:p>
+    <w:p>
+      <w:pPr>
+        <w:pStyle w:val="NoSpacing"/>
+      </w:pPr>
+      <w:r>
+        <w:rPr>
+          <w:i/>
+          <w:iCs/>
+        </w:rPr>
+        <w:t>Budgetize</w:t>
+      </w:r>
+      <w:r>
+        <w:t xml:space="preserve"> is </w:t>
+      </w:r>
+      <w:r>
+        <w:t xml:space="preserve">an Android Application </w:t>
+      </w:r>
+      <w:r>
+        <w:t xml:space="preserve">designed to help people to track their expenses and achieve a budget goal. Its purpose is to display the information in a simpler way than most of the applications from the Android Marketplace. </w:t>
+      </w:r>
+      <w:r>
+        <w:t>Also, the ability to import transactions from any bank in the world, is a must have in order to keep the tracking of the expenses, without having to waste a lot of time writing them down manually. It also offers the ability to manually add the transactions in the application, in the case of cash payments, or if the user doesn’t want to use the import transactions from bank account functionality.</w:t>
+      </w:r>
+    </w:p>
+    <w:p>
+      <w:pPr>
+        <w:pStyle w:val="NoSpacing"/>
+      </w:pPr>
+      <w:r>
+        <w:t>The application has been developed using Android Studio, which i</w:t>
+      </w:r>
+      <w:r>
+        <w:t xml:space="preserve">s the perfect tool for realizing the backend and the frontend. The layout editor helps the developer to view and position each UI element on different screen configurations. For the backend, the IntelliJ functionalities increase the development process. Also, the debugging tool is very advanced and in combination with the Android Virtual Device (AVD) Manager, we can deploy our application on multiple </w:t>
+      </w:r>
+      <w:r>
+        <w:t xml:space="preserve">emulated devices with different screen sizes. We can even deploy the application on real </w:t>
+      </w:r>
+      <w:r>
+        <w:t>devices,</w:t>
+      </w:r>
+      <w:r>
+        <w:t xml:space="preserve"> and we have the ability to debug our application on them.</w:t>
+      </w:r>
+      <w:r>
+        <w:t xml:space="preserve"> </w:t>
+      </w:r>
+    </w:p>
+    <w:p>
+      <w:pPr>
+        <w:pStyle w:val="NoSpacing"/>
+      </w:pPr>
+      <w:r>
+        <w:t>The application communicates with a Spring Boot backend server. It uses</w:t>
+      </w:r>
+      <w:r>
+        <w:t xml:space="preserve"> HTTP as a communication protocol, and </w:t>
+      </w:r>
+      <w:r>
+        <w:t>JSON</w:t>
+      </w:r>
+      <w:r>
+        <w:t xml:space="preserve"> as communication </w:t>
+      </w:r>
+      <w:r>
+        <w:t xml:space="preserve">data </w:t>
+      </w:r>
+      <w:r>
+        <w:t>object</w:t>
+      </w:r>
+      <w:r>
+        <w:t xml:space="preserve">. We are using the backend server in order to validate user’s access to the Special Functionalities, and to allow the users to keep their application data synchronized with a cloud database. </w:t>
+      </w:r>
+      <w:r>
+        <w:t>We are using HTTP and JSON, because we already need to consume REST APIs</w:t>
+      </w:r>
+      <w:r>
+        <w:t xml:space="preserve"> from other third-party providers, and because it is easy to create and consume REST services.</w:t>
+      </w:r>
+      <w:r>
+        <w:t xml:space="preserve"> Backend server has been realized using IntelliJ IDEA and Spring Boot framework.</w:t>
+      </w:r>
+    </w:p>
+    <w:p>
+      <w:pPr>
+        <w:pStyle w:val="NoSpacing"/>
+      </w:pPr>
+      <w:r>
+        <w:t>The data is stored locally on an SQLite database, and can be saved on the server on an MSSQL database.</w:t>
+      </w:r>
+    </w:p>
+    <w:p>
+      <w:pPr>
+        <w:pStyle w:val="Heading3"/>
+      </w:pPr>
+      <w:r>
+        <w:lastRenderedPageBreak/>
+        <w:t>Non-functional requirements</w:t>
+      </w:r>
+    </w:p>
+    <w:p>
+      <w:pPr>
+        <w:pStyle w:val="NoSpacing"/>
+      </w:pPr>
+      <w:r>
+        <w:t xml:space="preserve">In order to use Budgetize, an Android Smartphone is needed, running Android </w:t>
+      </w:r>
+      <w:r>
+        <w:t>version</w:t>
+      </w:r>
+      <w:r>
+        <w:t xml:space="preserve"> 9.0+ (PIE).</w:t>
+      </w:r>
+      <w:r>
+        <w:t xml:space="preserve"> </w:t>
+      </w:r>
+    </w:p>
+    <w:p>
+      <w:pPr>
+        <w:pStyle w:val="NoSpacing"/>
+      </w:pPr>
+      <w:r>
+        <w:t>Internet access may be needed when the Special Functionalities are used, to download bank logos, link bank accounts, import transactions, google sign-in, and data synchronization to cloud.</w:t>
+      </w:r>
+    </w:p>
+    <w:p>
+      <w:pPr>
+        <w:pStyle w:val="NoSpacing"/>
+      </w:pPr>
+      <w:r>
+        <w:t xml:space="preserve">At the first start of the application, the user must allow </w:t>
+      </w:r>
+      <w:r>
+        <w:rPr>
+          <w:i/>
+          <w:iCs/>
+        </w:rPr>
+        <w:t>Budgetize</w:t>
+      </w:r>
+      <w:r>
+        <w:t xml:space="preserve"> to access phone’s media files. This requirement is </w:t>
+      </w:r>
+      <w:r>
+        <w:t>needed</w:t>
+      </w:r>
+      <w:r>
+        <w:t xml:space="preserve"> </w:t>
+      </w:r>
+      <w:r>
+        <w:t>for</w:t>
+      </w:r>
+      <w:r>
+        <w:t xml:space="preserve"> download</w:t>
+      </w:r>
+      <w:r>
+        <w:t>ing</w:t>
+      </w:r>
+      <w:r>
+        <w:t xml:space="preserve"> bank logos and save them internally, in order to reduce the internet traffic consumption and to allow us to deploy new supported banks, without the need of updating the application.</w:t>
+      </w:r>
+    </w:p>
+    <w:p>
+      <w:pPr>
+        <w:pStyle w:val="NoSpacing"/>
+      </w:pPr>
+      <w:r>
+        <w:t xml:space="preserve">User’s </w:t>
+      </w:r>
+      <w:r>
+        <w:t>phone must feature any biometric security hardware to allow the user to login in the application. This is to enforce the security of the application, taking into account, the application may contain sensitive user data like bank accounts and transaction history.</w:t>
+      </w:r>
+    </w:p>
+    <w:p>
+      <w:pPr>
+        <w:pStyle w:val="NoSpacing"/>
+      </w:pPr>
+      <w:r>
+        <w:t>User is required to have a registered biometric login.</w:t>
+      </w:r>
+    </w:p>
+    <w:p>
+      <w:pPr>
+        <w:pStyle w:val="NoSpacing"/>
+      </w:pPr>
+      <w:r>
+        <w:t>User consent is needed to allow Budgetize to access Bank Account data, when the link bank account functionality is used.</w:t>
+      </w:r>
+    </w:p>
+    <w:p>
+      <w:pPr>
+        <w:pStyle w:val="Heading3"/>
+      </w:pPr>
+      <w:r>
+        <w:t>Functional requirments</w:t>
+      </w:r>
+    </w:p>
+    <w:p>
+      <w:pPr>
+        <w:pStyle w:val="NoSpacing"/>
+      </w:pPr>
+      <w:r>
+        <w:t xml:space="preserve">At the first start of the application the user is asked to give access to media files. Right after, the </w:t>
+      </w:r>
+      <w:r>
+        <w:t>user</w:t>
+      </w:r>
+      <w:r>
+        <w:t xml:space="preserve"> must press on the biometric button and </w:t>
+      </w:r>
+      <w:r>
+        <w:t>proceed the biometric login. Then the user has access to the application.</w:t>
+      </w:r>
+    </w:p>
+    <w:p>
+      <w:pPr>
+        <w:pStyle w:val="NoSpacing"/>
+      </w:pPr>
+      <w:r>
+        <w:t xml:space="preserve">At every restart of the application, the user must authenticate using the biometric credentials. On a successfully login, the user will have access to the application, </w:t>
+      </w:r>
+      <w:r>
+        <w:t>otherwise he</w:t>
+      </w:r>
+      <w:r>
+        <w:t xml:space="preserve"> </w:t>
+      </w:r>
+      <w:r>
+        <w:t>will be asked to try again.</w:t>
+      </w:r>
+    </w:p>
+    <w:p>
+      <w:pPr>
+        <w:pStyle w:val="NoSpacing"/>
+      </w:pPr>
+      <w:r>
+        <w:t xml:space="preserve">When the user gets access to the application, the main screen pops-up. </w:t>
+      </w:r>
+      <w:r>
+        <w:t>If there are no wallets created, a message indicates the user to create his first wallet. At the creation step, he must provide a Wallet name, his financial status, and a financial goal</w:t>
+      </w:r>
+      <w:r>
+        <w:t>, that</w:t>
+      </w:r>
+      <w:r>
+        <w:t xml:space="preserve"> he wants to achieve. After the “Add” button is pressed, the user is redirected to the main screen,</w:t>
+      </w:r>
+      <w:r>
+        <w:t xml:space="preserve"> where he can see the first wallet created. A progress</w:t>
+      </w:r>
+      <w:r>
+        <w:t>-</w:t>
+      </w:r>
+      <w:r>
+        <w:t>bar will load, indicating how close the user is to achieve his budget goal.</w:t>
+      </w:r>
+      <w:r>
+        <w:t xml:space="preserve"> In the middle of the progress</w:t>
+      </w:r>
+      <w:r>
+        <w:t>-</w:t>
+      </w:r>
+      <w:r>
+        <w:t>bar</w:t>
+      </w:r>
+      <w:r>
+        <w:t xml:space="preserve"> is displayed with how much money the user remains at the end of the month, based on the incomes and expenses the user assigned to that wallet.</w:t>
+      </w:r>
+      <w:r>
+        <w:t xml:space="preserve"> Above the progress bar, we have the name of the displayed</w:t>
+      </w:r>
+      <w:r>
+        <w:t xml:space="preserve"> </w:t>
+      </w:r>
+      <w:r>
+        <w:t>wallet</w:t>
+      </w:r>
+      <w:r>
+        <w:t xml:space="preserve">. </w:t>
+      </w:r>
+    </w:p>
+    <w:p>
+      <w:pPr>
+        <w:pStyle w:val="NoSpacing"/>
+      </w:pPr>
+      <w:r>
+        <w:t xml:space="preserve">The user can add multiple wallets and scroll to right and left through them. In the bottom left part of the screen, there is a wastebasket icon with which the user can delete the focused wallet. The deletion of the wallet </w:t>
+      </w:r>
+      <w:r>
+        <w:t xml:space="preserve">implies the deletion of </w:t>
+      </w:r>
+      <w:r>
+        <w:t xml:space="preserve">all </w:t>
+      </w:r>
+      <w:r>
+        <w:t xml:space="preserve">the </w:t>
+      </w:r>
+      <w:r>
+        <w:t xml:space="preserve">categories and transactions </w:t>
+      </w:r>
+      <w:r>
+        <w:t>permanently</w:t>
+      </w:r>
+      <w:r>
+        <w:t>.</w:t>
+      </w:r>
+      <w:r>
+        <w:t xml:space="preserve"> </w:t>
+      </w:r>
+    </w:p>
+    <w:p>
+      <w:pPr>
+        <w:pStyle w:val="NoSpacing"/>
+      </w:pPr>
+      <w:r>
+        <w:t xml:space="preserve">In the left upper part of the screen there is a settings button, which expands the settings buttons. For now, we have </w:t>
+      </w:r>
+      <w:r>
+        <w:t>implemented</w:t>
+      </w:r>
+      <w:r>
+        <w:t xml:space="preserve"> only the sign off </w:t>
+      </w:r>
+      <w:r>
+        <w:t>for</w:t>
+      </w:r>
+      <w:r>
+        <w:t xml:space="preserve"> google account button, in case the user is already logged in. </w:t>
+      </w:r>
+    </w:p>
+    <w:p>
+      <w:pPr>
+        <w:pStyle w:val="NoSpacing"/>
+      </w:pPr>
+      <w:r>
+        <w:t xml:space="preserve">In the right upper part of the screen is a crossed cloud icon which </w:t>
+      </w:r>
+      <w:r>
+        <w:t xml:space="preserve">when is pressed, it </w:t>
+      </w:r>
+      <w:r>
+        <w:t>starts the google sign in process which afterwards activates the Special Features of the application. We will cover that button</w:t>
+      </w:r>
+      <w:r>
+        <w:t>,</w:t>
+      </w:r>
+      <w:r>
+        <w:t xml:space="preserve"> and the screen</w:t>
+      </w:r>
+      <w:r>
+        <w:t>s</w:t>
+      </w:r>
+      <w:r>
+        <w:t xml:space="preserve"> that it </w:t>
+      </w:r>
+      <w:r>
+        <w:t>enables</w:t>
+      </w:r>
+      <w:r>
+        <w:t>,</w:t>
+      </w:r>
+      <w:r>
+        <w:t xml:space="preserve"> after we finish with the Basic Functionalities.</w:t>
+      </w:r>
+    </w:p>
+    <w:p>
+      <w:pPr>
+        <w:pStyle w:val="NoSpacing"/>
+      </w:pPr>
+      <w:r>
+        <w:lastRenderedPageBreak/>
+        <w:t xml:space="preserve">If we press inside the progress-bar, </w:t>
+      </w:r>
+      <w:r>
+        <w:t>more exactly on the displayed transaction calculation, we can enter inside the focused wallet.</w:t>
+      </w:r>
+      <w:r>
+        <w:t xml:space="preserve"> A new screen pops-up, in which we have in the top left corner the wallet name, in the top right corner the currency and bellow are the categories and the transactions. Also, in the bottom right part of the screen we have an “add” button which on press expands 3 sub-buttons. The first sub-button allow the user to create a new Category, the second one a new Transaction, and the last one to Import Transactions from the linked bank account. The last one is considered to be one of the Special Functionalities, and it is available only after the user has linked a bank account to the application.</w:t>
+      </w:r>
+      <w:r>
+        <w:t xml:space="preserve"> Each of this button redirect the user to a sub-screen, where he can very easily create the entity he needs.</w:t>
+      </w:r>
+    </w:p>
+    <w:p>
+      <w:pPr>
+        <w:pStyle w:val="NoSpacing"/>
+      </w:pPr>
+      <w:r>
+        <w:t xml:space="preserve">Returning to the </w:t>
+      </w:r>
+      <w:r>
+        <w:t>Transaction Screen, after the uses added their transactions to this wallet, every transaction can be in any currency, the user can simply display all the transactions in the currency he wants, by using the upper right button from the screen. This simplifies the way of viewing the income of expenses.</w:t>
+      </w:r>
+    </w:p>
+    <w:p>
+      <w:pPr>
+        <w:pStyle w:val="NoSpacing"/>
+      </w:pPr>
+      <w:r>
+        <w:t xml:space="preserve">The </w:t>
+      </w:r>
+      <w:r>
+        <w:t>Categories</w:t>
+      </w:r>
+      <w:r>
+        <w:t xml:space="preserve"> are differentiated from the </w:t>
+      </w:r>
+      <w:r>
+        <w:t xml:space="preserve">Orphan </w:t>
+      </w:r>
+      <w:r>
+        <w:t xml:space="preserve">Transactions </w:t>
+      </w:r>
+      <w:r>
+        <w:t xml:space="preserve">by the icon they have in front of them. </w:t>
+      </w:r>
+      <w:r>
+        <w:t>In order to view the transactions from a category, we can simply press the Category’s icon</w:t>
+      </w:r>
+      <w:r>
+        <w:t>. The C</w:t>
+      </w:r>
+      <w:r>
+        <w:t>ategory will expand</w:t>
+      </w:r>
+      <w:r>
+        <w:t xml:space="preserve"> and display</w:t>
+      </w:r>
+      <w:r>
+        <w:t xml:space="preserve"> all the attached transactions.</w:t>
+      </w:r>
+    </w:p>
+    <w:p>
+      <w:pPr>
+        <w:pStyle w:val="NoSpacing"/>
+      </w:pPr>
+      <w:r>
+        <w:t>Finishing with the Basic Functionalities, I will move on to describe the Special Functionalities of the application.</w:t>
+      </w:r>
+    </w:p>
+    <w:p>
+      <w:pPr>
+        <w:pStyle w:val="NoSpacing"/>
+      </w:pPr>
+      <w:r>
+        <w:t>The first step the user is required to do in order to activate the Special Functionalities is to press on the crossed cloud from the right upper corner of the Main Screen. This will pop-up an overlay screen asking the user to add or choose a Google account, permitting the application to read the name, email address and profile picture of that google account.</w:t>
+      </w:r>
+      <w:r>
+        <w:t xml:space="preserve"> After a successful login-in, two new icons will appear on the top of the screen. The first icon from left to right is an analytics button. By pressing this screen, we can enter the Analytics Screen, where we can see different graphics based on incomes and expenses. </w:t>
+      </w:r>
+    </w:p>
+    <w:p>
+      <w:pPr>
+        <w:pStyle w:val="NoSpacing"/>
+      </w:pPr>
+      <w:r>
+        <w:t xml:space="preserve">The next new button is positioned in the right of the analytics button and is called bank accounts button. Pressing it, the bank accounts screen </w:t>
+      </w:r>
+      <w:r>
+        <w:t xml:space="preserve">will </w:t>
+      </w:r>
+      <w:r>
+        <w:t xml:space="preserve">pop-up. At the beginning this screen will be empty, having only a button. Pressing that button, a new screen pops-up containing all the available banks. The user can search and select the bank where he has an account. This will redirect the user back to the bank account screen. The selected bank will be displayed </w:t>
+      </w:r>
+      <w:r>
+        <w:t>in a card view, containing the bank name, the bank description and a button which indicates the link status. Initially, this button will have the text “</w:t>
+      </w:r>
+      <w:r>
+        <w:t>Press to link</w:t>
+      </w:r>
+      <w:r>
+        <w:t xml:space="preserve">”. Pressing it, the browser application will start, redirecting the User to the bank account website, in order to provide his credentials directly to the bank, and the consent that </w:t>
+      </w:r>
+      <w:r>
+        <w:rPr>
+          <w:i/>
+          <w:iCs/>
+        </w:rPr>
+        <w:t>Budgetize</w:t>
+      </w:r>
+      <w:r>
+        <w:t xml:space="preserve"> will have the right to access his transaction history on his behalf.</w:t>
+      </w:r>
+      <w:r>
+        <w:t xml:space="preserve"> After the User validates his credentials to the bank and completes the link process, it will be redirected back to </w:t>
+      </w:r>
+      <w:r>
+        <w:rPr>
+          <w:i/>
+          <w:iCs/>
+        </w:rPr>
+        <w:t>Budgetize</w:t>
+      </w:r>
+      <w:r>
+        <w:t>.</w:t>
+      </w:r>
+      <w:r>
+        <w:rPr>
+          <w:i/>
+          <w:iCs/>
+        </w:rPr>
+        <w:t xml:space="preserve"> </w:t>
+      </w:r>
+      <w:r>
+        <w:t>On the bank account screen, after a successfully bank account linkage, the button from the card view will have the “Press to unlink”</w:t>
+      </w:r>
+      <w:r>
+        <w:t xml:space="preserve">. The user can add as many bank accounts as he wants and repeat the same link process. He can stop </w:t>
+      </w:r>
+      <w:r>
+        <w:rPr>
+          <w:i/>
+          <w:iCs/>
+        </w:rPr>
+        <w:t>Budgetize</w:t>
+      </w:r>
+      <w:r>
+        <w:t>‘s</w:t>
+      </w:r>
+      <w:r>
+        <w:t xml:space="preserve"> access to any bank account by pressing the button “Press to unlink”</w:t>
+      </w:r>
+      <w:r>
+        <w:t xml:space="preserve">. This will revoke the right of </w:t>
+      </w:r>
+      <w:r>
+        <w:rPr>
+          <w:i/>
+          <w:iCs/>
+        </w:rPr>
+        <w:t>Budgetize</w:t>
+      </w:r>
+      <w:r>
+        <w:t xml:space="preserve"> to further access any data from that bank account. The revoke request is sent automatically to the bank which will </w:t>
+      </w:r>
+      <w:r>
+        <w:t>abrogate</w:t>
+      </w:r>
+      <w:r>
+        <w:t xml:space="preserve"> </w:t>
+      </w:r>
+      <w:r>
+        <w:rPr>
+          <w:i/>
+          <w:iCs/>
+        </w:rPr>
+        <w:t>Budgetize</w:t>
+      </w:r>
+      <w:r>
+        <w:t>’s access.</w:t>
+      </w:r>
+    </w:p>
+    <w:p>
+      <w:pPr>
+        <w:pStyle w:val="NoSpacing"/>
+      </w:pPr>
+      <w:r>
+        <w:t xml:space="preserve">After the user has linked a bank account to the application, we can go inside of any wallet, and use the “Import Transaction” button. This button will pop-up a screen which contains all the linked banks. A linked bank can contain multiple bank accounts. The user can click on each linked bank in order to view all the bank accounts from that bank. The User has the ability to choose to link all the banks accounts from a linked bank, or just some of them. This can be done via the right buttons from each entity. Doing this, all the past and future transactions are added </w:t>
+      </w:r>
+      <w:r>
+        <w:lastRenderedPageBreak/>
+        <w:t xml:space="preserve">automatically to </w:t>
+      </w:r>
+      <w:r>
+        <w:t>the respective</w:t>
+      </w:r>
+      <w:r>
+        <w:t xml:space="preserve"> wallet. More precisely, a new category will be created, having the color of gold, for each bank account, containing all the transactions. This has been done in order the user to easily differentiate the imported transactions from the manually added.</w:t>
+      </w:r>
+      <w:r>
+        <w:t xml:space="preserve"> This step can be repeated for any wallet.</w:t>
+      </w:r>
+    </w:p>
+    <w:p>
+      <w:pPr>
+        <w:pStyle w:val="NoSpacing"/>
+      </w:pPr>
+      <w:r>
+        <w:t>Information is kept simple in this screen, in order to</w:t>
+      </w:r>
+      <w:r>
+        <w:t>.</w:t>
       </w:r>
     </w:p>
     <w:p>
@@ -8703,7 +8924,7 @@
       <w:lvlText w:val="%1.%2.%3"/>
       <w:lvlJc w:val="left"/>
       <w:pPr>
-        <w:ind w:left="720" w:hanging="720"/>
+        <w:ind w:left="2847" w:hanging="720"/>
       </w:pPr>
     </w:lvl>
     <w:lvl w:ilvl="3">
@@ -9263,6 +9484,7 @@
         <w:numId w:val="4"/>
       </w:numPr>
       <w:spacing w:before="400" w:after="240"/>
+      <w:ind w:left="720"/>
       <w:jc w:val="left"/>
       <w:outlineLvl w:val="2"/>
     </w:pPr>
@@ -11048,7 +11270,7 @@
 </file>
 
 <file path=customXml/itemProps1.xml><?xml version="1.0" encoding="utf-8"?>
-<ds:datastoreItem xmlns:ds="http://schemas.openxmlformats.org/officeDocument/2006/customXml" ds:itemID="{A1CB780F-E336-43B9-A0B4-0943047DB719}">
+<ds:datastoreItem xmlns:ds="http://schemas.openxmlformats.org/officeDocument/2006/customXml" ds:itemID="{83C0765E-3FCB-4EB2-A79A-EFB907D391B0}">
   <ds:schemaRefs>
     <ds:schemaRef ds:uri="http://schemas.openxmlformats.org/officeDocument/2006/bibliography"/>
   </ds:schemaRefs>

</xml_diff>

<commit_message>
CHANGES Documentation -moved the functional requirements to user guide as it is more relevant. -written the functional requirements correctly.
</commit_message>
<xml_diff>
--- a/!Licenta_CiotoiuRobert.docx
+++ b/!Licenta_CiotoiuRobert.docx
@@ -338,15 +338,7 @@
         <w:pStyle w:val="NoSpacing"/>
       </w:pPr>
       <w:r>
-        <w:t xml:space="preserve">All over the world, too many people with different income amounts, are struggling to manage their budgets. I am also seeing around me, that </w:t>
-      </w:r>
-      <w:proofErr w:type="gramStart"/>
-      <w:r>
-        <w:t>the majority of</w:t>
-      </w:r>
-      <w:proofErr w:type="gramEnd"/>
-      <w:r>
-        <w:t xml:space="preserve"> people are only thinking about how to make more money to solve their financial issues, but they don’t realize this is redundant if their debts will increase proportionally. </w:t>
+        <w:t xml:space="preserve">All over the world, too many people with different income amounts, are struggling to manage their budgets. I am also seeing around me, that the majority of people are only thinking about how to make more money to solve their financial issues, but they don’t realize this is redundant if their debts will increase proportionally. </w:t>
       </w:r>
     </w:p>
     <w:p>
@@ -457,15 +449,7 @@
         <w:t>Banks are starting to incorporate into their mobile applications tools</w:t>
       </w:r>
       <w:r>
-        <w:t xml:space="preserve"> like “Analytics” </w:t>
-      </w:r>
-      <w:proofErr w:type="gramStart"/>
-      <w:r>
-        <w:t>in order to</w:t>
-      </w:r>
-      <w:proofErr w:type="gramEnd"/>
-      <w:r>
-        <w:t xml:space="preserve"> improve transactions tracking, money saving and budget administration. This is very useful to use in case of having bank accounts only to one bank. But things get more complicated when we have multiple types of bank accounts (e.g. credit, debit, savings) at multiple banks. Also, bank applications usually </w:t>
+        <w:t xml:space="preserve"> like “Analytics” in order to improve transactions tracking, money saving and budget administration. This is very useful to use in case of having bank accounts only to one bank. But things get more complicated when we have multiple types of bank accounts (e.g. credit, debit, savings) at multiple banks. Also, bank applications usually </w:t>
       </w:r>
       <w:r>
         <w:t>do not</w:t>
@@ -575,15 +559,7 @@
         <w:t xml:space="preserve"> will never work. </w:t>
       </w:r>
       <w:r>
-        <w:t xml:space="preserve">If every member of the family has more than one account at more than one bank, the </w:t>
-      </w:r>
-      <w:proofErr w:type="gramStart"/>
-      <w:r>
-        <w:t>tracking</w:t>
-      </w:r>
-      <w:proofErr w:type="gramEnd"/>
-      <w:r>
-        <w:t xml:space="preserve"> and </w:t>
+        <w:t xml:space="preserve">If every member of the family has more than one account at more than one bank, the tracking and </w:t>
       </w:r>
       <w:r>
         <w:t xml:space="preserve">the </w:t>
@@ -814,15 +790,7 @@
         <w:t xml:space="preserve">On the market, there are a lot of applications available for tracking expenses. Many of them are destinated for businesses and for people which already have some experience on managing their budget. </w:t>
       </w:r>
       <w:r>
-        <w:t xml:space="preserve">In general, applications designed for an average user, require a monthly subscription </w:t>
-      </w:r>
-      <w:proofErr w:type="gramStart"/>
-      <w:r>
-        <w:t>in order to</w:t>
-      </w:r>
-      <w:proofErr w:type="gramEnd"/>
-      <w:r>
-        <w:t xml:space="preserve"> use the application and some special functionalities like linking bank account and cloud synchronization. The applications that are free usually neglects the user interface and the user’s experience. </w:t>
+        <w:t xml:space="preserve">In general, applications designed for an average user, require a monthly subscription in order to use the application and some special functionalities like linking bank account and cloud synchronization. The applications that are free usually neglects the user interface and the user’s experience. </w:t>
       </w:r>
     </w:p>
     <w:p>
@@ -1185,18 +1153,10 @@
         <w:t xml:space="preserve"> </w:t>
       </w:r>
       <w:r>
-        <w:t xml:space="preserve">and it is </w:t>
-      </w:r>
-      <w:proofErr w:type="gramStart"/>
-      <w:r>
-        <w:t xml:space="preserve">fairly </w:t>
-      </w:r>
-      <w:r>
-        <w:t>intuitive</w:t>
-      </w:r>
-      <w:proofErr w:type="gramEnd"/>
-      <w:r>
-        <w:t>.</w:t>
+        <w:t xml:space="preserve">and it is fairly </w:t>
+      </w:r>
+      <w:r>
+        <w:t>intuitive.</w:t>
       </w:r>
       <w:r>
         <w:t xml:space="preserve"> One important feature of </w:t>
@@ -1221,15 +1181,7 @@
         <w:t>Wally</w:t>
       </w:r>
       <w:r>
-        <w:t xml:space="preserve"> </w:t>
-      </w:r>
-      <w:proofErr w:type="gramStart"/>
-      <w:r>
-        <w:t>doesn’t</w:t>
-      </w:r>
-      <w:proofErr w:type="gramEnd"/>
-      <w:r>
-        <w:t xml:space="preserve"> </w:t>
+        <w:t xml:space="preserve"> doesn’t </w:t>
       </w:r>
       <w:r>
         <w:t>seem</w:t>
@@ -1374,34 +1326,13 @@
         <w:t>s</w:t>
       </w:r>
       <w:r>
-        <w:t xml:space="preserve">, </w:t>
-      </w:r>
-      <w:proofErr w:type="gramStart"/>
-      <w:r>
-        <w:t>analytics</w:t>
-      </w:r>
-      <w:proofErr w:type="gramEnd"/>
+        <w:t>, analytics</w:t>
+      </w:r>
       <w:r>
         <w:t xml:space="preserve"> and multiple ways of displaying the transactions or view them based on their type. All those features are free, also the application have premium functionalities like a personal coach but unfortunately that content is only available in French. </w:t>
       </w:r>
       <w:r>
-        <w:t xml:space="preserve">Also, other parts of the applications are displayed only in French and this cannot be changed. Another downside is that users cannot track </w:t>
-      </w:r>
-      <w:proofErr w:type="gramStart"/>
-      <w:r>
-        <w:t>all of</w:t>
-      </w:r>
-      <w:proofErr w:type="gramEnd"/>
-      <w:r>
-        <w:t xml:space="preserve"> their spending because the application doesn’t provide the functionality to manually add new transactions, it only provides the ability to import transactions from bank accounts. Even this may be sufficient for some users, this application has a limited number of banks and I </w:t>
-      </w:r>
-      <w:proofErr w:type="gramStart"/>
-      <w:r>
-        <w:t>wasn’t</w:t>
-      </w:r>
-      <w:proofErr w:type="gramEnd"/>
-      <w:r>
-        <w:t xml:space="preserve"> able to find any supported bank from Romania. This makes the application to have no usage in some countries or for some users which have accounts at unsupported banks.</w:t>
+        <w:t>Also, other parts of the applications are displayed only in French and this cannot be changed. Another downside is that users cannot track all of their spending because the application doesn’t provide the functionality to manually add new transactions, it only provides the ability to import transactions from bank accounts. Even this may be sufficient for some users, this application has a limited number of banks and I wasn’t able to find any supported bank from Romania. This makes the application to have no usage in some countries or for some users which have accounts at unsupported banks.</w:t>
       </w:r>
       <w:r>
         <w:t xml:space="preserve"> The design of that application is basic, without having any innovation in my opinion and this design pattern can be found in a lot of other applications, especially for budget tracking.</w:t>
@@ -1460,25 +1391,51 @@
       <w:r>
         <w:t xml:space="preserve">Figure </w:t>
       </w:r>
-      <w:fldSimple w:instr=" STYLEREF 1 \s ">
-        <w:r>
-          <w:rPr>
-            <w:noProof/>
-          </w:rPr>
-          <w:t>2</w:t>
-        </w:r>
-      </w:fldSimple>
+      <w:r>
+        <w:fldChar w:fldCharType="begin"/>
+      </w:r>
+      <w:r>
+        <w:instrText xml:space="preserve"> STYLEREF 1 \s </w:instrText>
+      </w:r>
+      <w:r>
+        <w:fldChar w:fldCharType="separate"/>
+      </w:r>
+      <w:r>
+        <w:rPr>
+          <w:noProof/>
+        </w:rPr>
+        <w:t>2</w:t>
+      </w:r>
+      <w:r>
+        <w:rPr>
+          <w:noProof/>
+        </w:rPr>
+        <w:fldChar w:fldCharType="end"/>
+      </w:r>
       <w:r>
         <w:noBreakHyphen/>
       </w:r>
-      <w:fldSimple w:instr=" SEQ Figure \* ARABIC \s 1 ">
-        <w:r>
-          <w:rPr>
-            <w:noProof/>
-          </w:rPr>
-          <w:t>1</w:t>
-        </w:r>
-      </w:fldSimple>
+      <w:r>
+        <w:fldChar w:fldCharType="begin"/>
+      </w:r>
+      <w:r>
+        <w:instrText xml:space="preserve"> SEQ Figure \* ARABIC \s 1 </w:instrText>
+      </w:r>
+      <w:r>
+        <w:fldChar w:fldCharType="separate"/>
+      </w:r>
+      <w:r>
+        <w:rPr>
+          <w:noProof/>
+        </w:rPr>
+        <w:t>1</w:t>
+      </w:r>
+      <w:r>
+        <w:rPr>
+          <w:noProof/>
+        </w:rPr>
+        <w:fldChar w:fldCharType="end"/>
+      </w:r>
       <w:r>
         <w:t xml:space="preserve"> Competitive Matrix</w:t>
       </w:r>
@@ -1582,15 +1539,7 @@
       </w:r>
       <w:proofErr w:type="spellEnd"/>
       <w:r>
-        <w:t xml:space="preserve"> combines multiple elements </w:t>
-      </w:r>
-      <w:proofErr w:type="gramStart"/>
-      <w:r>
-        <w:t>in order to</w:t>
-      </w:r>
-      <w:proofErr w:type="gramEnd"/>
-      <w:r>
-        <w:t xml:space="preserve"> gain a spirit of originality, clearly differentiating from the rest of the applications </w:t>
+        <w:t xml:space="preserve"> combines multiple elements in order to gain a spirit of originality, clearly differentiating from the rest of the applications </w:t>
       </w:r>
       <w:r>
         <w:t>in its market segment</w:t>
@@ -1645,15 +1594,7 @@
       </w:r>
       <w:proofErr w:type="spellEnd"/>
       <w:r>
-        <w:t xml:space="preserve">, I </w:t>
-      </w:r>
-      <w:proofErr w:type="gramStart"/>
-      <w:r>
-        <w:t>definitely think</w:t>
-      </w:r>
-      <w:proofErr w:type="gramEnd"/>
-      <w:r>
-        <w:t xml:space="preserve"> those will create its </w:t>
+        <w:t xml:space="preserve">, I definitely think those will create its </w:t>
       </w:r>
       <w:r>
         <w:t>own place on the Android Marketplace and enable the opportunity of acquiring a lot of users.</w:t>
@@ -2056,31 +1997,15 @@
         <w:pStyle w:val="NoSpacing"/>
       </w:pPr>
       <w:r>
-        <w:t xml:space="preserve">Every Android Activity has a lifecycle. A lifecycle means that the Android Activity can go through different stages as Figure 3-2 illustrates. These stages are defined </w:t>
-      </w:r>
-      <w:proofErr w:type="gramStart"/>
-      <w:r>
-        <w:t>in order to</w:t>
-      </w:r>
-      <w:proofErr w:type="gramEnd"/>
-      <w:r>
-        <w:t xml:space="preserve"> save resources like random access memory. Another reason is to have applications with different priority. This is empowering the Android Operating System to know which Activities can be destroyed in critical situations or which Activities are not unused anymore and still consume a lot of memory or computational power.</w:t>
-      </w:r>
-    </w:p>
-    <w:p>
-      <w:pPr>
-        <w:pStyle w:val="NoSpacing"/>
-      </w:pPr>
-      <w:r>
-        <w:t xml:space="preserve">Whenever the activity is changed, it can be paused or destroy. The developer must be aware of this lifecycle </w:t>
-      </w:r>
-      <w:proofErr w:type="gramStart"/>
-      <w:r>
-        <w:t>in order to</w:t>
-      </w:r>
-      <w:proofErr w:type="gramEnd"/>
-      <w:r>
-        <w:t xml:space="preserve"> avoid application crashes. This can be done by using the android activity’s class callbacks: </w:t>
+        <w:t>Every Android Activity has a lifecycle. A lifecycle means that the Android Activity can go through different stages as Figure 3-2 illustrates. These stages are defined in order to save resources like random access memory. Another reason is to have applications with different priority. This is empowering the Android Operating System to know which Activities can be destroyed in critical situations or which Activities are not unused anymore and still consume a lot of memory or computational power.</w:t>
+      </w:r>
+    </w:p>
+    <w:p>
+      <w:pPr>
+        <w:pStyle w:val="NoSpacing"/>
+      </w:pPr>
+      <w:r>
+        <w:t xml:space="preserve">Whenever the activity is changed, it can be paused or destroy. The developer must be aware of this lifecycle in order to avoid application crashes. This can be done by using the android activity’s class callbacks: </w:t>
       </w:r>
       <w:proofErr w:type="spellStart"/>
       <w:r>
@@ -2163,15 +2088,7 @@
         </w:sdtContent>
       </w:sdt>
       <w:r>
-        <w:t xml:space="preserve">. We </w:t>
-      </w:r>
-      <w:proofErr w:type="gramStart"/>
-      <w:r>
-        <w:t>are able to</w:t>
-      </w:r>
-      <w:proofErr w:type="gramEnd"/>
-      <w:r>
-        <w:t xml:space="preserve"> override every of these methods in our Activity and correctly handle what </w:t>
+        <w:t xml:space="preserve">. We are able to override every of these methods in our Activity and correctly handle what </w:t>
       </w:r>
       <w:r>
         <w:lastRenderedPageBreak/>
@@ -2257,25 +2174,51 @@
       <w:r>
         <w:t xml:space="preserve">Figure </w:t>
       </w:r>
-      <w:fldSimple w:instr=" STYLEREF 1 \s ">
-        <w:r>
-          <w:rPr>
-            <w:noProof/>
-          </w:rPr>
-          <w:t>3</w:t>
-        </w:r>
-      </w:fldSimple>
+      <w:r>
+        <w:fldChar w:fldCharType="begin"/>
+      </w:r>
+      <w:r>
+        <w:instrText xml:space="preserve"> STYLEREF 1 \s </w:instrText>
+      </w:r>
+      <w:r>
+        <w:fldChar w:fldCharType="separate"/>
+      </w:r>
+      <w:r>
+        <w:rPr>
+          <w:noProof/>
+        </w:rPr>
+        <w:t>3</w:t>
+      </w:r>
+      <w:r>
+        <w:rPr>
+          <w:noProof/>
+        </w:rPr>
+        <w:fldChar w:fldCharType="end"/>
+      </w:r>
       <w:r>
         <w:noBreakHyphen/>
       </w:r>
-      <w:fldSimple w:instr=" SEQ Figure \* ARABIC \s 1 ">
-        <w:r>
-          <w:rPr>
-            <w:noProof/>
-          </w:rPr>
-          <w:t>1</w:t>
-        </w:r>
-      </w:fldSimple>
+      <w:r>
+        <w:fldChar w:fldCharType="begin"/>
+      </w:r>
+      <w:r>
+        <w:instrText xml:space="preserve"> SEQ Figure \* ARABIC \s 1 </w:instrText>
+      </w:r>
+      <w:r>
+        <w:fldChar w:fldCharType="separate"/>
+      </w:r>
+      <w:r>
+        <w:rPr>
+          <w:noProof/>
+        </w:rPr>
+        <w:t>1</w:t>
+      </w:r>
+      <w:r>
+        <w:rPr>
+          <w:noProof/>
+        </w:rPr>
+        <w:fldChar w:fldCharType="end"/>
+      </w:r>
       <w:r>
         <w:t xml:space="preserve">. A simplified illustration of the activity lifecycle. (reference: </w:t>
       </w:r>
@@ -2369,15 +2312,7 @@
         <w:pStyle w:val="NoSpacing"/>
       </w:pPr>
       <w:r>
-        <w:t xml:space="preserve">This pattern is very important to be used in Android development </w:t>
-      </w:r>
-      <w:proofErr w:type="gramStart"/>
-      <w:r>
-        <w:t>in order to</w:t>
-      </w:r>
-      <w:proofErr w:type="gramEnd"/>
-      <w:r>
-        <w:t xml:space="preserve"> avoid </w:t>
+        <w:t xml:space="preserve">This pattern is very important to be used in Android development in order to avoid </w:t>
       </w:r>
       <w:r>
         <w:t>“God” Activities. In Model-View-</w:t>
@@ -2404,15 +2339,7 @@
       </w:r>
       <w:r>
         <w:lastRenderedPageBreak/>
-        <w:t xml:space="preserve">the provided data without doing a lot of process with it. In the other way, the View can also be responsible to send the data to the View Model </w:t>
-      </w:r>
-      <w:proofErr w:type="gramStart"/>
-      <w:r>
-        <w:t>in order to</w:t>
-      </w:r>
-      <w:proofErr w:type="gramEnd"/>
-      <w:r>
-        <w:t xml:space="preserve"> process it, save it and even return a response.</w:t>
+        <w:t>the provided data without doing a lot of process with it. In the other way, the View can also be responsible to send the data to the View Model in order to process it, save it and even return a response.</w:t>
       </w:r>
       <w:r>
         <w:t xml:space="preserve"> Communication between the View Model and the View can be realized using bindings, </w:t>
@@ -2492,25 +2419,51 @@
       <w:r>
         <w:t xml:space="preserve">Figure </w:t>
       </w:r>
-      <w:fldSimple w:instr=" STYLEREF 1 \s ">
-        <w:r>
-          <w:rPr>
-            <w:noProof/>
-          </w:rPr>
-          <w:t>3</w:t>
-        </w:r>
-      </w:fldSimple>
+      <w:r>
+        <w:fldChar w:fldCharType="begin"/>
+      </w:r>
+      <w:r>
+        <w:instrText xml:space="preserve"> STYLEREF 1 \s </w:instrText>
+      </w:r>
+      <w:r>
+        <w:fldChar w:fldCharType="separate"/>
+      </w:r>
+      <w:r>
+        <w:rPr>
+          <w:noProof/>
+        </w:rPr>
+        <w:t>3</w:t>
+      </w:r>
+      <w:r>
+        <w:rPr>
+          <w:noProof/>
+        </w:rPr>
+        <w:fldChar w:fldCharType="end"/>
+      </w:r>
       <w:r>
         <w:noBreakHyphen/>
       </w:r>
-      <w:fldSimple w:instr=" SEQ Figure \* ARABIC \s 1 ">
-        <w:r>
-          <w:rPr>
-            <w:noProof/>
-          </w:rPr>
-          <w:t>2</w:t>
-        </w:r>
-      </w:fldSimple>
+      <w:r>
+        <w:fldChar w:fldCharType="begin"/>
+      </w:r>
+      <w:r>
+        <w:instrText xml:space="preserve"> SEQ Figure \* ARABIC \s 1 </w:instrText>
+      </w:r>
+      <w:r>
+        <w:fldChar w:fldCharType="separate"/>
+      </w:r>
+      <w:r>
+        <w:rPr>
+          <w:noProof/>
+        </w:rPr>
+        <w:t>2</w:t>
+      </w:r>
+      <w:r>
+        <w:rPr>
+          <w:noProof/>
+        </w:rPr>
+        <w:fldChar w:fldCharType="end"/>
+      </w:r>
       <w:r>
         <w:t>. Model-View-</w:t>
       </w:r>
@@ -2626,15 +2579,7 @@
       </w:r>
       <w:proofErr w:type="spellEnd"/>
       <w:r>
-        <w:t xml:space="preserve">, is a very good choice </w:t>
-      </w:r>
-      <w:proofErr w:type="gramStart"/>
-      <w:r>
-        <w:t>in order to</w:t>
-      </w:r>
-      <w:proofErr w:type="gramEnd"/>
-      <w:r>
-        <w:t xml:space="preserve"> have a well-organized code. </w:t>
+        <w:t xml:space="preserve">, is a very good choice in order to have a well-organized code. </w:t>
       </w:r>
       <w:r>
         <w:t>A</w:t>
@@ -2705,25 +2650,51 @@
       <w:r>
         <w:t xml:space="preserve">Figure </w:t>
       </w:r>
-      <w:fldSimple w:instr=" STYLEREF 1 \s ">
-        <w:r>
-          <w:rPr>
-            <w:noProof/>
-          </w:rPr>
-          <w:t>3</w:t>
-        </w:r>
-      </w:fldSimple>
+      <w:r>
+        <w:fldChar w:fldCharType="begin"/>
+      </w:r>
+      <w:r>
+        <w:instrText xml:space="preserve"> STYLEREF 1 \s </w:instrText>
+      </w:r>
+      <w:r>
+        <w:fldChar w:fldCharType="separate"/>
+      </w:r>
+      <w:r>
+        <w:rPr>
+          <w:noProof/>
+        </w:rPr>
+        <w:t>3</w:t>
+      </w:r>
+      <w:r>
+        <w:rPr>
+          <w:noProof/>
+        </w:rPr>
+        <w:fldChar w:fldCharType="end"/>
+      </w:r>
       <w:r>
         <w:noBreakHyphen/>
       </w:r>
-      <w:fldSimple w:instr=" SEQ Figure \* ARABIC \s 1 ">
-        <w:r>
-          <w:rPr>
-            <w:noProof/>
-          </w:rPr>
-          <w:t>3</w:t>
-        </w:r>
-      </w:fldSimple>
+      <w:r>
+        <w:fldChar w:fldCharType="begin"/>
+      </w:r>
+      <w:r>
+        <w:instrText xml:space="preserve"> SEQ Figure \* ARABIC \s 1 </w:instrText>
+      </w:r>
+      <w:r>
+        <w:fldChar w:fldCharType="separate"/>
+      </w:r>
+      <w:r>
+        <w:rPr>
+          <w:noProof/>
+        </w:rPr>
+        <w:t>3</w:t>
+      </w:r>
+      <w:r>
+        <w:rPr>
+          <w:noProof/>
+        </w:rPr>
+        <w:fldChar w:fldCharType="end"/>
+      </w:r>
       <w:r>
         <w:t xml:space="preserve">. Illustration of </w:t>
       </w:r>
@@ -2885,15 +2856,7 @@
       </w:r>
       <w:proofErr w:type="spellEnd"/>
       <w:r>
-        <w:t xml:space="preserve"> to avoid crashes in the case the Activity gets destroyed. Also, because the Observers gets unbound automatically, they are cleanup from the memory </w:t>
-      </w:r>
-      <w:proofErr w:type="gramStart"/>
-      <w:r>
-        <w:t>in order to</w:t>
-      </w:r>
-      <w:proofErr w:type="gramEnd"/>
-      <w:r>
-        <w:t xml:space="preserve"> avoid memory leaks. As all this measurements are done automatically by the </w:t>
+        <w:t xml:space="preserve"> to avoid crashes in the case the Activity gets destroyed. Also, because the Observers gets unbound automatically, they are cleanup from the memory in order to avoid memory leaks. As all this measurements are done automatically by the </w:t>
       </w:r>
       <w:proofErr w:type="spellStart"/>
       <w:r>
@@ -3107,15 +3070,7 @@
         <w:pStyle w:val="NoSpacing"/>
       </w:pPr>
       <w:r>
-        <w:t xml:space="preserve">Using REST, servers can expose services </w:t>
-      </w:r>
-      <w:proofErr w:type="gramStart"/>
-      <w:r>
-        <w:t>in order to</w:t>
-      </w:r>
-      <w:proofErr w:type="gramEnd"/>
-      <w:r>
-        <w:t xml:space="preserve"> be accessed by various clients. Those services are called “endpoints”. REST, as well as SQL and HTTP, follows the CRUD paradigm</w:t>
+        <w:t>Using REST, servers can expose services in order to be accessed by various clients. Those services are called “endpoints”. REST, as well as SQL and HTTP, follows the CRUD paradigm</w:t>
       </w:r>
       <w:sdt>
         <w:sdtPr>
@@ -3331,15 +3286,7 @@
         </w:sdtContent>
       </w:sdt>
       <w:r>
-        <w:t xml:space="preserve">. It was released in 1995, developed by Sun Microsystems. Java is an Object-Oriented Programming language, where classes and objects are the core of the language. Java is mostly known because of its Virtual Machine, which </w:t>
-      </w:r>
-      <w:proofErr w:type="gramStart"/>
-      <w:r>
-        <w:t>is able to</w:t>
-      </w:r>
-      <w:proofErr w:type="gramEnd"/>
-      <w:r>
-        <w:t xml:space="preserve"> run on any computer architecture. This allow us to write Java applications which can run on any machine and any operating system</w:t>
+        <w:t>. It was released in 1995, developed by Sun Microsystems. Java is an Object-Oriented Programming language, where classes and objects are the core of the language. Java is mostly known because of its Virtual Machine, which is able to run on any computer architecture. This allow us to write Java applications which can run on any machine and any operating system</w:t>
       </w:r>
       <w:sdt>
         <w:sdtPr>
@@ -3374,29 +3321,13 @@
         </w:sdtContent>
       </w:sdt>
       <w:r>
+        <w:t>. In order to run Java application, Java Runtime Environment (JRE) needs to be installed on the machine</w:t>
+      </w:r>
+      <w:r>
         <w:t xml:space="preserve">. </w:t>
       </w:r>
-      <w:proofErr w:type="gramStart"/>
-      <w:r>
-        <w:t>In order to</w:t>
-      </w:r>
-      <w:proofErr w:type="gramEnd"/>
-      <w:r>
-        <w:t xml:space="preserve"> run Java application, Java Runtime Environment (JRE) needs to be installed on the machine</w:t>
-      </w:r>
-      <w:r>
-        <w:t xml:space="preserve">. </w:t>
-      </w:r>
-      <w:r>
-        <w:t xml:space="preserve">When the Java code is compiled, it results in Java Bytecode which is executed by the Java Virtual Machine. Some platforms </w:t>
-      </w:r>
-      <w:proofErr w:type="gramStart"/>
-      <w:r>
-        <w:t>are able to</w:t>
-      </w:r>
-      <w:proofErr w:type="gramEnd"/>
-      <w:r>
-        <w:t xml:space="preserve"> directly execute Java Bytecode, without the need of installing JRE, as the hardware is built in this manner.</w:t>
+      <w:r>
+        <w:t>When the Java code is compiled, it results in Java Bytecode which is executed by the Java Virtual Machine. Some platforms are able to directly execute Java Bytecode, without the need of installing JRE, as the hardware is built in this manner.</w:t>
       </w:r>
     </w:p>
     <w:p>
@@ -3456,37 +3387,13 @@
         <w:pStyle w:val="NoSpacing"/>
       </w:pPr>
       <w:r>
-        <w:t xml:space="preserve">A java important feature is the automatic memory management handled by the garbage collector. In other Object-Oriented Languages, we </w:t>
-      </w:r>
-      <w:proofErr w:type="gramStart"/>
-      <w:r>
-        <w:t>have to</w:t>
-      </w:r>
-      <w:proofErr w:type="gramEnd"/>
-      <w:r>
-        <w:t xml:space="preserve"> manually deallocate objects from memory after we used them. In Java, this job is done automatically by the garbage collector. This kind of thing has some advantages and disadvantages. One advantage is that the programmer </w:t>
-      </w:r>
-      <w:proofErr w:type="gramStart"/>
-      <w:r>
-        <w:t>doesn’t</w:t>
-      </w:r>
-      <w:proofErr w:type="gramEnd"/>
-      <w:r>
-        <w:t xml:space="preserve"> have to worry about deallocation of the objects</w:t>
+        <w:t>A java important feature is the automatic memory management handled by the garbage collector. In other Object-Oriented Languages, we have to manually deallocate objects from memory after we used them. In Java, this job is done automatically by the garbage collector. This kind of thing has some advantages and disadvantages. One advantage is that the programmer doesn’t have to worry about deallocation of the objects</w:t>
       </w:r>
       <w:r>
         <w:t xml:space="preserve"> or about possible crashes if the deallocation has been done too early, thankfully to the automation of the memory management. This is speeding up the development process and keeps a cleaner code. </w:t>
       </w:r>
       <w:r>
-        <w:t xml:space="preserve">A downside is that we cannot deallocate from memory objects which we are sure we are not using them anymore and they may occupy a lot of memory. This may lead to performance issues. Having more flexibility in C++ offers us the ability improve application’s performance but with the tradeoff that we </w:t>
-      </w:r>
-      <w:proofErr w:type="gramStart"/>
-      <w:r>
-        <w:t>have to</w:t>
-      </w:r>
-      <w:proofErr w:type="gramEnd"/>
-      <w:r>
-        <w:t xml:space="preserve"> write much more code and be more careful to memory</w:t>
+        <w:t>A downside is that we cannot deallocate from memory objects which we are sure we are not using them anymore and they may occupy a lot of memory. This may lead to performance issues. Having more flexibility in C++ offers us the ability improve application’s performance but with the tradeoff that we have to write much more code and be more careful to memory</w:t>
       </w:r>
       <w:r>
         <w:t>.</w:t>
@@ -3596,15 +3503,7 @@
         <w:t xml:space="preserve">XML is a markup language and a file format mostly known for being human and machine readable. XML files have a lot of </w:t>
       </w:r>
       <w:r>
-        <w:t xml:space="preserve">applications in web area, for code generation, distributing and carry data, etc. It is mainly composed of tags and elements. XML can also have empty tags (tags which </w:t>
-      </w:r>
-      <w:proofErr w:type="gramStart"/>
-      <w:r>
-        <w:t>doesn’t</w:t>
-      </w:r>
-      <w:proofErr w:type="gramEnd"/>
-      <w:r>
-        <w:t xml:space="preserve"> contain any value between the start-tag and the end-tag). Inside the start-tag, we can have attributes. An attribute is </w:t>
+        <w:t xml:space="preserve">applications in web area, for code generation, distributing and carry data, etc. It is mainly composed of tags and elements. XML can also have empty tags (tags which doesn’t contain any value between the start-tag and the end-tag). Inside the start-tag, we can have attributes. An attribute is </w:t>
       </w:r>
       <w:r>
         <w:t>a</w:t>
@@ -3756,15 +3655,7 @@
         <w:t xml:space="preserve"> Gradle is tightly bound to Java, as Apache Groovy </w:t>
       </w:r>
       <w:r>
-        <w:t xml:space="preserve">is a Java compatible syntax and it runs on the Java Virtual Machine. This enables the Gradle ability to run on any platform, if the JVM is installed or if the hardware </w:t>
-      </w:r>
-      <w:proofErr w:type="gramStart"/>
-      <w:r>
-        <w:t>is able to</w:t>
-      </w:r>
-      <w:proofErr w:type="gramEnd"/>
-      <w:r>
-        <w:t xml:space="preserve"> execute Java Bytecode</w:t>
+        <w:t>is a Java compatible syntax and it runs on the Java Virtual Machine. This enables the Gradle ability to run on any platform, if the JVM is installed or if the hardware is able to execute Java Bytecode</w:t>
       </w:r>
       <w:r>
         <w:t>.</w:t>
@@ -3864,13 +3755,8 @@
       <w:r>
         <w:t xml:space="preserve"> build automation tool used for multiple types of languages. </w:t>
       </w:r>
-      <w:proofErr w:type="gramStart"/>
-      <w:r>
-        <w:t>In order to</w:t>
-      </w:r>
-      <w:proofErr w:type="gramEnd"/>
-      <w:r>
-        <w:t xml:space="preserve"> build a project with Maven, we have to create a Project Object Model (POM) file, where we write all the dependencies we need. POM files are</w:t>
+      <w:r>
+        <w:t>In order to build a project with Maven, we have to create a Project Object Model (POM) file, where we write all the dependencies we need. POM files are</w:t>
       </w:r>
       <w:r>
         <w:t xml:space="preserve"> </w:t>
@@ -4398,25 +4284,51 @@
       <w:r>
         <w:t xml:space="preserve">Figure </w:t>
       </w:r>
-      <w:fldSimple w:instr=" STYLEREF 1 \s ">
-        <w:r>
-          <w:rPr>
-            <w:noProof/>
-          </w:rPr>
-          <w:t>3</w:t>
-        </w:r>
-      </w:fldSimple>
+      <w:r>
+        <w:fldChar w:fldCharType="begin"/>
+      </w:r>
+      <w:r>
+        <w:instrText xml:space="preserve"> STYLEREF 1 \s </w:instrText>
+      </w:r>
+      <w:r>
+        <w:fldChar w:fldCharType="separate"/>
+      </w:r>
+      <w:r>
+        <w:rPr>
+          <w:noProof/>
+        </w:rPr>
+        <w:t>3</w:t>
+      </w:r>
+      <w:r>
+        <w:rPr>
+          <w:noProof/>
+        </w:rPr>
+        <w:fldChar w:fldCharType="end"/>
+      </w:r>
       <w:r>
         <w:noBreakHyphen/>
       </w:r>
-      <w:fldSimple w:instr=" SEQ Figure \* ARABIC \s 1 ">
-        <w:r>
-          <w:rPr>
-            <w:noProof/>
-          </w:rPr>
-          <w:t>4</w:t>
-        </w:r>
-      </w:fldSimple>
+      <w:r>
+        <w:fldChar w:fldCharType="begin"/>
+      </w:r>
+      <w:r>
+        <w:instrText xml:space="preserve"> SEQ Figure \* ARABIC \s 1 </w:instrText>
+      </w:r>
+      <w:r>
+        <w:fldChar w:fldCharType="separate"/>
+      </w:r>
+      <w:r>
+        <w:rPr>
+          <w:noProof/>
+        </w:rPr>
+        <w:t>4</w:t>
+      </w:r>
+      <w:r>
+        <w:rPr>
+          <w:noProof/>
+        </w:rPr>
+        <w:fldChar w:fldCharType="end"/>
+      </w:r>
       <w:r>
         <w:t xml:space="preserve"> Android stack</w:t>
       </w:r>
@@ -4782,13 +4694,8 @@
       <w:pPr>
         <w:pStyle w:val="NoSpacing"/>
       </w:pPr>
-      <w:proofErr w:type="gramStart"/>
-      <w:r>
-        <w:t>In order to</w:t>
-      </w:r>
-      <w:proofErr w:type="gramEnd"/>
-      <w:r>
-        <w:t xml:space="preserve"> </w:t>
+      <w:r>
+        <w:t xml:space="preserve">In order to </w:t>
       </w:r>
       <w:r>
         <w:t xml:space="preserve">connect and </w:t>
@@ -4903,13 +4810,8 @@
       <w:pPr>
         <w:pStyle w:val="NoSpacing"/>
       </w:pPr>
-      <w:proofErr w:type="gramStart"/>
-      <w:r>
-        <w:t>In order to</w:t>
-      </w:r>
-      <w:proofErr w:type="gramEnd"/>
-      <w:r>
-        <w:t xml:space="preserve"> communicate with the Room Database, we need to define Data Access Objects and Entities. An Entity is a java class which represent the</w:t>
+      <w:r>
+        <w:t>In order to communicate with the Room Database, we need to define Data Access Objects and Entities. An Entity is a java class which represent the</w:t>
       </w:r>
       <w:r>
         <w:t xml:space="preserve"> mapping between the Java object and a table row. In the entity we define the fields and its types of the object, create a constructor and getters and setters. With </w:t>
@@ -5023,25 +4925,51 @@
       <w:r>
         <w:t xml:space="preserve">Figure </w:t>
       </w:r>
-      <w:fldSimple w:instr=" STYLEREF 1 \s ">
-        <w:r>
-          <w:rPr>
-            <w:noProof/>
-          </w:rPr>
-          <w:t>3</w:t>
-        </w:r>
-      </w:fldSimple>
+      <w:r>
+        <w:fldChar w:fldCharType="begin"/>
+      </w:r>
+      <w:r>
+        <w:instrText xml:space="preserve"> STYLEREF 1 \s </w:instrText>
+      </w:r>
+      <w:r>
+        <w:fldChar w:fldCharType="separate"/>
+      </w:r>
+      <w:r>
+        <w:rPr>
+          <w:noProof/>
+        </w:rPr>
+        <w:t>3</w:t>
+      </w:r>
+      <w:r>
+        <w:rPr>
+          <w:noProof/>
+        </w:rPr>
+        <w:fldChar w:fldCharType="end"/>
+      </w:r>
       <w:r>
         <w:noBreakHyphen/>
       </w:r>
-      <w:fldSimple w:instr=" SEQ Figure \* ARABIC \s 1 ">
-        <w:r>
-          <w:rPr>
-            <w:noProof/>
-          </w:rPr>
-          <w:t>5</w:t>
-        </w:r>
-      </w:fldSimple>
+      <w:r>
+        <w:fldChar w:fldCharType="begin"/>
+      </w:r>
+      <w:r>
+        <w:instrText xml:space="preserve"> SEQ Figure \* ARABIC \s 1 </w:instrText>
+      </w:r>
+      <w:r>
+        <w:fldChar w:fldCharType="separate"/>
+      </w:r>
+      <w:r>
+        <w:rPr>
+          <w:noProof/>
+        </w:rPr>
+        <w:t>5</w:t>
+      </w:r>
+      <w:r>
+        <w:rPr>
+          <w:noProof/>
+        </w:rPr>
+        <w:fldChar w:fldCharType="end"/>
+      </w:r>
       <w:r>
         <w:t xml:space="preserve"> Components of Room Database (reference: </w:t>
       </w:r>
@@ -5246,15 +5174,7 @@
         <w:t xml:space="preserve">JavaScript Object Notation (JSON) </w:t>
       </w:r>
       <w:r>
-        <w:t xml:space="preserve">is a data format used for transmitting key-value objects. This data format </w:t>
-      </w:r>
-      <w:proofErr w:type="gramStart"/>
-      <w:r>
-        <w:t>is considered to be</w:t>
-      </w:r>
-      <w:proofErr w:type="gramEnd"/>
-      <w:r>
-        <w:t xml:space="preserve"> lightweight and human readable. It was standardized in 2013 as ECMA-404</w:t>
+        <w:t>is a data format used for transmitting key-value objects. This data format is considered to be lightweight and human readable. It was standardized in 2013 as ECMA-404</w:t>
       </w:r>
       <w:sdt>
         <w:sdtPr>
@@ -5358,15 +5278,7 @@
         <w:t>databases, even from SQL to NOSQL, using an intermediary server, very easily and efficiently.</w:t>
       </w:r>
       <w:r>
-        <w:t xml:space="preserve"> Considering </w:t>
-      </w:r>
-      <w:proofErr w:type="gramStart"/>
-      <w:r>
-        <w:t>all of</w:t>
-      </w:r>
-      <w:proofErr w:type="gramEnd"/>
-      <w:r>
-        <w:t xml:space="preserve"> the above advantages, JSON is for a reason one of the best and most used data formats in present.</w:t>
+        <w:t xml:space="preserve"> Considering all of the above advantages, JSON is for a reason one of the best and most used data formats in present.</w:t>
       </w:r>
     </w:p>
     <w:p>
@@ -5444,25 +5356,51 @@
       <w:r>
         <w:t xml:space="preserve">Figure </w:t>
       </w:r>
-      <w:fldSimple w:instr=" STYLEREF 1 \s ">
-        <w:r>
-          <w:rPr>
-            <w:noProof/>
-          </w:rPr>
-          <w:t>3</w:t>
-        </w:r>
-      </w:fldSimple>
+      <w:r>
+        <w:fldChar w:fldCharType="begin"/>
+      </w:r>
+      <w:r>
+        <w:instrText xml:space="preserve"> STYLEREF 1 \s </w:instrText>
+      </w:r>
+      <w:r>
+        <w:fldChar w:fldCharType="separate"/>
+      </w:r>
+      <w:r>
+        <w:rPr>
+          <w:noProof/>
+        </w:rPr>
+        <w:t>3</w:t>
+      </w:r>
+      <w:r>
+        <w:rPr>
+          <w:noProof/>
+        </w:rPr>
+        <w:fldChar w:fldCharType="end"/>
+      </w:r>
       <w:r>
         <w:noBreakHyphen/>
       </w:r>
-      <w:fldSimple w:instr=" SEQ Figure \* ARABIC \s 1 ">
-        <w:r>
-          <w:rPr>
-            <w:noProof/>
-          </w:rPr>
-          <w:t>6</w:t>
-        </w:r>
-      </w:fldSimple>
+      <w:r>
+        <w:fldChar w:fldCharType="begin"/>
+      </w:r>
+      <w:r>
+        <w:instrText xml:space="preserve"> SEQ Figure \* ARABIC \s 1 </w:instrText>
+      </w:r>
+      <w:r>
+        <w:fldChar w:fldCharType="separate"/>
+      </w:r>
+      <w:r>
+        <w:rPr>
+          <w:noProof/>
+        </w:rPr>
+        <w:t>6</w:t>
+      </w:r>
+      <w:r>
+        <w:rPr>
+          <w:noProof/>
+        </w:rPr>
+        <w:fldChar w:fldCharType="end"/>
+      </w:r>
       <w:r>
         <w:t xml:space="preserve"> JSON Object (reference: </w:t>
       </w:r>
@@ -5576,25 +5514,51 @@
       <w:r>
         <w:t xml:space="preserve">Figure </w:t>
       </w:r>
-      <w:fldSimple w:instr=" STYLEREF 1 \s ">
-        <w:r>
-          <w:rPr>
-            <w:noProof/>
-          </w:rPr>
-          <w:t>3</w:t>
-        </w:r>
-      </w:fldSimple>
+      <w:r>
+        <w:fldChar w:fldCharType="begin"/>
+      </w:r>
+      <w:r>
+        <w:instrText xml:space="preserve"> STYLEREF 1 \s </w:instrText>
+      </w:r>
+      <w:r>
+        <w:fldChar w:fldCharType="separate"/>
+      </w:r>
+      <w:r>
+        <w:rPr>
+          <w:noProof/>
+        </w:rPr>
+        <w:t>3</w:t>
+      </w:r>
+      <w:r>
+        <w:rPr>
+          <w:noProof/>
+        </w:rPr>
+        <w:fldChar w:fldCharType="end"/>
+      </w:r>
       <w:r>
         <w:noBreakHyphen/>
       </w:r>
-      <w:fldSimple w:instr=" SEQ Figure \* ARABIC \s 1 ">
-        <w:r>
-          <w:rPr>
-            <w:noProof/>
-          </w:rPr>
-          <w:t>7</w:t>
-        </w:r>
-      </w:fldSimple>
+      <w:r>
+        <w:fldChar w:fldCharType="begin"/>
+      </w:r>
+      <w:r>
+        <w:instrText xml:space="preserve"> SEQ Figure \* ARABIC \s 1 </w:instrText>
+      </w:r>
+      <w:r>
+        <w:fldChar w:fldCharType="separate"/>
+      </w:r>
+      <w:r>
+        <w:rPr>
+          <w:noProof/>
+        </w:rPr>
+        <w:t>7</w:t>
+      </w:r>
+      <w:r>
+        <w:rPr>
+          <w:noProof/>
+        </w:rPr>
+        <w:fldChar w:fldCharType="end"/>
+      </w:r>
       <w:r>
         <w:t xml:space="preserve"> JSON Array (reference:</w:t>
       </w:r>
@@ -5719,25 +5683,51 @@
       <w:r>
         <w:t xml:space="preserve">Figure </w:t>
       </w:r>
-      <w:fldSimple w:instr=" STYLEREF 1 \s ">
-        <w:r>
-          <w:rPr>
-            <w:noProof/>
-          </w:rPr>
-          <w:t>3</w:t>
-        </w:r>
-      </w:fldSimple>
+      <w:r>
+        <w:fldChar w:fldCharType="begin"/>
+      </w:r>
+      <w:r>
+        <w:instrText xml:space="preserve"> STYLEREF 1 \s </w:instrText>
+      </w:r>
+      <w:r>
+        <w:fldChar w:fldCharType="separate"/>
+      </w:r>
+      <w:r>
+        <w:rPr>
+          <w:noProof/>
+        </w:rPr>
+        <w:t>3</w:t>
+      </w:r>
+      <w:r>
+        <w:rPr>
+          <w:noProof/>
+        </w:rPr>
+        <w:fldChar w:fldCharType="end"/>
+      </w:r>
       <w:r>
         <w:noBreakHyphen/>
       </w:r>
-      <w:fldSimple w:instr=" SEQ Figure \* ARABIC \s 1 ">
-        <w:r>
-          <w:rPr>
-            <w:noProof/>
-          </w:rPr>
-          <w:t>8</w:t>
-        </w:r>
-      </w:fldSimple>
+      <w:r>
+        <w:fldChar w:fldCharType="begin"/>
+      </w:r>
+      <w:r>
+        <w:instrText xml:space="preserve"> SEQ Figure \* ARABIC \s 1 </w:instrText>
+      </w:r>
+      <w:r>
+        <w:fldChar w:fldCharType="separate"/>
+      </w:r>
+      <w:r>
+        <w:rPr>
+          <w:noProof/>
+        </w:rPr>
+        <w:t>8</w:t>
+      </w:r>
+      <w:r>
+        <w:rPr>
+          <w:noProof/>
+        </w:rPr>
+        <w:fldChar w:fldCharType="end"/>
+      </w:r>
       <w:r>
         <w:t xml:space="preserve"> JSON Value (reference:</w:t>
       </w:r>
@@ -5927,15 +5917,7 @@
         <w:t>on</w:t>
       </w:r>
       <w:r>
-        <w:t xml:space="preserve"> 23 April 2009 </w:t>
-      </w:r>
-      <w:proofErr w:type="gramStart"/>
-      <w:r>
-        <w:t>in order to</w:t>
-      </w:r>
-      <w:proofErr w:type="gramEnd"/>
-      <w:r>
-        <w:t xml:space="preserve"> fix some security flow. </w:t>
+        <w:t xml:space="preserve"> 23 April 2009 in order to fix some security flow. </w:t>
       </w:r>
       <w:r>
         <w:t xml:space="preserve">It is widely used by a lot of companies </w:t>
@@ -6041,42 +6023,10 @@
         <w:t xml:space="preserve">is used only to access the User’s Protected Resources on his behalf. Using this token, the Service Provider may limit access to only some Protected Resources and may define its lifetime. Also, the Service Provider must allow the User to revoke Consumer’s access anytime. </w:t>
       </w:r>
       <w:r>
-        <w:t xml:space="preserve">Looking at the Figure 3-9, there are three main steps </w:t>
-      </w:r>
-      <w:proofErr w:type="gramStart"/>
-      <w:r>
-        <w:t>in order to</w:t>
-      </w:r>
-      <w:proofErr w:type="gramEnd"/>
-      <w:r>
-        <w:t xml:space="preserve"> realize the authentication. In the first step, the Consumer request and obtain an unauthorized Request Token. Then, the consumer must redirect the User to the Service Provider </w:t>
-      </w:r>
-      <w:proofErr w:type="gramStart"/>
-      <w:r>
-        <w:t>in order to</w:t>
-      </w:r>
-      <w:proofErr w:type="gramEnd"/>
-      <w:r>
-        <w:t xml:space="preserve"> authorize the Consumer to have access to User’s Protected Resources. At the last step, after the User’s granted access to the Consumer, and the consumer received the authorized Request Token, the Consumer </w:t>
-      </w:r>
-      <w:proofErr w:type="gramStart"/>
-      <w:r>
-        <w:t>has to</w:t>
-      </w:r>
-      <w:proofErr w:type="gramEnd"/>
-      <w:r>
-        <w:t xml:space="preserve"> exchange this token for an Access Token. Then </w:t>
-      </w:r>
-      <w:r>
-        <w:t xml:space="preserve">the User </w:t>
-      </w:r>
-      <w:proofErr w:type="gramStart"/>
-      <w:r>
-        <w:t>is allowed to</w:t>
-      </w:r>
-      <w:proofErr w:type="gramEnd"/>
-      <w:r>
-        <w:t xml:space="preserve"> access Protected Resources from the Service Provider, through the Consumer application.</w:t>
+        <w:t xml:space="preserve">Looking at the Figure 3-9, there are three main steps in order to realize the authentication. In the first step, the Consumer request and obtain an unauthorized Request Token. Then, the consumer must redirect the User to the Service Provider in order to authorize the Consumer to have access to User’s Protected Resources. At the last step, after the User’s granted access to the Consumer, and the consumer received the authorized Request Token, the Consumer has to exchange this token for an Access Token. Then </w:t>
+      </w:r>
+      <w:r>
+        <w:t>the User is allowed to access Protected Resources from the Service Provider, through the Consumer application.</w:t>
       </w:r>
       <w:r>
         <w:t xml:space="preserve"> </w:t>
@@ -6177,25 +6127,51 @@
       <w:r>
         <w:t xml:space="preserve">Figure </w:t>
       </w:r>
-      <w:fldSimple w:instr=" STYLEREF 1 \s ">
-        <w:r>
-          <w:rPr>
-            <w:noProof/>
-          </w:rPr>
-          <w:t>3</w:t>
-        </w:r>
-      </w:fldSimple>
+      <w:r>
+        <w:fldChar w:fldCharType="begin"/>
+      </w:r>
+      <w:r>
+        <w:instrText xml:space="preserve"> STYLEREF 1 \s </w:instrText>
+      </w:r>
+      <w:r>
+        <w:fldChar w:fldCharType="separate"/>
+      </w:r>
+      <w:r>
+        <w:rPr>
+          <w:noProof/>
+        </w:rPr>
+        <w:t>3</w:t>
+      </w:r>
+      <w:r>
+        <w:rPr>
+          <w:noProof/>
+        </w:rPr>
+        <w:fldChar w:fldCharType="end"/>
+      </w:r>
       <w:r>
         <w:noBreakHyphen/>
       </w:r>
-      <w:fldSimple w:instr=" SEQ Figure \* ARABIC \s 1 ">
-        <w:r>
-          <w:rPr>
-            <w:noProof/>
-          </w:rPr>
-          <w:t>9</w:t>
-        </w:r>
-      </w:fldSimple>
+      <w:r>
+        <w:fldChar w:fldCharType="begin"/>
+      </w:r>
+      <w:r>
+        <w:instrText xml:space="preserve"> SEQ Figure \* ARABIC \s 1 </w:instrText>
+      </w:r>
+      <w:r>
+        <w:fldChar w:fldCharType="separate"/>
+      </w:r>
+      <w:r>
+        <w:rPr>
+          <w:noProof/>
+        </w:rPr>
+        <w:t>9</w:t>
+      </w:r>
+      <w:r>
+        <w:rPr>
+          <w:noProof/>
+        </w:rPr>
+        <w:fldChar w:fldCharType="end"/>
+      </w:r>
       <w:r>
         <w:t xml:space="preserve"> OAuth</w:t>
       </w:r>
@@ -6447,15 +6423,7 @@
         <w:t>connect</w:t>
       </w:r>
       <w:r>
-        <w:t xml:space="preserve"> easily. The APIs are thought </w:t>
-      </w:r>
-      <w:proofErr w:type="gramStart"/>
-      <w:r>
-        <w:t>in order to</w:t>
-      </w:r>
-      <w:proofErr w:type="gramEnd"/>
-      <w:r>
-        <w:t xml:space="preserve"> be EU PSD2</w:t>
+        <w:t xml:space="preserve"> easily. The APIs are thought in order to be EU PSD2</w:t>
       </w:r>
       <w:r>
         <w:t>, and other regulations</w:t>
@@ -6606,15 +6574,7 @@
         <w:pStyle w:val="NoSpacing"/>
       </w:pPr>
       <w:r>
-        <w:t xml:space="preserve">This Open Bank concept is relatively new on the market, as before 2015, banks where holding their customer’s data only for them, governments and maybe for some partner banks. Now, this concept is offering to the customer the opportunity to decide which application can access their data, </w:t>
-      </w:r>
-      <w:proofErr w:type="gramStart"/>
-      <w:r>
-        <w:t>in order to</w:t>
-      </w:r>
-      <w:proofErr w:type="gramEnd"/>
-      <w:r>
-        <w:t xml:space="preserve"> process </w:t>
+        <w:t xml:space="preserve">This Open Bank concept is relatively new on the market, as before 2015, banks where holding their customer’s data only for them, governments and maybe for some partner banks. Now, this concept is offering to the customer the opportunity to decide which application can access their data, in order to process </w:t>
       </w:r>
       <w:r>
         <w:t>it</w:t>
@@ -6787,25 +6747,51 @@
       <w:r>
         <w:t xml:space="preserve">Figure </w:t>
       </w:r>
-      <w:fldSimple w:instr=" STYLEREF 1 \s ">
-        <w:r>
-          <w:rPr>
-            <w:noProof/>
-          </w:rPr>
-          <w:t>3</w:t>
-        </w:r>
-      </w:fldSimple>
+      <w:r>
+        <w:fldChar w:fldCharType="begin"/>
+      </w:r>
+      <w:r>
+        <w:instrText xml:space="preserve"> STYLEREF 1 \s </w:instrText>
+      </w:r>
+      <w:r>
+        <w:fldChar w:fldCharType="separate"/>
+      </w:r>
+      <w:r>
+        <w:rPr>
+          <w:noProof/>
+        </w:rPr>
+        <w:t>3</w:t>
+      </w:r>
+      <w:r>
+        <w:rPr>
+          <w:noProof/>
+        </w:rPr>
+        <w:fldChar w:fldCharType="end"/>
+      </w:r>
       <w:r>
         <w:noBreakHyphen/>
       </w:r>
-      <w:fldSimple w:instr=" SEQ Figure \* ARABIC \s 1 ">
-        <w:r>
-          <w:rPr>
-            <w:noProof/>
-          </w:rPr>
-          <w:t>10</w:t>
-        </w:r>
-      </w:fldSimple>
+      <w:r>
+        <w:fldChar w:fldCharType="begin"/>
+      </w:r>
+      <w:r>
+        <w:instrText xml:space="preserve"> SEQ Figure \* ARABIC \s 1 </w:instrText>
+      </w:r>
+      <w:r>
+        <w:fldChar w:fldCharType="separate"/>
+      </w:r>
+      <w:r>
+        <w:rPr>
+          <w:noProof/>
+        </w:rPr>
+        <w:t>10</w:t>
+      </w:r>
+      <w:r>
+        <w:rPr>
+          <w:noProof/>
+        </w:rPr>
+        <w:fldChar w:fldCharType="end"/>
+      </w:r>
       <w:r>
         <w:t xml:space="preserve"> Open Bank Project </w:t>
       </w:r>
@@ -6857,23 +6843,7 @@
       </w:pPr>
       <w:r>
         <w:lastRenderedPageBreak/>
-        <w:t xml:space="preserve">Open Bank Project offer a sandbox with test data and test banks, which any person or fintech can use </w:t>
-      </w:r>
-      <w:proofErr w:type="gramStart"/>
-      <w:r>
-        <w:t>in order to</w:t>
-      </w:r>
-      <w:proofErr w:type="gramEnd"/>
-      <w:r>
-        <w:t xml:space="preserve"> develop financial applications. Having the implementation done on the sandbox, the movement to the real open banking system is easy to make. </w:t>
-      </w:r>
-      <w:proofErr w:type="gramStart"/>
-      <w:r>
-        <w:t>In order to</w:t>
-      </w:r>
-      <w:proofErr w:type="gramEnd"/>
-      <w:r>
-        <w:t xml:space="preserve"> have access to the real system and real bank data, the developer must have a company and to obtain </w:t>
+        <w:t xml:space="preserve">Open Bank Project offer a sandbox with test data and test banks, which any person or fintech can use in order to develop financial applications. Having the implementation done on the sandbox, the movement to the real open banking system is easy to make. In order to have access to the real system and real bank data, the developer must have a company and to obtain </w:t>
       </w:r>
       <w:proofErr w:type="spellStart"/>
       <w:r>
@@ -6922,15 +6892,7 @@
       </w:r>
       <w:r>
         <w:br/>
-        <w:t xml:space="preserve">“Console Developers”. There we can obtain a Client ID for any google API and use it in our application to have access to that API. We can also use Google Sign-In API with a backend server </w:t>
-      </w:r>
-      <w:proofErr w:type="gramStart"/>
-      <w:r>
-        <w:t>in order to</w:t>
-      </w:r>
-      <w:proofErr w:type="gramEnd"/>
-      <w:r>
-        <w:t xml:space="preserve"> validate the person who’s making the requests. </w:t>
+        <w:t xml:space="preserve">“Console Developers”. There we can obtain a Client ID for any google API and use it in our application to have access to that API. We can also use Google Sign-In API with a backend server in order to validate the person who’s making the requests. </w:t>
       </w:r>
       <w:r>
         <w:t xml:space="preserve">Using the API, we can generate an ID token which contains the encrypted User’s data. We can decrypt the User’s data by using the private key from the server. This ID token can be viewed as a Request Token. After we have validated it, we can generate a Session ID for the further requests of that authorized user. </w:t>
@@ -6961,15 +6923,7 @@
         <w:t xml:space="preserve">the </w:t>
       </w:r>
       <w:r>
-        <w:t xml:space="preserve">phone is providing, </w:t>
-      </w:r>
-      <w:proofErr w:type="gramStart"/>
-      <w:r>
-        <w:t>in order to</w:t>
-      </w:r>
-      <w:proofErr w:type="gramEnd"/>
-      <w:r>
-        <w:t xml:space="preserve"> validate the user. We can restrict the access to our application, </w:t>
+        <w:t xml:space="preserve">phone is providing, in order to validate the user. We can restrict the access to our application, </w:t>
       </w:r>
       <w:r>
         <w:t>which significantly improves the security.</w:t>
@@ -6988,15 +6942,7 @@
       </w:r>
       <w:proofErr w:type="spellEnd"/>
       <w:r>
-        <w:t xml:space="preserve"> class </w:t>
-      </w:r>
-      <w:proofErr w:type="gramStart"/>
-      <w:r>
-        <w:t>in order to</w:t>
-      </w:r>
-      <w:proofErr w:type="gramEnd"/>
-      <w:r>
-        <w:t xml:space="preserve"> find if there is any biometric available on the device. </w:t>
+        <w:t xml:space="preserve"> class in order to find if there is any biometric available on the device. </w:t>
       </w:r>
       <w:proofErr w:type="spellStart"/>
       <w:r>
@@ -7079,15 +7025,7 @@
       </w:r>
       <w:proofErr w:type="spellEnd"/>
       <w:r>
-        <w:t xml:space="preserve"> class, we can show the dialog screen which request biometrics </w:t>
-      </w:r>
-      <w:proofErr w:type="gramStart"/>
-      <w:r>
-        <w:t>in order to</w:t>
-      </w:r>
-      <w:proofErr w:type="gramEnd"/>
-      <w:r>
-        <w:t xml:space="preserve"> make the authentication, we can validate the authentication, and we can implement follow-ups in case of different authentication statuses.</w:t>
+        <w:t xml:space="preserve"> class, we can show the dialog screen which request biometrics in order to make the authentication, we can validate the authentication, and we can implement follow-ups in case of different authentication statuses.</w:t>
       </w:r>
       <w:r>
         <w:t xml:space="preserve"> In the Figure 3-6 we can see the architecture of </w:t>
@@ -7188,25 +7126,51 @@
       <w:r>
         <w:t xml:space="preserve">Figure </w:t>
       </w:r>
-      <w:fldSimple w:instr=" STYLEREF 1 \s ">
-        <w:r>
-          <w:rPr>
-            <w:noProof/>
-          </w:rPr>
-          <w:t>3</w:t>
-        </w:r>
-      </w:fldSimple>
+      <w:r>
+        <w:fldChar w:fldCharType="begin"/>
+      </w:r>
+      <w:r>
+        <w:instrText xml:space="preserve"> STYLEREF 1 \s </w:instrText>
+      </w:r>
+      <w:r>
+        <w:fldChar w:fldCharType="separate"/>
+      </w:r>
+      <w:r>
+        <w:rPr>
+          <w:noProof/>
+        </w:rPr>
+        <w:t>3</w:t>
+      </w:r>
+      <w:r>
+        <w:rPr>
+          <w:noProof/>
+        </w:rPr>
+        <w:fldChar w:fldCharType="end"/>
+      </w:r>
       <w:r>
         <w:noBreakHyphen/>
       </w:r>
-      <w:fldSimple w:instr=" SEQ Figure \* ARABIC \s 1 ">
-        <w:r>
-          <w:rPr>
-            <w:noProof/>
-          </w:rPr>
-          <w:t>11</w:t>
-        </w:r>
-      </w:fldSimple>
+      <w:r>
+        <w:fldChar w:fldCharType="begin"/>
+      </w:r>
+      <w:r>
+        <w:instrText xml:space="preserve"> SEQ Figure \* ARABIC \s 1 </w:instrText>
+      </w:r>
+      <w:r>
+        <w:fldChar w:fldCharType="separate"/>
+      </w:r>
+      <w:r>
+        <w:rPr>
+          <w:noProof/>
+        </w:rPr>
+        <w:t>11</w:t>
+      </w:r>
+      <w:r>
+        <w:rPr>
+          <w:noProof/>
+        </w:rPr>
+        <w:fldChar w:fldCharType="end"/>
+      </w:r>
       <w:r>
         <w:t xml:space="preserve"> </w:t>
       </w:r>
@@ -7717,15 +7681,7 @@
         <w:t xml:space="preserve"> any text cannot be displayed entirely, the first letters or words will be displayed followed by ellipsis.</w:t>
       </w:r>
       <w:r>
-        <w:t xml:space="preserve"> </w:t>
-      </w:r>
-      <w:proofErr w:type="gramStart"/>
-      <w:r>
-        <w:t>In order to</w:t>
-      </w:r>
-      <w:proofErr w:type="gramEnd"/>
-      <w:r>
-        <w:t xml:space="preserve"> view the entire text, the User must long press on it, and a tooltip with the entire text will pop-up.</w:t>
+        <w:t xml:space="preserve"> In order to view the entire text, the User must long press on it, and a tooltip with the entire text will pop-up.</w:t>
       </w:r>
     </w:p>
     <w:p>
@@ -7787,23 +7743,7 @@
         <w:t xml:space="preserve">designed to help people to track their expenses and achieve a budget goal. Its purpose is to display the information in a simpler way than most of the applications from the Android Marketplace. </w:t>
       </w:r>
       <w:r>
-        <w:t xml:space="preserve">Also, the ability to import transactions from any bank in the world, is a must have </w:t>
-      </w:r>
-      <w:proofErr w:type="gramStart"/>
-      <w:r>
-        <w:t>in order to</w:t>
-      </w:r>
-      <w:proofErr w:type="gramEnd"/>
-      <w:r>
-        <w:t xml:space="preserve"> keep the tracking of the expenses, without having to waste a lot of time writing them down manually. It also offers the ability to manually add the transactions in the application, in the case of cash payments, or if the user </w:t>
-      </w:r>
-      <w:proofErr w:type="gramStart"/>
-      <w:r>
-        <w:t>doesn’t</w:t>
-      </w:r>
-      <w:proofErr w:type="gramEnd"/>
-      <w:r>
-        <w:t xml:space="preserve"> want to use the import transactions from bank account functionality.</w:t>
+        <w:t>Also, the ability to import transactions from any bank in the world, is a must have in order to keep the tracking of the expenses, without having to waste a lot of time writing them down manually. It also offers the ability to manually add the transactions in the application, in the case of cash payments, or if the user doesn’t want to use the import transactions from bank account functionality.</w:t>
       </w:r>
     </w:p>
     <w:p>
@@ -7823,15 +7763,7 @@
         <w:t>devices,</w:t>
       </w:r>
       <w:r>
-        <w:t xml:space="preserve"> and we </w:t>
-      </w:r>
-      <w:proofErr w:type="gramStart"/>
-      <w:r>
-        <w:t>have the ability to</w:t>
-      </w:r>
-      <w:proofErr w:type="gramEnd"/>
-      <w:r>
-        <w:t xml:space="preserve"> debug our application on them.</w:t>
+        <w:t xml:space="preserve"> and we have the ability to debug our application on them.</w:t>
       </w:r>
       <w:r>
         <w:t xml:space="preserve"> </w:t>
@@ -7854,15 +7786,7 @@
         <w:t xml:space="preserve"> as communication data object</w:t>
       </w:r>
       <w:r>
-        <w:t xml:space="preserve">. We are using the backend server </w:t>
-      </w:r>
-      <w:proofErr w:type="gramStart"/>
-      <w:r>
-        <w:t>in order to</w:t>
-      </w:r>
-      <w:proofErr w:type="gramEnd"/>
-      <w:r>
-        <w:t xml:space="preserve"> validate user’s access to the Special Functionalities, and to allow the users to keep their application data synchronized with a cloud database. </w:t>
+        <w:t xml:space="preserve">. We are using the backend server in order to validate user’s access to the Special Functionalities, and to allow the users to keep their application data synchronized with a cloud database. </w:t>
       </w:r>
       <w:r>
         <w:t>We are using HTTP and JSON, because we already need to consume REST APIs</w:t>
@@ -7895,13 +7819,8 @@
       <w:pPr>
         <w:pStyle w:val="NoSpacing"/>
       </w:pPr>
-      <w:proofErr w:type="gramStart"/>
-      <w:r>
-        <w:t>In order to</w:t>
-      </w:r>
-      <w:proofErr w:type="gramEnd"/>
-      <w:r>
-        <w:t xml:space="preserve"> use </w:t>
+      <w:r>
+        <w:t xml:space="preserve">In order to use </w:t>
       </w:r>
       <w:proofErr w:type="spellStart"/>
       <w:r>
@@ -7940,15 +7859,7 @@
       </w:r>
       <w:proofErr w:type="spellEnd"/>
       <w:r>
-        <w:t xml:space="preserve"> to access phone’s media files. This requirement is needed for downloading bank logos and save them internally, </w:t>
-      </w:r>
-      <w:proofErr w:type="gramStart"/>
-      <w:r>
-        <w:t>in order to</w:t>
-      </w:r>
-      <w:proofErr w:type="gramEnd"/>
-      <w:r>
-        <w:t xml:space="preserve"> reduce the internet traffic consumption and to allow us to deploy new supported banks, without the need of updating the application.</w:t>
+        <w:t xml:space="preserve"> to access phone’s media files. This requirement is needed for downloading bank logos and save them internally, in order to reduce the internet traffic consumption and to allow us to deploy new supported banks, without the need of updating the application.</w:t>
       </w:r>
     </w:p>
     <w:p>
@@ -7959,15 +7870,7 @@
         <w:t xml:space="preserve">User’s </w:t>
       </w:r>
       <w:r>
-        <w:t xml:space="preserve">phone must feature any biometric security hardware to allow the user to login in the application. This is to enforce the security of the application, </w:t>
-      </w:r>
-      <w:proofErr w:type="gramStart"/>
-      <w:r>
-        <w:t>taking into account</w:t>
-      </w:r>
-      <w:proofErr w:type="gramEnd"/>
-      <w:r>
-        <w:t>, the application may contain sensitive user data like bank accounts and transaction history.</w:t>
+        <w:t>phone must feature any biometric security hardware to allow the user to login in the application. This is to enforce the security of the application, taking into account, the application may contain sensitive user data like bank accounts and transaction history.</w:t>
       </w:r>
     </w:p>
     <w:p>
@@ -7991,15 +7894,7 @@
       </w:r>
       <w:proofErr w:type="spellEnd"/>
       <w:r>
-        <w:t xml:space="preserve"> to access Bank Account </w:t>
-      </w:r>
-      <w:proofErr w:type="gramStart"/>
-      <w:r>
-        <w:t>data, when</w:t>
-      </w:r>
-      <w:proofErr w:type="gramEnd"/>
-      <w:r>
-        <w:t xml:space="preserve"> the link bank account functionality is used.</w:t>
+        <w:t xml:space="preserve"> to access Bank Account data, when the link bank account functionality is used.</w:t>
       </w:r>
     </w:p>
     <w:p>
@@ -8007,13 +7902,14 @@
         <w:pStyle w:val="Heading3"/>
       </w:pPr>
       <w:r>
-        <w:t xml:space="preserve">Functional </w:t>
-      </w:r>
-      <w:proofErr w:type="spellStart"/>
-      <w:r>
-        <w:t>requirments</w:t>
-      </w:r>
-      <w:proofErr w:type="spellEnd"/>
+        <w:t>Functional requir</w:t>
+      </w:r>
+      <w:r>
+        <w:t>e</w:t>
+      </w:r>
+      <w:r>
+        <w:t>ments</w:t>
+      </w:r>
     </w:p>
     <w:p>
       <w:pPr>
@@ -8208,145 +8104,665 @@
         <w:pStyle w:val="NoSpacing"/>
       </w:pPr>
       <w:r>
-        <w:t>[user guide]</w:t>
-      </w:r>
-    </w:p>
-    <w:p>
-      <w:pPr>
-        <w:pStyle w:val="NoSpacing"/>
-      </w:pPr>
-      <w:r>
-        <w:t xml:space="preserve">At the first start of the application the user is asked to give access to media files. Right after, the </w:t>
-      </w:r>
-      <w:r>
-        <w:t>user</w:t>
-      </w:r>
-      <w:r>
-        <w:t xml:space="preserve"> must press on the biometric button and </w:t>
-      </w:r>
-      <w:r>
-        <w:t>proceed the biometric login. Then the user has access to the application.</w:t>
-      </w:r>
-    </w:p>
-    <w:p>
-      <w:pPr>
-        <w:pStyle w:val="NoSpacing"/>
-      </w:pPr>
-      <w:r>
-        <w:t xml:space="preserve">At every restart of the application, the user must authenticate using the biometric credentials. On a successfully login, the user will have access to the application, </w:t>
-      </w:r>
-      <w:r>
-        <w:t>otherwise he</w:t>
+        <w:t>Users must be able to</w:t>
+      </w:r>
+      <w:r>
+        <w:t>:</w:t>
+      </w:r>
+    </w:p>
+    <w:p>
+      <w:pPr>
+        <w:pStyle w:val="NoSpacing"/>
+        <w:numPr>
+          <w:ilvl w:val="0"/>
+          <w:numId w:val="5"/>
+        </w:numPr>
+      </w:pPr>
+      <w:r>
+        <w:t>A</w:t>
+      </w:r>
+      <w:r>
+        <w:t>ccess the application only after a successful authentication.</w:t>
       </w:r>
       <w:r>
         <w:t xml:space="preserve"> </w:t>
       </w:r>
       <w:r>
-        <w:t>will be asked to try again.</w:t>
-      </w:r>
-    </w:p>
-    <w:p>
-      <w:pPr>
-        <w:pStyle w:val="NoSpacing"/>
-      </w:pPr>
-      <w:r>
-        <w:t xml:space="preserve">When the user gets access to the application, the main screen pops-up. </w:t>
-      </w:r>
-      <w:r>
-        <w:t>If there are no wallets created, a message indicates the user to create his first wallet. At the creation step, he must provide a Wallet name, his financial status, and a financial goal</w:t>
-      </w:r>
-      <w:r>
-        <w:t>, that</w:t>
-      </w:r>
-      <w:r>
-        <w:t xml:space="preserve"> he wants to achieve. After the “Add” button is pressed, the user is redirected to the main screen,</w:t>
-      </w:r>
-      <w:r>
-        <w:t xml:space="preserve"> where he can see the first wallet created. A progress</w:t>
-      </w:r>
-      <w:r>
-        <w:t>-</w:t>
-      </w:r>
-      <w:r>
-        <w:t>bar will load, indicating how close the user is to achieve his budget goal.</w:t>
-      </w:r>
-      <w:r>
-        <w:t xml:space="preserve"> In the middle of the progress</w:t>
-      </w:r>
-      <w:r>
-        <w:t>-</w:t>
-      </w:r>
-      <w:r>
-        <w:t>bar</w:t>
-      </w:r>
-      <w:r>
-        <w:t xml:space="preserve"> is displayed with how much money the user remains at the end of the month, based on the </w:t>
+        <w:t>Biometric authentication is the only accepted method of authentication. Other methods as pin, pattern, etc., are forbidden.</w:t>
+      </w:r>
+      <w:r>
+        <w:t xml:space="preserve"> </w:t>
+      </w:r>
+      <w:r>
+        <w:t>This is to enforce the security of the application and to maintain</w:t>
+      </w:r>
+      <w:r>
+        <w:t>.</w:t>
+      </w:r>
+    </w:p>
+    <w:p>
+      <w:pPr>
+        <w:pStyle w:val="NoSpacing"/>
+        <w:numPr>
+          <w:ilvl w:val="0"/>
+          <w:numId w:val="5"/>
+        </w:numPr>
+      </w:pPr>
+      <w:r>
+        <w:t>Create</w:t>
+      </w:r>
+      <w:r>
+        <w:t xml:space="preserve"> multiple</w:t>
+      </w:r>
+      <w:r>
+        <w:t xml:space="preserve"> Wallets, Categories and Transactions.</w:t>
+      </w:r>
+    </w:p>
+    <w:p>
+      <w:pPr>
+        <w:pStyle w:val="NoSpacing"/>
+        <w:numPr>
+          <w:ilvl w:val="0"/>
+          <w:numId w:val="5"/>
+        </w:numPr>
+      </w:pPr>
+      <w:r>
+        <w:t>Change the currency of a Wallet.</w:t>
+      </w:r>
+    </w:p>
+    <w:p>
+      <w:pPr>
+        <w:pStyle w:val="NoSpacing"/>
+        <w:numPr>
+          <w:ilvl w:val="0"/>
+          <w:numId w:val="5"/>
+        </w:numPr>
+      </w:pPr>
+      <w:r>
+        <w:t>Edit any data of a Wallet, Category or Transaction.</w:t>
+      </w:r>
+    </w:p>
+    <w:p>
+      <w:pPr>
+        <w:pStyle w:val="NoSpacing"/>
+        <w:numPr>
+          <w:ilvl w:val="0"/>
+          <w:numId w:val="5"/>
+        </w:numPr>
+      </w:pPr>
+      <w:r>
+        <w:t>Delete any Wallet, Category or Transaction.</w:t>
+      </w:r>
+    </w:p>
+    <w:p>
+      <w:pPr>
+        <w:pStyle w:val="NoSpacing"/>
+        <w:numPr>
+          <w:ilvl w:val="0"/>
+          <w:numId w:val="5"/>
+        </w:numPr>
+      </w:pPr>
+      <w:r>
+        <w:t>Link</w:t>
+      </w:r>
+      <w:r>
+        <w:t>/unlink</w:t>
+      </w:r>
+      <w:r>
+        <w:t xml:space="preserve"> any bank account from any bank in the world.</w:t>
+      </w:r>
+    </w:p>
+    <w:p>
+      <w:pPr>
+        <w:pStyle w:val="NoSpacing"/>
+        <w:numPr>
+          <w:ilvl w:val="0"/>
+          <w:numId w:val="5"/>
+        </w:numPr>
+      </w:pPr>
+      <w:r>
+        <w:t>Provide consent to the application to access his bank account data without to provide any bank login credential to the application.</w:t>
+      </w:r>
+    </w:p>
+    <w:p>
+      <w:pPr>
+        <w:pStyle w:val="NoSpacing"/>
+        <w:numPr>
+          <w:ilvl w:val="0"/>
+          <w:numId w:val="5"/>
+        </w:numPr>
+      </w:pPr>
+      <w:r>
+        <w:t>Synchronize a bank account to any wallet.</w:t>
+      </w:r>
+    </w:p>
+    <w:p>
+      <w:pPr>
+        <w:pStyle w:val="NoSpacing"/>
+        <w:numPr>
+          <w:ilvl w:val="0"/>
+          <w:numId w:val="5"/>
+        </w:numPr>
+      </w:pPr>
+      <w:r>
+        <w:t>Stop the synchronization of a bank account to a wallet.</w:t>
+      </w:r>
+    </w:p>
+    <w:p>
+      <w:pPr>
+        <w:pStyle w:val="NoSpacing"/>
+        <w:numPr>
+          <w:ilvl w:val="0"/>
+          <w:numId w:val="5"/>
+        </w:numPr>
+      </w:pPr>
+      <w:r>
+        <w:t>Revoke</w:t>
+      </w:r>
+      <w:r>
+        <w:t xml:space="preserve"> the</w:t>
+      </w:r>
+      <w:r>
+        <w:t xml:space="preserve"> consent on which the application can access any of his bank account.</w:t>
+      </w:r>
+    </w:p>
+    <w:p>
+      <w:pPr>
+        <w:pStyle w:val="NoSpacing"/>
+        <w:numPr>
+          <w:ilvl w:val="0"/>
+          <w:numId w:val="5"/>
+        </w:numPr>
+      </w:pPr>
+      <w:r>
+        <w:t>Remove a bank account from the application.</w:t>
+      </w:r>
+    </w:p>
+    <w:p>
+      <w:pPr>
+        <w:pStyle w:val="NoSpacing"/>
+        <w:numPr>
+          <w:ilvl w:val="0"/>
+          <w:numId w:val="5"/>
+        </w:numPr>
+      </w:pPr>
+      <w:r>
+        <w:t>Login with Googl</w:t>
+      </w:r>
+      <w:r>
+        <w:t>e account</w:t>
+      </w:r>
+      <w:r>
+        <w:t>.</w:t>
+      </w:r>
+    </w:p>
+    <w:p>
+      <w:pPr>
+        <w:pStyle w:val="NoSpacing"/>
+        <w:numPr>
+          <w:ilvl w:val="0"/>
+          <w:numId w:val="5"/>
+        </w:numPr>
+      </w:pPr>
+      <w:r>
+        <w:t>Logout from the Google account.</w:t>
+      </w:r>
+    </w:p>
+    <w:p>
+      <w:pPr>
+        <w:pStyle w:val="NoSpacing"/>
+        <w:numPr>
+          <w:ilvl w:val="0"/>
+          <w:numId w:val="5"/>
+        </w:numPr>
+      </w:pPr>
+      <w:r>
+        <w:t>Keep the application data synchronized to the cloud.</w:t>
+      </w:r>
+    </w:p>
+    <w:p>
+      <w:pPr>
+        <w:pStyle w:val="NoSpacing"/>
+        <w:numPr>
+          <w:ilvl w:val="0"/>
+          <w:numId w:val="5"/>
+        </w:numPr>
+      </w:pPr>
+      <w:r>
+        <w:t>Access his data from multiple devices if the cloud functionality is used.</w:t>
+      </w:r>
+    </w:p>
+    <w:p>
+      <w:pPr>
+        <w:pStyle w:val="NoSpacing"/>
+        <w:numPr>
+          <w:ilvl w:val="0"/>
+          <w:numId w:val="5"/>
+        </w:numPr>
+      </w:pPr>
+      <w:r>
+        <w:t>Allow other google accounts users to view or edit his application data.</w:t>
+      </w:r>
+    </w:p>
+    <w:p>
+      <w:pPr>
+        <w:pStyle w:val="NoSpacing"/>
+        <w:numPr>
+          <w:ilvl w:val="0"/>
+          <w:numId w:val="5"/>
+        </w:numPr>
+      </w:pPr>
+      <w:r>
+        <w:lastRenderedPageBreak/>
+        <w:t>Revoke other google accounts users to view or edit his application data.</w:t>
+      </w:r>
+    </w:p>
+    <w:p>
+      <w:pPr>
+        <w:pStyle w:val="NoSpacing"/>
+        <w:numPr>
+          <w:ilvl w:val="0"/>
+          <w:numId w:val="5"/>
+        </w:numPr>
+      </w:pPr>
+      <w:r>
+        <w:t>Know if the data is synchronized to the cloud, in progress to synchronize or unable to synchronize.</w:t>
+      </w:r>
+    </w:p>
+    <w:p/>
+    <w:p>
+      <w:pPr>
+        <w:pStyle w:val="NoSpacing"/>
+      </w:pPr>
+      <w:r>
+        <w:t>Application functional requirements</w:t>
+      </w:r>
+      <w:r>
+        <w:t>:</w:t>
+      </w:r>
+    </w:p>
+    <w:p>
+      <w:pPr>
+        <w:pStyle w:val="NoSpacing"/>
+        <w:numPr>
+          <w:ilvl w:val="0"/>
+          <w:numId w:val="5"/>
+        </w:numPr>
+      </w:pPr>
+      <w:r>
+        <w:t>A Category is</w:t>
+      </w:r>
+      <w:r>
+        <w:t xml:space="preserve"> </w:t>
+      </w:r>
+      <w:r>
+        <w:t>an entity of a Wallet</w:t>
+      </w:r>
+      <w:r>
+        <w:t>, which can contain unlimited number of transactions. Categories have, as persistent data,</w:t>
+      </w:r>
+      <w:r>
+        <w:t xml:space="preserve"> a</w:t>
+      </w:r>
+      <w:r>
+        <w:t xml:space="preserve"> name,</w:t>
+      </w:r>
+      <w:r>
+        <w:t xml:space="preserve"> a</w:t>
+      </w:r>
+      <w:r>
+        <w:t xml:space="preserve"> description, and</w:t>
+      </w:r>
+      <w:r>
+        <w:t xml:space="preserve"> an</w:t>
+      </w:r>
+      <w:r>
+        <w:t xml:space="preserve"> icon. At the runtime of the application, Categories must display, beside name, description, and icon, the sum of all the contained transactions.</w:t>
+      </w:r>
+    </w:p>
+    <w:p>
+      <w:pPr>
+        <w:pStyle w:val="NoSpacing"/>
+        <w:numPr>
+          <w:ilvl w:val="0"/>
+          <w:numId w:val="5"/>
+        </w:numPr>
+      </w:pPr>
+      <w:r>
+        <w:t>A T</w:t>
+      </w:r>
+      <w:r>
+        <w:t>ransaction</w:t>
+      </w:r>
+      <w:r>
+        <w:t xml:space="preserve"> is an entity</w:t>
+      </w:r>
+      <w:r>
+        <w:t xml:space="preserve"> </w:t>
+      </w:r>
+      <w:r>
+        <w:t xml:space="preserve">of </w:t>
+      </w:r>
+      <w:r>
+        <w:t xml:space="preserve">a Wallet, which can be assigned to a category or not. Persistent data of a transactions is: name, amount, </w:t>
+      </w:r>
+      <w:r>
+        <w:t>category, date, occurrence, type, currency. Type of the transaction can be income or expense. Occurrence can be none, every day, every two days, every working day, every week, every two weeks, every month, every two months, every three months, every six months, or every year.</w:t>
+      </w:r>
+      <w:r>
+        <w:t xml:space="preserve"> Transactions must display all these data</w:t>
+      </w:r>
+      <w:r>
+        <w:t xml:space="preserve"> to</w:t>
+      </w:r>
+      <w:r>
+        <w:t xml:space="preserve"> the user.</w:t>
+      </w:r>
+      <w:r>
+        <w:t xml:space="preserve"> Transactions can be created by the User </w:t>
+      </w:r>
+      <w:r>
+        <w:t>manually or</w:t>
+      </w:r>
+      <w:r>
+        <w:t xml:space="preserve"> imported from the bank.</w:t>
+      </w:r>
+    </w:p>
+    <w:p>
+      <w:pPr>
+        <w:pStyle w:val="NoSpacing"/>
+        <w:numPr>
+          <w:ilvl w:val="0"/>
+          <w:numId w:val="5"/>
+        </w:numPr>
+      </w:pPr>
+      <w:r>
+        <w:t>When a bank account is synchronized to a Wallet, at the synchronization time, all the transactions must be imported to the respective Wallet</w:t>
+      </w:r>
+      <w:r>
+        <w:t xml:space="preserve"> to</w:t>
+      </w:r>
+      <w:r>
+        <w:t xml:space="preserve"> a new Category</w:t>
+      </w:r>
+      <w:r>
+        <w:t>,</w:t>
+      </w:r>
+      <w:r>
+        <w:t xml:space="preserve"> where the name is the bank account name</w:t>
+      </w:r>
+      <w:r>
+        <w:t>,</w:t>
+      </w:r>
+      <w:r>
+        <w:t xml:space="preserve"> the description is the </w:t>
+      </w:r>
+      <w:r>
+        <w:t>bank name, and the icon must represent a card. The color of that category must be different from the normal convention of positive, negative and neutral. It must be a color suggestive to a bank account like gold, silver, bronze.</w:t>
+      </w:r>
+      <w:r>
+        <w:t xml:space="preserve"> Also, a synchronized bank account, must ensure that every new transaction from the respective bank account is added automatically to the respective Wallet and Category.</w:t>
+      </w:r>
+    </w:p>
+    <w:p>
+      <w:pPr>
+        <w:pStyle w:val="NoSpacing"/>
+        <w:numPr>
+          <w:ilvl w:val="0"/>
+          <w:numId w:val="5"/>
+        </w:numPr>
+      </w:pPr>
+      <w:r>
+        <w:t>If a user has activated the cloud functionality, all the inserts, modifications, or deletions from the local database must be replicated to cloud database.</w:t>
+      </w:r>
+    </w:p>
+    <w:p>
+      <w:pPr>
+        <w:pStyle w:val="NoSpacing"/>
+        <w:numPr>
+          <w:ilvl w:val="0"/>
+          <w:numId w:val="5"/>
+        </w:numPr>
+      </w:pPr>
+      <w:r>
+        <w:t>Requests to the server must be validated.</w:t>
+      </w:r>
+    </w:p>
+    <w:p>
+      <w:pPr>
+        <w:pStyle w:val="NoSpacing"/>
+        <w:numPr>
+          <w:ilvl w:val="0"/>
+          <w:numId w:val="5"/>
+        </w:numPr>
+      </w:pPr>
+      <w:r>
+        <w:t>Communication between Android Client and the server must be done over a secured channel.</w:t>
+      </w:r>
+      <w:r>
+        <w:t xml:space="preserve"> Also, communication with </w:t>
+      </w:r>
+      <w:r>
+        <w:t>sensitive data between the Android Application and other APIs must be done as well over a secured channel.</w:t>
+      </w:r>
+    </w:p>
+    <w:p>
+      <w:pPr>
+        <w:pStyle w:val="NoSpacing"/>
+      </w:pPr>
+      <w:r>
+        <w:t>Design requirements:</w:t>
+      </w:r>
+    </w:p>
+    <w:p>
+      <w:pPr>
+        <w:pStyle w:val="NoSpacing"/>
+        <w:numPr>
+          <w:ilvl w:val="0"/>
+          <w:numId w:val="5"/>
+        </w:numPr>
+      </w:pPr>
+      <w:r>
+        <w:t>The design of the application must be simple, trying</w:t>
+      </w:r>
+      <w:r>
+        <w:t xml:space="preserve"> </w:t>
+      </w:r>
+      <w:r>
+        <w:t>not</w:t>
+      </w:r>
+      <w:r>
+        <w:t xml:space="preserve"> to</w:t>
+      </w:r>
+      <w:r>
+        <w:t xml:space="preserve"> display too much data on each screen. </w:t>
+      </w:r>
+      <w:r>
+        <w:t>In order to avoid overwhelming with too many information.</w:t>
+      </w:r>
+    </w:p>
+    <w:p>
+      <w:pPr>
+        <w:pStyle w:val="Heading2"/>
+      </w:pPr>
+      <w:r>
+        <w:lastRenderedPageBreak/>
+        <w:t>Solution architecture</w:t>
+      </w:r>
+    </w:p>
+    <w:p>
+      <w:pPr>
+        <w:pStyle w:val="Heading2"/>
+      </w:pPr>
+      <w:r>
+        <w:t>Detailed design</w:t>
+      </w:r>
+    </w:p>
+    <w:p>
+      <w:pPr>
+        <w:pStyle w:val="Heading2"/>
+      </w:pPr>
+      <w:r>
+        <w:t>Implementation</w:t>
+      </w:r>
+    </w:p>
+    <w:p>
+      <w:pPr>
+        <w:pStyle w:val="Heading2"/>
+      </w:pPr>
+      <w:r>
+        <w:t>Testing</w:t>
+      </w:r>
+    </w:p>
+    <w:p/>
+    <w:p>
+      <w:pPr>
+        <w:pStyle w:val="Heading1"/>
+      </w:pPr>
+      <w:r>
+        <w:lastRenderedPageBreak/>
+        <w:t>User Guide and Experimental Results</w:t>
+      </w:r>
+    </w:p>
+    <w:p>
+      <w:pPr>
+        <w:pStyle w:val="Heading2"/>
+      </w:pPr>
+      <w:r>
+        <w:t>Usage</w:t>
+      </w:r>
+    </w:p>
+    <w:p>
+      <w:r>
+        <w:t xml:space="preserve">[TODO: </w:t>
+      </w:r>
+      <w:proofErr w:type="spellStart"/>
+      <w:r>
+        <w:t>pune</w:t>
+      </w:r>
+      <w:proofErr w:type="spellEnd"/>
+      <w:r>
+        <w:t xml:space="preserve"> </w:t>
+      </w:r>
+      <w:proofErr w:type="spellStart"/>
+      <w:r>
+        <w:t>poze</w:t>
+      </w:r>
+      <w:proofErr w:type="spellEnd"/>
+      <w:r>
+        <w:t xml:space="preserve"> la </w:t>
+      </w:r>
+      <w:proofErr w:type="spellStart"/>
+      <w:r>
+        <w:t>ecrane</w:t>
+      </w:r>
+      <w:proofErr w:type="spellEnd"/>
+      <w:r>
+        <w:t xml:space="preserve"> </w:t>
+      </w:r>
+      <w:proofErr w:type="spellStart"/>
+      <w:r>
+        <w:t>si</w:t>
+      </w:r>
+      <w:proofErr w:type="spellEnd"/>
+      <w:r>
+        <w:t xml:space="preserve"> </w:t>
+      </w:r>
+      <w:proofErr w:type="spellStart"/>
+      <w:r>
+        <w:t>explica</w:t>
+      </w:r>
+      <w:proofErr w:type="spellEnd"/>
+      <w:r>
+        <w:t xml:space="preserve"> pe </w:t>
+      </w:r>
+      <w:proofErr w:type="spellStart"/>
+      <w:r>
+        <w:t>poze</w:t>
+      </w:r>
+      <w:proofErr w:type="spellEnd"/>
+      <w:r>
+        <w:t>]</w:t>
+      </w:r>
+    </w:p>
+    <w:p>
+      <w:pPr>
+        <w:pStyle w:val="NoSpacing"/>
+      </w:pPr>
+      <w:r>
+        <w:t>At the first start of the application the user is asked to give access to media files. Right after, the user must press on the biometric button and proceed the biometric login. Then the user has access to the application.</w:t>
+      </w:r>
+    </w:p>
+    <w:p>
+      <w:pPr>
+        <w:pStyle w:val="NoSpacing"/>
+      </w:pPr>
+      <w:r>
+        <w:t>At every restart of the application, the user must authenticate using the biometric credentials. On a successfully login, the user will have access to the application, otherwise he will be asked to try again.</w:t>
+      </w:r>
+    </w:p>
+    <w:p>
+      <w:pPr>
+        <w:pStyle w:val="NoSpacing"/>
+      </w:pPr>
+      <w:r>
+        <w:t xml:space="preserve">When the user gets access to the application, the main screen pops-up. If there are no wallets created, a message indicates the user to create his first wallet. At the creation step, he must provide a Wallet name, his financial status, and a financial goal, that he wants to achieve. After the “Add” button is pressed, the user is redirected to the main screen, where he can see the first wallet created. A progress-bar will load, indicating how close the user is to achieve his budget goal. In the middle of the progress-bar is displayed with how much money the user remains at the end of the month, based on the incomes and expenses the user assigned to that wallet. Above the progress bar, we have the name of the displayed wallet. </w:t>
+      </w:r>
+    </w:p>
+    <w:p>
+      <w:pPr>
+        <w:pStyle w:val="NoSpacing"/>
+      </w:pPr>
+      <w:r>
+        <w:t xml:space="preserve">The user can add multiple wallets and scroll to right and left through them. In the bottom left part of the screen, there is a wastebasket icon with which the user can delete the focused wallet. The deletion of the wallet implies the deletion of all the categories and transactions permanently. </w:t>
+      </w:r>
+    </w:p>
+    <w:p>
+      <w:pPr>
+        <w:pStyle w:val="NoSpacing"/>
+      </w:pPr>
+      <w:r>
+        <w:t xml:space="preserve">In the left upper part of the screen there is a settings button, which expands the settings buttons. For now, we have implemented only the sign off for google account button, in case the user is already logged in. </w:t>
+      </w:r>
+    </w:p>
+    <w:p>
+      <w:pPr>
+        <w:pStyle w:val="NoSpacing"/>
+      </w:pPr>
+      <w:r>
+        <w:t>In the right upper part of the screen is a crossed cloud icon which when is pressed, it starts the google sign in process which afterwards activates the Special Features of the application. We will cover that button, and the screens that it enables, after we finish with the Basic Functionalities.</w:t>
+      </w:r>
+    </w:p>
+    <w:p>
+      <w:pPr>
+        <w:pStyle w:val="NoSpacing"/>
+      </w:pPr>
+      <w:r>
+        <w:t xml:space="preserve">If we press inside the progress-bar, more exactly on the displayed transaction calculation, we can enter inside the focused wallet. A new screen pops-up, in which we have in the top left corner the wallet name, in the top right corner the currency and </w:t>
+      </w:r>
+      <w:proofErr w:type="spellStart"/>
+      <w:r>
+        <w:t>bellow</w:t>
+      </w:r>
+      <w:proofErr w:type="spellEnd"/>
+      <w:r>
+        <w:t xml:space="preserve"> are the categories and the transactions. Also, in the bottom right part of the screen we have an “add” button which on press expands 3 sub-buttons. The first sub-button </w:t>
       </w:r>
       <w:proofErr w:type="gramStart"/>
       <w:r>
-        <w:t>incomes</w:t>
+        <w:t>allow</w:t>
       </w:r>
       <w:proofErr w:type="gramEnd"/>
       <w:r>
-        <w:t xml:space="preserve"> and expenses the user assigned to that wallet.</w:t>
-      </w:r>
-      <w:r>
-        <w:t xml:space="preserve"> Above the progress bar, we have the name of the displayed</w:t>
-      </w:r>
-      <w:r>
-        <w:t xml:space="preserve"> wallet</w:t>
-      </w:r>
-      <w:r>
-        <w:t xml:space="preserve">. </w:t>
-      </w:r>
-    </w:p>
-    <w:p>
-      <w:pPr>
-        <w:pStyle w:val="NoSpacing"/>
-      </w:pPr>
-      <w:r>
-        <w:t xml:space="preserve">The user can add multiple wallets and scroll to right and left through them. In the bottom left part of the screen, there is a wastebasket icon with which the user can delete the focused wallet. The deletion of the wallet </w:t>
-      </w:r>
-      <w:r>
-        <w:t xml:space="preserve">implies the deletion of </w:t>
-      </w:r>
-      <w:r>
-        <w:t xml:space="preserve">all </w:t>
-      </w:r>
-      <w:r>
-        <w:t xml:space="preserve">the </w:t>
-      </w:r>
-      <w:r>
-        <w:t xml:space="preserve">categories and transactions </w:t>
-      </w:r>
-      <w:r>
-        <w:t>permanently</w:t>
-      </w:r>
-      <w:r>
-        <w:t>.</w:t>
-      </w:r>
-      <w:r>
-        <w:t xml:space="preserve"> </w:t>
-      </w:r>
-    </w:p>
-    <w:p>
-      <w:pPr>
-        <w:pStyle w:val="NoSpacing"/>
-      </w:pPr>
-      <w:r>
-        <w:t xml:space="preserve">In the left upper part of the screen there is a settings button, which expands the settings buttons. For now, we have </w:t>
-      </w:r>
-      <w:r>
-        <w:t>implemented</w:t>
-      </w:r>
-      <w:r>
-        <w:t xml:space="preserve"> only the sign off </w:t>
-      </w:r>
-      <w:r>
-        <w:t>for</w:t>
-      </w:r>
-      <w:r>
-        <w:t xml:space="preserve"> google account button, in case the user is already logged in. </w:t>
+        <w:t xml:space="preserve"> the user to create a new Category, the second one a new Transaction, and the last one to Import Transactions from the linked bank account. The last one is considered to be one of the Special Functionalities, and it is available only after the user has linked a bank account to the application. Each of this button redirect the user to a sub-screen, where he can very easily create the entity he needs.</w:t>
+      </w:r>
+    </w:p>
+    <w:p>
+      <w:pPr>
+        <w:pStyle w:val="NoSpacing"/>
+      </w:pPr>
+      <w:r>
+        <w:t>Returning to the Transaction Screen, after the uses added their transactions to this wallet, every transaction can be in any currency, the user can simply display all the transactions in the currency he wants, by using the upper right button from the screen. This simplifies the way of viewing the income of expenses.</w:t>
       </w:r>
     </w:p>
     <w:p>
@@ -8355,120 +8771,7 @@
       </w:pPr>
       <w:r>
         <w:lastRenderedPageBreak/>
-        <w:t xml:space="preserve">In the right upper part of the screen is a crossed cloud icon which </w:t>
-      </w:r>
-      <w:r>
-        <w:t xml:space="preserve">when is pressed, it </w:t>
-      </w:r>
-      <w:r>
-        <w:t>starts the google sign in process which afterwards activates the Special Features of the application. We will cover that button</w:t>
-      </w:r>
-      <w:r>
-        <w:t>,</w:t>
-      </w:r>
-      <w:r>
-        <w:t xml:space="preserve"> and the screen</w:t>
-      </w:r>
-      <w:r>
-        <w:t>s</w:t>
-      </w:r>
-      <w:r>
-        <w:t xml:space="preserve"> that it </w:t>
-      </w:r>
-      <w:r>
-        <w:t>enables</w:t>
-      </w:r>
-      <w:r>
-        <w:t>,</w:t>
-      </w:r>
-      <w:r>
-        <w:t xml:space="preserve"> after we finish with the Basic Functionalities.</w:t>
-      </w:r>
-    </w:p>
-    <w:p>
-      <w:pPr>
-        <w:pStyle w:val="NoSpacing"/>
-      </w:pPr>
-      <w:r>
-        <w:t xml:space="preserve">If we press inside the progress-bar, </w:t>
-      </w:r>
-      <w:r>
-        <w:t>more exactly on the displayed transaction calculation, we can enter inside the focused wallet.</w:t>
-      </w:r>
-      <w:r>
-        <w:t xml:space="preserve"> A new screen pops-up, in which we have in the top left corner the wallet name, in the top right corner the currency and </w:t>
-      </w:r>
-      <w:proofErr w:type="spellStart"/>
-      <w:r>
-        <w:t>bellow</w:t>
-      </w:r>
-      <w:proofErr w:type="spellEnd"/>
-      <w:r>
-        <w:t xml:space="preserve"> are the categories and the transactions. Also, in the bottom right part of the screen we have an “add” button which on press expands 3 sub-buttons. The first sub-button </w:t>
-      </w:r>
-      <w:proofErr w:type="gramStart"/>
-      <w:r>
-        <w:t>allow</w:t>
-      </w:r>
-      <w:proofErr w:type="gramEnd"/>
-      <w:r>
-        <w:t xml:space="preserve"> the user to create a new Category, the second one a new Transaction, and the last one to Import Transactions from the linked bank account. The last one </w:t>
-      </w:r>
-      <w:proofErr w:type="gramStart"/>
-      <w:r>
-        <w:t>is considered to be</w:t>
-      </w:r>
-      <w:proofErr w:type="gramEnd"/>
-      <w:r>
-        <w:t xml:space="preserve"> one of the Special Functionalities, and it is available only after the user has linked a bank account to the application.</w:t>
-      </w:r>
-      <w:r>
-        <w:t xml:space="preserve"> Each of this button redirect the user to a sub-screen, where he can very easily create the entity he needs.</w:t>
-      </w:r>
-    </w:p>
-    <w:p>
-      <w:pPr>
-        <w:pStyle w:val="NoSpacing"/>
-      </w:pPr>
-      <w:r>
-        <w:t xml:space="preserve">Returning to the </w:t>
-      </w:r>
-      <w:r>
-        <w:t>Transaction Screen, after the uses added their transactions to this wallet, every transaction can be in any currency, the user can simply display all the transactions in the currency he wants, by using the upper right button from the screen. This simplifies the way of viewing the income of expenses.</w:t>
-      </w:r>
-    </w:p>
-    <w:p>
-      <w:pPr>
-        <w:pStyle w:val="NoSpacing"/>
-      </w:pPr>
-      <w:r>
-        <w:t xml:space="preserve">The Categories are differentiated from the </w:t>
-      </w:r>
-      <w:r>
-        <w:t xml:space="preserve">Orphan </w:t>
-      </w:r>
-      <w:r>
-        <w:t xml:space="preserve">Transactions by the icon they have in front of them. </w:t>
-      </w:r>
-      <w:proofErr w:type="gramStart"/>
-      <w:r>
-        <w:t>In order to</w:t>
-      </w:r>
-      <w:proofErr w:type="gramEnd"/>
-      <w:r>
-        <w:t xml:space="preserve"> view the transactions from a category, we can simply press the Category’s icon</w:t>
-      </w:r>
-      <w:r>
-        <w:t>. The C</w:t>
-      </w:r>
-      <w:r>
-        <w:t>ategory will expand</w:t>
-      </w:r>
-      <w:r>
-        <w:t xml:space="preserve"> and display</w:t>
-      </w:r>
-      <w:r>
-        <w:t xml:space="preserve"> all the attached transactions.</w:t>
+        <w:t>The Categories are differentiated from the Orphan Transactions by the icon they have in front of them. In order to view the transactions from a category, we can simply press the Category’s icon. The Category will expand and display all the attached transactions.</w:t>
       </w:r>
     </w:p>
     <w:p>
@@ -8484,41 +8787,15 @@
         <w:pStyle w:val="NoSpacing"/>
       </w:pPr>
       <w:r>
-        <w:t xml:space="preserve">The first step the user is required to do </w:t>
-      </w:r>
-      <w:proofErr w:type="gramStart"/>
-      <w:r>
-        <w:t>in order to</w:t>
-      </w:r>
-      <w:proofErr w:type="gramEnd"/>
-      <w:r>
-        <w:t xml:space="preserve"> activate the Special Functionalities is to press on the crossed cloud from the right upper corner of the Main Screen. This will pop-up an overlay screen asking the user to add or choose a Google account, permitting the application to read the name, email address and profile picture of that google account.</w:t>
-      </w:r>
-      <w:r>
-        <w:t xml:space="preserve"> After a successful login-in, two new icons will appear on the top of the screen. The first icon from left to right is an analytics button. By pressing this screen, we can enter the Analytics Screen, where we can see different graphics based on incomes and expenses. </w:t>
-      </w:r>
-    </w:p>
-    <w:p>
-      <w:pPr>
-        <w:pStyle w:val="NoSpacing"/>
-      </w:pPr>
-      <w:r>
-        <w:t xml:space="preserve">The next new button is positioned in the right of the analytics button and is called bank accounts button. Pressing it, the bank accounts screen </w:t>
-      </w:r>
-      <w:r>
-        <w:t xml:space="preserve">will </w:t>
-      </w:r>
-      <w:r>
-        <w:t xml:space="preserve">pop-up. At the beginning this screen will be empty, having only a button. Pressing that button, a new screen pops-up containing all the available banks. The user can search and select the bank where he has an account. This will redirect the user back to the bank account screen. The selected bank will be displayed </w:t>
-      </w:r>
-      <w:r>
-        <w:t>in a card view, containing the bank name, the bank description and a button which indicates the link status. Initially, this button will have the text “</w:t>
-      </w:r>
-      <w:r>
-        <w:t>Press to link</w:t>
-      </w:r>
-      <w:r>
-        <w:t xml:space="preserve">”. Pressing it, the browser application will start, redirecting the User to the bank account website, in order to provide his credentials directly to the bank, and the consent that </w:t>
+        <w:t xml:space="preserve">The first step the user is required to do in order to activate the Special Functionalities is to press on the crossed cloud from the right upper corner of the Main Screen. This will pop-up an overlay screen asking the user to add or choose a Google account, permitting the application to read the name, email address and profile picture of that google account. After a successful login-in, two new icons will appear on the top of the screen. The first icon from left to right is an analytics button. By pressing this screen, we can enter the Analytics Screen, where we can see different graphics based on incomes and expenses. </w:t>
+      </w:r>
+    </w:p>
+    <w:p>
+      <w:pPr>
+        <w:pStyle w:val="NoSpacing"/>
+      </w:pPr>
+      <w:r>
+        <w:t xml:space="preserve">The next new button is positioned in the right of the analytics button and is called bank accounts button. Pressing it, the bank accounts screen will pop-up. At the beginning this screen will be empty, having only a button. Pressing that button, a new screen pops-up containing all the available banks. The user can search and select the bank where he has an account. This will redirect the user back to the bank account screen. The selected bank will be displayed in a card view, containing the bank name, the bank description and a button which indicates the link status. Initially, this button will have the text “Press to link”. Pressing it, the browser application will start, redirecting the User to the bank account website, in order to provide his credentials directly to the bank, and the consent that </w:t>
       </w:r>
       <w:proofErr w:type="spellStart"/>
       <w:r>
@@ -8530,10 +8807,7 @@
       </w:r>
       <w:proofErr w:type="spellEnd"/>
       <w:r>
-        <w:t xml:space="preserve"> will have the right to access his transaction history on his behalf.</w:t>
-      </w:r>
-      <w:r>
-        <w:t xml:space="preserve"> After the User validates his credentials to the bank and completes the link process, it will be redirected back to </w:t>
+        <w:t xml:space="preserve"> will have the right to access his transaction history on his behalf. After the User validates his credentials to the bank and completes the link process, it will be redirected back to </w:t>
       </w:r>
       <w:proofErr w:type="spellStart"/>
       <w:r>
@@ -8555,10 +8829,7 @@
         <w:t xml:space="preserve"> </w:t>
       </w:r>
       <w:r>
-        <w:t>On the bank account screen, after a successfully bank account linkage, the button from the card view will have the “Press to unlink”</w:t>
-      </w:r>
-      <w:r>
-        <w:t xml:space="preserve">. The user can add as many bank accounts as he wants and repeat the same link process. He can stop </w:t>
+        <w:t xml:space="preserve">On the bank account screen, after a successfully bank account linkage, the button from the card view will have the “Press to unlink”. The user can add as many bank accounts as he wants and repeat the same link process. He can stop </w:t>
       </w:r>
       <w:proofErr w:type="spellStart"/>
       <w:proofErr w:type="gramStart"/>
@@ -8578,10 +8849,7 @@
       </w:r>
       <w:proofErr w:type="spellEnd"/>
       <w:r>
-        <w:t xml:space="preserve"> access to any bank account by pressing the button “Press to unlink”</w:t>
-      </w:r>
-      <w:r>
-        <w:t xml:space="preserve">. This will revoke the right of </w:t>
+        <w:t xml:space="preserve"> access to any bank account by pressing the button “Press to unlink”. This will revoke the right of </w:t>
       </w:r>
       <w:proofErr w:type="spellStart"/>
       <w:r>
@@ -8593,13 +8861,7 @@
       </w:r>
       <w:proofErr w:type="spellEnd"/>
       <w:r>
-        <w:t xml:space="preserve"> to further access any data from that bank account. The revoke request is sent automatically to the bank which will </w:t>
-      </w:r>
-      <w:r>
-        <w:t>abrogate</w:t>
-      </w:r>
-      <w:r>
-        <w:t xml:space="preserve"> </w:t>
+        <w:t xml:space="preserve"> to further access any data from that bank account. The revoke request is sent automatically to the bank which will abrogate </w:t>
       </w:r>
       <w:proofErr w:type="spellStart"/>
       <w:r>
@@ -8622,101 +8884,20 @@
         <w:pStyle w:val="NoSpacing"/>
       </w:pPr>
       <w:r>
-        <w:t xml:space="preserve">After the user has linked a bank account to the application, we can go inside of any wallet, and use the “Import Transaction” button. This button will pop-up a screen which contains all </w:t>
-      </w:r>
+        <w:t>After the user has linked a bank account to the application, we can go inside of any wallet, and use the “Import Transaction” button. This button will pop-up a screen which contains all the linked banks. A linked bank can contain multiple bank accounts. The user can click on each linked bank in order to view all the bank accounts from that bank. The User has the ability to choose to link all the banks accounts from a linked bank, or just some of them. This can be done via the right buttons from each entity. Doing this, all the past and future transactions are added automatically to the respective wallet. More precisely, a new category will be created, having the color of gold, for each bank account, containing all the transactions. This has been done in order the user to easily differentiate the imported transactions from the manually added. This step can be repeated for any wallet.</w:t>
+      </w:r>
+    </w:p>
+    <w:p>
+      <w:pPr>
+        <w:pStyle w:val="NoSpacing"/>
+      </w:pPr>
+    </w:p>
+    <w:p>
+      <w:pPr>
+        <w:pStyle w:val="Heading2"/>
+      </w:pPr>
       <w:r>
         <w:lastRenderedPageBreak/>
-        <w:t xml:space="preserve">the linked banks. A linked bank can contain multiple bank accounts. The user can click on each linked bank </w:t>
-      </w:r>
-      <w:proofErr w:type="gramStart"/>
-      <w:r>
-        <w:t>in order to</w:t>
-      </w:r>
-      <w:proofErr w:type="gramEnd"/>
-      <w:r>
-        <w:t xml:space="preserve"> view all the bank accounts from that bank. The User </w:t>
-      </w:r>
-      <w:proofErr w:type="gramStart"/>
-      <w:r>
-        <w:t>has the ability to</w:t>
-      </w:r>
-      <w:proofErr w:type="gramEnd"/>
-      <w:r>
-        <w:t xml:space="preserve"> choose to link all the banks accounts from a linked bank, or just some of them. This can be done via the right buttons from each entity. Doing this, all the past and future transactions are added automatically to </w:t>
-      </w:r>
-      <w:r>
-        <w:t>the respective</w:t>
-      </w:r>
-      <w:r>
-        <w:t xml:space="preserve"> wallet. More precisely, a new category will be created, having the color of gold, for each bank account, containing all the transactions. This has been done in order the user to easily differentiate the imported transactions from the manually added.</w:t>
-      </w:r>
-      <w:r>
-        <w:t xml:space="preserve"> This step can be repeated for any wallet.</w:t>
-      </w:r>
-    </w:p>
-    <w:p>
-      <w:pPr>
-        <w:pStyle w:val="NoSpacing"/>
-      </w:pPr>
-      <w:r>
-        <w:t xml:space="preserve">Information is kept simple in this screen, </w:t>
-      </w:r>
-      <w:proofErr w:type="gramStart"/>
-      <w:r>
-        <w:t>in order to</w:t>
-      </w:r>
-      <w:proofErr w:type="gramEnd"/>
-      <w:r>
-        <w:t>.</w:t>
-      </w:r>
-    </w:p>
-    <w:p>
-      <w:pPr>
-        <w:pStyle w:val="Heading2"/>
-      </w:pPr>
-      <w:r>
-        <w:t>Solution architecture</w:t>
-      </w:r>
-    </w:p>
-    <w:p>
-      <w:pPr>
-        <w:pStyle w:val="Heading2"/>
-      </w:pPr>
-      <w:r>
-        <w:t>Detailed design</w:t>
-      </w:r>
-    </w:p>
-    <w:p>
-      <w:pPr>
-        <w:pStyle w:val="Heading2"/>
-      </w:pPr>
-      <w:r>
-        <w:t>Implementation</w:t>
-      </w:r>
-    </w:p>
-    <w:p>
-      <w:pPr>
-        <w:pStyle w:val="Heading2"/>
-      </w:pPr>
-      <w:r>
-        <w:t>Testing</w:t>
-      </w:r>
-    </w:p>
-    <w:p/>
-    <w:p>
-      <w:pPr>
-        <w:pStyle w:val="Heading1"/>
-      </w:pPr>
-      <w:r>
-        <w:lastRenderedPageBreak/>
-        <w:t>User Guide and Experimental Results</w:t>
-      </w:r>
-    </w:p>
-    <w:p>
-      <w:pPr>
-        <w:pStyle w:val="Heading2"/>
-      </w:pPr>
-      <w:r>
         <w:t>Screens</w:t>
       </w:r>
     </w:p>
@@ -9850,6 +10031,119 @@
     </w:lvl>
   </w:abstractNum>
   <w:abstractNum w:abstractNumId="3" w15:restartNumberingAfterBreak="0">
+    <w:nsid w:val="65855BB6"/>
+    <w:multiLevelType w:val="hybridMultilevel"/>
+    <w:tmpl w:val="DA4AC35E"/>
+    <w:lvl w:ilvl="0" w:tplc="08090001">
+      <w:start w:val="1"/>
+      <w:numFmt w:val="bullet"/>
+      <w:lvlText w:val=""/>
+      <w:lvlJc w:val="left"/>
+      <w:pPr>
+        <w:ind w:left="1174" w:hanging="360"/>
+      </w:pPr>
+      <w:rPr>
+        <w:rFonts w:ascii="Symbol" w:hAnsi="Symbol" w:hint="default"/>
+      </w:rPr>
+    </w:lvl>
+    <w:lvl w:ilvl="1" w:tplc="08090003" w:tentative="1">
+      <w:start w:val="1"/>
+      <w:numFmt w:val="bullet"/>
+      <w:lvlText w:val="o"/>
+      <w:lvlJc w:val="left"/>
+      <w:pPr>
+        <w:ind w:left="1894" w:hanging="360"/>
+      </w:pPr>
+      <w:rPr>
+        <w:rFonts w:ascii="Courier New" w:hAnsi="Courier New" w:hint="default"/>
+      </w:rPr>
+    </w:lvl>
+    <w:lvl w:ilvl="2" w:tplc="08090005" w:tentative="1">
+      <w:start w:val="1"/>
+      <w:numFmt w:val="bullet"/>
+      <w:lvlText w:val=""/>
+      <w:lvlJc w:val="left"/>
+      <w:pPr>
+        <w:ind w:left="2614" w:hanging="360"/>
+      </w:pPr>
+      <w:rPr>
+        <w:rFonts w:ascii="Wingdings" w:hAnsi="Wingdings" w:hint="default"/>
+      </w:rPr>
+    </w:lvl>
+    <w:lvl w:ilvl="3" w:tplc="08090001" w:tentative="1">
+      <w:start w:val="1"/>
+      <w:numFmt w:val="bullet"/>
+      <w:lvlText w:val=""/>
+      <w:lvlJc w:val="left"/>
+      <w:pPr>
+        <w:ind w:left="3334" w:hanging="360"/>
+      </w:pPr>
+      <w:rPr>
+        <w:rFonts w:ascii="Symbol" w:hAnsi="Symbol" w:hint="default"/>
+      </w:rPr>
+    </w:lvl>
+    <w:lvl w:ilvl="4" w:tplc="08090003" w:tentative="1">
+      <w:start w:val="1"/>
+      <w:numFmt w:val="bullet"/>
+      <w:lvlText w:val="o"/>
+      <w:lvlJc w:val="left"/>
+      <w:pPr>
+        <w:ind w:left="4054" w:hanging="360"/>
+      </w:pPr>
+      <w:rPr>
+        <w:rFonts w:ascii="Courier New" w:hAnsi="Courier New" w:hint="default"/>
+      </w:rPr>
+    </w:lvl>
+    <w:lvl w:ilvl="5" w:tplc="08090005" w:tentative="1">
+      <w:start w:val="1"/>
+      <w:numFmt w:val="bullet"/>
+      <w:lvlText w:val=""/>
+      <w:lvlJc w:val="left"/>
+      <w:pPr>
+        <w:ind w:left="4774" w:hanging="360"/>
+      </w:pPr>
+      <w:rPr>
+        <w:rFonts w:ascii="Wingdings" w:hAnsi="Wingdings" w:hint="default"/>
+      </w:rPr>
+    </w:lvl>
+    <w:lvl w:ilvl="6" w:tplc="08090001" w:tentative="1">
+      <w:start w:val="1"/>
+      <w:numFmt w:val="bullet"/>
+      <w:lvlText w:val=""/>
+      <w:lvlJc w:val="left"/>
+      <w:pPr>
+        <w:ind w:left="5494" w:hanging="360"/>
+      </w:pPr>
+      <w:rPr>
+        <w:rFonts w:ascii="Symbol" w:hAnsi="Symbol" w:hint="default"/>
+      </w:rPr>
+    </w:lvl>
+    <w:lvl w:ilvl="7" w:tplc="08090003" w:tentative="1">
+      <w:start w:val="1"/>
+      <w:numFmt w:val="bullet"/>
+      <w:lvlText w:val="o"/>
+      <w:lvlJc w:val="left"/>
+      <w:pPr>
+        <w:ind w:left="6214" w:hanging="360"/>
+      </w:pPr>
+      <w:rPr>
+        <w:rFonts w:ascii="Courier New" w:hAnsi="Courier New" w:hint="default"/>
+      </w:rPr>
+    </w:lvl>
+    <w:lvl w:ilvl="8" w:tplc="08090005" w:tentative="1">
+      <w:start w:val="1"/>
+      <w:numFmt w:val="bullet"/>
+      <w:lvlText w:val=""/>
+      <w:lvlJc w:val="left"/>
+      <w:pPr>
+        <w:ind w:left="6934" w:hanging="360"/>
+      </w:pPr>
+      <w:rPr>
+        <w:rFonts w:ascii="Wingdings" w:hAnsi="Wingdings" w:hint="default"/>
+      </w:rPr>
+    </w:lvl>
+  </w:abstractNum>
+  <w:abstractNum w:abstractNumId="4" w15:restartNumberingAfterBreak="0">
     <w:nsid w:val="7C510E1C"/>
     <w:multiLevelType w:val="multilevel"/>
     <w:tmpl w:val="04090025"/>
@@ -9954,6 +10248,9 @@
     <w:abstractNumId w:val="2"/>
   </w:num>
   <w:num w:numId="4">
+    <w:abstractNumId w:val="4"/>
+  </w:num>
+  <w:num w:numId="5">
     <w:abstractNumId w:val="3"/>
   </w:num>
 </w:numbering>

</xml_diff>

<commit_message>
Restructured classes and packages CHANGES Documentation
</commit_message>
<xml_diff>
--- a/!Licenta_CiotoiuRobert.docx
+++ b/!Licenta_CiotoiuRobert.docx
@@ -338,24 +338,21 @@
         <w:pStyle w:val="NoSpacing"/>
       </w:pPr>
       <w:r>
-        <w:t xml:space="preserve">All over the world, too many people with different income amounts, are struggling to manage their budgets. I am also seeing around me, that </w:t>
+        <w:t xml:space="preserve">All over the world, too many people with different income amounts, are struggling to manage their budgets. I am also seeing around me, that the majority of people are only thinking about how to make more money to solve their financial issues, but they don’t realize this is redundant if their debts will increase proportionally. </w:t>
+      </w:r>
+    </w:p>
+    <w:p>
+      <w:pPr>
+        <w:pStyle w:val="NoSpacing"/>
+      </w:pPr>
+      <w:r>
+        <w:t xml:space="preserve">Nowadays, mobile phones are part of our everyday life. We carry them everywhere we </w:t>
       </w:r>
       <w:proofErr w:type="gramStart"/>
       <w:r>
-        <w:t>the majority of</w:t>
+        <w:t>go,</w:t>
       </w:r>
       <w:proofErr w:type="gramEnd"/>
-      <w:r>
-        <w:t xml:space="preserve"> people are only thinking about how to make more money to solve their financial issues, but they don’t realize this is redundant if their debts will increase proportionally. </w:t>
-      </w:r>
-    </w:p>
-    <w:p>
-      <w:pPr>
-        <w:pStyle w:val="NoSpacing"/>
-      </w:pPr>
-      <w:r>
-        <w:t>Nowadays, mobile phones are part of our everyday life. We carry them everywhere we go,</w:t>
-      </w:r>
       <w:r>
         <w:t xml:space="preserve"> </w:t>
       </w:r>
@@ -457,15 +454,7 @@
         <w:t>Banks are starting to incorporate into their mobile applications tools</w:t>
       </w:r>
       <w:r>
-        <w:t xml:space="preserve"> like “Analytics” </w:t>
-      </w:r>
-      <w:proofErr w:type="gramStart"/>
-      <w:r>
-        <w:t>in order to</w:t>
-      </w:r>
-      <w:proofErr w:type="gramEnd"/>
-      <w:r>
-        <w:t xml:space="preserve"> improve transactions tracking, money saving and budget administration. This is very useful to use in case of having bank accounts only to one bank. But things get more complicated when we have multiple types of bank accounts (e.g. credit, debit, savings) at multiple banks. Also, bank applications usually </w:t>
+        <w:t xml:space="preserve"> like “Analytics” in order to improve transactions tracking, money saving and budget administration. This is very useful to use in case of having bank accounts only to one bank. But things get more complicated when we have multiple types of bank accounts (e.g. credit, debit, savings) at multiple banks. Also, bank applications usually </w:t>
       </w:r>
       <w:r>
         <w:t>do not</w:t>
@@ -575,15 +564,7 @@
         <w:t xml:space="preserve"> will never work. </w:t>
       </w:r>
       <w:r>
-        <w:t xml:space="preserve">If every member of the family has more than one account at more than one bank, the </w:t>
-      </w:r>
-      <w:proofErr w:type="gramStart"/>
-      <w:r>
-        <w:t>tracking</w:t>
-      </w:r>
-      <w:proofErr w:type="gramEnd"/>
-      <w:r>
-        <w:t xml:space="preserve"> and </w:t>
+        <w:t xml:space="preserve">If every member of the family has more than one account at more than one bank, the tracking and </w:t>
       </w:r>
       <w:r>
         <w:t xml:space="preserve">the </w:t>
@@ -814,15 +795,7 @@
         <w:t xml:space="preserve">On the market, there are a lot of applications available for tracking expenses. Many of them are destinated for businesses and for people which already have some experience on managing their budget. </w:t>
       </w:r>
       <w:r>
-        <w:t xml:space="preserve">In general, applications designed for an average user, require a monthly subscription </w:t>
-      </w:r>
-      <w:proofErr w:type="gramStart"/>
-      <w:r>
-        <w:t>in order to</w:t>
-      </w:r>
-      <w:proofErr w:type="gramEnd"/>
-      <w:r>
-        <w:t xml:space="preserve"> use the application and some special functionalities like linking bank account and cloud synchronization. The applications that are free usually neglects the user interface and the user’s experience. </w:t>
+        <w:t xml:space="preserve">In general, applications designed for an average user, require a monthly subscription in order to use the application and some special functionalities like linking bank account and cloud synchronization. The applications that are free usually neglects the user interface and the user’s experience. </w:t>
       </w:r>
     </w:p>
     <w:p>
@@ -1185,18 +1158,10 @@
         <w:t xml:space="preserve"> </w:t>
       </w:r>
       <w:r>
-        <w:t xml:space="preserve">and it is </w:t>
-      </w:r>
-      <w:proofErr w:type="gramStart"/>
-      <w:r>
-        <w:t xml:space="preserve">fairly </w:t>
-      </w:r>
-      <w:r>
-        <w:t>intuitive</w:t>
-      </w:r>
-      <w:proofErr w:type="gramEnd"/>
-      <w:r>
-        <w:t>.</w:t>
+        <w:t xml:space="preserve">and it is fairly </w:t>
+      </w:r>
+      <w:r>
+        <w:t>intuitive.</w:t>
       </w:r>
       <w:r>
         <w:t xml:space="preserve"> One important feature of </w:t>
@@ -1221,15 +1186,7 @@
         <w:t>Wally</w:t>
       </w:r>
       <w:r>
-        <w:t xml:space="preserve"> </w:t>
-      </w:r>
-      <w:proofErr w:type="gramStart"/>
-      <w:r>
-        <w:t>doesn’t</w:t>
-      </w:r>
-      <w:proofErr w:type="gramEnd"/>
-      <w:r>
-        <w:t xml:space="preserve"> </w:t>
+        <w:t xml:space="preserve"> doesn’t </w:t>
       </w:r>
       <w:r>
         <w:t>seem</w:t>
@@ -1374,34 +1331,13 @@
         <w:t>s</w:t>
       </w:r>
       <w:r>
-        <w:t xml:space="preserve">, </w:t>
-      </w:r>
-      <w:proofErr w:type="gramStart"/>
-      <w:r>
-        <w:t>analytics</w:t>
-      </w:r>
-      <w:proofErr w:type="gramEnd"/>
+        <w:t>, analytics</w:t>
+      </w:r>
       <w:r>
         <w:t xml:space="preserve"> and multiple ways of displaying the transactions or view them based on their type. All those features are free, also the application have premium functionalities like a personal coach but unfortunately that content is only available in French. </w:t>
       </w:r>
       <w:r>
-        <w:t xml:space="preserve">Also, other parts of the applications are displayed only in French and this cannot be changed. Another downside is that users cannot track </w:t>
-      </w:r>
-      <w:proofErr w:type="gramStart"/>
-      <w:r>
-        <w:t>all of</w:t>
-      </w:r>
-      <w:proofErr w:type="gramEnd"/>
-      <w:r>
-        <w:t xml:space="preserve"> their spending because the application doesn’t provide the functionality to manually add new transactions, it only provides the ability to import transactions from bank accounts. Even this may be sufficient for some users, this application has a limited number of banks and I </w:t>
-      </w:r>
-      <w:proofErr w:type="gramStart"/>
-      <w:r>
-        <w:t>wasn’t</w:t>
-      </w:r>
-      <w:proofErr w:type="gramEnd"/>
-      <w:r>
-        <w:t xml:space="preserve"> able to find any supported bank from Romania. This makes the application to have no usage in some countries or for some users which have accounts at unsupported banks.</w:t>
+        <w:t>Also, other parts of the applications are displayed only in French and this cannot be changed. Another downside is that users cannot track all of their spending because the application doesn’t provide the functionality to manually add new transactions, it only provides the ability to import transactions from bank accounts. Even this may be sufficient for some users, this application has a limited number of banks and I wasn’t able to find any supported bank from Romania. This makes the application to have no usage in some countries or for some users which have accounts at unsupported banks.</w:t>
       </w:r>
       <w:r>
         <w:t xml:space="preserve"> The design of that application is basic, without having any innovation in my opinion and this design pattern can be found in a lot of other applications, especially for budget tracking.</w:t>
@@ -1460,25 +1396,45 @@
       <w:r>
         <w:t xml:space="preserve">Figure </w:t>
       </w:r>
-      <w:fldSimple w:instr=" STYLEREF 1 \s ">
-        <w:r>
-          <w:rPr>
-            <w:noProof/>
-          </w:rPr>
-          <w:t>2</w:t>
-        </w:r>
-      </w:fldSimple>
+      <w:r>
+        <w:fldChar w:fldCharType="begin"/>
+      </w:r>
+      <w:r>
+        <w:instrText xml:space="preserve"> STYLEREF 1 \s </w:instrText>
+      </w:r>
+      <w:r>
+        <w:fldChar w:fldCharType="separate"/>
+      </w:r>
+      <w:r>
+        <w:rPr>
+          <w:noProof/>
+        </w:rPr>
+        <w:t>2</w:t>
+      </w:r>
+      <w:r>
+        <w:fldChar w:fldCharType="end"/>
+      </w:r>
       <w:r>
         <w:noBreakHyphen/>
       </w:r>
-      <w:fldSimple w:instr=" SEQ Figure \* ARABIC \s 1 ">
-        <w:r>
-          <w:rPr>
-            <w:noProof/>
-          </w:rPr>
-          <w:t>1</w:t>
-        </w:r>
-      </w:fldSimple>
+      <w:r>
+        <w:fldChar w:fldCharType="begin"/>
+      </w:r>
+      <w:r>
+        <w:instrText xml:space="preserve"> SEQ Figure \* ARABIC \s 1 </w:instrText>
+      </w:r>
+      <w:r>
+        <w:fldChar w:fldCharType="separate"/>
+      </w:r>
+      <w:r>
+        <w:rPr>
+          <w:noProof/>
+        </w:rPr>
+        <w:t>1</w:t>
+      </w:r>
+      <w:r>
+        <w:fldChar w:fldCharType="end"/>
+      </w:r>
       <w:r>
         <w:t xml:space="preserve"> Competitive Matrix</w:t>
       </w:r>
@@ -1582,15 +1538,7 @@
       </w:r>
       <w:proofErr w:type="spellEnd"/>
       <w:r>
-        <w:t xml:space="preserve"> combines multiple elements </w:t>
-      </w:r>
-      <w:proofErr w:type="gramStart"/>
-      <w:r>
-        <w:t>in order to</w:t>
-      </w:r>
-      <w:proofErr w:type="gramEnd"/>
-      <w:r>
-        <w:t xml:space="preserve"> gain a spirit of originality, clearly differentiating from the rest of the applications </w:t>
+        <w:t xml:space="preserve"> combines multiple elements in order to gain a spirit of originality, clearly differentiating from the rest of the applications </w:t>
       </w:r>
       <w:r>
         <w:t>in its market segment</w:t>
@@ -1645,15 +1593,7 @@
       </w:r>
       <w:proofErr w:type="spellEnd"/>
       <w:r>
-        <w:t xml:space="preserve">, I </w:t>
-      </w:r>
-      <w:proofErr w:type="gramStart"/>
-      <w:r>
-        <w:t>definitely think</w:t>
-      </w:r>
-      <w:proofErr w:type="gramEnd"/>
-      <w:r>
-        <w:t xml:space="preserve"> those will create its </w:t>
+        <w:t xml:space="preserve">, I definitely think those will create its </w:t>
       </w:r>
       <w:r>
         <w:t>own place on the Android Marketplace and enable the opportunity of acquiring a lot of users.</w:t>
@@ -2056,31 +1996,15 @@
         <w:pStyle w:val="NoSpacing"/>
       </w:pPr>
       <w:r>
-        <w:t xml:space="preserve">Every Android Activity has a lifecycle. A lifecycle means that the Android Activity can go through different stages as Figure 3-2 illustrates. These stages are defined </w:t>
-      </w:r>
-      <w:proofErr w:type="gramStart"/>
-      <w:r>
-        <w:t>in order to</w:t>
-      </w:r>
-      <w:proofErr w:type="gramEnd"/>
-      <w:r>
-        <w:t xml:space="preserve"> save resources like random access memory. Another reason is to have applications with different priority. This is empowering the Android Operating System to know which Activities can be destroyed in critical situations or which Activities are not unused anymore and still consume a lot of memory or computational power.</w:t>
-      </w:r>
-    </w:p>
-    <w:p>
-      <w:pPr>
-        <w:pStyle w:val="NoSpacing"/>
-      </w:pPr>
-      <w:r>
-        <w:t xml:space="preserve">Whenever the activity is changed, it can be paused or destroy. The developer must be aware of this lifecycle </w:t>
-      </w:r>
-      <w:proofErr w:type="gramStart"/>
-      <w:r>
-        <w:t>in order to</w:t>
-      </w:r>
-      <w:proofErr w:type="gramEnd"/>
-      <w:r>
-        <w:t xml:space="preserve"> avoid application crashes. This can be done by using the android activity’s class callbacks: </w:t>
+        <w:t>Every Android Activity has a lifecycle. A lifecycle means that the Android Activity can go through different stages as Figure 3-2 illustrates. These stages are defined in order to save resources like random access memory. Another reason is to have applications with different priority. This is empowering the Android Operating System to know which Activities can be destroyed in critical situations or which Activities are not unused anymore and still consume a lot of memory or computational power.</w:t>
+      </w:r>
+    </w:p>
+    <w:p>
+      <w:pPr>
+        <w:pStyle w:val="NoSpacing"/>
+      </w:pPr>
+      <w:r>
+        <w:t xml:space="preserve">Whenever the activity is changed, it can be paused or destroy. The developer must be aware of this lifecycle in order to avoid application crashes. This can be done by using the android activity’s class callbacks: </w:t>
       </w:r>
       <w:proofErr w:type="spellStart"/>
       <w:r>
@@ -2163,15 +2087,7 @@
         </w:sdtContent>
       </w:sdt>
       <w:r>
-        <w:t xml:space="preserve">. We </w:t>
-      </w:r>
-      <w:proofErr w:type="gramStart"/>
-      <w:r>
-        <w:t>are able to</w:t>
-      </w:r>
-      <w:proofErr w:type="gramEnd"/>
-      <w:r>
-        <w:t xml:space="preserve"> override every of these methods in our Activity and correctly handle what </w:t>
+        <w:t xml:space="preserve">. We are able to override every of these methods in our Activity and correctly handle what </w:t>
       </w:r>
       <w:r>
         <w:lastRenderedPageBreak/>
@@ -2257,25 +2173,45 @@
       <w:r>
         <w:t xml:space="preserve">Figure </w:t>
       </w:r>
-      <w:fldSimple w:instr=" STYLEREF 1 \s ">
-        <w:r>
-          <w:rPr>
-            <w:noProof/>
-          </w:rPr>
-          <w:t>3</w:t>
-        </w:r>
-      </w:fldSimple>
+      <w:r>
+        <w:fldChar w:fldCharType="begin"/>
+      </w:r>
+      <w:r>
+        <w:instrText xml:space="preserve"> STYLEREF 1 \s </w:instrText>
+      </w:r>
+      <w:r>
+        <w:fldChar w:fldCharType="separate"/>
+      </w:r>
+      <w:r>
+        <w:rPr>
+          <w:noProof/>
+        </w:rPr>
+        <w:t>3</w:t>
+      </w:r>
+      <w:r>
+        <w:fldChar w:fldCharType="end"/>
+      </w:r>
       <w:r>
         <w:noBreakHyphen/>
       </w:r>
-      <w:fldSimple w:instr=" SEQ Figure \* ARABIC \s 1 ">
-        <w:r>
-          <w:rPr>
-            <w:noProof/>
-          </w:rPr>
-          <w:t>1</w:t>
-        </w:r>
-      </w:fldSimple>
+      <w:r>
+        <w:fldChar w:fldCharType="begin"/>
+      </w:r>
+      <w:r>
+        <w:instrText xml:space="preserve"> SEQ Figure \* ARABIC \s 1 </w:instrText>
+      </w:r>
+      <w:r>
+        <w:fldChar w:fldCharType="separate"/>
+      </w:r>
+      <w:r>
+        <w:rPr>
+          <w:noProof/>
+        </w:rPr>
+        <w:t>1</w:t>
+      </w:r>
+      <w:r>
+        <w:fldChar w:fldCharType="end"/>
+      </w:r>
       <w:r>
         <w:t xml:space="preserve">. A simplified illustration of the activity lifecycle. (reference: </w:t>
       </w:r>
@@ -2369,15 +2305,7 @@
         <w:pStyle w:val="NoSpacing"/>
       </w:pPr>
       <w:r>
-        <w:t xml:space="preserve">This pattern is very important to be used in Android development </w:t>
-      </w:r>
-      <w:proofErr w:type="gramStart"/>
-      <w:r>
-        <w:t>in order to</w:t>
-      </w:r>
-      <w:proofErr w:type="gramEnd"/>
-      <w:r>
-        <w:t xml:space="preserve"> avoid </w:t>
+        <w:t xml:space="preserve">This pattern is very important to be used in Android development in order to avoid </w:t>
       </w:r>
       <w:r>
         <w:t>“God” Activities. In Model-View-</w:t>
@@ -2404,15 +2332,7 @@
       </w:r>
       <w:r>
         <w:lastRenderedPageBreak/>
-        <w:t xml:space="preserve">the provided data without doing a lot of process with it. In the other way, the View can also be responsible to send the data to the View Model </w:t>
-      </w:r>
-      <w:proofErr w:type="gramStart"/>
-      <w:r>
-        <w:t>in order to</w:t>
-      </w:r>
-      <w:proofErr w:type="gramEnd"/>
-      <w:r>
-        <w:t xml:space="preserve"> process it, save it and even return a response.</w:t>
+        <w:t>the provided data without doing a lot of process with it. In the other way, the View can also be responsible to send the data to the View Model in order to process it, save it and even return a response.</w:t>
       </w:r>
       <w:r>
         <w:t xml:space="preserve"> Communication between the View Model and the View can be realized using bindings, </w:t>
@@ -2492,25 +2412,45 @@
       <w:r>
         <w:t xml:space="preserve">Figure </w:t>
       </w:r>
-      <w:fldSimple w:instr=" STYLEREF 1 \s ">
-        <w:r>
-          <w:rPr>
-            <w:noProof/>
-          </w:rPr>
-          <w:t>3</w:t>
-        </w:r>
-      </w:fldSimple>
+      <w:r>
+        <w:fldChar w:fldCharType="begin"/>
+      </w:r>
+      <w:r>
+        <w:instrText xml:space="preserve"> STYLEREF 1 \s </w:instrText>
+      </w:r>
+      <w:r>
+        <w:fldChar w:fldCharType="separate"/>
+      </w:r>
+      <w:r>
+        <w:rPr>
+          <w:noProof/>
+        </w:rPr>
+        <w:t>3</w:t>
+      </w:r>
+      <w:r>
+        <w:fldChar w:fldCharType="end"/>
+      </w:r>
       <w:r>
         <w:noBreakHyphen/>
       </w:r>
-      <w:fldSimple w:instr=" SEQ Figure \* ARABIC \s 1 ">
-        <w:r>
-          <w:rPr>
-            <w:noProof/>
-          </w:rPr>
-          <w:t>2</w:t>
-        </w:r>
-      </w:fldSimple>
+      <w:r>
+        <w:fldChar w:fldCharType="begin"/>
+      </w:r>
+      <w:r>
+        <w:instrText xml:space="preserve"> SEQ Figure \* ARABIC \s 1 </w:instrText>
+      </w:r>
+      <w:r>
+        <w:fldChar w:fldCharType="separate"/>
+      </w:r>
+      <w:r>
+        <w:rPr>
+          <w:noProof/>
+        </w:rPr>
+        <w:t>2</w:t>
+      </w:r>
+      <w:r>
+        <w:fldChar w:fldCharType="end"/>
+      </w:r>
       <w:r>
         <w:t>. Model-View-</w:t>
       </w:r>
@@ -2626,15 +2566,7 @@
       </w:r>
       <w:proofErr w:type="spellEnd"/>
       <w:r>
-        <w:t xml:space="preserve">, is a very good choice </w:t>
-      </w:r>
-      <w:proofErr w:type="gramStart"/>
-      <w:r>
-        <w:t>in order to</w:t>
-      </w:r>
-      <w:proofErr w:type="gramEnd"/>
-      <w:r>
-        <w:t xml:space="preserve"> have a well-organized code. </w:t>
+        <w:t xml:space="preserve">, is a very good choice in order to have a well-organized code. </w:t>
       </w:r>
       <w:r>
         <w:t>A</w:t>
@@ -2705,25 +2637,45 @@
       <w:r>
         <w:t xml:space="preserve">Figure </w:t>
       </w:r>
-      <w:fldSimple w:instr=" STYLEREF 1 \s ">
-        <w:r>
-          <w:rPr>
-            <w:noProof/>
-          </w:rPr>
-          <w:t>3</w:t>
-        </w:r>
-      </w:fldSimple>
+      <w:r>
+        <w:fldChar w:fldCharType="begin"/>
+      </w:r>
+      <w:r>
+        <w:instrText xml:space="preserve"> STYLEREF 1 \s </w:instrText>
+      </w:r>
+      <w:r>
+        <w:fldChar w:fldCharType="separate"/>
+      </w:r>
+      <w:r>
+        <w:rPr>
+          <w:noProof/>
+        </w:rPr>
+        <w:t>3</w:t>
+      </w:r>
+      <w:r>
+        <w:fldChar w:fldCharType="end"/>
+      </w:r>
       <w:r>
         <w:noBreakHyphen/>
       </w:r>
-      <w:fldSimple w:instr=" SEQ Figure \* ARABIC \s 1 ">
-        <w:r>
-          <w:rPr>
-            <w:noProof/>
-          </w:rPr>
-          <w:t>3</w:t>
-        </w:r>
-      </w:fldSimple>
+      <w:r>
+        <w:fldChar w:fldCharType="begin"/>
+      </w:r>
+      <w:r>
+        <w:instrText xml:space="preserve"> SEQ Figure \* ARABIC \s 1 </w:instrText>
+      </w:r>
+      <w:r>
+        <w:fldChar w:fldCharType="separate"/>
+      </w:r>
+      <w:r>
+        <w:rPr>
+          <w:noProof/>
+        </w:rPr>
+        <w:t>3</w:t>
+      </w:r>
+      <w:r>
+        <w:fldChar w:fldCharType="end"/>
+      </w:r>
       <w:r>
         <w:t xml:space="preserve">. Illustration of </w:t>
       </w:r>
@@ -2885,15 +2837,15 @@
       </w:r>
       <w:proofErr w:type="spellEnd"/>
       <w:r>
-        <w:t xml:space="preserve"> to avoid crashes in the case the Activity gets destroyed. Also, because the Observers gets unbound automatically, they are cleanup from the memory </w:t>
+        <w:t xml:space="preserve"> to avoid crashes in the case the Activity gets destroyed. Also, because the Observers gets unbound automatically, they are cleanup from the memory in order to avoid memory leaks. As all </w:t>
       </w:r>
       <w:proofErr w:type="gramStart"/>
       <w:r>
-        <w:t>in order to</w:t>
+        <w:t>this measurements</w:t>
       </w:r>
       <w:proofErr w:type="gramEnd"/>
       <w:r>
-        <w:t xml:space="preserve"> avoid memory leaks. As all this measurements are done automatically by the </w:t>
+        <w:t xml:space="preserve"> are done automatically by the </w:t>
       </w:r>
       <w:proofErr w:type="spellStart"/>
       <w:r>
@@ -3107,15 +3059,7 @@
         <w:pStyle w:val="NoSpacing"/>
       </w:pPr>
       <w:r>
-        <w:t xml:space="preserve">Using REST, servers can expose services </w:t>
-      </w:r>
-      <w:proofErr w:type="gramStart"/>
-      <w:r>
-        <w:t>in order to</w:t>
-      </w:r>
-      <w:proofErr w:type="gramEnd"/>
-      <w:r>
-        <w:t xml:space="preserve"> be accessed by various clients. Those services are called “endpoints”. REST, as well as SQL and HTTP, follows the CRUD paradigm</w:t>
+        <w:t>Using REST, servers can expose services in order to be accessed by various clients. Those services are called “endpoints”. REST, as well as SQL and HTTP, follows the CRUD paradigm</w:t>
       </w:r>
       <w:sdt>
         <w:sdtPr>
@@ -3331,15 +3275,7 @@
         </w:sdtContent>
       </w:sdt>
       <w:r>
-        <w:t xml:space="preserve">. It was released in 1995, developed by Sun Microsystems. Java is an Object-Oriented Programming language, where classes and objects are the core of the language. Java is mostly known because of its Virtual Machine, which </w:t>
-      </w:r>
-      <w:proofErr w:type="gramStart"/>
-      <w:r>
-        <w:t>is able to</w:t>
-      </w:r>
-      <w:proofErr w:type="gramEnd"/>
-      <w:r>
-        <w:t xml:space="preserve"> run on any computer architecture. This allow us to write Java applications which can run on any machine and any operating system</w:t>
+        <w:t>. It was released in 1995, developed by Sun Microsystems. Java is an Object-Oriented Programming language, where classes and objects are the core of the language. Java is mostly known because of its Virtual Machine, which is able to run on any computer architecture. This allow us to write Java applications which can run on any machine and any operating system</w:t>
       </w:r>
       <w:sdt>
         <w:sdtPr>
@@ -3374,29 +3310,13 @@
         </w:sdtContent>
       </w:sdt>
       <w:r>
+        <w:t>. In order to run Java application, Java Runtime Environment (JRE) needs to be installed on the machine</w:t>
+      </w:r>
+      <w:r>
         <w:t xml:space="preserve">. </w:t>
       </w:r>
-      <w:proofErr w:type="gramStart"/>
-      <w:r>
-        <w:t>In order to</w:t>
-      </w:r>
-      <w:proofErr w:type="gramEnd"/>
-      <w:r>
-        <w:t xml:space="preserve"> run Java application, Java Runtime Environment (JRE) needs to be installed on the machine</w:t>
-      </w:r>
-      <w:r>
-        <w:t xml:space="preserve">. </w:t>
-      </w:r>
-      <w:r>
-        <w:t xml:space="preserve">When the Java code is compiled, it results in Java Bytecode which is executed by the Java Virtual Machine. Some platforms </w:t>
-      </w:r>
-      <w:proofErr w:type="gramStart"/>
-      <w:r>
-        <w:t>are able to</w:t>
-      </w:r>
-      <w:proofErr w:type="gramEnd"/>
-      <w:r>
-        <w:t xml:space="preserve"> directly execute Java Bytecode, without the need of installing JRE, as the hardware is built in this manner.</w:t>
+      <w:r>
+        <w:t>When the Java code is compiled, it results in Java Bytecode which is executed by the Java Virtual Machine. Some platforms are able to directly execute Java Bytecode, without the need of installing JRE, as the hardware is built in this manner.</w:t>
       </w:r>
     </w:p>
     <w:p>
@@ -3456,37 +3376,13 @@
         <w:pStyle w:val="NoSpacing"/>
       </w:pPr>
       <w:r>
-        <w:t xml:space="preserve">A java important feature is the automatic memory management handled by the garbage collector. In other Object-Oriented Languages, we </w:t>
-      </w:r>
-      <w:proofErr w:type="gramStart"/>
-      <w:r>
-        <w:t>have to</w:t>
-      </w:r>
-      <w:proofErr w:type="gramEnd"/>
-      <w:r>
-        <w:t xml:space="preserve"> manually deallocate objects from memory after we used them. In Java, this job is done automatically by the garbage collector. This kind of thing has some advantages and disadvantages. One advantage is that the programmer </w:t>
-      </w:r>
-      <w:proofErr w:type="gramStart"/>
-      <w:r>
-        <w:t>doesn’t</w:t>
-      </w:r>
-      <w:proofErr w:type="gramEnd"/>
-      <w:r>
-        <w:t xml:space="preserve"> have to worry about deallocation of the objects</w:t>
+        <w:t>A java important feature is the automatic memory management handled by the garbage collector. In other Object-Oriented Languages, we have to manually deallocate objects from memory after we used them. In Java, this job is done automatically by the garbage collector. This kind of thing has some advantages and disadvantages. One advantage is that the programmer doesn’t have to worry about deallocation of the objects</w:t>
       </w:r>
       <w:r>
         <w:t xml:space="preserve"> or about possible crashes if the deallocation has been done too early, thankfully to the automation of the memory management. This is speeding up the development process and keeps a cleaner code. </w:t>
       </w:r>
       <w:r>
-        <w:t xml:space="preserve">A downside is that we cannot deallocate from memory objects which we are sure we are not using them anymore and they may occupy a lot of memory. This may lead to performance issues. Having more flexibility in C++ offers us the ability improve application’s performance but with the tradeoff that we </w:t>
-      </w:r>
-      <w:proofErr w:type="gramStart"/>
-      <w:r>
-        <w:t>have to</w:t>
-      </w:r>
-      <w:proofErr w:type="gramEnd"/>
-      <w:r>
-        <w:t xml:space="preserve"> write much more code and be more careful to memory</w:t>
+        <w:t>A downside is that we cannot deallocate from memory objects which we are sure we are not using them anymore and they may occupy a lot of memory. This may lead to performance issues. Having more flexibility in C++ offers us the ability improve application’s performance but with the tradeoff that we have to write much more code and be more careful to memory</w:t>
       </w:r>
       <w:r>
         <w:t>.</w:t>
@@ -3592,15 +3488,7 @@
         <w:t xml:space="preserve">XML is a markup language and a file format mostly known for being human and machine readable. XML files have a lot of </w:t>
       </w:r>
       <w:r>
-        <w:t xml:space="preserve">applications in web area, for code generation, distributing and carry data, etc. It is mainly composed of tags and elements. XML can also have empty tags (tags which </w:t>
-      </w:r>
-      <w:proofErr w:type="gramStart"/>
-      <w:r>
-        <w:t>doesn’t</w:t>
-      </w:r>
-      <w:proofErr w:type="gramEnd"/>
-      <w:r>
-        <w:t xml:space="preserve"> contain any value between the start-tag and the end-tag). Inside the start-tag, we can have attributes. An attribute is </w:t>
+        <w:t xml:space="preserve">applications in web area, for code generation, distributing and carry data, etc. It is mainly composed of tags and elements. XML can also have empty tags (tags which doesn’t contain any value between the start-tag and the end-tag). Inside the start-tag, we can have attributes. An attribute is </w:t>
       </w:r>
       <w:r>
         <w:t>a</w:t>
@@ -3752,15 +3640,7 @@
         <w:t xml:space="preserve"> Gradle is tightly bound to Java, as Apache Groovy </w:t>
       </w:r>
       <w:r>
-        <w:t xml:space="preserve">is a Java compatible syntax and it runs on the Java Virtual Machine. This enables the Gradle ability to run on any platform, if the JVM is installed or if the hardware </w:t>
-      </w:r>
-      <w:proofErr w:type="gramStart"/>
-      <w:r>
-        <w:t>is able to</w:t>
-      </w:r>
-      <w:proofErr w:type="gramEnd"/>
-      <w:r>
-        <w:t xml:space="preserve"> execute Java Bytecode</w:t>
+        <w:t>is a Java compatible syntax and it runs on the Java Virtual Machine. This enables the Gradle ability to run on any platform, if the JVM is installed or if the hardware is able to execute Java Bytecode</w:t>
       </w:r>
       <w:r>
         <w:t>.</w:t>
@@ -3860,13 +3740,8 @@
       <w:r>
         <w:t xml:space="preserve"> build automation tool used for multiple types of languages. </w:t>
       </w:r>
-      <w:proofErr w:type="gramStart"/>
-      <w:r>
-        <w:t>In order to</w:t>
-      </w:r>
-      <w:proofErr w:type="gramEnd"/>
-      <w:r>
-        <w:t xml:space="preserve"> build a project with Maven, we have to create a Project Object Model (POM) file, where we write all the dependencies we need. POM files are</w:t>
+      <w:r>
+        <w:t>In order to build a project with Maven, we have to create a Project Object Model (POM) file, where we write all the dependencies we need. POM files are</w:t>
       </w:r>
       <w:r>
         <w:t xml:space="preserve"> </w:t>
@@ -4394,25 +4269,45 @@
       <w:r>
         <w:t xml:space="preserve">Figure </w:t>
       </w:r>
-      <w:fldSimple w:instr=" STYLEREF 1 \s ">
-        <w:r>
-          <w:rPr>
-            <w:noProof/>
-          </w:rPr>
-          <w:t>3</w:t>
-        </w:r>
-      </w:fldSimple>
+      <w:r>
+        <w:fldChar w:fldCharType="begin"/>
+      </w:r>
+      <w:r>
+        <w:instrText xml:space="preserve"> STYLEREF 1 \s </w:instrText>
+      </w:r>
+      <w:r>
+        <w:fldChar w:fldCharType="separate"/>
+      </w:r>
+      <w:r>
+        <w:rPr>
+          <w:noProof/>
+        </w:rPr>
+        <w:t>3</w:t>
+      </w:r>
+      <w:r>
+        <w:fldChar w:fldCharType="end"/>
+      </w:r>
       <w:r>
         <w:noBreakHyphen/>
       </w:r>
-      <w:fldSimple w:instr=" SEQ Figure \* ARABIC \s 1 ">
-        <w:r>
-          <w:rPr>
-            <w:noProof/>
-          </w:rPr>
-          <w:t>4</w:t>
-        </w:r>
-      </w:fldSimple>
+      <w:r>
+        <w:fldChar w:fldCharType="begin"/>
+      </w:r>
+      <w:r>
+        <w:instrText xml:space="preserve"> SEQ Figure \* ARABIC \s 1 </w:instrText>
+      </w:r>
+      <w:r>
+        <w:fldChar w:fldCharType="separate"/>
+      </w:r>
+      <w:r>
+        <w:rPr>
+          <w:noProof/>
+        </w:rPr>
+        <w:t>4</w:t>
+      </w:r>
+      <w:r>
+        <w:fldChar w:fldCharType="end"/>
+      </w:r>
       <w:r>
         <w:t xml:space="preserve"> Android stack</w:t>
       </w:r>
@@ -4585,7 +4480,15 @@
         <w:pStyle w:val="NoSpacing"/>
       </w:pPr>
       <w:r>
-        <w:t>The main advantages of using IntelliJ are the design, the easiness of writing code using the Generate functionality and Smart code completion, the ability to navigate through the hierarchy of classes, the built-in version control system(VCS) and many more functionalities and tools available.</w:t>
+        <w:t xml:space="preserve">The main advantages of using IntelliJ are the design, the easiness of writing code using the Generate functionality and Smart code completion, the ability to navigate through the hierarchy of classes, the built-in version control </w:t>
+      </w:r>
+      <w:proofErr w:type="gramStart"/>
+      <w:r>
+        <w:t>system(</w:t>
+      </w:r>
+      <w:proofErr w:type="gramEnd"/>
+      <w:r>
+        <w:t>VCS) and many more functionalities and tools available.</w:t>
       </w:r>
     </w:p>
     <w:p>
@@ -4778,13 +4681,8 @@
       <w:pPr>
         <w:pStyle w:val="NoSpacing"/>
       </w:pPr>
-      <w:proofErr w:type="gramStart"/>
-      <w:r>
-        <w:t>In order to</w:t>
-      </w:r>
-      <w:proofErr w:type="gramEnd"/>
-      <w:r>
-        <w:t xml:space="preserve"> </w:t>
+      <w:r>
+        <w:t xml:space="preserve">In order to </w:t>
       </w:r>
       <w:r>
         <w:t xml:space="preserve">connect and </w:t>
@@ -4899,13 +4797,8 @@
       <w:pPr>
         <w:pStyle w:val="NoSpacing"/>
       </w:pPr>
-      <w:proofErr w:type="gramStart"/>
-      <w:r>
-        <w:t>In order to</w:t>
-      </w:r>
-      <w:proofErr w:type="gramEnd"/>
-      <w:r>
-        <w:t xml:space="preserve"> communicate with the Room Database, we need to define Data Access Objects and Entities. An Entity is a java class which represent the</w:t>
+      <w:r>
+        <w:t>In order to communicate with the Room Database, we need to define Data Access Objects and Entities. An Entity is a java class which represent the</w:t>
       </w:r>
       <w:r>
         <w:t xml:space="preserve"> mapping between the Java object and a table row. In the entity we define the fields and its types of the object, create a constructor and getters and setters. With </w:t>
@@ -5019,25 +4912,45 @@
       <w:r>
         <w:t xml:space="preserve">Figure </w:t>
       </w:r>
-      <w:fldSimple w:instr=" STYLEREF 1 \s ">
-        <w:r>
-          <w:rPr>
-            <w:noProof/>
-          </w:rPr>
-          <w:t>3</w:t>
-        </w:r>
-      </w:fldSimple>
+      <w:r>
+        <w:fldChar w:fldCharType="begin"/>
+      </w:r>
+      <w:r>
+        <w:instrText xml:space="preserve"> STYLEREF 1 \s </w:instrText>
+      </w:r>
+      <w:r>
+        <w:fldChar w:fldCharType="separate"/>
+      </w:r>
+      <w:r>
+        <w:rPr>
+          <w:noProof/>
+        </w:rPr>
+        <w:t>3</w:t>
+      </w:r>
+      <w:r>
+        <w:fldChar w:fldCharType="end"/>
+      </w:r>
       <w:r>
         <w:noBreakHyphen/>
       </w:r>
-      <w:fldSimple w:instr=" SEQ Figure \* ARABIC \s 1 ">
-        <w:r>
-          <w:rPr>
-            <w:noProof/>
-          </w:rPr>
-          <w:t>5</w:t>
-        </w:r>
-      </w:fldSimple>
+      <w:r>
+        <w:fldChar w:fldCharType="begin"/>
+      </w:r>
+      <w:r>
+        <w:instrText xml:space="preserve"> SEQ Figure \* ARABIC \s 1 </w:instrText>
+      </w:r>
+      <w:r>
+        <w:fldChar w:fldCharType="separate"/>
+      </w:r>
+      <w:r>
+        <w:rPr>
+          <w:noProof/>
+        </w:rPr>
+        <w:t>5</w:t>
+      </w:r>
+      <w:r>
+        <w:fldChar w:fldCharType="end"/>
+      </w:r>
       <w:r>
         <w:t xml:space="preserve"> Components of Room Database (reference: </w:t>
       </w:r>
@@ -5242,15 +5155,7 @@
         <w:t xml:space="preserve">JavaScript Object Notation (JSON) </w:t>
       </w:r>
       <w:r>
-        <w:t xml:space="preserve">is a data format used for transmitting key-value objects. This data format </w:t>
-      </w:r>
-      <w:proofErr w:type="gramStart"/>
-      <w:r>
-        <w:t>is considered to be</w:t>
-      </w:r>
-      <w:proofErr w:type="gramEnd"/>
-      <w:r>
-        <w:t xml:space="preserve"> lightweight and human readable. It was standardized in 2013 as ECMA-404</w:t>
+        <w:t>is a data format used for transmitting key-value objects. This data format is considered to be lightweight and human readable. It was standardized in 2013 as ECMA-404</w:t>
       </w:r>
       <w:sdt>
         <w:sdtPr>
@@ -5354,15 +5259,7 @@
         <w:t>databases, even from SQL to NOSQL, using an intermediary server, very easily and efficiently.</w:t>
       </w:r>
       <w:r>
-        <w:t xml:space="preserve"> Considering </w:t>
-      </w:r>
-      <w:proofErr w:type="gramStart"/>
-      <w:r>
-        <w:t>all of</w:t>
-      </w:r>
-      <w:proofErr w:type="gramEnd"/>
-      <w:r>
-        <w:t xml:space="preserve"> the above advantages, JSON is for a reason one of the best and most used data formats in present.</w:t>
+        <w:t xml:space="preserve"> Considering all of the above advantages, JSON is for a reason one of the best and most used data formats in present.</w:t>
       </w:r>
     </w:p>
     <w:p>
@@ -5440,25 +5337,45 @@
       <w:r>
         <w:t xml:space="preserve">Figure </w:t>
       </w:r>
-      <w:fldSimple w:instr=" STYLEREF 1 \s ">
-        <w:r>
-          <w:rPr>
-            <w:noProof/>
-          </w:rPr>
-          <w:t>3</w:t>
-        </w:r>
-      </w:fldSimple>
+      <w:r>
+        <w:fldChar w:fldCharType="begin"/>
+      </w:r>
+      <w:r>
+        <w:instrText xml:space="preserve"> STYLEREF 1 \s </w:instrText>
+      </w:r>
+      <w:r>
+        <w:fldChar w:fldCharType="separate"/>
+      </w:r>
+      <w:r>
+        <w:rPr>
+          <w:noProof/>
+        </w:rPr>
+        <w:t>3</w:t>
+      </w:r>
+      <w:r>
+        <w:fldChar w:fldCharType="end"/>
+      </w:r>
       <w:r>
         <w:noBreakHyphen/>
       </w:r>
-      <w:fldSimple w:instr=" SEQ Figure \* ARABIC \s 1 ">
-        <w:r>
-          <w:rPr>
-            <w:noProof/>
-          </w:rPr>
-          <w:t>6</w:t>
-        </w:r>
-      </w:fldSimple>
+      <w:r>
+        <w:fldChar w:fldCharType="begin"/>
+      </w:r>
+      <w:r>
+        <w:instrText xml:space="preserve"> SEQ Figure \* ARABIC \s 1 </w:instrText>
+      </w:r>
+      <w:r>
+        <w:fldChar w:fldCharType="separate"/>
+      </w:r>
+      <w:r>
+        <w:rPr>
+          <w:noProof/>
+        </w:rPr>
+        <w:t>6</w:t>
+      </w:r>
+      <w:r>
+        <w:fldChar w:fldCharType="end"/>
+      </w:r>
       <w:r>
         <w:t xml:space="preserve"> JSON Object (reference: </w:t>
       </w:r>
@@ -5572,25 +5489,45 @@
       <w:r>
         <w:t xml:space="preserve">Figure </w:t>
       </w:r>
-      <w:fldSimple w:instr=" STYLEREF 1 \s ">
-        <w:r>
-          <w:rPr>
-            <w:noProof/>
-          </w:rPr>
-          <w:t>3</w:t>
-        </w:r>
-      </w:fldSimple>
+      <w:r>
+        <w:fldChar w:fldCharType="begin"/>
+      </w:r>
+      <w:r>
+        <w:instrText xml:space="preserve"> STYLEREF 1 \s </w:instrText>
+      </w:r>
+      <w:r>
+        <w:fldChar w:fldCharType="separate"/>
+      </w:r>
+      <w:r>
+        <w:rPr>
+          <w:noProof/>
+        </w:rPr>
+        <w:t>3</w:t>
+      </w:r>
+      <w:r>
+        <w:fldChar w:fldCharType="end"/>
+      </w:r>
       <w:r>
         <w:noBreakHyphen/>
       </w:r>
-      <w:fldSimple w:instr=" SEQ Figure \* ARABIC \s 1 ">
-        <w:r>
-          <w:rPr>
-            <w:noProof/>
-          </w:rPr>
-          <w:t>7</w:t>
-        </w:r>
-      </w:fldSimple>
+      <w:r>
+        <w:fldChar w:fldCharType="begin"/>
+      </w:r>
+      <w:r>
+        <w:instrText xml:space="preserve"> SEQ Figure \* ARABIC \s 1 </w:instrText>
+      </w:r>
+      <w:r>
+        <w:fldChar w:fldCharType="separate"/>
+      </w:r>
+      <w:r>
+        <w:rPr>
+          <w:noProof/>
+        </w:rPr>
+        <w:t>7</w:t>
+      </w:r>
+      <w:r>
+        <w:fldChar w:fldCharType="end"/>
+      </w:r>
       <w:r>
         <w:t xml:space="preserve"> JSON Array (reference:</w:t>
       </w:r>
@@ -5715,25 +5652,45 @@
       <w:r>
         <w:t xml:space="preserve">Figure </w:t>
       </w:r>
-      <w:fldSimple w:instr=" STYLEREF 1 \s ">
-        <w:r>
-          <w:rPr>
-            <w:noProof/>
-          </w:rPr>
-          <w:t>3</w:t>
-        </w:r>
-      </w:fldSimple>
+      <w:r>
+        <w:fldChar w:fldCharType="begin"/>
+      </w:r>
+      <w:r>
+        <w:instrText xml:space="preserve"> STYLEREF 1 \s </w:instrText>
+      </w:r>
+      <w:r>
+        <w:fldChar w:fldCharType="separate"/>
+      </w:r>
+      <w:r>
+        <w:rPr>
+          <w:noProof/>
+        </w:rPr>
+        <w:t>3</w:t>
+      </w:r>
+      <w:r>
+        <w:fldChar w:fldCharType="end"/>
+      </w:r>
       <w:r>
         <w:noBreakHyphen/>
       </w:r>
-      <w:fldSimple w:instr=" SEQ Figure \* ARABIC \s 1 ">
-        <w:r>
-          <w:rPr>
-            <w:noProof/>
-          </w:rPr>
-          <w:t>8</w:t>
-        </w:r>
-      </w:fldSimple>
+      <w:r>
+        <w:fldChar w:fldCharType="begin"/>
+      </w:r>
+      <w:r>
+        <w:instrText xml:space="preserve"> SEQ Figure \* ARABIC \s 1 </w:instrText>
+      </w:r>
+      <w:r>
+        <w:fldChar w:fldCharType="separate"/>
+      </w:r>
+      <w:r>
+        <w:rPr>
+          <w:noProof/>
+        </w:rPr>
+        <w:t>8</w:t>
+      </w:r>
+      <w:r>
+        <w:fldChar w:fldCharType="end"/>
+      </w:r>
       <w:r>
         <w:t xml:space="preserve"> JSON Value (reference:</w:t>
       </w:r>
@@ -5923,15 +5880,7 @@
         <w:t>on</w:t>
       </w:r>
       <w:r>
-        <w:t xml:space="preserve"> 23 April 2009 </w:t>
-      </w:r>
-      <w:proofErr w:type="gramStart"/>
-      <w:r>
-        <w:t>in order to</w:t>
-      </w:r>
-      <w:proofErr w:type="gramEnd"/>
-      <w:r>
-        <w:t xml:space="preserve"> fix some security flow. </w:t>
+        <w:t xml:space="preserve"> 23 April 2009 in order to fix some security flow. </w:t>
       </w:r>
       <w:r>
         <w:t xml:space="preserve">It is widely used by a lot of companies </w:t>
@@ -6037,42 +5986,10 @@
         <w:t xml:space="preserve">is used only to access the User’s Protected Resources on his behalf. Using this token, the Service Provider may limit access to only some Protected Resources and may define its lifetime. Also, the Service Provider must allow the User to revoke Consumer’s access anytime. </w:t>
       </w:r>
       <w:r>
-        <w:t xml:space="preserve">Looking at the Figure 3-9, there are three main steps </w:t>
-      </w:r>
-      <w:proofErr w:type="gramStart"/>
-      <w:r>
-        <w:t>in order to</w:t>
-      </w:r>
-      <w:proofErr w:type="gramEnd"/>
-      <w:r>
-        <w:t xml:space="preserve"> realize the authentication. In the first step, the Consumer request and obtain an unauthorized Request Token. Then, the consumer must redirect the User to the Service Provider </w:t>
-      </w:r>
-      <w:proofErr w:type="gramStart"/>
-      <w:r>
-        <w:t>in order to</w:t>
-      </w:r>
-      <w:proofErr w:type="gramEnd"/>
-      <w:r>
-        <w:t xml:space="preserve"> authorize the Consumer to have access to User’s Protected Resources. At the last step, after the User’s granted access to the Consumer, and the consumer received the authorized Request Token, the Consumer </w:t>
-      </w:r>
-      <w:proofErr w:type="gramStart"/>
-      <w:r>
-        <w:t>has to</w:t>
-      </w:r>
-      <w:proofErr w:type="gramEnd"/>
-      <w:r>
-        <w:t xml:space="preserve"> exchange this token for an Access Token. Then </w:t>
-      </w:r>
-      <w:r>
-        <w:t xml:space="preserve">the User </w:t>
-      </w:r>
-      <w:proofErr w:type="gramStart"/>
-      <w:r>
-        <w:t>is allowed to</w:t>
-      </w:r>
-      <w:proofErr w:type="gramEnd"/>
-      <w:r>
-        <w:t xml:space="preserve"> access Protected Resources from the Service Provider, through the Consumer application.</w:t>
+        <w:t xml:space="preserve">Looking at the Figure 3-9, there are three main steps in order to realize the authentication. In the first step, the Consumer request and obtain an unauthorized Request Token. Then, the consumer must redirect the User to the Service Provider in order to authorize the Consumer to have access to User’s Protected Resources. At the last step, after the User’s granted access to the Consumer, and the consumer received the authorized Request Token, the Consumer has to exchange this token for an Access Token. Then </w:t>
+      </w:r>
+      <w:r>
+        <w:t>the User is allowed to access Protected Resources from the Service Provider, through the Consumer application.</w:t>
       </w:r>
       <w:r>
         <w:t xml:space="preserve"> </w:t>
@@ -6173,25 +6090,45 @@
       <w:r>
         <w:t xml:space="preserve">Figure </w:t>
       </w:r>
-      <w:fldSimple w:instr=" STYLEREF 1 \s ">
-        <w:r>
-          <w:rPr>
-            <w:noProof/>
-          </w:rPr>
-          <w:t>3</w:t>
-        </w:r>
-      </w:fldSimple>
+      <w:r>
+        <w:fldChar w:fldCharType="begin"/>
+      </w:r>
+      <w:r>
+        <w:instrText xml:space="preserve"> STYLEREF 1 \s </w:instrText>
+      </w:r>
+      <w:r>
+        <w:fldChar w:fldCharType="separate"/>
+      </w:r>
+      <w:r>
+        <w:rPr>
+          <w:noProof/>
+        </w:rPr>
+        <w:t>3</w:t>
+      </w:r>
+      <w:r>
+        <w:fldChar w:fldCharType="end"/>
+      </w:r>
       <w:r>
         <w:noBreakHyphen/>
       </w:r>
-      <w:fldSimple w:instr=" SEQ Figure \* ARABIC \s 1 ">
-        <w:r>
-          <w:rPr>
-            <w:noProof/>
-          </w:rPr>
-          <w:t>9</w:t>
-        </w:r>
-      </w:fldSimple>
+      <w:r>
+        <w:fldChar w:fldCharType="begin"/>
+      </w:r>
+      <w:r>
+        <w:instrText xml:space="preserve"> SEQ Figure \* ARABIC \s 1 </w:instrText>
+      </w:r>
+      <w:r>
+        <w:fldChar w:fldCharType="separate"/>
+      </w:r>
+      <w:r>
+        <w:rPr>
+          <w:noProof/>
+        </w:rPr>
+        <w:t>9</w:t>
+      </w:r>
+      <w:r>
+        <w:fldChar w:fldCharType="end"/>
+      </w:r>
       <w:r>
         <w:t xml:space="preserve"> OAuth</w:t>
       </w:r>
@@ -6443,15 +6380,7 @@
         <w:t>connect</w:t>
       </w:r>
       <w:r>
-        <w:t xml:space="preserve"> easily. The APIs are thought </w:t>
-      </w:r>
-      <w:proofErr w:type="gramStart"/>
-      <w:r>
-        <w:t>in order to</w:t>
-      </w:r>
-      <w:proofErr w:type="gramEnd"/>
-      <w:r>
-        <w:t xml:space="preserve"> be EU PSD2</w:t>
+        <w:t xml:space="preserve"> easily. The APIs are thought in order to be EU PSD2</w:t>
       </w:r>
       <w:r>
         <w:t>, and other regulations</w:t>
@@ -6583,7 +6512,13 @@
         <w:t xml:space="preserve"> can merge data from multiple banks in one application, manage the expenses better, visualize in more ways his expenses, detect frauds by himself, </w:t>
       </w:r>
       <w:r>
-        <w:t xml:space="preserve">has an personal AI assistant to improve his spending and many other opportunities which </w:t>
+        <w:t xml:space="preserve">has </w:t>
+      </w:r>
+      <w:r>
+        <w:t>a</w:t>
+      </w:r>
+      <w:r>
+        <w:t xml:space="preserve"> personal AI assistant to improve his spending and many other opportunities which </w:t>
       </w:r>
       <w:proofErr w:type="spellStart"/>
       <w:r>
@@ -6602,15 +6537,7 @@
         <w:pStyle w:val="NoSpacing"/>
       </w:pPr>
       <w:r>
-        <w:t xml:space="preserve">This Open Bank concept is relatively new on the market, as before 2015, banks where holding their customer’s data only for them, governments and maybe for some partner banks. Now, this concept is offering to the customer the opportunity to decide which application can access their data, </w:t>
-      </w:r>
-      <w:proofErr w:type="gramStart"/>
-      <w:r>
-        <w:t>in order to</w:t>
-      </w:r>
-      <w:proofErr w:type="gramEnd"/>
-      <w:r>
-        <w:t xml:space="preserve"> process </w:t>
+        <w:t xml:space="preserve">This Open Bank concept is relatively new on the market, as before 2015, banks where holding their customer’s data only for them, governments and maybe for some partner banks. Now, this concept is offering to the customer the opportunity to decide which application can access their data, in order to process </w:t>
       </w:r>
       <w:r>
         <w:t>it</w:t>
@@ -6678,7 +6605,13 @@
       </w:r>
       <w:proofErr w:type="spellEnd"/>
       <w:r>
-        <w:t xml:space="preserve"> will require only one implementation for a given API, and this implementation will be able to access User’s data from any bank.</w:t>
+        <w:t xml:space="preserve"> will require only one implementation for a given API, and this implementation will be able to access User’s data from any bank</w:t>
+      </w:r>
+      <w:r>
+        <w:t xml:space="preserve"> supported by Open Bank Project</w:t>
+      </w:r>
+      <w:r>
+        <w:t>.</w:t>
       </w:r>
       <w:r>
         <w:t xml:space="preserve"> </w:t>
@@ -6783,25 +6716,45 @@
       <w:r>
         <w:t xml:space="preserve">Figure </w:t>
       </w:r>
-      <w:fldSimple w:instr=" STYLEREF 1 \s ">
-        <w:r>
-          <w:rPr>
-            <w:noProof/>
-          </w:rPr>
-          <w:t>3</w:t>
-        </w:r>
-      </w:fldSimple>
+      <w:r>
+        <w:fldChar w:fldCharType="begin"/>
+      </w:r>
+      <w:r>
+        <w:instrText xml:space="preserve"> STYLEREF 1 \s </w:instrText>
+      </w:r>
+      <w:r>
+        <w:fldChar w:fldCharType="separate"/>
+      </w:r>
+      <w:r>
+        <w:rPr>
+          <w:noProof/>
+        </w:rPr>
+        <w:t>3</w:t>
+      </w:r>
+      <w:r>
+        <w:fldChar w:fldCharType="end"/>
+      </w:r>
       <w:r>
         <w:noBreakHyphen/>
       </w:r>
-      <w:fldSimple w:instr=" SEQ Figure \* ARABIC \s 1 ">
-        <w:r>
-          <w:rPr>
-            <w:noProof/>
-          </w:rPr>
-          <w:t>10</w:t>
-        </w:r>
-      </w:fldSimple>
+      <w:r>
+        <w:fldChar w:fldCharType="begin"/>
+      </w:r>
+      <w:r>
+        <w:instrText xml:space="preserve"> SEQ Figure \* ARABIC \s 1 </w:instrText>
+      </w:r>
+      <w:r>
+        <w:fldChar w:fldCharType="separate"/>
+      </w:r>
+      <w:r>
+        <w:rPr>
+          <w:noProof/>
+        </w:rPr>
+        <w:t>10</w:t>
+      </w:r>
+      <w:r>
+        <w:fldChar w:fldCharType="end"/>
+      </w:r>
       <w:r>
         <w:t xml:space="preserve"> Open Bank Project </w:t>
       </w:r>
@@ -6853,23 +6806,7 @@
       </w:pPr>
       <w:r>
         <w:lastRenderedPageBreak/>
-        <w:t xml:space="preserve">Open Bank Project offer a sandbox with test data and test banks, which any person or fintech can use </w:t>
-      </w:r>
-      <w:proofErr w:type="gramStart"/>
-      <w:r>
-        <w:t>in order to</w:t>
-      </w:r>
-      <w:proofErr w:type="gramEnd"/>
-      <w:r>
-        <w:t xml:space="preserve"> develop financial applications. Having the implementation done on the sandbox, the movement to the real open banking system is easy to make. </w:t>
-      </w:r>
-      <w:proofErr w:type="gramStart"/>
-      <w:r>
-        <w:t>In order to</w:t>
-      </w:r>
-      <w:proofErr w:type="gramEnd"/>
-      <w:r>
-        <w:t xml:space="preserve"> have access to the real system and real bank data, the developer must have a company and to obtain </w:t>
+        <w:t xml:space="preserve">Open Bank Project offer a sandbox with test data and test banks, which any person or fintech can use in order to develop financial applications. Having the implementation done on the sandbox, the movement to the real open banking system is easy to make. In order to have access to the real system and real bank data, the developer must have a company and to obtain </w:t>
       </w:r>
       <w:proofErr w:type="spellStart"/>
       <w:r>
@@ -6918,15 +6855,7 @@
       </w:r>
       <w:r>
         <w:br/>
-        <w:t xml:space="preserve">“Console Developers”. There we can obtain a Client ID for any google API and use it in our application to have access to that API. We can also use Google Sign-In API with a backend server </w:t>
-      </w:r>
-      <w:proofErr w:type="gramStart"/>
-      <w:r>
-        <w:t>in order to</w:t>
-      </w:r>
-      <w:proofErr w:type="gramEnd"/>
-      <w:r>
-        <w:t xml:space="preserve"> validate the person who’s making the requests. </w:t>
+        <w:t xml:space="preserve">“Console Developers”. There we can obtain a Client ID for any google API and use it in our application to have access to that API. We can also use Google Sign-In API with a backend server in order to validate the person who’s making the requests. </w:t>
       </w:r>
       <w:r>
         <w:t xml:space="preserve">Using the API, we can generate an ID token which contains the encrypted User’s data. We can decrypt the User’s data by using the private key from the server. This ID token can be viewed as a Request Token. After we have validated it, we can generate a Session ID for the further requests of that authorized user. </w:t>
@@ -6957,15 +6886,7 @@
         <w:t xml:space="preserve">the </w:t>
       </w:r>
       <w:r>
-        <w:t xml:space="preserve">phone is providing, </w:t>
-      </w:r>
-      <w:proofErr w:type="gramStart"/>
-      <w:r>
-        <w:t>in order to</w:t>
-      </w:r>
-      <w:proofErr w:type="gramEnd"/>
-      <w:r>
-        <w:t xml:space="preserve"> validate the user. We can restrict the access to our application, </w:t>
+        <w:t xml:space="preserve">phone is providing, in order to validate the user. We can restrict the access to our application, </w:t>
       </w:r>
       <w:r>
         <w:t>which significantly improves the security.</w:t>
@@ -6984,15 +6905,7 @@
       </w:r>
       <w:proofErr w:type="spellEnd"/>
       <w:r>
-        <w:t xml:space="preserve"> class </w:t>
-      </w:r>
-      <w:proofErr w:type="gramStart"/>
-      <w:r>
-        <w:t>in order to</w:t>
-      </w:r>
-      <w:proofErr w:type="gramEnd"/>
-      <w:r>
-        <w:t xml:space="preserve"> find if there is any biometric available on the device. </w:t>
+        <w:t xml:space="preserve"> class in order to find if there is any biometric available on the device. </w:t>
       </w:r>
       <w:proofErr w:type="spellStart"/>
       <w:r>
@@ -7075,15 +6988,7 @@
       </w:r>
       <w:proofErr w:type="spellEnd"/>
       <w:r>
-        <w:t xml:space="preserve"> class, we can show the dialog screen which request biometrics </w:t>
-      </w:r>
-      <w:proofErr w:type="gramStart"/>
-      <w:r>
-        <w:t>in order to</w:t>
-      </w:r>
-      <w:proofErr w:type="gramEnd"/>
-      <w:r>
-        <w:t xml:space="preserve"> make the authentication, we can validate the authentication, and we can implement follow-ups in case of different authentication statuses.</w:t>
+        <w:t xml:space="preserve"> class, we can show the dialog screen which request biometrics in order to make the authentication, we can validate the authentication, and we can implement follow-ups in case of different authentication statuses.</w:t>
       </w:r>
       <w:r>
         <w:t xml:space="preserve"> In the Figure 3-6 we can see the architecture of </w:t>
@@ -7184,25 +7089,45 @@
       <w:r>
         <w:t xml:space="preserve">Figure </w:t>
       </w:r>
-      <w:fldSimple w:instr=" STYLEREF 1 \s ">
-        <w:r>
-          <w:rPr>
-            <w:noProof/>
-          </w:rPr>
-          <w:t>3</w:t>
-        </w:r>
-      </w:fldSimple>
+      <w:r>
+        <w:fldChar w:fldCharType="begin"/>
+      </w:r>
+      <w:r>
+        <w:instrText xml:space="preserve"> STYLEREF 1 \s </w:instrText>
+      </w:r>
+      <w:r>
+        <w:fldChar w:fldCharType="separate"/>
+      </w:r>
+      <w:r>
+        <w:rPr>
+          <w:noProof/>
+        </w:rPr>
+        <w:t>3</w:t>
+      </w:r>
+      <w:r>
+        <w:fldChar w:fldCharType="end"/>
+      </w:r>
       <w:r>
         <w:noBreakHyphen/>
       </w:r>
-      <w:fldSimple w:instr=" SEQ Figure \* ARABIC \s 1 ">
-        <w:r>
-          <w:rPr>
-            <w:noProof/>
-          </w:rPr>
-          <w:t>11</w:t>
-        </w:r>
-      </w:fldSimple>
+      <w:r>
+        <w:fldChar w:fldCharType="begin"/>
+      </w:r>
+      <w:r>
+        <w:instrText xml:space="preserve"> SEQ Figure \* ARABIC \s 1 </w:instrText>
+      </w:r>
+      <w:r>
+        <w:fldChar w:fldCharType="separate"/>
+      </w:r>
+      <w:r>
+        <w:rPr>
+          <w:noProof/>
+        </w:rPr>
+        <w:t>11</w:t>
+      </w:r>
+      <w:r>
+        <w:fldChar w:fldCharType="end"/>
+      </w:r>
       <w:r>
         <w:t xml:space="preserve"> </w:t>
       </w:r>
@@ -7713,15 +7638,7 @@
         <w:t xml:space="preserve"> any text cannot be displayed entirely, the first letters or words will be displayed followed by ellipsis.</w:t>
       </w:r>
       <w:r>
-        <w:t xml:space="preserve"> </w:t>
-      </w:r>
-      <w:proofErr w:type="gramStart"/>
-      <w:r>
-        <w:t>In order to</w:t>
-      </w:r>
-      <w:proofErr w:type="gramEnd"/>
-      <w:r>
-        <w:t xml:space="preserve"> view the entire text, the User must long press on it, and a tooltip with the entire text will pop-up.</w:t>
+        <w:t xml:space="preserve"> In order to view the entire text, the User must long press on it, and a tooltip with the entire text will pop-up.</w:t>
       </w:r>
     </w:p>
     <w:p>
@@ -7783,23 +7700,7 @@
         <w:t xml:space="preserve">designed to help people to track their expenses and achieve a budget goal. Its purpose is to display the information in a simpler way than most of the applications from the Android Marketplace. </w:t>
       </w:r>
       <w:r>
-        <w:t xml:space="preserve">Also, the ability to import transactions from any bank in the world, is a must have </w:t>
-      </w:r>
-      <w:proofErr w:type="gramStart"/>
-      <w:r>
-        <w:t>in order to</w:t>
-      </w:r>
-      <w:proofErr w:type="gramEnd"/>
-      <w:r>
-        <w:t xml:space="preserve"> keep the tracking of the expenses, without having to waste a lot of time writing them down manually. It also offers the ability to manually add the transactions in the application, in the case of cash payments, or if the user </w:t>
-      </w:r>
-      <w:proofErr w:type="gramStart"/>
-      <w:r>
-        <w:t>doesn’t</w:t>
-      </w:r>
-      <w:proofErr w:type="gramEnd"/>
-      <w:r>
-        <w:t xml:space="preserve"> want to use the import transactions from bank account functionality.</w:t>
+        <w:t>Also, the ability to import transactions from any bank in the world, is a must have in order to keep the tracking of the expenses, without having to waste a lot of time writing them down manually. It also offers the ability to manually add the transactions in the application, in the case of cash payments, or if the user doesn’t want to use the import transactions from bank account functionality.</w:t>
       </w:r>
     </w:p>
     <w:p>
@@ -7819,15 +7720,7 @@
         <w:t>devices,</w:t>
       </w:r>
       <w:r>
-        <w:t xml:space="preserve"> and we </w:t>
-      </w:r>
-      <w:proofErr w:type="gramStart"/>
-      <w:r>
-        <w:t>have the ability to</w:t>
-      </w:r>
-      <w:proofErr w:type="gramEnd"/>
-      <w:r>
-        <w:t xml:space="preserve"> debug our application on them.</w:t>
+        <w:t xml:space="preserve"> and we have the ability to debug our application on them.</w:t>
       </w:r>
       <w:r>
         <w:t xml:space="preserve"> </w:t>
@@ -7850,15 +7743,7 @@
         <w:t xml:space="preserve"> as communication data object</w:t>
       </w:r>
       <w:r>
-        <w:t xml:space="preserve">. We are using the backend server </w:t>
-      </w:r>
-      <w:proofErr w:type="gramStart"/>
-      <w:r>
-        <w:t>in order to</w:t>
-      </w:r>
-      <w:proofErr w:type="gramEnd"/>
-      <w:r>
-        <w:t xml:space="preserve"> validate user’s access to the Special Functionalities, and to allow the users to keep their application data synchronized with a cloud database. </w:t>
+        <w:t xml:space="preserve">. We are using the backend server in order to validate user’s access to the Special Functionalities, and to allow the users to keep their application data synchronized with a cloud database. </w:t>
       </w:r>
       <w:r>
         <w:t>We are using HTTP and JSON, because we already need to consume REST APIs</w:t>
@@ -7891,13 +7776,8 @@
       <w:pPr>
         <w:pStyle w:val="NoSpacing"/>
       </w:pPr>
-      <w:proofErr w:type="gramStart"/>
-      <w:r>
-        <w:t>In order to</w:t>
-      </w:r>
-      <w:proofErr w:type="gramEnd"/>
-      <w:r>
-        <w:t xml:space="preserve"> use </w:t>
+      <w:r>
+        <w:t xml:space="preserve">In order to use </w:t>
       </w:r>
       <w:proofErr w:type="spellStart"/>
       <w:r>
@@ -7936,15 +7816,7 @@
       </w:r>
       <w:proofErr w:type="spellEnd"/>
       <w:r>
-        <w:t xml:space="preserve"> to access phone’s media files. This requirement is needed for downloading bank logos and save them internally, </w:t>
-      </w:r>
-      <w:proofErr w:type="gramStart"/>
-      <w:r>
-        <w:t>in order to</w:t>
-      </w:r>
-      <w:proofErr w:type="gramEnd"/>
-      <w:r>
-        <w:t xml:space="preserve"> reduce the internet traffic consumption and to allow us to deploy new supported banks, without the need of updating the application.</w:t>
+        <w:t xml:space="preserve"> to access phone’s media files. This requirement is needed for downloading bank logos and save them internally, in order to reduce the internet traffic consumption and to allow us to deploy new supported banks, without the need of updating the application.</w:t>
       </w:r>
     </w:p>
     <w:p>
@@ -7955,15 +7827,7 @@
         <w:t xml:space="preserve">User’s </w:t>
       </w:r>
       <w:r>
-        <w:t xml:space="preserve">phone must feature any biometric security hardware to allow the user to login in the application. This is to enforce the security of the application, </w:t>
-      </w:r>
-      <w:proofErr w:type="gramStart"/>
-      <w:r>
-        <w:t>taking into account</w:t>
-      </w:r>
-      <w:proofErr w:type="gramEnd"/>
-      <w:r>
-        <w:t>, the application may contain sensitive user data like bank accounts and transaction history.</w:t>
+        <w:t>phone must feature any biometric security hardware to allow the user to login in the application. This is to enforce the security of the application, taking into account, the application may contain sensitive user data like bank accounts and transaction history.</w:t>
       </w:r>
     </w:p>
     <w:p>
@@ -7987,15 +7851,7 @@
       </w:r>
       <w:proofErr w:type="spellEnd"/>
       <w:r>
-        <w:t xml:space="preserve"> to access Bank Account </w:t>
-      </w:r>
-      <w:proofErr w:type="gramStart"/>
-      <w:r>
-        <w:t>data, when</w:t>
-      </w:r>
-      <w:proofErr w:type="gramEnd"/>
-      <w:r>
-        <w:t xml:space="preserve"> the link bank account functionality is used.</w:t>
+        <w:t xml:space="preserve"> to access Bank Account data, when the link bank account functionality is used.</w:t>
       </w:r>
     </w:p>
     <w:p>
@@ -8263,15 +8119,7 @@
         </w:numPr>
       </w:pPr>
       <w:r>
-        <w:t xml:space="preserve">Revoke </w:t>
-      </w:r>
-      <w:proofErr w:type="gramStart"/>
-      <w:r>
-        <w:t>other</w:t>
-      </w:r>
-      <w:proofErr w:type="gramEnd"/>
-      <w:r>
-        <w:t xml:space="preserve"> google accounts users to view or edit his application data.</w:t>
+        <w:t>Revoke other google accounts users to view or edit his application data.</w:t>
       </w:r>
     </w:p>
     <w:p>
@@ -8416,15 +8264,7 @@
         <w:t xml:space="preserve"> the description is the </w:t>
       </w:r>
       <w:r>
-        <w:t xml:space="preserve">bank name, and the icon must represent a card. The color of that category must be different from the normal convention of positive, </w:t>
-      </w:r>
-      <w:proofErr w:type="gramStart"/>
-      <w:r>
-        <w:t>negative</w:t>
-      </w:r>
-      <w:proofErr w:type="gramEnd"/>
-      <w:r>
-        <w:t xml:space="preserve"> and neutral. It must be a color suggestive to a bank account like gold, silver, bronze.</w:t>
+        <w:t>bank name, and the icon must represent a card. The color of that category must be different from the normal convention of positive, negative and neutral. It must be a color suggestive to a bank account like gold, silver, bronze.</w:t>
       </w:r>
       <w:r>
         <w:t xml:space="preserve"> Also, a synchronized bank account, must ensure that every new transaction from the respective bank account is added automatically to the respective Wallet and Category.</w:t>
@@ -8516,15 +8356,7 @@
         <w:t>which</w:t>
       </w:r>
       <w:r>
-        <w:t xml:space="preserve"> reflect the positive, </w:t>
-      </w:r>
-      <w:proofErr w:type="gramStart"/>
-      <w:r>
-        <w:t>negative</w:t>
-      </w:r>
-      <w:proofErr w:type="gramEnd"/>
-      <w:r>
-        <w:t xml:space="preserve"> or neutral balance of each wallet, category, and transaction.</w:t>
+        <w:t xml:space="preserve"> reflect the positive, negative or neutral balance of each wallet, category, and transaction.</w:t>
       </w:r>
     </w:p>
     <w:p>
@@ -8607,13 +8439,8 @@
       <w:r>
         <w:t xml:space="preserve"> </w:t>
       </w:r>
-      <w:proofErr w:type="gramStart"/>
-      <w:r>
-        <w:t>In order to</w:t>
-      </w:r>
-      <w:proofErr w:type="gramEnd"/>
-      <w:r>
-        <w:t xml:space="preserve"> access any Google API, we need to use the OAuth 2.0 protocol for authentication and authorization.</w:t>
+      <w:r>
+        <w:t>In order to access any Google API, we need to use the OAuth 2.0 protocol for authentication and authorization.</w:t>
       </w:r>
     </w:p>
     <w:p>
@@ -8639,10 +8466,13 @@
       </w:r>
       <w:proofErr w:type="spellEnd"/>
       <w:r>
-        <w:t xml:space="preserve"> to access his data on his behalf</w:t>
-      </w:r>
-      <w:r>
-        <w:t>. The communication between</w:t>
+        <w:t xml:space="preserve"> to access his</w:t>
+      </w:r>
+      <w:r>
+        <w:t xml:space="preserve"> bank account</w:t>
+      </w:r>
+      <w:r>
+        <w:t xml:space="preserve"> data on his behalf. The communication between</w:t>
       </w:r>
       <w:r>
         <w:t xml:space="preserve"> </w:t>
@@ -8657,16 +8487,7 @@
       </w:r>
       <w:proofErr w:type="spellEnd"/>
       <w:r>
-        <w:t xml:space="preserve"> </w:t>
-      </w:r>
-      <w:r>
-        <w:t xml:space="preserve">and </w:t>
-      </w:r>
-      <w:r>
-        <w:t xml:space="preserve">Open Bank Project </w:t>
-      </w:r>
-      <w:r>
-        <w:t>is realized using HTTP, using as communication object JSON, and the authentication and authorization is done via OAuth 1.0 protocol.</w:t>
+        <w:t xml:space="preserve"> and Open Bank Project is realized using HTTP, using as communication object JSON, and the authentication and authorization is done via OAuth 1.0 protocol.</w:t>
       </w:r>
     </w:p>
     <w:p>
@@ -8786,25 +8607,45 @@
                             <w:r>
                               <w:t xml:space="preserve">Figure </w:t>
                             </w:r>
-                            <w:fldSimple w:instr=" STYLEREF 1 \s ">
-                              <w:r>
-                                <w:rPr>
-                                  <w:noProof/>
-                                </w:rPr>
-                                <w:t>4</w:t>
-                              </w:r>
-                            </w:fldSimple>
+                            <w:r>
+                              <w:fldChar w:fldCharType="begin"/>
+                            </w:r>
+                            <w:r>
+                              <w:instrText xml:space="preserve"> STYLEREF 1 \s </w:instrText>
+                            </w:r>
+                            <w:r>
+                              <w:fldChar w:fldCharType="separate"/>
+                            </w:r>
+                            <w:r>
+                              <w:rPr>
+                                <w:noProof/>
+                              </w:rPr>
+                              <w:t>4</w:t>
+                            </w:r>
+                            <w:r>
+                              <w:fldChar w:fldCharType="end"/>
+                            </w:r>
                             <w:r>
                               <w:noBreakHyphen/>
                             </w:r>
-                            <w:fldSimple w:instr=" SEQ Figure \* ARABIC \s 1 ">
-                              <w:r>
-                                <w:rPr>
-                                  <w:noProof/>
-                                </w:rPr>
-                                <w:t>1</w:t>
-                              </w:r>
-                            </w:fldSimple>
+                            <w:r>
+                              <w:fldChar w:fldCharType="begin"/>
+                            </w:r>
+                            <w:r>
+                              <w:instrText xml:space="preserve"> SEQ Figure \* ARABIC \s 1 </w:instrText>
+                            </w:r>
+                            <w:r>
+                              <w:fldChar w:fldCharType="separate"/>
+                            </w:r>
+                            <w:r>
+                              <w:rPr>
+                                <w:noProof/>
+                              </w:rPr>
+                              <w:t>1</w:t>
+                            </w:r>
+                            <w:r>
+                              <w:fldChar w:fldCharType="end"/>
+                            </w:r>
                             <w:r>
                               <w:rPr>
                                 <w:noProof/>
@@ -8879,7 +8720,7 @@
                 <v:stroke joinstyle="miter"/>
                 <v:path gradientshapeok="t" o:connecttype="rect"/>
               </v:shapetype>
-              <v:shape id="Text Box 53" o:spid="_x0000_s1026" type="#_x0000_t202" style="position:absolute;left:0;text-align:left;margin-left:0;margin-top:426.25pt;width:522.25pt;height:.05pt;z-index:251664384;visibility:visible;mso-wrap-style:square;mso-wrap-distance-left:9pt;mso-wrap-distance-top:0;mso-wrap-distance-right:9pt;mso-wrap-distance-bottom:0;mso-position-horizontal:center;mso-position-horizontal-relative:margin;mso-position-vertical:absolute;mso-position-vertical-relative:text;v-text-anchor:top" o:gfxdata="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" stroked="f">
+              <v:shape id="Text Box 53" o:spid="_x0000_s1026" type="#_x0000_t202" style="position:absolute;left:0;text-align:left;margin-left:0;margin-top:426.25pt;width:522.25pt;height:.05pt;z-index:251664384;visibility:visible;mso-wrap-style:square;mso-wrap-distance-left:9pt;mso-wrap-distance-top:0;mso-wrap-distance-right:9pt;mso-wrap-distance-bottom:0;mso-position-horizontal:center;mso-position-horizontal-relative:margin;mso-position-vertical:absolute;mso-position-vertical-relative:text;v-text-anchor:top" o:gfxdata="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" stroked="f">
                 <v:textbox style="mso-fit-shape-to-text:t" inset="0,0,0,0">
                   <w:txbxContent>
                     <w:p>
@@ -8894,25 +8735,45 @@
                       <w:r>
                         <w:t xml:space="preserve">Figure </w:t>
                       </w:r>
-                      <w:fldSimple w:instr=" STYLEREF 1 \s ">
-                        <w:r>
-                          <w:rPr>
-                            <w:noProof/>
-                          </w:rPr>
-                          <w:t>4</w:t>
-                        </w:r>
-                      </w:fldSimple>
+                      <w:r>
+                        <w:fldChar w:fldCharType="begin"/>
+                      </w:r>
+                      <w:r>
+                        <w:instrText xml:space="preserve"> STYLEREF 1 \s </w:instrText>
+                      </w:r>
+                      <w:r>
+                        <w:fldChar w:fldCharType="separate"/>
+                      </w:r>
+                      <w:r>
+                        <w:rPr>
+                          <w:noProof/>
+                        </w:rPr>
+                        <w:t>4</w:t>
+                      </w:r>
+                      <w:r>
+                        <w:fldChar w:fldCharType="end"/>
+                      </w:r>
                       <w:r>
                         <w:noBreakHyphen/>
                       </w:r>
-                      <w:fldSimple w:instr=" SEQ Figure \* ARABIC \s 1 ">
-                        <w:r>
-                          <w:rPr>
-                            <w:noProof/>
-                          </w:rPr>
-                          <w:t>1</w:t>
-                        </w:r>
-                      </w:fldSimple>
+                      <w:r>
+                        <w:fldChar w:fldCharType="begin"/>
+                      </w:r>
+                      <w:r>
+                        <w:instrText xml:space="preserve"> SEQ Figure \* ARABIC \s 1 </w:instrText>
+                      </w:r>
+                      <w:r>
+                        <w:fldChar w:fldCharType="separate"/>
+                      </w:r>
+                      <w:r>
+                        <w:rPr>
+                          <w:noProof/>
+                        </w:rPr>
+                        <w:t>1</w:t>
+                      </w:r>
+                      <w:r>
+                        <w:fldChar w:fldCharType="end"/>
+                      </w:r>
                       <w:r>
                         <w:rPr>
                           <w:noProof/>
@@ -8985,15 +8846,7 @@
         <w:t>The backend server communicates with an MSSQL Database</w:t>
       </w:r>
       <w:r>
-        <w:t xml:space="preserve"> </w:t>
-      </w:r>
-      <w:proofErr w:type="gramStart"/>
-      <w:r>
-        <w:t>in order to</w:t>
-      </w:r>
-      <w:proofErr w:type="gramEnd"/>
-      <w:r>
-        <w:t xml:space="preserve"> store Users and their Android application data.</w:t>
+        <w:t xml:space="preserve"> in order to store Users and their Android application data.</w:t>
       </w:r>
     </w:p>
     <w:p>
@@ -9009,49 +8862,350 @@
       <w:pPr>
         <w:pStyle w:val="Heading3"/>
       </w:pPr>
-    </w:p>
-    <w:p/>
-    <w:p>
-      <w:pPr>
-        <w:pStyle w:val="Heading2"/>
-      </w:pPr>
-      <w:r>
-        <w:t>Implementation</w:t>
-      </w:r>
-    </w:p>
-    <w:p>
-      <w:pPr>
-        <w:pStyle w:val="Heading2"/>
-      </w:pPr>
-      <w:r>
-        <w:t>Testing</w:t>
-      </w:r>
-    </w:p>
-    <w:p/>
-    <w:p>
-      <w:pPr>
-        <w:pStyle w:val="Heading1"/>
-      </w:pPr>
+      <w:r>
+        <w:t>Google Sign-in flow</w:t>
+      </w:r>
+    </w:p>
+    <w:p>
+      <w:pPr>
+        <w:pStyle w:val="NoSpacing"/>
+      </w:pPr>
+      <w:r>
+        <w:drawing>
+          <wp:inline distT="0" distB="0" distL="0" distR="0" wp14:anchorId="336B310E" wp14:editId="0D6F0FCB">
+            <wp:extent cx="5760720" cy="3479165"/>
+            <wp:effectExtent l="0" t="0" r="5080" b="635"/>
+            <wp:docPr id="28" name="Picture 28" descr="A screenshot of a cell phone&#10;&#10;Description automatically generated"/>
+            <wp:cNvGraphicFramePr>
+              <a:graphicFrameLocks xmlns:a="http://schemas.openxmlformats.org/drawingml/2006/main" noChangeAspect="1"/>
+            </wp:cNvGraphicFramePr>
+            <a:graphic xmlns:a="http://schemas.openxmlformats.org/drawingml/2006/main">
+              <a:graphicData uri="http://schemas.openxmlformats.org/drawingml/2006/picture">
+                <pic:pic xmlns:pic="http://schemas.openxmlformats.org/drawingml/2006/picture">
+                  <pic:nvPicPr>
+                    <pic:cNvPr id="1" name=""/>
+                    <pic:cNvPicPr/>
+                  </pic:nvPicPr>
+                  <pic:blipFill>
+                    <a:blip r:embed="rId25"/>
+                    <a:stretch>
+                      <a:fillRect/>
+                    </a:stretch>
+                  </pic:blipFill>
+                  <pic:spPr>
+                    <a:xfrm>
+                      <a:off x="0" y="0"/>
+                      <a:ext cx="5760720" cy="3479165"/>
+                    </a:xfrm>
+                    <a:prstGeom prst="rect">
+                      <a:avLst/>
+                    </a:prstGeom>
+                  </pic:spPr>
+                </pic:pic>
+              </a:graphicData>
+            </a:graphic>
+          </wp:inline>
+        </w:drawing>
+      </w:r>
+    </w:p>
+    <w:p>
+      <w:pPr>
+        <w:pStyle w:val="NoSpacing"/>
+        <w:jc w:val="center"/>
+      </w:pPr>
+      <w:r>
+        <w:t xml:space="preserve">Figure </w:t>
+      </w:r>
+      <w:r>
+        <w:fldChar w:fldCharType="begin"/>
+      </w:r>
+      <w:r>
+        <w:instrText xml:space="preserve"> STYLEREF 1 \s </w:instrText>
+      </w:r>
+      <w:r>
+        <w:fldChar w:fldCharType="separate"/>
+      </w:r>
+      <w:r>
+        <w:rPr>
+          <w:noProof/>
+        </w:rPr>
+        <w:t>4</w:t>
+      </w:r>
+      <w:r>
+        <w:fldChar w:fldCharType="end"/>
+      </w:r>
+      <w:r>
+        <w:noBreakHyphen/>
+      </w:r>
+      <w:r>
+        <w:fldChar w:fldCharType="begin"/>
+      </w:r>
+      <w:r>
+        <w:instrText xml:space="preserve"> SEQ Figure \* ARABIC \s 1 </w:instrText>
+      </w:r>
+      <w:r>
+        <w:fldChar w:fldCharType="separate"/>
+      </w:r>
+      <w:r>
+        <w:rPr>
+          <w:noProof/>
+        </w:rPr>
+        <w:t>2</w:t>
+      </w:r>
+      <w:r>
+        <w:fldChar w:fldCharType="end"/>
+      </w:r>
+      <w:r>
+        <w:t xml:space="preserve"> Google Sign-in Flow</w:t>
+      </w:r>
+    </w:p>
+    <w:p>
+      <w:pPr>
+        <w:pStyle w:val="NoSpacing"/>
+      </w:pPr>
+    </w:p>
+    <w:p>
+      <w:pPr>
+        <w:pStyle w:val="NoSpacing"/>
+      </w:pPr>
+      <w:r>
+        <w:t xml:space="preserve">In figure 4-2 we have the google sign in flow with the backend server authorization. The flow is triggered by the User, when he </w:t>
+      </w:r>
+      <w:r>
+        <w:t>presses</w:t>
+      </w:r>
+      <w:r>
+        <w:t xml:space="preserve"> the crossed cloud button</w:t>
+      </w:r>
+      <w:r>
+        <w:t xml:space="preserve"> from the main screen. Google sign-in process starts, an overlay screen is showed to the User where he can proceed with an already connected </w:t>
+      </w:r>
+      <w:r>
+        <w:t>G</w:t>
+      </w:r>
+      <w:r>
+        <w:t xml:space="preserve">oogle account, or he can connect with a </w:t>
+      </w:r>
+      <w:r>
+        <w:t>one</w:t>
+      </w:r>
+      <w:r>
+        <w:t xml:space="preserve">. After the user has selected a </w:t>
+      </w:r>
+      <w:r>
+        <w:t>G</w:t>
+      </w:r>
+      <w:r>
+        <w:t>oogle account, the Android Application starts to prepare the request.</w:t>
+      </w:r>
+    </w:p>
+    <w:p>
+      <w:pPr>
+        <w:pStyle w:val="NoSpacing"/>
+      </w:pPr>
+      <w:r>
+        <w:t>As all Google APIs are using as an authorization protocol OAuth 2.0, the auth</w:t>
+      </w:r>
+      <w:r>
+        <w:t>or</w:t>
+      </w:r>
+      <w:r>
+        <w:t xml:space="preserve">ization request needs to contain the </w:t>
+      </w:r>
+      <w:r>
+        <w:t xml:space="preserve">client ID. The client ID is provided by Google at the registration of the application to a Google’s API, on Google </w:t>
+      </w:r>
+      <w:r>
+        <w:t>APIs Console.</w:t>
+      </w:r>
+    </w:p>
+    <w:p>
+      <w:pPr>
+        <w:pStyle w:val="NoSpacing"/>
+      </w:pPr>
+      <w:r>
+        <w:t>After the authorization request is built, the application sends it to Google</w:t>
+      </w:r>
+      <w:r>
+        <w:t xml:space="preserve"> Sign-</w:t>
+      </w:r>
+      <w:r>
+        <w:t>I</w:t>
+      </w:r>
+      <w:r>
+        <w:t>n API Authorization Server</w:t>
+      </w:r>
+      <w:r>
+        <w:t xml:space="preserve"> asynchronously.</w:t>
+      </w:r>
+      <w:r>
+        <w:t xml:space="preserve"> A loader is started to let the user know the authorization is in progress</w:t>
+      </w:r>
+      <w:r>
+        <w:t>.</w:t>
+      </w:r>
+    </w:p>
+    <w:p>
+      <w:pPr>
+        <w:pStyle w:val="NoSpacing"/>
+      </w:pPr>
+      <w:r>
+        <w:t xml:space="preserve">A listener is </w:t>
+      </w:r>
+      <w:r>
+        <w:t xml:space="preserve">registered in order to intercept the response. </w:t>
+      </w:r>
+      <w:r>
+        <w:t xml:space="preserve">The response contains data about the User’s Google account and a Token ID which </w:t>
+      </w:r>
+      <w:r>
+        <w:t xml:space="preserve">will be sent to </w:t>
+      </w:r>
+      <w:r>
+        <w:t>our backend server</w:t>
+      </w:r>
+      <w:r>
+        <w:t xml:space="preserve">. </w:t>
+      </w:r>
+    </w:p>
+    <w:p>
+      <w:pPr>
+        <w:pStyle w:val="NoSpacing"/>
+      </w:pPr>
+      <w:r>
+        <w:t xml:space="preserve">After we receive the response from Google, we send the Token ID to our backend server, in order to receive a Session ID. The authorization request </w:t>
+      </w:r>
+      <w:r>
+        <w:t xml:space="preserve">sent </w:t>
+      </w:r>
+      <w:r>
+        <w:t>to our backend server is also asynchronous, because we don’t want to block the UI.</w:t>
+      </w:r>
+    </w:p>
+    <w:p>
+      <w:pPr>
+        <w:pStyle w:val="NoSpacing"/>
+      </w:pPr>
+      <w:r>
+        <w:t>The backend server exposes a REST</w:t>
+      </w:r>
+      <w:r>
+        <w:t xml:space="preserve"> endpoint which validates the Token ID, generates a Session ID and sends it to the Android application as a response</w:t>
+      </w:r>
+      <w:r>
+        <w:t>.</w:t>
+      </w:r>
+      <w:r>
+        <w:t xml:space="preserve"> </w:t>
+      </w:r>
+    </w:p>
+    <w:p>
+      <w:pPr>
+        <w:pStyle w:val="NoSpacing"/>
+      </w:pPr>
+      <w:r>
+        <w:t xml:space="preserve">When the backend server receives </w:t>
+      </w:r>
+      <w:r>
+        <w:t xml:space="preserve">the request, it creates a new one which contains the received Token ID and sends </w:t>
+      </w:r>
+      <w:r>
+        <w:t>it to Google Sign-In API Authorization Server synchronously. This is done in order to verify</w:t>
+      </w:r>
+      <w:r>
+        <w:t xml:space="preserve"> its validity and</w:t>
+      </w:r>
+      <w:r>
+        <w:t xml:space="preserve"> if </w:t>
+      </w:r>
+      <w:r>
+        <w:t>it</w:t>
+      </w:r>
+      <w:r>
+        <w:t xml:space="preserve"> is</w:t>
+      </w:r>
+      <w:r>
+        <w:t xml:space="preserve"> indeed generated</w:t>
+      </w:r>
+      <w:r>
+        <w:t xml:space="preserve"> </w:t>
+      </w:r>
+      <w:r>
+        <w:t xml:space="preserve">by </w:t>
+      </w:r>
+      <w:r>
+        <w:t>Google</w:t>
+      </w:r>
+      <w:r>
+        <w:t>.</w:t>
+      </w:r>
+      <w:r>
+        <w:t xml:space="preserve"> </w:t>
+      </w:r>
+      <w:r>
+        <w:t xml:space="preserve">After the </w:t>
+      </w:r>
       <w:r>
         <w:lastRenderedPageBreak/>
-        <w:t>User Guide and Experimental Results</w:t>
-      </w:r>
-    </w:p>
-    <w:p>
-      <w:pPr>
-        <w:pStyle w:val="Heading2"/>
-      </w:pPr>
-      <w:r>
-        <w:t>Usage</w:t>
-      </w:r>
-    </w:p>
-    <w:p>
-      <w:r>
-        <w:t xml:space="preserve">[TODO: </w:t>
+        <w:t>backend server receives the response from Google, we search the google account in our MSSQL database to see if he is already registered. If not, we save him to the database in order to be able to offer cloud services.</w:t>
+      </w:r>
+    </w:p>
+    <w:p>
+      <w:pPr>
+        <w:pStyle w:val="NoSpacing"/>
+      </w:pPr>
+      <w:r>
+        <w:t>After the database step, we generate a Session ID, and respond with it back to the Android application</w:t>
+      </w:r>
+      <w:r>
+        <w:t xml:space="preserve">. The session ID will be intercepted by the listener we </w:t>
+      </w:r>
+      <w:r>
+        <w:t>created,</w:t>
+      </w:r>
+      <w:r>
+        <w:t xml:space="preserve"> and it will be used to make other requests to our backend server.</w:t>
+      </w:r>
+      <w:r>
+        <w:t xml:space="preserve"> Also, when the response is received</w:t>
+      </w:r>
+      <w:r>
+        <w:t xml:space="preserve">, the loader will stop, the UI will be updated, and a message with the status of the login will be displayed on the screen. </w:t>
+      </w:r>
+    </w:p>
+    <w:p>
+      <w:pPr>
+        <w:pStyle w:val="Heading3"/>
+      </w:pPr>
+      <w:r>
+        <w:t>Link bank account flow</w:t>
+      </w:r>
+    </w:p>
+    <w:p>
+      <w:pPr>
+        <w:pStyle w:val="NoSpacing"/>
+      </w:pPr>
+      <w:r>
+        <w:t xml:space="preserve">I want to mention first that this flow has been successfully implemented for Open Bank Project Sandbox API, which contains test users from test banks with test data. </w:t>
+      </w:r>
+      <w:r>
+        <w:t>I</w:t>
+      </w:r>
+      <w:r>
+        <w:t>n order to be able to access real banks, users or data, a company with several certificates is needed.</w:t>
+      </w:r>
+      <w:r>
+        <w:t xml:space="preserve"> The following explained flow is developed on a sandbox environment and some things may differ on a real one.[</w:t>
+      </w:r>
+      <w:r>
+        <w:t>!</w:t>
+      </w:r>
+      <w:r>
+        <w:t xml:space="preserve">cred ca </w:t>
       </w:r>
       <w:proofErr w:type="spellStart"/>
       <w:r>
-        <w:t>pune</w:t>
+        <w:t>asta</w:t>
       </w:r>
       <w:proofErr w:type="spellEnd"/>
       <w:r>
@@ -9059,191 +9213,148 @@
       </w:r>
       <w:proofErr w:type="spellStart"/>
       <w:r>
-        <w:t>poze</w:t>
+        <w:t>trebuie</w:t>
       </w:r>
       <w:proofErr w:type="spellEnd"/>
       <w:r>
-        <w:t xml:space="preserve"> la </w:t>
+        <w:t xml:space="preserve"> in </w:t>
       </w:r>
       <w:proofErr w:type="spellStart"/>
       <w:r>
-        <w:t>ecrane</w:t>
+        <w:t>concluzie</w:t>
       </w:r>
       <w:proofErr w:type="spellEnd"/>
       <w:r>
-        <w:t xml:space="preserve"> </w:t>
+        <w:t xml:space="preserve">] The main focus is on the concept that using a middleware platform between banks and </w:t>
       </w:r>
       <w:proofErr w:type="spellStart"/>
       <w:r>
-        <w:t>si</w:t>
+        <w:t>fintechs</w:t>
       </w:r>
       <w:proofErr w:type="spellEnd"/>
       <w:r>
-        <w:t xml:space="preserve"> </w:t>
-      </w:r>
-      <w:proofErr w:type="spellStart"/>
-      <w:r>
-        <w:t>explica</w:t>
-      </w:r>
-      <w:proofErr w:type="spellEnd"/>
-      <w:r>
-        <w:t xml:space="preserve"> pe </w:t>
-      </w:r>
-      <w:proofErr w:type="spellStart"/>
-      <w:r>
-        <w:t>poze</w:t>
-      </w:r>
-      <w:proofErr w:type="spellEnd"/>
-      <w:r>
-        <w:t>]</w:t>
-      </w:r>
-    </w:p>
-    <w:p>
-      <w:pPr>
-        <w:pStyle w:val="NoSpacing"/>
-      </w:pPr>
-      <w:r>
-        <w:t>At the first start of the application the user is asked to give access to media files. Right after, the user must press on the biometric button and proceed the biometric login. Then the user has access to the application.</w:t>
-      </w:r>
-    </w:p>
-    <w:p>
-      <w:pPr>
-        <w:pStyle w:val="NoSpacing"/>
-      </w:pPr>
-      <w:r>
-        <w:t>At every restart of the application, the user must authenticate using the biometric credentials. On a successfully login, the user will have access to the application, otherwise he will be asked to try again.</w:t>
-      </w:r>
-    </w:p>
-    <w:p>
-      <w:pPr>
-        <w:pStyle w:val="NoSpacing"/>
-      </w:pPr>
-      <w:r>
-        <w:t xml:space="preserve">When the user gets access to the application, the main screen pops-up. If there are no wallets created, a message indicates the user to create his first wallet. At the creation step, he must provide a Wallet name, his financial status, and a financial goal, that he wants to achieve. After the “Add” button is pressed, the user is redirected to the main screen, where he can see the first wallet created. A progress-bar will load, indicating how close the user is to achieve his budget goal. In the middle of the progress-bar is displayed with how much money the user remains at the end of the month, based on the </w:t>
-      </w:r>
-      <w:proofErr w:type="gramStart"/>
-      <w:r>
-        <w:t>incomes</w:t>
-      </w:r>
-      <w:proofErr w:type="gramEnd"/>
-      <w:r>
-        <w:t xml:space="preserve"> and expenses the user assigned to that wallet. Above the progress bar, we have the name of the displayed wallet. </w:t>
-      </w:r>
-    </w:p>
-    <w:p>
-      <w:pPr>
-        <w:pStyle w:val="NoSpacing"/>
-      </w:pPr>
-      <w:r>
-        <w:t xml:space="preserve">The user can add multiple wallets and scroll to right and left through them. In the bottom left part of the screen, there is a wastebasket icon with which the user can delete the focused wallet. The deletion of the wallet implies the deletion of all the categories and transactions permanently. </w:t>
-      </w:r>
-    </w:p>
-    <w:p>
-      <w:pPr>
-        <w:pStyle w:val="NoSpacing"/>
-      </w:pPr>
-      <w:r>
-        <w:t xml:space="preserve">In the left upper part of the screen there is a settings button, which expands the settings buttons. For now, we have implemented only the sign off for google account button, in case the user is already logged in. </w:t>
-      </w:r>
-    </w:p>
-    <w:p>
-      <w:pPr>
-        <w:pStyle w:val="NoSpacing"/>
-      </w:pPr>
-      <w:r>
-        <w:t>In the right upper part of the screen is a crossed cloud icon which when is pressed, it starts the google sign in process which afterwards activates the Special Features of the application. We will cover that button, and the screens that it enables, after we finish with the Basic Functionalities.</w:t>
-      </w:r>
-    </w:p>
-    <w:p>
-      <w:pPr>
-        <w:pStyle w:val="NoSpacing"/>
-      </w:pPr>
-      <w:r>
-        <w:t xml:space="preserve">If we press inside the progress-bar, more exactly on the displayed transaction calculation, we can enter inside the focused wallet. A new screen pops-up, in which we have in the top left corner the wallet name, in the top right corner the currency and </w:t>
-      </w:r>
-      <w:proofErr w:type="spellStart"/>
-      <w:r>
-        <w:t>bellow</w:t>
-      </w:r>
-      <w:proofErr w:type="spellEnd"/>
-      <w:r>
-        <w:t xml:space="preserve"> are the categories and the transactions. Also, in the bottom right part of the screen we have an “add” button which on press expands 3 sub-buttons. The first sub-button </w:t>
-      </w:r>
-      <w:proofErr w:type="gramStart"/>
-      <w:r>
-        <w:t>allow</w:t>
-      </w:r>
-      <w:proofErr w:type="gramEnd"/>
-      <w:r>
-        <w:t xml:space="preserve"> the user to create a new Category, the second one a new Transaction, and the last one to Import Transactions from the linked bank account. The last one </w:t>
-      </w:r>
-      <w:proofErr w:type="gramStart"/>
-      <w:r>
-        <w:t>is considered to be</w:t>
-      </w:r>
-      <w:proofErr w:type="gramEnd"/>
-      <w:r>
-        <w:t xml:space="preserve"> one of the Special Functionalities, and it is available only after the user has linked a bank account to the application. Each of this button redirect the user to a sub-screen, where he can very easily create the entity he needs.</w:t>
-      </w:r>
-    </w:p>
-    <w:p>
-      <w:pPr>
-        <w:pStyle w:val="NoSpacing"/>
-      </w:pPr>
-      <w:r>
-        <w:t xml:space="preserve">Returning to the Transaction Screen, after the uses added their transactions to this wallet, every transaction can be in any currency, the user can simply display all the transactions in the </w:t>
-      </w:r>
+        <w:t>, reduces significantly their efforts to connect to each other, and provide Users new possibilities in the financial domain.</w:t>
+      </w:r>
+    </w:p>
+    <w:p>
+      <w:r>
+        <w:drawing>
+          <wp:inline distT="0" distB="0" distL="0" distR="0" wp14:anchorId="684BCF53" wp14:editId="1F55342D">
+            <wp:extent cx="5760720" cy="4589780"/>
+            <wp:effectExtent l="0" t="0" r="5080" b="0"/>
+            <wp:docPr id="29" name="Picture 29" descr="A screenshot of a cell phone&#10;&#10;Description automatically generated"/>
+            <wp:cNvGraphicFramePr>
+              <a:graphicFrameLocks xmlns:a="http://schemas.openxmlformats.org/drawingml/2006/main" noChangeAspect="1"/>
+            </wp:cNvGraphicFramePr>
+            <a:graphic xmlns:a="http://schemas.openxmlformats.org/drawingml/2006/main">
+              <a:graphicData uri="http://schemas.openxmlformats.org/drawingml/2006/picture">
+                <pic:pic xmlns:pic="http://schemas.openxmlformats.org/drawingml/2006/picture">
+                  <pic:nvPicPr>
+                    <pic:cNvPr id="1" name=""/>
+                    <pic:cNvPicPr/>
+                  </pic:nvPicPr>
+                  <pic:blipFill>
+                    <a:blip r:embed="rId26"/>
+                    <a:stretch>
+                      <a:fillRect/>
+                    </a:stretch>
+                  </pic:blipFill>
+                  <pic:spPr>
+                    <a:xfrm>
+                      <a:off x="0" y="0"/>
+                      <a:ext cx="5760720" cy="4589780"/>
+                    </a:xfrm>
+                    <a:prstGeom prst="rect">
+                      <a:avLst/>
+                    </a:prstGeom>
+                  </pic:spPr>
+                </pic:pic>
+              </a:graphicData>
+            </a:graphic>
+          </wp:inline>
+        </w:drawing>
+      </w:r>
+    </w:p>
+    <w:p>
+      <w:pPr>
+        <w:pStyle w:val="NoSpacing"/>
+        <w:jc w:val="center"/>
+      </w:pPr>
+      <w:r>
+        <w:t xml:space="preserve">Figure </w:t>
+      </w:r>
+      <w:r>
+        <w:fldChar w:fldCharType="begin"/>
+      </w:r>
+      <w:r>
+        <w:instrText xml:space="preserve"> STYLEREF 1 \s </w:instrText>
+      </w:r>
+      <w:r>
+        <w:fldChar w:fldCharType="separate"/>
+      </w:r>
+      <w:r>
+        <w:rPr>
+          <w:noProof/>
+        </w:rPr>
+        <w:t>4</w:t>
+      </w:r>
+      <w:r>
+        <w:fldChar w:fldCharType="end"/>
+      </w:r>
+      <w:r>
+        <w:noBreakHyphen/>
+      </w:r>
+      <w:r>
+        <w:fldChar w:fldCharType="begin"/>
+      </w:r>
+      <w:r>
+        <w:instrText xml:space="preserve"> SEQ Figure \* ARABIC \s 1 </w:instrText>
+      </w:r>
+      <w:r>
+        <w:fldChar w:fldCharType="separate"/>
+      </w:r>
+      <w:r>
+        <w:rPr>
+          <w:noProof/>
+        </w:rPr>
+        <w:t>3</w:t>
+      </w:r>
+      <w:r>
+        <w:fldChar w:fldCharType="end"/>
+      </w:r>
+    </w:p>
+    <w:p>
+      <w:pPr>
+        <w:pStyle w:val="NoSpacing"/>
+      </w:pPr>
       <w:r>
         <w:lastRenderedPageBreak/>
-        <w:t>currency he wants, by using the upper right button from the screen. This simplifies the way of viewing the income of expenses.</w:t>
-      </w:r>
-    </w:p>
-    <w:p>
-      <w:pPr>
-        <w:pStyle w:val="NoSpacing"/>
-      </w:pPr>
-      <w:r>
-        <w:t xml:space="preserve">The Categories are differentiated from the Orphan Transactions by the icon they have in front of them. </w:t>
-      </w:r>
-      <w:proofErr w:type="gramStart"/>
-      <w:r>
-        <w:t>In order to</w:t>
-      </w:r>
-      <w:proofErr w:type="gramEnd"/>
-      <w:r>
-        <w:t xml:space="preserve"> view the transactions from a category, we can simply press the Category’s icon. The Category will expand and display all the attached transactions.</w:t>
-      </w:r>
-    </w:p>
-    <w:p>
-      <w:pPr>
-        <w:pStyle w:val="NoSpacing"/>
-      </w:pPr>
-      <w:r>
-        <w:t>Finishing with the Basic Functionalities, I will move on to describe the Special Functionalities of the application.</w:t>
-      </w:r>
-    </w:p>
-    <w:p>
-      <w:pPr>
-        <w:pStyle w:val="NoSpacing"/>
-      </w:pPr>
-      <w:r>
-        <w:t xml:space="preserve">The first step the user is required to do </w:t>
-      </w:r>
-      <w:proofErr w:type="gramStart"/>
-      <w:r>
-        <w:t>in order to</w:t>
-      </w:r>
-      <w:proofErr w:type="gramEnd"/>
-      <w:r>
-        <w:t xml:space="preserve"> activate the Special Functionalities is to press on the crossed cloud from the right upper corner of the Main Screen. This will pop-up an overlay screen asking the user to add or choose a Google account, permitting the application to read the name, email address and profile picture of that google account. After a successful login-in, two new icons will appear on the top of the screen. The first icon from left to right is an analytics button. By pressing this screen, we can enter the Analytics Screen, where we can see different graphics based on incomes and expenses. </w:t>
-      </w:r>
-    </w:p>
-    <w:p>
-      <w:pPr>
-        <w:pStyle w:val="NoSpacing"/>
-      </w:pPr>
-      <w:r>
-        <w:t xml:space="preserve">The next new button is positioned in the right of the analytics button and is called bank accounts button. Pressing it, the bank accounts screen will pop-up. At the beginning this screen will be empty, having only a button. Pressing that button, a new screen pops-up containing all the available banks. The user can search and select the bank where he has an account. This will redirect the user back to the bank account screen. The selected bank will be displayed in a card view, containing the bank name, the bank description and a button which indicates the link status. Initially, this button will have the text “Press to link”. Pressing it, the browser application will start, redirecting the User to the bank account website, in order to provide his credentials directly to the bank, and the consent that </w:t>
+        <w:t>The flow</w:t>
+      </w:r>
+      <w:r>
+        <w:t>, from Figure 4-3,</w:t>
+      </w:r>
+      <w:r>
+        <w:t xml:space="preserve"> starts when the User press “Add new bank account” button. A new screen will open showing the user all the available banks. The user selects a bank from this list, and he will be returned to the previous screen, where the selected bank will be added. The user can repeat this step to add any number of banks to this screen. Every bank from this screen indicates the link status to the user. Also, it contains a button which on press it can link or unlink a bank account from the respective bank.</w:t>
+      </w:r>
+    </w:p>
+    <w:p>
+      <w:pPr>
+        <w:pStyle w:val="NoSpacing"/>
+      </w:pPr>
+      <w:r>
+        <w:t>When the user clicks the button to link a bank,</w:t>
+      </w:r>
+      <w:r>
+        <w:t xml:space="preserve"> in background, the application prepares the HTTP request. For this, it needs to create an OAuth authorized URL which we will open using a new intent. The URL will also contain a redirect URL, which the bank, after a successful user login, will know to redirect the user back to the application in the same screen the User was, with an updated UI. </w:t>
+      </w:r>
+    </w:p>
+    <w:p>
+      <w:pPr>
+        <w:pStyle w:val="NoSpacing"/>
+      </w:pPr>
+      <w:r>
+        <w:t xml:space="preserve">The user will provide his bank account credentials directly to the bank, giving his consent that </w:t>
       </w:r>
       <w:proofErr w:type="spellStart"/>
       <w:r>
@@ -9255,7 +9366,291 @@
       </w:r>
       <w:proofErr w:type="spellEnd"/>
       <w:r>
-        <w:t xml:space="preserve"> will have the right to access his transaction history on his behalf. After the User validates his credentials to the bank and completes the link process, it will be redirected back to </w:t>
+        <w:t xml:space="preserve"> will be able to access his bank account data on his behalf.</w:t>
+      </w:r>
+      <w:r>
+        <w:t xml:space="preserve"> The bank will validate User’s </w:t>
+      </w:r>
+      <w:r>
+        <w:t>credentials and</w:t>
+      </w:r>
+      <w:r>
+        <w:t xml:space="preserve"> will provide a </w:t>
+      </w:r>
+      <w:r>
+        <w:t>response. The response will redirect the User back to the Android application, where the User will see the UI updated accordingly.</w:t>
+      </w:r>
+      <w:r>
+        <w:t xml:space="preserve"> Also, the response will contain an access token, with which we can make further requests. With that access token we can obtain </w:t>
+      </w:r>
+      <w:r>
+        <w:t xml:space="preserve">the </w:t>
+      </w:r>
+      <w:r>
+        <w:t>User bank accounts, and the transactions from those bank accounts.</w:t>
+      </w:r>
+      <w:r>
+        <w:t xml:space="preserve"> We save into the local Room Database the added banks, together with the link status</w:t>
+      </w:r>
+      <w:r>
+        <w:t>. The access token for each bank account is saved into the shared preferences</w:t>
+      </w:r>
+      <w:r>
+        <w:t>, in pair with added bank id.</w:t>
+      </w:r>
+    </w:p>
+    <w:p>
+      <w:pPr>
+        <w:pStyle w:val="NoSpacing"/>
+      </w:pPr>
+      <w:r>
+        <w:t>Now, after the User successfully linked his bank account to the application, he is able to import transactions into his wallets. The flow of importing transactions will be explained in the next section, 4.3.3.</w:t>
+      </w:r>
+    </w:p>
+    <w:p>
+      <w:pPr>
+        <w:pStyle w:val="NoSpacing"/>
+      </w:pPr>
+    </w:p>
+    <w:p>
+      <w:pPr>
+        <w:pStyle w:val="Heading3"/>
+      </w:pPr>
+      <w:r>
+        <w:t>Import transactions flow</w:t>
+      </w:r>
+    </w:p>
+    <w:p>
+      <w:pPr>
+        <w:pStyle w:val="Heading3"/>
+      </w:pPr>
+      <w:r>
+        <w:t>Application start-up flow</w:t>
+      </w:r>
+    </w:p>
+    <w:p>
+      <w:pPr>
+        <w:pStyle w:val="Heading3"/>
+      </w:pPr>
+      <w:r>
+        <w:t>Remote Database Design</w:t>
+      </w:r>
+    </w:p>
+    <w:p>
+      <w:pPr>
+        <w:pStyle w:val="Heading3"/>
+      </w:pPr>
+      <w:r>
+        <w:t>Local Room Database Design</w:t>
+      </w:r>
+    </w:p>
+    <w:p>
+      <w:pPr>
+        <w:pStyle w:val="Heading3"/>
+      </w:pPr>
+    </w:p>
+    <w:p/>
+    <w:p>
+      <w:pPr>
+        <w:pStyle w:val="Heading2"/>
+      </w:pPr>
+      <w:r>
+        <w:t>Implementation</w:t>
+      </w:r>
+    </w:p>
+    <w:p>
+      <w:pPr>
+        <w:pStyle w:val="Heading2"/>
+      </w:pPr>
+      <w:r>
+        <w:t>Testing</w:t>
+      </w:r>
+    </w:p>
+    <w:p/>
+    <w:p>
+      <w:pPr>
+        <w:pStyle w:val="Heading1"/>
+      </w:pPr>
+      <w:r>
+        <w:lastRenderedPageBreak/>
+        <w:t>User Guide and Experimental Results</w:t>
+      </w:r>
+    </w:p>
+    <w:p>
+      <w:pPr>
+        <w:pStyle w:val="Heading2"/>
+      </w:pPr>
+      <w:r>
+        <w:t>Usage</w:t>
+      </w:r>
+    </w:p>
+    <w:p>
+      <w:r>
+        <w:t xml:space="preserve">[TODO: </w:t>
+      </w:r>
+      <w:proofErr w:type="spellStart"/>
+      <w:r>
+        <w:t>pune</w:t>
+      </w:r>
+      <w:proofErr w:type="spellEnd"/>
+      <w:r>
+        <w:t xml:space="preserve"> </w:t>
+      </w:r>
+      <w:proofErr w:type="spellStart"/>
+      <w:r>
+        <w:t>poze</w:t>
+      </w:r>
+      <w:proofErr w:type="spellEnd"/>
+      <w:r>
+        <w:t xml:space="preserve"> la </w:t>
+      </w:r>
+      <w:proofErr w:type="spellStart"/>
+      <w:r>
+        <w:t>ecrane</w:t>
+      </w:r>
+      <w:proofErr w:type="spellEnd"/>
+      <w:r>
+        <w:t xml:space="preserve"> </w:t>
+      </w:r>
+      <w:proofErr w:type="spellStart"/>
+      <w:r>
+        <w:t>si</w:t>
+      </w:r>
+      <w:proofErr w:type="spellEnd"/>
+      <w:r>
+        <w:t xml:space="preserve"> </w:t>
+      </w:r>
+      <w:proofErr w:type="spellStart"/>
+      <w:r>
+        <w:t>explica</w:t>
+      </w:r>
+      <w:proofErr w:type="spellEnd"/>
+      <w:r>
+        <w:t xml:space="preserve"> pe </w:t>
+      </w:r>
+      <w:proofErr w:type="spellStart"/>
+      <w:r>
+        <w:t>poze</w:t>
+      </w:r>
+      <w:proofErr w:type="spellEnd"/>
+      <w:r>
+        <w:t>]</w:t>
+      </w:r>
+    </w:p>
+    <w:p>
+      <w:pPr>
+        <w:pStyle w:val="NoSpacing"/>
+      </w:pPr>
+      <w:r>
+        <w:t>At the first start of the application the user is asked to give access to media files. Right after, the user must press on the biometric button and proceed the biometric login. Then the user has access to the application.</w:t>
+      </w:r>
+    </w:p>
+    <w:p>
+      <w:pPr>
+        <w:pStyle w:val="NoSpacing"/>
+      </w:pPr>
+      <w:r>
+        <w:t>At every restart of the application, the user must authenticate using the biometric credentials. On a successfully login, the user will have access to the application, otherwise he will be asked to try again.</w:t>
+      </w:r>
+    </w:p>
+    <w:p>
+      <w:pPr>
+        <w:pStyle w:val="NoSpacing"/>
+      </w:pPr>
+      <w:r>
+        <w:t xml:space="preserve">When the user gets access to the application, the main screen pops-up. If there are no wallets created, a message indicates the user to create his first wallet. At the creation step, he must provide a Wallet name, his financial status, and a financial goal, that he wants to achieve. After the “Add” button is pressed, the user is redirected to the main screen, where he can see the first wallet created. A progress-bar will load, indicating how close the user is to achieve his budget goal. In the middle of the progress-bar is displayed with how much money the user remains at the end of the month, based on the incomes and expenses the user assigned to that wallet. Above the progress bar, we have the name of the displayed wallet. </w:t>
+      </w:r>
+    </w:p>
+    <w:p>
+      <w:pPr>
+        <w:pStyle w:val="NoSpacing"/>
+      </w:pPr>
+      <w:r>
+        <w:t xml:space="preserve">The user can add multiple wallets and scroll to right and left through them. In the bottom left part of the screen, there is a wastebasket icon with which the user can delete the focused wallet. The deletion of the wallet implies the deletion of all the categories and transactions permanently. </w:t>
+      </w:r>
+    </w:p>
+    <w:p>
+      <w:pPr>
+        <w:pStyle w:val="NoSpacing"/>
+      </w:pPr>
+      <w:r>
+        <w:t xml:space="preserve">In the left upper part of the screen there is a settings button, which expands the settings buttons. For now, we have implemented only the sign off for google account button, in case the user is already logged in. </w:t>
+      </w:r>
+    </w:p>
+    <w:p>
+      <w:pPr>
+        <w:pStyle w:val="NoSpacing"/>
+      </w:pPr>
+      <w:r>
+        <w:t>In the right upper part of the screen is a crossed cloud icon which when is pressed, it starts the google sign in process which afterwards activates the Special Features of the application. We will cover that button, and the screens that it enables, after we finish with the Basic Functionalities.</w:t>
+      </w:r>
+    </w:p>
+    <w:p>
+      <w:pPr>
+        <w:pStyle w:val="NoSpacing"/>
+      </w:pPr>
+      <w:r>
+        <w:t xml:space="preserve">If we press inside the progress-bar, more exactly on the displayed transaction calculation, we can enter inside the focused wallet. A new screen pops-up, in which we have in the top left corner the wallet name, in the top right corner the currency and </w:t>
+      </w:r>
+      <w:proofErr w:type="spellStart"/>
+      <w:r>
+        <w:t>bellow</w:t>
+      </w:r>
+      <w:proofErr w:type="spellEnd"/>
+      <w:r>
+        <w:t xml:space="preserve"> are the categories and the transactions. Also, in the bottom right part of the screen we have an “add” button which on press expands 3 sub-buttons. The first sub-button </w:t>
+      </w:r>
+      <w:proofErr w:type="gramStart"/>
+      <w:r>
+        <w:t>allow</w:t>
+      </w:r>
+      <w:proofErr w:type="gramEnd"/>
+      <w:r>
+        <w:t xml:space="preserve"> the user to create a new Category, the second one a new Transaction, and the last one to Import Transactions from the linked bank account. The last one is considered to be one of the Special Functionalities, and it is available only after the user has linked a bank account to the application. Each of this button redirect the user to a sub-screen, where he can very easily create the entity he needs.</w:t>
+      </w:r>
+    </w:p>
+    <w:p>
+      <w:pPr>
+        <w:pStyle w:val="NoSpacing"/>
+      </w:pPr>
+      <w:r>
+        <w:t xml:space="preserve">Returning to the Transaction Screen, after the uses added their transactions to this wallet, every transaction can be in any currency, the user can simply display all the transactions in the </w:t>
+      </w:r>
+      <w:r>
+        <w:lastRenderedPageBreak/>
+        <w:t>currency he wants, by using the upper right button from the screen. This simplifies the way of viewing the income of expenses.</w:t>
+      </w:r>
+    </w:p>
+    <w:p>
+      <w:pPr>
+        <w:pStyle w:val="NoSpacing"/>
+      </w:pPr>
+      <w:r>
+        <w:t>The Categories are differentiated from the Orphan Transactions by the icon they have in front of them. In order to view the transactions from a category, we can simply press the Category’s icon. The Category will expand and display all the attached transactions.</w:t>
+      </w:r>
+    </w:p>
+    <w:p>
+      <w:pPr>
+        <w:pStyle w:val="NoSpacing"/>
+      </w:pPr>
+      <w:r>
+        <w:t>Finishing with the Basic Functionalities, I will move on to describe the Special Functionalities of the application.</w:t>
+      </w:r>
+    </w:p>
+    <w:p>
+      <w:pPr>
+        <w:pStyle w:val="NoSpacing"/>
+      </w:pPr>
+      <w:r>
+        <w:t xml:space="preserve">The first step the user is required to do in order to activate the Special Functionalities is to press on the crossed cloud from the right upper corner of the Main Screen. This will pop-up an overlay screen asking the user to add or choose a Google account, permitting the application to read the name, email address and profile picture of that google account. After a successful login-in, two new icons will appear on the top of the screen. The first icon from left to right is an analytics button. By pressing this screen, we can enter the Analytics Screen, where we can see different graphics based on incomes and expenses. </w:t>
+      </w:r>
+    </w:p>
+    <w:p>
+      <w:pPr>
+        <w:pStyle w:val="NoSpacing"/>
+      </w:pPr>
+      <w:r>
+        <w:t xml:space="preserve">The next new button is positioned in the right of the analytics button and is called bank accounts button. Pressing it, the bank accounts screen will pop-up. At the beginning this screen will be empty, having only a button. Pressing that button, a new screen pops-up containing all the available banks. The user can search and select the bank where he has an account. This will redirect the user back to the bank account screen. The selected bank will be displayed in a card view, containing the bank name, the bank description and a button which indicates the link status. Initially, this button will have the text “Press to link”. Pressing it, the browser application will start, redirecting the User to the bank account website, in order to provide his credentials directly to the bank, and the consent that </w:t>
       </w:r>
       <w:proofErr w:type="spellStart"/>
       <w:r>
@@ -9267,6 +9662,18 @@
       </w:r>
       <w:proofErr w:type="spellEnd"/>
       <w:r>
+        <w:t xml:space="preserve"> will have the right to access his transaction history on his behalf. After the User validates his credentials to the bank and completes the link process, it will be redirected back to </w:t>
+      </w:r>
+      <w:proofErr w:type="spellStart"/>
+      <w:r>
+        <w:rPr>
+          <w:i/>
+          <w:iCs/>
+        </w:rPr>
+        <w:t>Budgetize</w:t>
+      </w:r>
+      <w:proofErr w:type="spellEnd"/>
+      <w:r>
         <w:t>.</w:t>
       </w:r>
       <w:r>
@@ -9297,7 +9704,13 @@
       </w:r>
       <w:proofErr w:type="spellEnd"/>
       <w:r>
-        <w:t xml:space="preserve"> access to any bank account by pressing the button “Press to unlink”. This will revoke the right of </w:t>
+        <w:t xml:space="preserve"> access to </w:t>
+      </w:r>
+      <w:r>
+        <w:t>a</w:t>
+      </w:r>
+      <w:r>
+        <w:t xml:space="preserve"> bank account by pressing the button “Press to unlink”. This will revoke the right of </w:t>
       </w:r>
       <w:proofErr w:type="spellStart"/>
       <w:r>
@@ -9372,6 +9785,36 @@
       <w:r>
         <w:lastRenderedPageBreak/>
         <w:t>Conclusions</w:t>
+      </w:r>
+    </w:p>
+    <w:p>
+      <w:pPr>
+        <w:pStyle w:val="Heading2"/>
+      </w:pPr>
+    </w:p>
+    <w:p>
+      <w:pPr>
+        <w:pStyle w:val="NoSpacing"/>
+      </w:pPr>
+      <w:r>
+        <w:t>Thankfully to Open Bank Project, the same implementation can be used to repeat this flow for any supported bank, only by changing some parameters.</w:t>
+      </w:r>
+    </w:p>
+    <w:p/>
+    <w:p>
+      <w:pPr>
+        <w:pStyle w:val="Heading2"/>
+      </w:pPr>
+      <w:r>
+        <w:t>Future improvements</w:t>
+      </w:r>
+    </w:p>
+    <w:p>
+      <w:pPr>
+        <w:pStyle w:val="NoSpacing"/>
+      </w:pPr>
+      <w:r>
+        <w:t>The access tokens, used to make requests to the bank, on the User’s behalf, needs to be encrypted before being written into the shared preferences and decrypted when retrieved.</w:t>
       </w:r>
     </w:p>
     <w:p>
@@ -9391,7 +9834,7 @@
           <w:numId w:val="0"/>
         </w:numPr>
         <w:sectPr>
-          <w:headerReference w:type="first" r:id="rId25"/>
+          <w:headerReference w:type="first" r:id="rId27"/>
           <w:pgSz w:w="11907" w:h="16840" w:code="9"/>
           <w:pgMar w:top="1985" w:right="1134" w:bottom="1701" w:left="1701" w:header="907" w:footer="907" w:gutter="0"/>
           <w:cols w:space="720"/>

</xml_diff>

<commit_message>
Restructured the Project Edit TransactionOccurrenceEnum to have values for display CHANGES: -Documentation
</commit_message>
<xml_diff>
--- a/!Licenta_CiotoiuRobert.docx
+++ b/!Licenta_CiotoiuRobert.docx
@@ -338,21 +338,24 @@
         <w:pStyle w:val="NoSpacing"/>
       </w:pPr>
       <w:r>
-        <w:t xml:space="preserve">All over the world, too many people with different income amounts, are struggling to manage their budgets. I am also seeing around me, that the majority of people are only thinking about how to make more money to solve their financial issues, but they don’t realize this is redundant if their debts will increase proportionally. </w:t>
-      </w:r>
-    </w:p>
-    <w:p>
-      <w:pPr>
-        <w:pStyle w:val="NoSpacing"/>
-      </w:pPr>
-      <w:r>
-        <w:t xml:space="preserve">Nowadays, mobile phones are part of our everyday life. We carry them everywhere we </w:t>
+        <w:t xml:space="preserve">All over the world, too many people with different income amounts, are struggling to manage their budgets. I am also seeing around me, that </w:t>
       </w:r>
       <w:proofErr w:type="gramStart"/>
       <w:r>
-        <w:t>go,</w:t>
+        <w:t>the majority of</w:t>
       </w:r>
       <w:proofErr w:type="gramEnd"/>
+      <w:r>
+        <w:t xml:space="preserve"> people are only thinking about how to make more money to solve their financial issues, but they don’t realize this is redundant if their debts will increase proportionally. </w:t>
+      </w:r>
+    </w:p>
+    <w:p>
+      <w:pPr>
+        <w:pStyle w:val="NoSpacing"/>
+      </w:pPr>
+      <w:r>
+        <w:t>Nowadays, mobile phones are part of our everyday life. We carry them everywhere we go,</w:t>
+      </w:r>
       <w:r>
         <w:t xml:space="preserve"> </w:t>
       </w:r>
@@ -454,7 +457,15 @@
         <w:t>Banks are starting to incorporate into their mobile applications tools</w:t>
       </w:r>
       <w:r>
-        <w:t xml:space="preserve"> like “Analytics” in order to improve transactions tracking, money saving and budget administration. This is very useful to use in case of having bank accounts only to one bank. But things get more complicated when we have multiple types of bank accounts (e.g. credit, debit, savings) at multiple banks. Also, bank applications usually </w:t>
+        <w:t xml:space="preserve"> like “Analytics” </w:t>
+      </w:r>
+      <w:proofErr w:type="gramStart"/>
+      <w:r>
+        <w:t>in order to</w:t>
+      </w:r>
+      <w:proofErr w:type="gramEnd"/>
+      <w:r>
+        <w:t xml:space="preserve"> improve transactions tracking, money saving and budget administration. This is very useful to use in case of having bank accounts only to one bank. But things get more complicated when we have multiple types of bank accounts (e.g. credit, debit, savings) at multiple banks. Also, bank applications usually </w:t>
       </w:r>
       <w:r>
         <w:t>do not</w:t>
@@ -564,7 +575,15 @@
         <w:t xml:space="preserve"> will never work. </w:t>
       </w:r>
       <w:r>
-        <w:t xml:space="preserve">If every member of the family has more than one account at more than one bank, the tracking and </w:t>
+        <w:t xml:space="preserve">If every member of the family has more than one account at more than one bank, the </w:t>
+      </w:r>
+      <w:proofErr w:type="gramStart"/>
+      <w:r>
+        <w:t>tracking</w:t>
+      </w:r>
+      <w:proofErr w:type="gramEnd"/>
+      <w:r>
+        <w:t xml:space="preserve"> and </w:t>
       </w:r>
       <w:r>
         <w:t xml:space="preserve">the </w:t>
@@ -795,7 +814,15 @@
         <w:t xml:space="preserve">On the market, there are a lot of applications available for tracking expenses. Many of them are destinated for businesses and for people which already have some experience on managing their budget. </w:t>
       </w:r>
       <w:r>
-        <w:t xml:space="preserve">In general, applications designed for an average user, require a monthly subscription in order to use the application and some special functionalities like linking bank account and cloud synchronization. The applications that are free usually neglects the user interface and the user’s experience. </w:t>
+        <w:t xml:space="preserve">In general, applications designed for an average user, require a monthly subscription </w:t>
+      </w:r>
+      <w:proofErr w:type="gramStart"/>
+      <w:r>
+        <w:t>in order to</w:t>
+      </w:r>
+      <w:proofErr w:type="gramEnd"/>
+      <w:r>
+        <w:t xml:space="preserve"> use the application and some special functionalities like linking bank account and cloud synchronization. The applications that are free usually neglects the user interface and the user’s experience. </w:t>
       </w:r>
     </w:p>
     <w:p>
@@ -1158,10 +1185,18 @@
         <w:t xml:space="preserve"> </w:t>
       </w:r>
       <w:r>
-        <w:t xml:space="preserve">and it is fairly </w:t>
-      </w:r>
-      <w:r>
-        <w:t>intuitive.</w:t>
+        <w:t xml:space="preserve">and it is </w:t>
+      </w:r>
+      <w:proofErr w:type="gramStart"/>
+      <w:r>
+        <w:t xml:space="preserve">fairly </w:t>
+      </w:r>
+      <w:r>
+        <w:t>intuitive</w:t>
+      </w:r>
+      <w:proofErr w:type="gramEnd"/>
+      <w:r>
+        <w:t>.</w:t>
       </w:r>
       <w:r>
         <w:t xml:space="preserve"> One important feature of </w:t>
@@ -1186,7 +1221,15 @@
         <w:t>Wally</w:t>
       </w:r>
       <w:r>
-        <w:t xml:space="preserve"> doesn’t </w:t>
+        <w:t xml:space="preserve"> </w:t>
+      </w:r>
+      <w:proofErr w:type="gramStart"/>
+      <w:r>
+        <w:t>doesn’t</w:t>
+      </w:r>
+      <w:proofErr w:type="gramEnd"/>
+      <w:r>
+        <w:t xml:space="preserve"> </w:t>
       </w:r>
       <w:r>
         <w:t>seem</w:t>
@@ -1331,13 +1374,34 @@
         <w:t>s</w:t>
       </w:r>
       <w:r>
-        <w:t>, analytics</w:t>
-      </w:r>
+        <w:t xml:space="preserve">, </w:t>
+      </w:r>
+      <w:proofErr w:type="gramStart"/>
+      <w:r>
+        <w:t>analytics</w:t>
+      </w:r>
+      <w:proofErr w:type="gramEnd"/>
       <w:r>
         <w:t xml:space="preserve"> and multiple ways of displaying the transactions or view them based on their type. All those features are free, also the application have premium functionalities like a personal coach but unfortunately that content is only available in French. </w:t>
       </w:r>
       <w:r>
-        <w:t>Also, other parts of the applications are displayed only in French and this cannot be changed. Another downside is that users cannot track all of their spending because the application doesn’t provide the functionality to manually add new transactions, it only provides the ability to import transactions from bank accounts. Even this may be sufficient for some users, this application has a limited number of banks and I wasn’t able to find any supported bank from Romania. This makes the application to have no usage in some countries or for some users which have accounts at unsupported banks.</w:t>
+        <w:t xml:space="preserve">Also, other parts of the applications are displayed only in French and this cannot be changed. Another downside is that users cannot track </w:t>
+      </w:r>
+      <w:proofErr w:type="gramStart"/>
+      <w:r>
+        <w:t>all of</w:t>
+      </w:r>
+      <w:proofErr w:type="gramEnd"/>
+      <w:r>
+        <w:t xml:space="preserve"> their spending because the application doesn’t provide the functionality to manually add new transactions, it only provides the ability to import transactions from bank accounts. Even this may be sufficient for some users, this application has a limited number of banks and I </w:t>
+      </w:r>
+      <w:proofErr w:type="gramStart"/>
+      <w:r>
+        <w:t>wasn’t</w:t>
+      </w:r>
+      <w:proofErr w:type="gramEnd"/>
+      <w:r>
+        <w:t xml:space="preserve"> able to find any supported bank from Romania. This makes the application to have no usage in some countries or for some users which have accounts at unsupported banks.</w:t>
       </w:r>
       <w:r>
         <w:t xml:space="preserve"> The design of that application is basic, without having any innovation in my opinion and this design pattern can be found in a lot of other applications, especially for budget tracking.</w:t>
@@ -1396,45 +1460,25 @@
       <w:r>
         <w:t xml:space="preserve">Figure </w:t>
       </w:r>
-      <w:r>
-        <w:fldChar w:fldCharType="begin"/>
-      </w:r>
-      <w:r>
-        <w:instrText xml:space="preserve"> STYLEREF 1 \s </w:instrText>
-      </w:r>
-      <w:r>
-        <w:fldChar w:fldCharType="separate"/>
-      </w:r>
-      <w:r>
-        <w:rPr>
-          <w:noProof/>
-        </w:rPr>
-        <w:t>2</w:t>
-      </w:r>
-      <w:r>
-        <w:fldChar w:fldCharType="end"/>
-      </w:r>
+      <w:fldSimple w:instr=" STYLEREF 1 \s ">
+        <w:r>
+          <w:rPr>
+            <w:noProof/>
+          </w:rPr>
+          <w:t>2</w:t>
+        </w:r>
+      </w:fldSimple>
       <w:r>
         <w:noBreakHyphen/>
       </w:r>
-      <w:r>
-        <w:fldChar w:fldCharType="begin"/>
-      </w:r>
-      <w:r>
-        <w:instrText xml:space="preserve"> SEQ Figure \* ARABIC \s 1 </w:instrText>
-      </w:r>
-      <w:r>
-        <w:fldChar w:fldCharType="separate"/>
-      </w:r>
-      <w:r>
-        <w:rPr>
-          <w:noProof/>
-        </w:rPr>
-        <w:t>1</w:t>
-      </w:r>
-      <w:r>
-        <w:fldChar w:fldCharType="end"/>
-      </w:r>
+      <w:fldSimple w:instr=" SEQ Figure \* ARABIC \s 1 ">
+        <w:r>
+          <w:rPr>
+            <w:noProof/>
+          </w:rPr>
+          <w:t>1</w:t>
+        </w:r>
+      </w:fldSimple>
       <w:r>
         <w:t xml:space="preserve"> Competitive Matrix</w:t>
       </w:r>
@@ -1538,7 +1582,15 @@
       </w:r>
       <w:proofErr w:type="spellEnd"/>
       <w:r>
-        <w:t xml:space="preserve"> combines multiple elements in order to gain a spirit of originality, clearly differentiating from the rest of the applications </w:t>
+        <w:t xml:space="preserve"> combines multiple elements </w:t>
+      </w:r>
+      <w:proofErr w:type="gramStart"/>
+      <w:r>
+        <w:t>in order to</w:t>
+      </w:r>
+      <w:proofErr w:type="gramEnd"/>
+      <w:r>
+        <w:t xml:space="preserve"> gain a spirit of originality, clearly differentiating from the rest of the applications </w:t>
       </w:r>
       <w:r>
         <w:t>in its market segment</w:t>
@@ -1593,7 +1645,15 @@
       </w:r>
       <w:proofErr w:type="spellEnd"/>
       <w:r>
-        <w:t xml:space="preserve">, I definitely think those will create its </w:t>
+        <w:t xml:space="preserve">, I </w:t>
+      </w:r>
+      <w:proofErr w:type="gramStart"/>
+      <w:r>
+        <w:t>definitely think</w:t>
+      </w:r>
+      <w:proofErr w:type="gramEnd"/>
+      <w:r>
+        <w:t xml:space="preserve"> those will create its </w:t>
       </w:r>
       <w:r>
         <w:t>own place on the Android Marketplace and enable the opportunity of acquiring a lot of users.</w:t>
@@ -1996,15 +2056,31 @@
         <w:pStyle w:val="NoSpacing"/>
       </w:pPr>
       <w:r>
-        <w:t>Every Android Activity has a lifecycle. A lifecycle means that the Android Activity can go through different stages as Figure 3-2 illustrates. These stages are defined in order to save resources like random access memory. Another reason is to have applications with different priority. This is empowering the Android Operating System to know which Activities can be destroyed in critical situations or which Activities are not unused anymore and still consume a lot of memory or computational power.</w:t>
-      </w:r>
-    </w:p>
-    <w:p>
-      <w:pPr>
-        <w:pStyle w:val="NoSpacing"/>
-      </w:pPr>
-      <w:r>
-        <w:t xml:space="preserve">Whenever the activity is changed, it can be paused or destroy. The developer must be aware of this lifecycle in order to avoid application crashes. This can be done by using the android activity’s class callbacks: </w:t>
+        <w:t xml:space="preserve">Every Android Activity has a lifecycle. A lifecycle means that the Android Activity can go through different stages as Figure 3-2 illustrates. These stages are defined </w:t>
+      </w:r>
+      <w:proofErr w:type="gramStart"/>
+      <w:r>
+        <w:t>in order to</w:t>
+      </w:r>
+      <w:proofErr w:type="gramEnd"/>
+      <w:r>
+        <w:t xml:space="preserve"> save resources like random access memory. Another reason is to have applications with different priority. This is empowering the Android Operating System to know which Activities can be destroyed in critical situations or which Activities are not unused anymore and still consume a lot of memory or computational power.</w:t>
+      </w:r>
+    </w:p>
+    <w:p>
+      <w:pPr>
+        <w:pStyle w:val="NoSpacing"/>
+      </w:pPr>
+      <w:r>
+        <w:t xml:space="preserve">Whenever the activity is changed, it can be paused or destroy. The developer must be aware of this lifecycle </w:t>
+      </w:r>
+      <w:proofErr w:type="gramStart"/>
+      <w:r>
+        <w:t>in order to</w:t>
+      </w:r>
+      <w:proofErr w:type="gramEnd"/>
+      <w:r>
+        <w:t xml:space="preserve"> avoid application crashes. This can be done by using the android activity’s class callbacks: </w:t>
       </w:r>
       <w:proofErr w:type="spellStart"/>
       <w:r>
@@ -2087,7 +2163,15 @@
         </w:sdtContent>
       </w:sdt>
       <w:r>
-        <w:t xml:space="preserve">. We are able to override every of these methods in our Activity and correctly handle what </w:t>
+        <w:t xml:space="preserve">. We </w:t>
+      </w:r>
+      <w:proofErr w:type="gramStart"/>
+      <w:r>
+        <w:t>are able to</w:t>
+      </w:r>
+      <w:proofErr w:type="gramEnd"/>
+      <w:r>
+        <w:t xml:space="preserve"> override every of these methods in our Activity and correctly handle what </w:t>
       </w:r>
       <w:r>
         <w:lastRenderedPageBreak/>
@@ -2173,45 +2257,25 @@
       <w:r>
         <w:t xml:space="preserve">Figure </w:t>
       </w:r>
-      <w:r>
-        <w:fldChar w:fldCharType="begin"/>
-      </w:r>
-      <w:r>
-        <w:instrText xml:space="preserve"> STYLEREF 1 \s </w:instrText>
-      </w:r>
-      <w:r>
-        <w:fldChar w:fldCharType="separate"/>
-      </w:r>
-      <w:r>
-        <w:rPr>
-          <w:noProof/>
-        </w:rPr>
-        <w:t>3</w:t>
-      </w:r>
-      <w:r>
-        <w:fldChar w:fldCharType="end"/>
-      </w:r>
+      <w:fldSimple w:instr=" STYLEREF 1 \s ">
+        <w:r>
+          <w:rPr>
+            <w:noProof/>
+          </w:rPr>
+          <w:t>3</w:t>
+        </w:r>
+      </w:fldSimple>
       <w:r>
         <w:noBreakHyphen/>
       </w:r>
-      <w:r>
-        <w:fldChar w:fldCharType="begin"/>
-      </w:r>
-      <w:r>
-        <w:instrText xml:space="preserve"> SEQ Figure \* ARABIC \s 1 </w:instrText>
-      </w:r>
-      <w:r>
-        <w:fldChar w:fldCharType="separate"/>
-      </w:r>
-      <w:r>
-        <w:rPr>
-          <w:noProof/>
-        </w:rPr>
-        <w:t>1</w:t>
-      </w:r>
-      <w:r>
-        <w:fldChar w:fldCharType="end"/>
-      </w:r>
+      <w:fldSimple w:instr=" SEQ Figure \* ARABIC \s 1 ">
+        <w:r>
+          <w:rPr>
+            <w:noProof/>
+          </w:rPr>
+          <w:t>1</w:t>
+        </w:r>
+      </w:fldSimple>
       <w:r>
         <w:t xml:space="preserve">. A simplified illustration of the activity lifecycle. (reference: </w:t>
       </w:r>
@@ -2297,15 +2361,35 @@
         <w:t xml:space="preserve"> is an architectural pattern </w:t>
       </w:r>
       <w:r>
-        <w:t xml:space="preserve">where the frontend and backend are separated. This pattern is widely used in mobile and desktop applications because it is moving the complicated logic from the View into the View Model. This allows the View only to manage the way it is displaying the data read from the View Model. </w:t>
-      </w:r>
-    </w:p>
-    <w:p>
-      <w:pPr>
-        <w:pStyle w:val="NoSpacing"/>
-      </w:pPr>
-      <w:r>
-        <w:t xml:space="preserve">This pattern is very important to be used in Android development in order to avoid </w:t>
+        <w:t xml:space="preserve">where the </w:t>
+      </w:r>
+      <w:r>
+        <w:t>front end</w:t>
+      </w:r>
+      <w:r>
+        <w:t xml:space="preserve"> and </w:t>
+      </w:r>
+      <w:r>
+        <w:t>back end</w:t>
+      </w:r>
+      <w:r>
+        <w:t xml:space="preserve"> are separated. This pattern is widely used in mobile and desktop applications because it is moving the complicated logic from the View into the View Model. This allows the View only to manage the way it is displaying the data read from the View Model. </w:t>
+      </w:r>
+    </w:p>
+    <w:p>
+      <w:pPr>
+        <w:pStyle w:val="NoSpacing"/>
+      </w:pPr>
+      <w:r>
+        <w:t xml:space="preserve">This pattern is very important to be used in Android development </w:t>
+      </w:r>
+      <w:proofErr w:type="gramStart"/>
+      <w:r>
+        <w:t>in order to</w:t>
+      </w:r>
+      <w:proofErr w:type="gramEnd"/>
+      <w:r>
+        <w:t xml:space="preserve"> avoid </w:t>
       </w:r>
       <w:r>
         <w:t>“God” Activities. In Model-View-</w:t>
@@ -2332,7 +2416,15 @@
       </w:r>
       <w:r>
         <w:lastRenderedPageBreak/>
-        <w:t>the provided data without doing a lot of process with it. In the other way, the View can also be responsible to send the data to the View Model in order to process it, save it and even return a response.</w:t>
+        <w:t xml:space="preserve">the provided data without doing a lot of process with it. In the other way, the View can also be responsible to send the data to the View Model </w:t>
+      </w:r>
+      <w:proofErr w:type="gramStart"/>
+      <w:r>
+        <w:t>in order to</w:t>
+      </w:r>
+      <w:proofErr w:type="gramEnd"/>
+      <w:r>
+        <w:t xml:space="preserve"> process it, save it and even return a response.</w:t>
       </w:r>
       <w:r>
         <w:t xml:space="preserve"> Communication between the View Model and the View can be realized using bindings, </w:t>
@@ -2412,45 +2504,25 @@
       <w:r>
         <w:t xml:space="preserve">Figure </w:t>
       </w:r>
-      <w:r>
-        <w:fldChar w:fldCharType="begin"/>
-      </w:r>
-      <w:r>
-        <w:instrText xml:space="preserve"> STYLEREF 1 \s </w:instrText>
-      </w:r>
-      <w:r>
-        <w:fldChar w:fldCharType="separate"/>
-      </w:r>
-      <w:r>
-        <w:rPr>
-          <w:noProof/>
-        </w:rPr>
-        <w:t>3</w:t>
-      </w:r>
-      <w:r>
-        <w:fldChar w:fldCharType="end"/>
-      </w:r>
+      <w:fldSimple w:instr=" STYLEREF 1 \s ">
+        <w:r>
+          <w:rPr>
+            <w:noProof/>
+          </w:rPr>
+          <w:t>3</w:t>
+        </w:r>
+      </w:fldSimple>
       <w:r>
         <w:noBreakHyphen/>
       </w:r>
-      <w:r>
-        <w:fldChar w:fldCharType="begin"/>
-      </w:r>
-      <w:r>
-        <w:instrText xml:space="preserve"> SEQ Figure \* ARABIC \s 1 </w:instrText>
-      </w:r>
-      <w:r>
-        <w:fldChar w:fldCharType="separate"/>
-      </w:r>
-      <w:r>
-        <w:rPr>
-          <w:noProof/>
-        </w:rPr>
-        <w:t>2</w:t>
-      </w:r>
-      <w:r>
-        <w:fldChar w:fldCharType="end"/>
-      </w:r>
+      <w:fldSimple w:instr=" SEQ Figure \* ARABIC \s 1 ">
+        <w:r>
+          <w:rPr>
+            <w:noProof/>
+          </w:rPr>
+          <w:t>2</w:t>
+        </w:r>
+      </w:fldSimple>
       <w:r>
         <w:t>. Model-View-</w:t>
       </w:r>
@@ -2566,13 +2638,29 @@
       </w:r>
       <w:proofErr w:type="spellEnd"/>
       <w:r>
-        <w:t xml:space="preserve">, is a very good choice in order to have a well-organized code. </w:t>
+        <w:t xml:space="preserve">, is a very good choice </w:t>
+      </w:r>
+      <w:proofErr w:type="gramStart"/>
+      <w:r>
+        <w:t>in order to</w:t>
+      </w:r>
+      <w:proofErr w:type="gramEnd"/>
+      <w:r>
+        <w:t xml:space="preserve"> have a well-organized code. </w:t>
       </w:r>
       <w:r>
         <w:t>A</w:t>
       </w:r>
       <w:r>
-        <w:t>dding the backend logic in the Activity, the programmer must make all that logic lifecycle aware, which will lead to adding a lot more code to the activity and complicating the initial logic very much. This can be easily avoided by using the Model-View-</w:t>
+        <w:t xml:space="preserve">dding the </w:t>
+      </w:r>
+      <w:proofErr w:type="gramStart"/>
+      <w:r>
+        <w:t>back end</w:t>
+      </w:r>
+      <w:proofErr w:type="gramEnd"/>
+      <w:r>
+        <w:t xml:space="preserve"> logic in the Activity, the programmer must make all that logic lifecycle aware, which will lead to adding a lot more code to the activity and complicating the initial logic very much. This can be easily avoided by using the Model-View-</w:t>
       </w:r>
       <w:proofErr w:type="spellStart"/>
       <w:r>
@@ -2637,45 +2725,25 @@
       <w:r>
         <w:t xml:space="preserve">Figure </w:t>
       </w:r>
-      <w:r>
-        <w:fldChar w:fldCharType="begin"/>
-      </w:r>
-      <w:r>
-        <w:instrText xml:space="preserve"> STYLEREF 1 \s </w:instrText>
-      </w:r>
-      <w:r>
-        <w:fldChar w:fldCharType="separate"/>
-      </w:r>
-      <w:r>
-        <w:rPr>
-          <w:noProof/>
-        </w:rPr>
-        <w:t>3</w:t>
-      </w:r>
-      <w:r>
-        <w:fldChar w:fldCharType="end"/>
-      </w:r>
+      <w:fldSimple w:instr=" STYLEREF 1 \s ">
+        <w:r>
+          <w:rPr>
+            <w:noProof/>
+          </w:rPr>
+          <w:t>3</w:t>
+        </w:r>
+      </w:fldSimple>
       <w:r>
         <w:noBreakHyphen/>
       </w:r>
-      <w:r>
-        <w:fldChar w:fldCharType="begin"/>
-      </w:r>
-      <w:r>
-        <w:instrText xml:space="preserve"> SEQ Figure \* ARABIC \s 1 </w:instrText>
-      </w:r>
-      <w:r>
-        <w:fldChar w:fldCharType="separate"/>
-      </w:r>
-      <w:r>
-        <w:rPr>
-          <w:noProof/>
-        </w:rPr>
-        <w:t>3</w:t>
-      </w:r>
-      <w:r>
-        <w:fldChar w:fldCharType="end"/>
-      </w:r>
+      <w:fldSimple w:instr=" SEQ Figure \* ARABIC \s 1 ">
+        <w:r>
+          <w:rPr>
+            <w:noProof/>
+          </w:rPr>
+          <w:t>3</w:t>
+        </w:r>
+      </w:fldSimple>
       <w:r>
         <w:t xml:space="preserve">. Illustration of </w:t>
       </w:r>
@@ -2737,7 +2805,13 @@
       </w:r>
       <w:proofErr w:type="spellEnd"/>
       <w:r>
-        <w:t xml:space="preserve"> is making the code reusable, modular, maintainable, and most important, it enables the possibility of collaborative work. Different types of programmers can work on the same screen for example, one very skillful on the user-interface design and one very good at the implementation of backend logic. Any layer from Figure 3-1 can be replaced easily, because of the modularity that Model-View-</w:t>
+        <w:t xml:space="preserve"> is making the code reusable, modular, maintainable, and most important, it enables the possibility of collaborative work. Different types of programmers can work on the same screen for example, one very skillful on the user-interface design and one very good at the implementation of </w:t>
+      </w:r>
+      <w:r>
+        <w:t>back end</w:t>
+      </w:r>
+      <w:r>
+        <w:t xml:space="preserve"> logic. Any layer from Figure 3-1 can be replaced easily, because of the modularity that Model-View-</w:t>
       </w:r>
       <w:proofErr w:type="spellStart"/>
       <w:r>
@@ -2745,7 +2819,21 @@
       </w:r>
       <w:proofErr w:type="spellEnd"/>
       <w:r>
-        <w:t xml:space="preserve"> enables. Because the frontend logic is separated to backend logic, we can easily maintain the code, refactor, add new functionalities, UI elements or even change the provider of data.</w:t>
+        <w:t xml:space="preserve"> enables. Because the </w:t>
+      </w:r>
+      <w:proofErr w:type="gramStart"/>
+      <w:r>
+        <w:t>front end</w:t>
+      </w:r>
+      <w:proofErr w:type="gramEnd"/>
+      <w:r>
+        <w:t xml:space="preserve"> logic is separated to </w:t>
+      </w:r>
+      <w:r>
+        <w:t>back end</w:t>
+      </w:r>
+      <w:r>
+        <w:t xml:space="preserve"> logic, we can easily maintain the code, refactor, add new functionalities, UI elements or even change the provider of data.</w:t>
       </w:r>
     </w:p>
     <w:p>
@@ -2837,15 +2925,15 @@
       </w:r>
       <w:proofErr w:type="spellEnd"/>
       <w:r>
-        <w:t xml:space="preserve"> to avoid crashes in the case the Activity gets destroyed. Also, because the Observers gets unbound automatically, they are cleanup from the memory in order to avoid memory leaks. As all </w:t>
+        <w:t xml:space="preserve"> to avoid crashes in the case the Activity gets destroyed. Also, because the Observers gets unbound automatically, they are cleanup from the memory </w:t>
       </w:r>
       <w:proofErr w:type="gramStart"/>
       <w:r>
-        <w:t>this measurements</w:t>
+        <w:t>in order to</w:t>
       </w:r>
       <w:proofErr w:type="gramEnd"/>
       <w:r>
-        <w:t xml:space="preserve"> are done automatically by the </w:t>
+        <w:t xml:space="preserve"> avoid memory leaks. As all this measurements are done automatically by the </w:t>
       </w:r>
       <w:proofErr w:type="spellStart"/>
       <w:r>
@@ -3059,7 +3147,15 @@
         <w:pStyle w:val="NoSpacing"/>
       </w:pPr>
       <w:r>
-        <w:t>Using REST, servers can expose services in order to be accessed by various clients. Those services are called “endpoints”. REST, as well as SQL and HTTP, follows the CRUD paradigm</w:t>
+        <w:t xml:space="preserve">Using REST, servers can expose services </w:t>
+      </w:r>
+      <w:proofErr w:type="gramStart"/>
+      <w:r>
+        <w:t>in order to</w:t>
+      </w:r>
+      <w:proofErr w:type="gramEnd"/>
+      <w:r>
+        <w:t xml:space="preserve"> be accessed by various clients. Those services are called “endpoints”. REST, as well as SQL and HTTP, follows the CRUD paradigm</w:t>
       </w:r>
       <w:sdt>
         <w:sdtPr>
@@ -3275,7 +3371,15 @@
         </w:sdtContent>
       </w:sdt>
       <w:r>
-        <w:t>. It was released in 1995, developed by Sun Microsystems. Java is an Object-Oriented Programming language, where classes and objects are the core of the language. Java is mostly known because of its Virtual Machine, which is able to run on any computer architecture. This allow us to write Java applications which can run on any machine and any operating system</w:t>
+        <w:t xml:space="preserve">. It was released in 1995, developed by Sun Microsystems. Java is an Object-Oriented Programming language, where classes and objects are the core of the language. Java is mostly known because of its Virtual Machine, which </w:t>
+      </w:r>
+      <w:proofErr w:type="gramStart"/>
+      <w:r>
+        <w:t>is able to</w:t>
+      </w:r>
+      <w:proofErr w:type="gramEnd"/>
+      <w:r>
+        <w:t xml:space="preserve"> run on any computer architecture. This allow us to write Java applications which can run on any machine and any operating system</w:t>
       </w:r>
       <w:sdt>
         <w:sdtPr>
@@ -3310,13 +3414,29 @@
         </w:sdtContent>
       </w:sdt>
       <w:r>
-        <w:t>. In order to run Java application, Java Runtime Environment (JRE) needs to be installed on the machine</w:t>
-      </w:r>
-      <w:r>
         <w:t xml:space="preserve">. </w:t>
       </w:r>
-      <w:r>
-        <w:t>When the Java code is compiled, it results in Java Bytecode which is executed by the Java Virtual Machine. Some platforms are able to directly execute Java Bytecode, without the need of installing JRE, as the hardware is built in this manner.</w:t>
+      <w:proofErr w:type="gramStart"/>
+      <w:r>
+        <w:t>In order to</w:t>
+      </w:r>
+      <w:proofErr w:type="gramEnd"/>
+      <w:r>
+        <w:t xml:space="preserve"> run Java application, Java Runtime Environment (JRE) needs to be installed on the machine</w:t>
+      </w:r>
+      <w:r>
+        <w:t xml:space="preserve">. </w:t>
+      </w:r>
+      <w:r>
+        <w:t xml:space="preserve">When the Java code is compiled, it results in Java Bytecode which is executed by the Java Virtual Machine. Some platforms </w:t>
+      </w:r>
+      <w:proofErr w:type="gramStart"/>
+      <w:r>
+        <w:t>are able to</w:t>
+      </w:r>
+      <w:proofErr w:type="gramEnd"/>
+      <w:r>
+        <w:t xml:space="preserve"> directly execute Java Bytecode, without the need of installing JRE, as the hardware is built in this manner.</w:t>
       </w:r>
     </w:p>
     <w:p>
@@ -3376,13 +3496,37 @@
         <w:pStyle w:val="NoSpacing"/>
       </w:pPr>
       <w:r>
-        <w:t>A java important feature is the automatic memory management handled by the garbage collector. In other Object-Oriented Languages, we have to manually deallocate objects from memory after we used them. In Java, this job is done automatically by the garbage collector. This kind of thing has some advantages and disadvantages. One advantage is that the programmer doesn’t have to worry about deallocation of the objects</w:t>
+        <w:t xml:space="preserve">A java important feature is the automatic memory management handled by the garbage collector. In other Object-Oriented Languages, we </w:t>
+      </w:r>
+      <w:proofErr w:type="gramStart"/>
+      <w:r>
+        <w:t>have to</w:t>
+      </w:r>
+      <w:proofErr w:type="gramEnd"/>
+      <w:r>
+        <w:t xml:space="preserve"> manually deallocate objects from memory after we used them. In Java, this job is done automatically by the garbage collector. This kind of thing has some advantages and disadvantages. One advantage is that the programmer </w:t>
+      </w:r>
+      <w:proofErr w:type="gramStart"/>
+      <w:r>
+        <w:t>doesn’t</w:t>
+      </w:r>
+      <w:proofErr w:type="gramEnd"/>
+      <w:r>
+        <w:t xml:space="preserve"> have to worry about deallocation of the objects</w:t>
       </w:r>
       <w:r>
         <w:t xml:space="preserve"> or about possible crashes if the deallocation has been done too early, thankfully to the automation of the memory management. This is speeding up the development process and keeps a cleaner code. </w:t>
       </w:r>
       <w:r>
-        <w:t>A downside is that we cannot deallocate from memory objects which we are sure we are not using them anymore and they may occupy a lot of memory. This may lead to performance issues. Having more flexibility in C++ offers us the ability improve application’s performance but with the tradeoff that we have to write much more code and be more careful to memory</w:t>
+        <w:t xml:space="preserve">A downside is that we cannot deallocate from memory objects which we are sure we are not using them anymore and they may occupy a lot of memory. This may lead to performance issues. Having more flexibility in C++ offers us the ability improve application’s performance but with the tradeoff that we </w:t>
+      </w:r>
+      <w:proofErr w:type="gramStart"/>
+      <w:r>
+        <w:t>have to</w:t>
+      </w:r>
+      <w:proofErr w:type="gramEnd"/>
+      <w:r>
+        <w:t xml:space="preserve"> write much more code and be more careful to memory</w:t>
       </w:r>
       <w:r>
         <w:t>.</w:t>
@@ -3488,7 +3632,15 @@
         <w:t xml:space="preserve">XML is a markup language and a file format mostly known for being human and machine readable. XML files have a lot of </w:t>
       </w:r>
       <w:r>
-        <w:t xml:space="preserve">applications in web area, for code generation, distributing and carry data, etc. It is mainly composed of tags and elements. XML can also have empty tags (tags which doesn’t contain any value between the start-tag and the end-tag). Inside the start-tag, we can have attributes. An attribute is </w:t>
+        <w:t xml:space="preserve">applications in web area, for code generation, distributing and carry data, etc. It is mainly composed of tags and elements. XML can also have empty tags (tags which </w:t>
+      </w:r>
+      <w:proofErr w:type="gramStart"/>
+      <w:r>
+        <w:t>doesn’t</w:t>
+      </w:r>
+      <w:proofErr w:type="gramEnd"/>
+      <w:r>
+        <w:t xml:space="preserve"> contain any value between the start-tag and the end-tag). Inside the start-tag, we can have attributes. An attribute is </w:t>
       </w:r>
       <w:r>
         <w:t>a</w:t>
@@ -3640,7 +3792,15 @@
         <w:t xml:space="preserve"> Gradle is tightly bound to Java, as Apache Groovy </w:t>
       </w:r>
       <w:r>
-        <w:t>is a Java compatible syntax and it runs on the Java Virtual Machine. This enables the Gradle ability to run on any platform, if the JVM is installed or if the hardware is able to execute Java Bytecode</w:t>
+        <w:t xml:space="preserve">is a Java compatible syntax and it runs on the Java Virtual Machine. This enables the Gradle ability to run on any platform, if the JVM is installed or if the hardware </w:t>
+      </w:r>
+      <w:proofErr w:type="gramStart"/>
+      <w:r>
+        <w:t>is able to</w:t>
+      </w:r>
+      <w:proofErr w:type="gramEnd"/>
+      <w:r>
+        <w:t xml:space="preserve"> execute Java Bytecode</w:t>
       </w:r>
       <w:r>
         <w:t>.</w:t>
@@ -3740,8 +3900,13 @@
       <w:r>
         <w:t xml:space="preserve"> build automation tool used for multiple types of languages. </w:t>
       </w:r>
-      <w:r>
-        <w:t>In order to build a project with Maven, we have to create a Project Object Model (POM) file, where we write all the dependencies we need. POM files are</w:t>
+      <w:proofErr w:type="gramStart"/>
+      <w:r>
+        <w:t>In order to</w:t>
+      </w:r>
+      <w:proofErr w:type="gramEnd"/>
+      <w:r>
+        <w:t xml:space="preserve"> build a project with Maven, we have to create a Project Object Model (POM) file, where we write all the dependencies we need. POM files are</w:t>
       </w:r>
       <w:r>
         <w:t xml:space="preserve"> </w:t>
@@ -4269,45 +4434,25 @@
       <w:r>
         <w:t xml:space="preserve">Figure </w:t>
       </w:r>
-      <w:r>
-        <w:fldChar w:fldCharType="begin"/>
-      </w:r>
-      <w:r>
-        <w:instrText xml:space="preserve"> STYLEREF 1 \s </w:instrText>
-      </w:r>
-      <w:r>
-        <w:fldChar w:fldCharType="separate"/>
-      </w:r>
-      <w:r>
-        <w:rPr>
-          <w:noProof/>
-        </w:rPr>
-        <w:t>3</w:t>
-      </w:r>
-      <w:r>
-        <w:fldChar w:fldCharType="end"/>
-      </w:r>
+      <w:fldSimple w:instr=" STYLEREF 1 \s ">
+        <w:r>
+          <w:rPr>
+            <w:noProof/>
+          </w:rPr>
+          <w:t>3</w:t>
+        </w:r>
+      </w:fldSimple>
       <w:r>
         <w:noBreakHyphen/>
       </w:r>
-      <w:r>
-        <w:fldChar w:fldCharType="begin"/>
-      </w:r>
-      <w:r>
-        <w:instrText xml:space="preserve"> SEQ Figure \* ARABIC \s 1 </w:instrText>
-      </w:r>
-      <w:r>
-        <w:fldChar w:fldCharType="separate"/>
-      </w:r>
-      <w:r>
-        <w:rPr>
-          <w:noProof/>
-        </w:rPr>
-        <w:t>4</w:t>
-      </w:r>
-      <w:r>
-        <w:fldChar w:fldCharType="end"/>
-      </w:r>
+      <w:fldSimple w:instr=" SEQ Figure \* ARABIC \s 1 ">
+        <w:r>
+          <w:rPr>
+            <w:noProof/>
+          </w:rPr>
+          <w:t>4</w:t>
+        </w:r>
+      </w:fldSimple>
       <w:r>
         <w:t xml:space="preserve"> Android stack</w:t>
       </w:r>
@@ -4472,23 +4617,23 @@
         </w:sdtContent>
       </w:sdt>
       <w:r>
-        <w:t>. In my case, I used IntelliJ only to create a backend Java server, where I am exposing REST services using Spring Boot. IntelliJ community edition fulfilled my needs, and I was able to realize what I purposed with it.</w:t>
-      </w:r>
-    </w:p>
-    <w:p>
-      <w:pPr>
-        <w:pStyle w:val="NoSpacing"/>
-      </w:pPr>
-      <w:r>
-        <w:t xml:space="preserve">The main advantages of using IntelliJ are the design, the easiness of writing code using the Generate functionality and Smart code completion, the ability to navigate through the hierarchy of classes, the built-in version control </w:t>
+        <w:t xml:space="preserve">. In my case, I used IntelliJ only to create a </w:t>
       </w:r>
       <w:proofErr w:type="gramStart"/>
       <w:r>
-        <w:t>system(</w:t>
+        <w:t>back end</w:t>
       </w:r>
       <w:proofErr w:type="gramEnd"/>
       <w:r>
-        <w:t>VCS) and many more functionalities and tools available.</w:t>
+        <w:t xml:space="preserve"> Java server, where I am exposing REST services using Spring Boot. IntelliJ community edition fulfilled my needs, and I was able to realize what I purposed with it.</w:t>
+      </w:r>
+    </w:p>
+    <w:p>
+      <w:pPr>
+        <w:pStyle w:val="NoSpacing"/>
+      </w:pPr>
+      <w:r>
+        <w:t>The main advantages of using IntelliJ are the design, the easiness of writing code using the Generate functionality and Smart code completion, the ability to navigate through the hierarchy of classes, the built-in version control system(VCS) and many more functionalities and tools available.</w:t>
       </w:r>
     </w:p>
     <w:p>
@@ -4681,8 +4826,13 @@
       <w:pPr>
         <w:pStyle w:val="NoSpacing"/>
       </w:pPr>
-      <w:r>
-        <w:t xml:space="preserve">In order to </w:t>
+      <w:proofErr w:type="gramStart"/>
+      <w:r>
+        <w:t>In order to</w:t>
+      </w:r>
+      <w:proofErr w:type="gramEnd"/>
+      <w:r>
+        <w:t xml:space="preserve"> </w:t>
       </w:r>
       <w:r>
         <w:t xml:space="preserve">connect and </w:t>
@@ -4797,8 +4947,13 @@
       <w:pPr>
         <w:pStyle w:val="NoSpacing"/>
       </w:pPr>
-      <w:r>
-        <w:t>In order to communicate with the Room Database, we need to define Data Access Objects and Entities. An Entity is a java class which represent the</w:t>
+      <w:proofErr w:type="gramStart"/>
+      <w:r>
+        <w:t>In order to</w:t>
+      </w:r>
+      <w:proofErr w:type="gramEnd"/>
+      <w:r>
+        <w:t xml:space="preserve"> communicate with the Room Database, we need to define Data Access Objects and Entities. An Entity is a java class which represent the</w:t>
       </w:r>
       <w:r>
         <w:t xml:space="preserve"> mapping between the Java object and a table row. In the entity we define the fields and its types of the object, create a constructor and getters and setters. With </w:t>
@@ -4912,45 +5067,25 @@
       <w:r>
         <w:t xml:space="preserve">Figure </w:t>
       </w:r>
-      <w:r>
-        <w:fldChar w:fldCharType="begin"/>
-      </w:r>
-      <w:r>
-        <w:instrText xml:space="preserve"> STYLEREF 1 \s </w:instrText>
-      </w:r>
-      <w:r>
-        <w:fldChar w:fldCharType="separate"/>
-      </w:r>
-      <w:r>
-        <w:rPr>
-          <w:noProof/>
-        </w:rPr>
-        <w:t>3</w:t>
-      </w:r>
-      <w:r>
-        <w:fldChar w:fldCharType="end"/>
-      </w:r>
+      <w:fldSimple w:instr=" STYLEREF 1 \s ">
+        <w:r>
+          <w:rPr>
+            <w:noProof/>
+          </w:rPr>
+          <w:t>3</w:t>
+        </w:r>
+      </w:fldSimple>
       <w:r>
         <w:noBreakHyphen/>
       </w:r>
-      <w:r>
-        <w:fldChar w:fldCharType="begin"/>
-      </w:r>
-      <w:r>
-        <w:instrText xml:space="preserve"> SEQ Figure \* ARABIC \s 1 </w:instrText>
-      </w:r>
-      <w:r>
-        <w:fldChar w:fldCharType="separate"/>
-      </w:r>
-      <w:r>
-        <w:rPr>
-          <w:noProof/>
-        </w:rPr>
-        <w:t>5</w:t>
-      </w:r>
-      <w:r>
-        <w:fldChar w:fldCharType="end"/>
-      </w:r>
+      <w:fldSimple w:instr=" SEQ Figure \* ARABIC \s 1 ">
+        <w:r>
+          <w:rPr>
+            <w:noProof/>
+          </w:rPr>
+          <w:t>5</w:t>
+        </w:r>
+      </w:fldSimple>
       <w:r>
         <w:t xml:space="preserve"> Components of Room Database (reference: </w:t>
       </w:r>
@@ -5155,7 +5290,15 @@
         <w:t xml:space="preserve">JavaScript Object Notation (JSON) </w:t>
       </w:r>
       <w:r>
-        <w:t>is a data format used for transmitting key-value objects. This data format is considered to be lightweight and human readable. It was standardized in 2013 as ECMA-404</w:t>
+        <w:t xml:space="preserve">is a data format used for transmitting key-value objects. This data format </w:t>
+      </w:r>
+      <w:proofErr w:type="gramStart"/>
+      <w:r>
+        <w:t>is considered to be</w:t>
+      </w:r>
+      <w:proofErr w:type="gramEnd"/>
+      <w:r>
+        <w:t xml:space="preserve"> lightweight and human readable. It was standardized in 2013 as ECMA-404</w:t>
       </w:r>
       <w:sdt>
         <w:sdtPr>
@@ -5259,7 +5402,15 @@
         <w:t>databases, even from SQL to NOSQL, using an intermediary server, very easily and efficiently.</w:t>
       </w:r>
       <w:r>
-        <w:t xml:space="preserve"> Considering all of the above advantages, JSON is for a reason one of the best and most used data formats in present.</w:t>
+        <w:t xml:space="preserve"> Considering </w:t>
+      </w:r>
+      <w:proofErr w:type="gramStart"/>
+      <w:r>
+        <w:t>all of</w:t>
+      </w:r>
+      <w:proofErr w:type="gramEnd"/>
+      <w:r>
+        <w:t xml:space="preserve"> the above advantages, JSON is for a reason one of the best and most used data formats in present.</w:t>
       </w:r>
     </w:p>
     <w:p>
@@ -5337,45 +5488,25 @@
       <w:r>
         <w:t xml:space="preserve">Figure </w:t>
       </w:r>
-      <w:r>
-        <w:fldChar w:fldCharType="begin"/>
-      </w:r>
-      <w:r>
-        <w:instrText xml:space="preserve"> STYLEREF 1 \s </w:instrText>
-      </w:r>
-      <w:r>
-        <w:fldChar w:fldCharType="separate"/>
-      </w:r>
-      <w:r>
-        <w:rPr>
-          <w:noProof/>
-        </w:rPr>
-        <w:t>3</w:t>
-      </w:r>
-      <w:r>
-        <w:fldChar w:fldCharType="end"/>
-      </w:r>
+      <w:fldSimple w:instr=" STYLEREF 1 \s ">
+        <w:r>
+          <w:rPr>
+            <w:noProof/>
+          </w:rPr>
+          <w:t>3</w:t>
+        </w:r>
+      </w:fldSimple>
       <w:r>
         <w:noBreakHyphen/>
       </w:r>
-      <w:r>
-        <w:fldChar w:fldCharType="begin"/>
-      </w:r>
-      <w:r>
-        <w:instrText xml:space="preserve"> SEQ Figure \* ARABIC \s 1 </w:instrText>
-      </w:r>
-      <w:r>
-        <w:fldChar w:fldCharType="separate"/>
-      </w:r>
-      <w:r>
-        <w:rPr>
-          <w:noProof/>
-        </w:rPr>
-        <w:t>6</w:t>
-      </w:r>
-      <w:r>
-        <w:fldChar w:fldCharType="end"/>
-      </w:r>
+      <w:fldSimple w:instr=" SEQ Figure \* ARABIC \s 1 ">
+        <w:r>
+          <w:rPr>
+            <w:noProof/>
+          </w:rPr>
+          <w:t>6</w:t>
+        </w:r>
+      </w:fldSimple>
       <w:r>
         <w:t xml:space="preserve"> JSON Object (reference: </w:t>
       </w:r>
@@ -5489,45 +5620,25 @@
       <w:r>
         <w:t xml:space="preserve">Figure </w:t>
       </w:r>
-      <w:r>
-        <w:fldChar w:fldCharType="begin"/>
-      </w:r>
-      <w:r>
-        <w:instrText xml:space="preserve"> STYLEREF 1 \s </w:instrText>
-      </w:r>
-      <w:r>
-        <w:fldChar w:fldCharType="separate"/>
-      </w:r>
-      <w:r>
-        <w:rPr>
-          <w:noProof/>
-        </w:rPr>
-        <w:t>3</w:t>
-      </w:r>
-      <w:r>
-        <w:fldChar w:fldCharType="end"/>
-      </w:r>
+      <w:fldSimple w:instr=" STYLEREF 1 \s ">
+        <w:r>
+          <w:rPr>
+            <w:noProof/>
+          </w:rPr>
+          <w:t>3</w:t>
+        </w:r>
+      </w:fldSimple>
       <w:r>
         <w:noBreakHyphen/>
       </w:r>
-      <w:r>
-        <w:fldChar w:fldCharType="begin"/>
-      </w:r>
-      <w:r>
-        <w:instrText xml:space="preserve"> SEQ Figure \* ARABIC \s 1 </w:instrText>
-      </w:r>
-      <w:r>
-        <w:fldChar w:fldCharType="separate"/>
-      </w:r>
-      <w:r>
-        <w:rPr>
-          <w:noProof/>
-        </w:rPr>
-        <w:t>7</w:t>
-      </w:r>
-      <w:r>
-        <w:fldChar w:fldCharType="end"/>
-      </w:r>
+      <w:fldSimple w:instr=" SEQ Figure \* ARABIC \s 1 ">
+        <w:r>
+          <w:rPr>
+            <w:noProof/>
+          </w:rPr>
+          <w:t>7</w:t>
+        </w:r>
+      </w:fldSimple>
       <w:r>
         <w:t xml:space="preserve"> JSON Array (reference:</w:t>
       </w:r>
@@ -5652,45 +5763,25 @@
       <w:r>
         <w:t xml:space="preserve">Figure </w:t>
       </w:r>
-      <w:r>
-        <w:fldChar w:fldCharType="begin"/>
-      </w:r>
-      <w:r>
-        <w:instrText xml:space="preserve"> STYLEREF 1 \s </w:instrText>
-      </w:r>
-      <w:r>
-        <w:fldChar w:fldCharType="separate"/>
-      </w:r>
-      <w:r>
-        <w:rPr>
-          <w:noProof/>
-        </w:rPr>
-        <w:t>3</w:t>
-      </w:r>
-      <w:r>
-        <w:fldChar w:fldCharType="end"/>
-      </w:r>
+      <w:fldSimple w:instr=" STYLEREF 1 \s ">
+        <w:r>
+          <w:rPr>
+            <w:noProof/>
+          </w:rPr>
+          <w:t>3</w:t>
+        </w:r>
+      </w:fldSimple>
       <w:r>
         <w:noBreakHyphen/>
       </w:r>
-      <w:r>
-        <w:fldChar w:fldCharType="begin"/>
-      </w:r>
-      <w:r>
-        <w:instrText xml:space="preserve"> SEQ Figure \* ARABIC \s 1 </w:instrText>
-      </w:r>
-      <w:r>
-        <w:fldChar w:fldCharType="separate"/>
-      </w:r>
-      <w:r>
-        <w:rPr>
-          <w:noProof/>
-        </w:rPr>
-        <w:t>8</w:t>
-      </w:r>
-      <w:r>
-        <w:fldChar w:fldCharType="end"/>
-      </w:r>
+      <w:fldSimple w:instr=" SEQ Figure \* ARABIC \s 1 ">
+        <w:r>
+          <w:rPr>
+            <w:noProof/>
+          </w:rPr>
+          <w:t>8</w:t>
+        </w:r>
+      </w:fldSimple>
       <w:r>
         <w:t xml:space="preserve"> JSON Value (reference:</w:t>
       </w:r>
@@ -5880,7 +5971,15 @@
         <w:t>on</w:t>
       </w:r>
       <w:r>
-        <w:t xml:space="preserve"> 23 April 2009 in order to fix some security flow. </w:t>
+        <w:t xml:space="preserve"> 23 April 2009 </w:t>
+      </w:r>
+      <w:proofErr w:type="gramStart"/>
+      <w:r>
+        <w:t>in order to</w:t>
+      </w:r>
+      <w:proofErr w:type="gramEnd"/>
+      <w:r>
+        <w:t xml:space="preserve"> fix some security flow. </w:t>
       </w:r>
       <w:r>
         <w:t xml:space="preserve">It is widely used by a lot of companies </w:t>
@@ -5986,10 +6085,42 @@
         <w:t xml:space="preserve">is used only to access the User’s Protected Resources on his behalf. Using this token, the Service Provider may limit access to only some Protected Resources and may define its lifetime. Also, the Service Provider must allow the User to revoke Consumer’s access anytime. </w:t>
       </w:r>
       <w:r>
-        <w:t xml:space="preserve">Looking at the Figure 3-9, there are three main steps in order to realize the authentication. In the first step, the Consumer request and obtain an unauthorized Request Token. Then, the consumer must redirect the User to the Service Provider in order to authorize the Consumer to have access to User’s Protected Resources. At the last step, after the User’s granted access to the Consumer, and the consumer received the authorized Request Token, the Consumer has to exchange this token for an Access Token. Then </w:t>
-      </w:r>
-      <w:r>
-        <w:t>the User is allowed to access Protected Resources from the Service Provider, through the Consumer application.</w:t>
+        <w:t xml:space="preserve">Looking at the Figure 3-9, there are three main steps </w:t>
+      </w:r>
+      <w:proofErr w:type="gramStart"/>
+      <w:r>
+        <w:t>in order to</w:t>
+      </w:r>
+      <w:proofErr w:type="gramEnd"/>
+      <w:r>
+        <w:t xml:space="preserve"> realize the authentication. In the first step, the Consumer request and obtain an unauthorized Request Token. Then, the consumer must redirect the User to the Service Provider </w:t>
+      </w:r>
+      <w:proofErr w:type="gramStart"/>
+      <w:r>
+        <w:t>in order to</w:t>
+      </w:r>
+      <w:proofErr w:type="gramEnd"/>
+      <w:r>
+        <w:t xml:space="preserve"> authorize the Consumer to have access to User’s Protected Resources. At the last step, after the User’s granted access to the Consumer, and the consumer received the authorized Request Token, the Consumer </w:t>
+      </w:r>
+      <w:proofErr w:type="gramStart"/>
+      <w:r>
+        <w:t>has to</w:t>
+      </w:r>
+      <w:proofErr w:type="gramEnd"/>
+      <w:r>
+        <w:t xml:space="preserve"> exchange this token for an Access Token. Then </w:t>
+      </w:r>
+      <w:r>
+        <w:t xml:space="preserve">the User </w:t>
+      </w:r>
+      <w:proofErr w:type="gramStart"/>
+      <w:r>
+        <w:t>is allowed to</w:t>
+      </w:r>
+      <w:proofErr w:type="gramEnd"/>
+      <w:r>
+        <w:t xml:space="preserve"> access Protected Resources from the Service Provider, through the Consumer application.</w:t>
       </w:r>
       <w:r>
         <w:t xml:space="preserve"> </w:t>
@@ -6090,45 +6221,25 @@
       <w:r>
         <w:t xml:space="preserve">Figure </w:t>
       </w:r>
-      <w:r>
-        <w:fldChar w:fldCharType="begin"/>
-      </w:r>
-      <w:r>
-        <w:instrText xml:space="preserve"> STYLEREF 1 \s </w:instrText>
-      </w:r>
-      <w:r>
-        <w:fldChar w:fldCharType="separate"/>
-      </w:r>
-      <w:r>
-        <w:rPr>
-          <w:noProof/>
-        </w:rPr>
-        <w:t>3</w:t>
-      </w:r>
-      <w:r>
-        <w:fldChar w:fldCharType="end"/>
-      </w:r>
+      <w:fldSimple w:instr=" STYLEREF 1 \s ">
+        <w:r>
+          <w:rPr>
+            <w:noProof/>
+          </w:rPr>
+          <w:t>3</w:t>
+        </w:r>
+      </w:fldSimple>
       <w:r>
         <w:noBreakHyphen/>
       </w:r>
-      <w:r>
-        <w:fldChar w:fldCharType="begin"/>
-      </w:r>
-      <w:r>
-        <w:instrText xml:space="preserve"> SEQ Figure \* ARABIC \s 1 </w:instrText>
-      </w:r>
-      <w:r>
-        <w:fldChar w:fldCharType="separate"/>
-      </w:r>
-      <w:r>
-        <w:rPr>
-          <w:noProof/>
-        </w:rPr>
-        <w:t>9</w:t>
-      </w:r>
-      <w:r>
-        <w:fldChar w:fldCharType="end"/>
-      </w:r>
+      <w:fldSimple w:instr=" SEQ Figure \* ARABIC \s 1 ">
+        <w:r>
+          <w:rPr>
+            <w:noProof/>
+          </w:rPr>
+          <w:t>9</w:t>
+        </w:r>
+      </w:fldSimple>
       <w:r>
         <w:t xml:space="preserve"> OAuth</w:t>
       </w:r>
@@ -6328,7 +6439,15 @@
       </w:r>
       <w:proofErr w:type="spellEnd"/>
       <w:r>
-        <w:t xml:space="preserve"> is a library which saved me a lot of time and effort, because it has simplified the way I consume my REST services from my backend server, and the process of downloading the bank logos.</w:t>
+        <w:t xml:space="preserve"> is a library which saved me a lot of time and effort, because it has simplified the way I consume my REST services from my </w:t>
+      </w:r>
+      <w:proofErr w:type="gramStart"/>
+      <w:r>
+        <w:t>back end</w:t>
+      </w:r>
+      <w:proofErr w:type="gramEnd"/>
+      <w:r>
+        <w:t xml:space="preserve"> server, and the process of downloading the bank logos.</w:t>
       </w:r>
     </w:p>
     <w:p>
@@ -6380,7 +6499,15 @@
         <w:t>connect</w:t>
       </w:r>
       <w:r>
-        <w:t xml:space="preserve"> easily. The APIs are thought in order to be EU PSD2</w:t>
+        <w:t xml:space="preserve"> easily. The APIs are thought </w:t>
+      </w:r>
+      <w:proofErr w:type="gramStart"/>
+      <w:r>
+        <w:t>in order to</w:t>
+      </w:r>
+      <w:proofErr w:type="gramEnd"/>
+      <w:r>
+        <w:t xml:space="preserve"> be EU PSD2</w:t>
       </w:r>
       <w:r>
         <w:t>, and other regulations</w:t>
@@ -6537,7 +6664,15 @@
         <w:pStyle w:val="NoSpacing"/>
       </w:pPr>
       <w:r>
-        <w:t xml:space="preserve">This Open Bank concept is relatively new on the market, as before 2015, banks where holding their customer’s data only for them, governments and maybe for some partner banks. Now, this concept is offering to the customer the opportunity to decide which application can access their data, in order to process </w:t>
+        <w:t xml:space="preserve">This Open Bank concept is relatively new on the market, as before 2015, banks where holding their customer’s data only for them, governments and maybe for some partner banks. Now, this concept is offering to the customer the opportunity to decide which application can access their data, </w:t>
+      </w:r>
+      <w:proofErr w:type="gramStart"/>
+      <w:r>
+        <w:t>in order to</w:t>
+      </w:r>
+      <w:proofErr w:type="gramEnd"/>
+      <w:r>
+        <w:t xml:space="preserve"> process </w:t>
       </w:r>
       <w:r>
         <w:t>it</w:t>
@@ -6716,45 +6851,25 @@
       <w:r>
         <w:t xml:space="preserve">Figure </w:t>
       </w:r>
-      <w:r>
-        <w:fldChar w:fldCharType="begin"/>
-      </w:r>
-      <w:r>
-        <w:instrText xml:space="preserve"> STYLEREF 1 \s </w:instrText>
-      </w:r>
-      <w:r>
-        <w:fldChar w:fldCharType="separate"/>
-      </w:r>
-      <w:r>
-        <w:rPr>
-          <w:noProof/>
-        </w:rPr>
-        <w:t>3</w:t>
-      </w:r>
-      <w:r>
-        <w:fldChar w:fldCharType="end"/>
-      </w:r>
+      <w:fldSimple w:instr=" STYLEREF 1 \s ">
+        <w:r>
+          <w:rPr>
+            <w:noProof/>
+          </w:rPr>
+          <w:t>3</w:t>
+        </w:r>
+      </w:fldSimple>
       <w:r>
         <w:noBreakHyphen/>
       </w:r>
-      <w:r>
-        <w:fldChar w:fldCharType="begin"/>
-      </w:r>
-      <w:r>
-        <w:instrText xml:space="preserve"> SEQ Figure \* ARABIC \s 1 </w:instrText>
-      </w:r>
-      <w:r>
-        <w:fldChar w:fldCharType="separate"/>
-      </w:r>
-      <w:r>
-        <w:rPr>
-          <w:noProof/>
-        </w:rPr>
-        <w:t>10</w:t>
-      </w:r>
-      <w:r>
-        <w:fldChar w:fldCharType="end"/>
-      </w:r>
+      <w:fldSimple w:instr=" SEQ Figure \* ARABIC \s 1 ">
+        <w:r>
+          <w:rPr>
+            <w:noProof/>
+          </w:rPr>
+          <w:t>10</w:t>
+        </w:r>
+      </w:fldSimple>
       <w:r>
         <w:t xml:space="preserve"> Open Bank Project </w:t>
       </w:r>
@@ -6806,7 +6921,23 @@
       </w:pPr>
       <w:r>
         <w:lastRenderedPageBreak/>
-        <w:t xml:space="preserve">Open Bank Project offer a sandbox with test data and test banks, which any person or fintech can use in order to develop financial applications. Having the implementation done on the sandbox, the movement to the real open banking system is easy to make. In order to have access to the real system and real bank data, the developer must have a company and to obtain </w:t>
+        <w:t xml:space="preserve">Open Bank Project offer a sandbox with test data and test banks, which any person or fintech can use </w:t>
+      </w:r>
+      <w:proofErr w:type="gramStart"/>
+      <w:r>
+        <w:t>in order to</w:t>
+      </w:r>
+      <w:proofErr w:type="gramEnd"/>
+      <w:r>
+        <w:t xml:space="preserve"> develop financial applications. Having the implementation done on the sandbox, the movement to the real open banking system is easy to make. </w:t>
+      </w:r>
+      <w:proofErr w:type="gramStart"/>
+      <w:r>
+        <w:t>In order to</w:t>
+      </w:r>
+      <w:proofErr w:type="gramEnd"/>
+      <w:r>
+        <w:t xml:space="preserve"> have access to the real system and real bank data, the developer must have a company and to obtain </w:t>
       </w:r>
       <w:proofErr w:type="spellStart"/>
       <w:r>
@@ -6855,7 +6986,15 @@
       </w:r>
       <w:r>
         <w:br/>
-        <w:t xml:space="preserve">“Console Developers”. There we can obtain a Client ID for any google API and use it in our application to have access to that API. We can also use Google Sign-In API with a backend server in order to validate the person who’s making the requests. </w:t>
+        <w:t xml:space="preserve">“Console Developers”. There we can obtain a Client ID for any google API and use it in our application to have access to that API. We can also use Google Sign-In API with a </w:t>
+      </w:r>
+      <w:proofErr w:type="gramStart"/>
+      <w:r>
+        <w:t>back end</w:t>
+      </w:r>
+      <w:proofErr w:type="gramEnd"/>
+      <w:r>
+        <w:t xml:space="preserve"> server in order to validate the person who’s making the requests. </w:t>
       </w:r>
       <w:r>
         <w:t xml:space="preserve">Using the API, we can generate an ID token which contains the encrypted User’s data. We can decrypt the User’s data by using the private key from the server. This ID token can be viewed as a Request Token. After we have validated it, we can generate a Session ID for the further requests of that authorized user. </w:t>
@@ -6886,7 +7025,15 @@
         <w:t xml:space="preserve">the </w:t>
       </w:r>
       <w:r>
-        <w:t xml:space="preserve">phone is providing, in order to validate the user. We can restrict the access to our application, </w:t>
+        <w:t xml:space="preserve">phone is providing, </w:t>
+      </w:r>
+      <w:proofErr w:type="gramStart"/>
+      <w:r>
+        <w:t>in order to</w:t>
+      </w:r>
+      <w:proofErr w:type="gramEnd"/>
+      <w:r>
+        <w:t xml:space="preserve"> validate the user. We can restrict the access to our application, </w:t>
       </w:r>
       <w:r>
         <w:t>which significantly improves the security.</w:t>
@@ -6905,7 +7052,15 @@
       </w:r>
       <w:proofErr w:type="spellEnd"/>
       <w:r>
-        <w:t xml:space="preserve"> class in order to find if there is any biometric available on the device. </w:t>
+        <w:t xml:space="preserve"> class </w:t>
+      </w:r>
+      <w:proofErr w:type="gramStart"/>
+      <w:r>
+        <w:t>in order to</w:t>
+      </w:r>
+      <w:proofErr w:type="gramEnd"/>
+      <w:r>
+        <w:t xml:space="preserve"> find if there is any biometric available on the device. </w:t>
       </w:r>
       <w:proofErr w:type="spellStart"/>
       <w:r>
@@ -6988,7 +7143,15 @@
       </w:r>
       <w:proofErr w:type="spellEnd"/>
       <w:r>
-        <w:t xml:space="preserve"> class, we can show the dialog screen which request biometrics in order to make the authentication, we can validate the authentication, and we can implement follow-ups in case of different authentication statuses.</w:t>
+        <w:t xml:space="preserve"> class, we can show the dialog screen which request biometrics </w:t>
+      </w:r>
+      <w:proofErr w:type="gramStart"/>
+      <w:r>
+        <w:t>in order to</w:t>
+      </w:r>
+      <w:proofErr w:type="gramEnd"/>
+      <w:r>
+        <w:t xml:space="preserve"> make the authentication, we can validate the authentication, and we can implement follow-ups in case of different authentication statuses.</w:t>
       </w:r>
       <w:r>
         <w:t xml:space="preserve"> In the Figure 3-6 we can see the architecture of </w:t>
@@ -7089,45 +7252,25 @@
       <w:r>
         <w:t xml:space="preserve">Figure </w:t>
       </w:r>
-      <w:r>
-        <w:fldChar w:fldCharType="begin"/>
-      </w:r>
-      <w:r>
-        <w:instrText xml:space="preserve"> STYLEREF 1 \s </w:instrText>
-      </w:r>
-      <w:r>
-        <w:fldChar w:fldCharType="separate"/>
-      </w:r>
-      <w:r>
-        <w:rPr>
-          <w:noProof/>
-        </w:rPr>
-        <w:t>3</w:t>
-      </w:r>
-      <w:r>
-        <w:fldChar w:fldCharType="end"/>
-      </w:r>
+      <w:fldSimple w:instr=" STYLEREF 1 \s ">
+        <w:r>
+          <w:rPr>
+            <w:noProof/>
+          </w:rPr>
+          <w:t>3</w:t>
+        </w:r>
+      </w:fldSimple>
       <w:r>
         <w:noBreakHyphen/>
       </w:r>
-      <w:r>
-        <w:fldChar w:fldCharType="begin"/>
-      </w:r>
-      <w:r>
-        <w:instrText xml:space="preserve"> SEQ Figure \* ARABIC \s 1 </w:instrText>
-      </w:r>
-      <w:r>
-        <w:fldChar w:fldCharType="separate"/>
-      </w:r>
-      <w:r>
-        <w:rPr>
-          <w:noProof/>
-        </w:rPr>
-        <w:t>11</w:t>
-      </w:r>
-      <w:r>
-        <w:fldChar w:fldCharType="end"/>
-      </w:r>
+      <w:fldSimple w:instr=" SEQ Figure \* ARABIC \s 1 ">
+        <w:r>
+          <w:rPr>
+            <w:noProof/>
+          </w:rPr>
+          <w:t>11</w:t>
+        </w:r>
+      </w:fldSimple>
       <w:r>
         <w:t xml:space="preserve"> </w:t>
       </w:r>
@@ -7638,7 +7781,15 @@
         <w:t xml:space="preserve"> any text cannot be displayed entirely, the first letters or words will be displayed followed by ellipsis.</w:t>
       </w:r>
       <w:r>
-        <w:t xml:space="preserve"> In order to view the entire text, the User must long press on it, and a tooltip with the entire text will pop-up.</w:t>
+        <w:t xml:space="preserve"> </w:t>
+      </w:r>
+      <w:proofErr w:type="gramStart"/>
+      <w:r>
+        <w:t>In order to</w:t>
+      </w:r>
+      <w:proofErr w:type="gramEnd"/>
+      <w:r>
+        <w:t xml:space="preserve"> view the entire text, the User must long press on it, and a tooltip with the entire text will pop-up.</w:t>
       </w:r>
     </w:p>
     <w:p>
@@ -7700,7 +7851,23 @@
         <w:t xml:space="preserve">designed to help people to track their expenses and achieve a budget goal. Its purpose is to display the information in a simpler way than most of the applications from the Android Marketplace. </w:t>
       </w:r>
       <w:r>
-        <w:t>Also, the ability to import transactions from any bank in the world, is a must have in order to keep the tracking of the expenses, without having to waste a lot of time writing them down manually. It also offers the ability to manually add the transactions in the application, in the case of cash payments, or if the user doesn’t want to use the import transactions from bank account functionality.</w:t>
+        <w:t xml:space="preserve">Also, the ability to import transactions from any bank in the world, is a must have </w:t>
+      </w:r>
+      <w:proofErr w:type="gramStart"/>
+      <w:r>
+        <w:t>in order to</w:t>
+      </w:r>
+      <w:proofErr w:type="gramEnd"/>
+      <w:r>
+        <w:t xml:space="preserve"> keep the tracking of the expenses, without having to waste a lot of time writing them down manually. It also offers the ability to manually add the transactions in the application, in the case of cash payments, or if the user </w:t>
+      </w:r>
+      <w:proofErr w:type="gramStart"/>
+      <w:r>
+        <w:t>doesn’t</w:t>
+      </w:r>
+      <w:proofErr w:type="gramEnd"/>
+      <w:r>
+        <w:t xml:space="preserve"> want to use the import transactions from bank account functionality.</w:t>
       </w:r>
     </w:p>
     <w:p>
@@ -7711,7 +7878,25 @@
         <w:t>The application has been developed using Android Studio, which i</w:t>
       </w:r>
       <w:r>
-        <w:t xml:space="preserve">s the perfect tool for realizing the backend and the frontend. The layout editor helps the developer to view and position each UI element on different screen configurations. For the backend, the IntelliJ functionalities increase the development process. Also, the debugging tool is very advanced and in combination with the Android Virtual Device (AVD) Manager, we can deploy our application on multiple </w:t>
+        <w:t xml:space="preserve">s the perfect tool for realizing the </w:t>
+      </w:r>
+      <w:r>
+        <w:t>back end</w:t>
+      </w:r>
+      <w:r>
+        <w:t xml:space="preserve"> and the </w:t>
+      </w:r>
+      <w:r>
+        <w:t>front end</w:t>
+      </w:r>
+      <w:r>
+        <w:t xml:space="preserve">. The layout editor helps the developer to view and position each UI element on different screen configurations. For the </w:t>
+      </w:r>
+      <w:r>
+        <w:t>back end</w:t>
+      </w:r>
+      <w:r>
+        <w:t xml:space="preserve">, the IntelliJ functionalities increase the development process. Also, the debugging tool is very advanced and in combination with the Android Virtual Device (AVD) Manager, we can deploy our application on multiple </w:t>
       </w:r>
       <w:r>
         <w:t xml:space="preserve">emulated devices with different screen sizes. We can even deploy the application on real </w:t>
@@ -7720,7 +7905,15 @@
         <w:t>devices,</w:t>
       </w:r>
       <w:r>
-        <w:t xml:space="preserve"> and we have the ability to debug our application on them.</w:t>
+        <w:t xml:space="preserve"> and we </w:t>
+      </w:r>
+      <w:proofErr w:type="gramStart"/>
+      <w:r>
+        <w:t>have the ability to</w:t>
+      </w:r>
+      <w:proofErr w:type="gramEnd"/>
+      <w:r>
+        <w:t xml:space="preserve"> debug our application on them.</w:t>
       </w:r>
       <w:r>
         <w:t xml:space="preserve"> </w:t>
@@ -7731,7 +7924,13 @@
         <w:pStyle w:val="NoSpacing"/>
       </w:pPr>
       <w:r>
-        <w:t>The application communicates with a Spring Boot backend server. It uses</w:t>
+        <w:t xml:space="preserve">The application communicates with a Spring Boot </w:t>
+      </w:r>
+      <w:r>
+        <w:t>back end</w:t>
+      </w:r>
+      <w:r>
+        <w:t xml:space="preserve"> server. It uses</w:t>
       </w:r>
       <w:r>
         <w:t xml:space="preserve"> HTTP as a communication protocol, and </w:t>
@@ -7743,7 +7942,15 @@
         <w:t xml:space="preserve"> as communication data object</w:t>
       </w:r>
       <w:r>
-        <w:t xml:space="preserve">. We are using the backend server in order to validate user’s access to the Special Functionalities, and to allow the users to keep their application data synchronized with a cloud database. </w:t>
+        <w:t xml:space="preserve">. We are using the </w:t>
+      </w:r>
+      <w:proofErr w:type="gramStart"/>
+      <w:r>
+        <w:t>back end</w:t>
+      </w:r>
+      <w:proofErr w:type="gramEnd"/>
+      <w:r>
+        <w:t xml:space="preserve"> server in order to validate user’s access to the Special Functionalities, and to allow the users to keep their application data synchronized with a cloud database. </w:t>
       </w:r>
       <w:r>
         <w:t>We are using HTTP and JSON, because we already need to consume REST APIs</w:t>
@@ -7752,7 +7959,13 @@
         <w:t xml:space="preserve"> from other third-party providers, and because it is easy to create and consume REST services.</w:t>
       </w:r>
       <w:r>
-        <w:t xml:space="preserve"> Backend server has been realized using IntelliJ IDEA and Spring Boot framework.</w:t>
+        <w:t xml:space="preserve"> </w:t>
+      </w:r>
+      <w:r>
+        <w:t>Back end</w:t>
+      </w:r>
+      <w:r>
+        <w:t xml:space="preserve"> server has been realized using IntelliJ IDEA and Spring Boot framework.</w:t>
       </w:r>
     </w:p>
     <w:p>
@@ -7776,8 +7989,13 @@
       <w:pPr>
         <w:pStyle w:val="NoSpacing"/>
       </w:pPr>
-      <w:r>
-        <w:t xml:space="preserve">In order to use </w:t>
+      <w:proofErr w:type="gramStart"/>
+      <w:r>
+        <w:t>In order to</w:t>
+      </w:r>
+      <w:proofErr w:type="gramEnd"/>
+      <w:r>
+        <w:t xml:space="preserve"> use </w:t>
       </w:r>
       <w:proofErr w:type="spellStart"/>
       <w:r>
@@ -7816,7 +8034,15 @@
       </w:r>
       <w:proofErr w:type="spellEnd"/>
       <w:r>
-        <w:t xml:space="preserve"> to access phone’s media files. This requirement is needed for downloading bank logos and save them internally, in order to reduce the internet traffic consumption and to allow us to deploy new supported banks, without the need of updating the application.</w:t>
+        <w:t xml:space="preserve"> to access phone’s media files. This requirement is needed for downloading bank logos and save them internally, </w:t>
+      </w:r>
+      <w:proofErr w:type="gramStart"/>
+      <w:r>
+        <w:t>in order to</w:t>
+      </w:r>
+      <w:proofErr w:type="gramEnd"/>
+      <w:r>
+        <w:t xml:space="preserve"> reduce the internet traffic consumption and to allow us to deploy new supported banks, without the need of updating the application.</w:t>
       </w:r>
     </w:p>
     <w:p>
@@ -7827,7 +8053,15 @@
         <w:t xml:space="preserve">User’s </w:t>
       </w:r>
       <w:r>
-        <w:t>phone must feature any biometric security hardware to allow the user to login in the application. This is to enforce the security of the application, taking into account, the application may contain sensitive user data like bank accounts and transaction history.</w:t>
+        <w:t xml:space="preserve">phone must feature any biometric security hardware to allow the user to login in the application. This is to enforce the security of the application, </w:t>
+      </w:r>
+      <w:proofErr w:type="gramStart"/>
+      <w:r>
+        <w:t>taking into account</w:t>
+      </w:r>
+      <w:proofErr w:type="gramEnd"/>
+      <w:r>
+        <w:t>, the application may contain sensitive user data like bank accounts and transaction history.</w:t>
       </w:r>
     </w:p>
     <w:p>
@@ -7851,7 +8085,15 @@
       </w:r>
       <w:proofErr w:type="spellEnd"/>
       <w:r>
-        <w:t xml:space="preserve"> to access Bank Account data, when the link bank account functionality is used.</w:t>
+        <w:t xml:space="preserve"> to access Bank Account </w:t>
+      </w:r>
+      <w:proofErr w:type="gramStart"/>
+      <w:r>
+        <w:t>data, when</w:t>
+      </w:r>
+      <w:proofErr w:type="gramEnd"/>
+      <w:r>
+        <w:t xml:space="preserve"> the link bank account functionality is used.</w:t>
       </w:r>
     </w:p>
     <w:p>
@@ -8119,7 +8361,15 @@
         </w:numPr>
       </w:pPr>
       <w:r>
-        <w:t>Revoke other google accounts users to view or edit his application data.</w:t>
+        <w:t xml:space="preserve">Revoke </w:t>
+      </w:r>
+      <w:proofErr w:type="gramStart"/>
+      <w:r>
+        <w:t>other</w:t>
+      </w:r>
+      <w:proofErr w:type="gramEnd"/>
+      <w:r>
+        <w:t xml:space="preserve"> google accounts users to view or edit his application data.</w:t>
       </w:r>
     </w:p>
     <w:p>
@@ -8264,7 +8514,15 @@
         <w:t xml:space="preserve"> the description is the </w:t>
       </w:r>
       <w:r>
-        <w:t>bank name, and the icon must represent a card. The color of that category must be different from the normal convention of positive, negative and neutral. It must be a color suggestive to a bank account like gold, silver, bronze.</w:t>
+        <w:t xml:space="preserve">bank name, and the icon must represent a card. The color of that category must be different from the normal convention of positive, </w:t>
+      </w:r>
+      <w:proofErr w:type="gramStart"/>
+      <w:r>
+        <w:t>negative</w:t>
+      </w:r>
+      <w:proofErr w:type="gramEnd"/>
+      <w:r>
+        <w:t xml:space="preserve"> and neutral. It must be a color suggestive to a bank account like gold, silver, bronze.</w:t>
       </w:r>
       <w:r>
         <w:t xml:space="preserve"> Also, a synchronized bank account, must ensure that every new transaction from the respective bank account is added automatically to the respective Wallet and Category.</w:t>
@@ -8356,7 +8614,15 @@
         <w:t>which</w:t>
       </w:r>
       <w:r>
-        <w:t xml:space="preserve"> reflect the positive, negative or neutral balance of each wallet, category, and transaction.</w:t>
+        <w:t xml:space="preserve"> reflect the positive, </w:t>
+      </w:r>
+      <w:proofErr w:type="gramStart"/>
+      <w:r>
+        <w:t>negative</w:t>
+      </w:r>
+      <w:proofErr w:type="gramEnd"/>
+      <w:r>
+        <w:t xml:space="preserve"> or neutral balance of each wallet, category, and transaction.</w:t>
       </w:r>
     </w:p>
     <w:p>
@@ -8439,8 +8705,13 @@
       <w:r>
         <w:t xml:space="preserve"> </w:t>
       </w:r>
-      <w:r>
-        <w:t>In order to access any Google API, we need to use the OAuth 2.0 protocol for authentication and authorization.</w:t>
+      <w:proofErr w:type="gramStart"/>
+      <w:r>
+        <w:t>In order to</w:t>
+      </w:r>
+      <w:proofErr w:type="gramEnd"/>
+      <w:r>
+        <w:t xml:space="preserve"> access any Google API, we need to use the OAuth 2.0 protocol for authentication and authorization.</w:t>
       </w:r>
     </w:p>
     <w:p>
@@ -8607,45 +8878,25 @@
                             <w:r>
                               <w:t xml:space="preserve">Figure </w:t>
                             </w:r>
-                            <w:r>
-                              <w:fldChar w:fldCharType="begin"/>
-                            </w:r>
-                            <w:r>
-                              <w:instrText xml:space="preserve"> STYLEREF 1 \s </w:instrText>
-                            </w:r>
-                            <w:r>
-                              <w:fldChar w:fldCharType="separate"/>
-                            </w:r>
-                            <w:r>
-                              <w:rPr>
-                                <w:noProof/>
-                              </w:rPr>
-                              <w:t>4</w:t>
-                            </w:r>
-                            <w:r>
-                              <w:fldChar w:fldCharType="end"/>
-                            </w:r>
+                            <w:fldSimple w:instr=" STYLEREF 1 \s ">
+                              <w:r>
+                                <w:rPr>
+                                  <w:noProof/>
+                                </w:rPr>
+                                <w:t>4</w:t>
+                              </w:r>
+                            </w:fldSimple>
                             <w:r>
                               <w:noBreakHyphen/>
                             </w:r>
-                            <w:r>
-                              <w:fldChar w:fldCharType="begin"/>
-                            </w:r>
-                            <w:r>
-                              <w:instrText xml:space="preserve"> SEQ Figure \* ARABIC \s 1 </w:instrText>
-                            </w:r>
-                            <w:r>
-                              <w:fldChar w:fldCharType="separate"/>
-                            </w:r>
-                            <w:r>
-                              <w:rPr>
-                                <w:noProof/>
-                              </w:rPr>
-                              <w:t>1</w:t>
-                            </w:r>
-                            <w:r>
-                              <w:fldChar w:fldCharType="end"/>
-                            </w:r>
+                            <w:fldSimple w:instr=" SEQ Figure \* ARABIC \s 1 ">
+                              <w:r>
+                                <w:rPr>
+                                  <w:noProof/>
+                                </w:rPr>
+                                <w:t>1</w:t>
+                              </w:r>
+                            </w:fldSimple>
                             <w:r>
                               <w:rPr>
                                 <w:noProof/>
@@ -8720,7 +8971,7 @@
                 <v:stroke joinstyle="miter"/>
                 <v:path gradientshapeok="t" o:connecttype="rect"/>
               </v:shapetype>
-              <v:shape id="Text Box 53" o:spid="_x0000_s1026" type="#_x0000_t202" style="position:absolute;left:0;text-align:left;margin-left:0;margin-top:426.25pt;width:522.25pt;height:.05pt;z-index:251664384;visibility:visible;mso-wrap-style:square;mso-wrap-distance-left:9pt;mso-wrap-distance-top:0;mso-wrap-distance-right:9pt;mso-wrap-distance-bottom:0;mso-position-horizontal:center;mso-position-horizontal-relative:margin;mso-position-vertical:absolute;mso-position-vertical-relative:text;v-text-anchor:top" o:gfxdata="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" stroked="f">
+              <v:shape id="Text Box 53" o:spid="_x0000_s1026" type="#_x0000_t202" style="position:absolute;left:0;text-align:left;margin-left:0;margin-top:426.25pt;width:522.25pt;height:.05pt;z-index:251664384;visibility:visible;mso-wrap-style:square;mso-wrap-distance-left:9pt;mso-wrap-distance-top:0;mso-wrap-distance-right:9pt;mso-wrap-distance-bottom:0;mso-position-horizontal:center;mso-position-horizontal-relative:margin;mso-position-vertical:absolute;mso-position-vertical-relative:text;v-text-anchor:top" o:gfxdata="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" stroked="f">
                 <v:textbox style="mso-fit-shape-to-text:t" inset="0,0,0,0">
                   <w:txbxContent>
                     <w:p>
@@ -8735,45 +8986,25 @@
                       <w:r>
                         <w:t xml:space="preserve">Figure </w:t>
                       </w:r>
-                      <w:r>
-                        <w:fldChar w:fldCharType="begin"/>
-                      </w:r>
-                      <w:r>
-                        <w:instrText xml:space="preserve"> STYLEREF 1 \s </w:instrText>
-                      </w:r>
-                      <w:r>
-                        <w:fldChar w:fldCharType="separate"/>
-                      </w:r>
-                      <w:r>
-                        <w:rPr>
-                          <w:noProof/>
-                        </w:rPr>
-                        <w:t>4</w:t>
-                      </w:r>
-                      <w:r>
-                        <w:fldChar w:fldCharType="end"/>
-                      </w:r>
+                      <w:fldSimple w:instr=" STYLEREF 1 \s ">
+                        <w:r>
+                          <w:rPr>
+                            <w:noProof/>
+                          </w:rPr>
+                          <w:t>4</w:t>
+                        </w:r>
+                      </w:fldSimple>
                       <w:r>
                         <w:noBreakHyphen/>
                       </w:r>
-                      <w:r>
-                        <w:fldChar w:fldCharType="begin"/>
-                      </w:r>
-                      <w:r>
-                        <w:instrText xml:space="preserve"> SEQ Figure \* ARABIC \s 1 </w:instrText>
-                      </w:r>
-                      <w:r>
-                        <w:fldChar w:fldCharType="separate"/>
-                      </w:r>
-                      <w:r>
-                        <w:rPr>
-                          <w:noProof/>
-                        </w:rPr>
-                        <w:t>1</w:t>
-                      </w:r>
-                      <w:r>
-                        <w:fldChar w:fldCharType="end"/>
-                      </w:r>
+                      <w:fldSimple w:instr=" SEQ Figure \* ARABIC \s 1 ">
+                        <w:r>
+                          <w:rPr>
+                            <w:noProof/>
+                          </w:rPr>
+                          <w:t>1</w:t>
+                        </w:r>
+                      </w:fldSimple>
                       <w:r>
                         <w:rPr>
                           <w:noProof/>
@@ -8837,13 +9068,29 @@
         </mc:AlternateContent>
       </w:r>
       <w:r>
-        <w:t>If the user is logged in with his Google Account to the application, he will have access indirectly to the backend Spring Boot Server. This server is used to validate the Google Sign-in Token ID, and to provide the user a Session ID</w:t>
+        <w:t xml:space="preserve">If the user is logged in with his Google Account to the application, he will have access indirectly to the </w:t>
+      </w:r>
+      <w:proofErr w:type="gramStart"/>
+      <w:r>
+        <w:t>back end</w:t>
+      </w:r>
+      <w:proofErr w:type="gramEnd"/>
+      <w:r>
+        <w:t xml:space="preserve"> Spring Boot Server. This server is used to validate the Google Sign-in Token ID, and to provide the user a Session ID</w:t>
       </w:r>
       <w:r>
         <w:t xml:space="preserve">. Based on this Session ID, the server will validate the incoming requests in order to provide access to resources. </w:t>
       </w:r>
       <w:r>
-        <w:t>The backend server communicates with an MSSQL Database</w:t>
+        <w:t xml:space="preserve">The </w:t>
+      </w:r>
+      <w:proofErr w:type="gramStart"/>
+      <w:r>
+        <w:t>back end</w:t>
+      </w:r>
+      <w:proofErr w:type="gramEnd"/>
+      <w:r>
+        <w:t xml:space="preserve"> server communicates with an MSSQL Database</w:t>
       </w:r>
       <w:r>
         <w:t xml:space="preserve"> in order to store Users and their Android application data.</w:t>
@@ -8863,19 +9110,17 @@
         <w:pStyle w:val="Heading3"/>
       </w:pPr>
       <w:r>
-        <w:t>Google Sign-in flow</w:t>
-      </w:r>
-    </w:p>
-    <w:p>
-      <w:pPr>
-        <w:pStyle w:val="NoSpacing"/>
-      </w:pPr>
-      <w:r>
+        <w:t>Android Application Architecture</w:t>
+      </w:r>
+      <w:r>
+        <w:rPr>
+          <w:noProof/>
+        </w:rPr>
         <w:drawing>
-          <wp:inline distT="0" distB="0" distL="0" distR="0" wp14:anchorId="336B310E" wp14:editId="0D6F0FCB">
-            <wp:extent cx="5760720" cy="3479165"/>
-            <wp:effectExtent l="0" t="0" r="5080" b="635"/>
-            <wp:docPr id="28" name="Picture 28" descr="A screenshot of a cell phone&#10;&#10;Description automatically generated"/>
+          <wp:inline distT="0" distB="0" distL="0" distR="0" wp14:anchorId="5DDACBF9" wp14:editId="3CC36F31">
+            <wp:extent cx="5127955" cy="3848085"/>
+            <wp:effectExtent l="0" t="0" r="0" b="0"/>
+            <wp:docPr id="19" name="Picture 19"/>
             <wp:cNvGraphicFramePr>
               <a:graphicFrameLocks xmlns:a="http://schemas.openxmlformats.org/drawingml/2006/main" noChangeAspect="1"/>
             </wp:cNvGraphicFramePr>
@@ -8883,23 +9128,36 @@
               <a:graphicData uri="http://schemas.openxmlformats.org/drawingml/2006/picture">
                 <pic:pic xmlns:pic="http://schemas.openxmlformats.org/drawingml/2006/picture">
                   <pic:nvPicPr>
-                    <pic:cNvPr id="1" name=""/>
-                    <pic:cNvPicPr/>
+                    <pic:cNvPr id="0" name="Picture 1"/>
+                    <pic:cNvPicPr>
+                      <a:picLocks noChangeAspect="1" noChangeArrowheads="1"/>
+                    </pic:cNvPicPr>
                   </pic:nvPicPr>
                   <pic:blipFill>
-                    <a:blip r:embed="rId25"/>
+                    <a:blip r:embed="rId25">
+                      <a:extLst>
+                        <a:ext uri="{28A0092B-C50C-407E-A947-70E740481C1C}">
+                          <a14:useLocalDpi xmlns:a14="http://schemas.microsoft.com/office/drawing/2010/main" val="0"/>
+                        </a:ext>
+                      </a:extLst>
+                    </a:blip>
+                    <a:srcRect/>
                     <a:stretch>
                       <a:fillRect/>
                     </a:stretch>
                   </pic:blipFill>
-                  <pic:spPr>
+                  <pic:spPr bwMode="auto">
                     <a:xfrm>
                       <a:off x="0" y="0"/>
-                      <a:ext cx="5760720" cy="3479165"/>
+                      <a:ext cx="5164734" cy="3875684"/>
                     </a:xfrm>
                     <a:prstGeom prst="rect">
                       <a:avLst/>
                     </a:prstGeom>
+                    <a:noFill/>
+                    <a:ln>
+                      <a:noFill/>
+                    </a:ln>
                   </pic:spPr>
                 </pic:pic>
               </a:graphicData>
@@ -8916,333 +9174,191 @@
       <w:r>
         <w:t xml:space="preserve">Figure </w:t>
       </w:r>
-      <w:r>
-        <w:fldChar w:fldCharType="begin"/>
-      </w:r>
-      <w:r>
-        <w:instrText xml:space="preserve"> STYLEREF 1 \s </w:instrText>
-      </w:r>
-      <w:r>
-        <w:fldChar w:fldCharType="separate"/>
-      </w:r>
+      <w:fldSimple w:instr=" STYLEREF 1 \s ">
+        <w:r>
+          <w:rPr>
+            <w:noProof/>
+          </w:rPr>
+          <w:t>4</w:t>
+        </w:r>
+      </w:fldSimple>
+      <w:r>
+        <w:noBreakHyphen/>
+      </w:r>
+      <w:fldSimple w:instr=" SEQ Figure \* ARABIC \s 1 ">
+        <w:r>
+          <w:rPr>
+            <w:noProof/>
+          </w:rPr>
+          <w:t>2</w:t>
+        </w:r>
+      </w:fldSimple>
+      <w:r>
+        <w:t xml:space="preserve"> Android application architecture diagram (reference:</w:t>
+      </w:r>
+      <w:r>
+        <w:t xml:space="preserve"> </w:t>
+      </w:r>
+      <w:sdt>
+        <w:sdtPr>
+          <w:id w:val="1190181286"/>
+          <w:citation/>
+        </w:sdtPr>
+        <w:sdtContent>
+          <w:r>
+            <w:fldChar w:fldCharType="begin"/>
+          </w:r>
+          <w:r>
+            <w:instrText xml:space="preserve"> CITATION Goo206 \l 1033 </w:instrText>
+          </w:r>
+          <w:r>
+            <w:fldChar w:fldCharType="separate"/>
+          </w:r>
+          <w:r>
+            <w:rPr>
+              <w:noProof/>
+            </w:rPr>
+            <w:t>[50]</w:t>
+          </w:r>
+          <w:r>
+            <w:fldChar w:fldCharType="end"/>
+          </w:r>
+        </w:sdtContent>
+      </w:sdt>
+      <w:r>
+        <w:t>)</w:t>
+      </w:r>
+    </w:p>
+    <w:p/>
+    <w:p>
+      <w:pPr>
+        <w:pStyle w:val="NoSpacing"/>
+      </w:pPr>
+      <w:r>
+        <w:t xml:space="preserve">The Android </w:t>
+      </w:r>
+      <w:r>
+        <w:t>a</w:t>
+      </w:r>
+      <w:r>
+        <w:t xml:space="preserve">pplication has been firstly built, without following any architecture or pattern. After the Activities grown very much, the logic got very complicated and the application became unstable, I decided to refactor the entire application. I started to study a lot about </w:t>
+      </w:r>
+      <w:r>
+        <w:t>how Android is working and how to design Android applications smartly.</w:t>
+      </w:r>
+      <w:r>
+        <w:t xml:space="preserve"> I found out on Developers Android website, a very good guide</w:t>
+      </w:r>
+      <w:r>
+        <w:t xml:space="preserve"> </w:t>
+      </w:r>
+      <w:sdt>
+        <w:sdtPr>
+          <w:id w:val="1519892723"/>
+          <w:citation/>
+        </w:sdtPr>
+        <w:sdtContent>
+          <w:r>
+            <w:fldChar w:fldCharType="begin"/>
+          </w:r>
+          <w:r>
+            <w:instrText xml:space="preserve"> CITATION Goo206 \l 1033 </w:instrText>
+          </w:r>
+          <w:r>
+            <w:fldChar w:fldCharType="separate"/>
+          </w:r>
+          <w:r>
+            <w:rPr>
+              <w:noProof/>
+            </w:rPr>
+            <w:t>[50]</w:t>
+          </w:r>
+          <w:r>
+            <w:fldChar w:fldCharType="end"/>
+          </w:r>
+        </w:sdtContent>
+      </w:sdt>
+      <w:r>
+        <w:t xml:space="preserve"> on how to structure the application’s project. I am completely sure that the following architecture is not 100% </w:t>
+      </w:r>
+      <w:r>
+        <w:t>respected</w:t>
+      </w:r>
+      <w:r>
+        <w:t>, as it is my first trial to build an Android application on this architecture</w:t>
+      </w:r>
+      <w:r>
+        <w:t>.</w:t>
+      </w:r>
+    </w:p>
+    <w:p>
+      <w:pPr>
+        <w:pStyle w:val="NoSpacing"/>
+      </w:pPr>
+      <w:r>
+        <w:t>The architecture from Figure 4-2 respects the Model-View-</w:t>
+      </w:r>
+      <w:proofErr w:type="spellStart"/>
+      <w:r>
+        <w:t>ViewModel</w:t>
+      </w:r>
+      <w:proofErr w:type="spellEnd"/>
+      <w:r>
+        <w:t xml:space="preserve"> architectural pattern. It follows the “Separation of concerns” concept, as it indicates that we should not write all our code into the Activity/Fragment. The </w:t>
+      </w:r>
+      <w:r>
+        <w:t>back end</w:t>
+      </w:r>
+      <w:r>
+        <w:t xml:space="preserve"> should be separated from the </w:t>
+      </w:r>
+      <w:r>
+        <w:t>front end</w:t>
+      </w:r>
+      <w:r>
+        <w:t xml:space="preserve">. In this case, the </w:t>
+      </w:r>
+      <w:r>
+        <w:t>front end</w:t>
+      </w:r>
+      <w:r>
+        <w:t xml:space="preserve"> is represented by the Activity/Fragment, and the </w:t>
+      </w:r>
+      <w:r>
+        <w:t>back end</w:t>
+      </w:r>
+      <w:r>
+        <w:t xml:space="preserve"> by the rest parts of the figure. </w:t>
+      </w:r>
+    </w:p>
+    <w:p/>
+    <w:p>
+      <w:pPr>
+        <w:pStyle w:val="NoSpacing"/>
+      </w:pPr>
+    </w:p>
+    <w:p>
+      <w:pPr>
+        <w:pStyle w:val="Heading3"/>
+      </w:pPr>
+      <w:r>
+        <w:lastRenderedPageBreak/>
+        <w:t>Google Sign-in flow</w:t>
+      </w:r>
+    </w:p>
+    <w:p>
+      <w:pPr>
+        <w:pStyle w:val="NoSpacing"/>
+      </w:pPr>
       <w:r>
         <w:rPr>
           <w:noProof/>
         </w:rPr>
-        <w:t>4</w:t>
-      </w:r>
-      <w:r>
-        <w:fldChar w:fldCharType="end"/>
-      </w:r>
-      <w:r>
-        <w:noBreakHyphen/>
-      </w:r>
-      <w:r>
-        <w:fldChar w:fldCharType="begin"/>
-      </w:r>
-      <w:r>
-        <w:instrText xml:space="preserve"> SEQ Figure \* ARABIC \s 1 </w:instrText>
-      </w:r>
-      <w:r>
-        <w:fldChar w:fldCharType="separate"/>
-      </w:r>
-      <w:r>
-        <w:rPr>
-          <w:noProof/>
-        </w:rPr>
-        <w:t>2</w:t>
-      </w:r>
-      <w:r>
-        <w:fldChar w:fldCharType="end"/>
-      </w:r>
-      <w:r>
-        <w:t xml:space="preserve"> Google Sign-in Flow</w:t>
-      </w:r>
-    </w:p>
-    <w:p>
-      <w:pPr>
-        <w:pStyle w:val="NoSpacing"/>
-      </w:pPr>
-    </w:p>
-    <w:p>
-      <w:pPr>
-        <w:pStyle w:val="NoSpacing"/>
-      </w:pPr>
-      <w:r>
-        <w:t xml:space="preserve">In figure 4-2 we have the google sign in flow with the backend server authorization. The flow is triggered by the User, when he </w:t>
-      </w:r>
-      <w:r>
-        <w:t>presses</w:t>
-      </w:r>
-      <w:r>
-        <w:t xml:space="preserve"> the crossed cloud button</w:t>
-      </w:r>
-      <w:r>
-        <w:t xml:space="preserve"> from the main screen. Google sign-in process starts, an overlay screen is showed to the User where he can proceed with an already connected </w:t>
-      </w:r>
-      <w:r>
-        <w:t>G</w:t>
-      </w:r>
-      <w:r>
-        <w:t xml:space="preserve">oogle account, or he can connect with a </w:t>
-      </w:r>
-      <w:r>
-        <w:t>one</w:t>
-      </w:r>
-      <w:r>
-        <w:t xml:space="preserve">. After the user has selected a </w:t>
-      </w:r>
-      <w:r>
-        <w:t>G</w:t>
-      </w:r>
-      <w:r>
-        <w:t>oogle account, the Android Application starts to prepare the request.</w:t>
-      </w:r>
-    </w:p>
-    <w:p>
-      <w:pPr>
-        <w:pStyle w:val="NoSpacing"/>
-      </w:pPr>
-      <w:r>
-        <w:t>As all Google APIs are using as an authorization protocol OAuth 2.0, the auth</w:t>
-      </w:r>
-      <w:r>
-        <w:t>or</w:t>
-      </w:r>
-      <w:r>
-        <w:t xml:space="preserve">ization request needs to contain the </w:t>
-      </w:r>
-      <w:r>
-        <w:t xml:space="preserve">client ID. The client ID is provided by Google at the registration of the application to a Google’s API, on Google </w:t>
-      </w:r>
-      <w:r>
-        <w:t>APIs Console.</w:t>
-      </w:r>
-    </w:p>
-    <w:p>
-      <w:pPr>
-        <w:pStyle w:val="NoSpacing"/>
-      </w:pPr>
-      <w:r>
-        <w:t>After the authorization request is built, the application sends it to Google</w:t>
-      </w:r>
-      <w:r>
-        <w:t xml:space="preserve"> Sign-</w:t>
-      </w:r>
-      <w:r>
-        <w:t>I</w:t>
-      </w:r>
-      <w:r>
-        <w:t>n API Authorization Server</w:t>
-      </w:r>
-      <w:r>
-        <w:t xml:space="preserve"> asynchronously.</w:t>
-      </w:r>
-      <w:r>
-        <w:t xml:space="preserve"> A loader is started to let the user know the authorization is in progress</w:t>
-      </w:r>
-      <w:r>
-        <w:t>.</w:t>
-      </w:r>
-    </w:p>
-    <w:p>
-      <w:pPr>
-        <w:pStyle w:val="NoSpacing"/>
-      </w:pPr>
-      <w:r>
-        <w:t xml:space="preserve">A listener is </w:t>
-      </w:r>
-      <w:r>
-        <w:t xml:space="preserve">registered in order to intercept the response. </w:t>
-      </w:r>
-      <w:r>
-        <w:t xml:space="preserve">The response contains data about the User’s Google account and a Token ID which </w:t>
-      </w:r>
-      <w:r>
-        <w:t xml:space="preserve">will be sent to </w:t>
-      </w:r>
-      <w:r>
-        <w:t>our backend server</w:t>
-      </w:r>
-      <w:r>
-        <w:t xml:space="preserve">. </w:t>
-      </w:r>
-    </w:p>
-    <w:p>
-      <w:pPr>
-        <w:pStyle w:val="NoSpacing"/>
-      </w:pPr>
-      <w:r>
-        <w:t xml:space="preserve">After we receive the response from Google, we send the Token ID to our backend server, in order to receive a Session ID. The authorization request </w:t>
-      </w:r>
-      <w:r>
-        <w:t xml:space="preserve">sent </w:t>
-      </w:r>
-      <w:r>
-        <w:t>to our backend server is also asynchronous, because we don’t want to block the UI.</w:t>
-      </w:r>
-    </w:p>
-    <w:p>
-      <w:pPr>
-        <w:pStyle w:val="NoSpacing"/>
-      </w:pPr>
-      <w:r>
-        <w:t>The backend server exposes a REST</w:t>
-      </w:r>
-      <w:r>
-        <w:t xml:space="preserve"> endpoint which validates the Token ID, generates a Session ID and sends it to the Android application as a response</w:t>
-      </w:r>
-      <w:r>
-        <w:t>.</w:t>
-      </w:r>
-      <w:r>
-        <w:t xml:space="preserve"> </w:t>
-      </w:r>
-    </w:p>
-    <w:p>
-      <w:pPr>
-        <w:pStyle w:val="NoSpacing"/>
-      </w:pPr>
-      <w:r>
-        <w:t xml:space="preserve">When the backend server receives </w:t>
-      </w:r>
-      <w:r>
-        <w:t xml:space="preserve">the request, it creates a new one which contains the received Token ID and sends </w:t>
-      </w:r>
-      <w:r>
-        <w:t>it to Google Sign-In API Authorization Server synchronously. This is done in order to verify</w:t>
-      </w:r>
-      <w:r>
-        <w:t xml:space="preserve"> its validity and</w:t>
-      </w:r>
-      <w:r>
-        <w:t xml:space="preserve"> if </w:t>
-      </w:r>
-      <w:r>
-        <w:t>it</w:t>
-      </w:r>
-      <w:r>
-        <w:t xml:space="preserve"> is</w:t>
-      </w:r>
-      <w:r>
-        <w:t xml:space="preserve"> indeed generated</w:t>
-      </w:r>
-      <w:r>
-        <w:t xml:space="preserve"> </w:t>
-      </w:r>
-      <w:r>
-        <w:t xml:space="preserve">by </w:t>
-      </w:r>
-      <w:r>
-        <w:t>Google</w:t>
-      </w:r>
-      <w:r>
-        <w:t>.</w:t>
-      </w:r>
-      <w:r>
-        <w:t xml:space="preserve"> </w:t>
-      </w:r>
-      <w:r>
-        <w:t xml:space="preserve">After the </w:t>
-      </w:r>
-      <w:r>
-        <w:lastRenderedPageBreak/>
-        <w:t>backend server receives the response from Google, we search the google account in our MSSQL database to see if he is already registered. If not, we save him to the database in order to be able to offer cloud services.</w:t>
-      </w:r>
-    </w:p>
-    <w:p>
-      <w:pPr>
-        <w:pStyle w:val="NoSpacing"/>
-      </w:pPr>
-      <w:r>
-        <w:t>After the database step, we generate a Session ID, and respond with it back to the Android application</w:t>
-      </w:r>
-      <w:r>
-        <w:t xml:space="preserve">. The session ID will be intercepted by the listener we </w:t>
-      </w:r>
-      <w:r>
-        <w:t>created,</w:t>
-      </w:r>
-      <w:r>
-        <w:t xml:space="preserve"> and it will be used to make other requests to our backend server.</w:t>
-      </w:r>
-      <w:r>
-        <w:t xml:space="preserve"> Also, when the response is received</w:t>
-      </w:r>
-      <w:r>
-        <w:t xml:space="preserve">, the loader will stop, the UI will be updated, and a message with the status of the login will be displayed on the screen. </w:t>
-      </w:r>
-    </w:p>
-    <w:p>
-      <w:pPr>
-        <w:pStyle w:val="Heading3"/>
-      </w:pPr>
-      <w:r>
-        <w:t>Link bank account flow</w:t>
-      </w:r>
-    </w:p>
-    <w:p>
-      <w:pPr>
-        <w:pStyle w:val="NoSpacing"/>
-      </w:pPr>
-      <w:r>
-        <w:t xml:space="preserve">I want to mention first that this flow has been successfully implemented for Open Bank Project Sandbox API, which contains test users from test banks with test data. </w:t>
-      </w:r>
-      <w:r>
-        <w:t>I</w:t>
-      </w:r>
-      <w:r>
-        <w:t>n order to be able to access real banks, users or data, a company with several certificates is needed.</w:t>
-      </w:r>
-      <w:r>
-        <w:t xml:space="preserve"> The following explained flow is developed on a sandbox environment and some things may differ on a real one.[</w:t>
-      </w:r>
-      <w:r>
-        <w:t>!</w:t>
-      </w:r>
-      <w:r>
-        <w:t xml:space="preserve">cred ca </w:t>
-      </w:r>
-      <w:proofErr w:type="spellStart"/>
-      <w:r>
-        <w:t>asta</w:t>
-      </w:r>
-      <w:proofErr w:type="spellEnd"/>
-      <w:r>
-        <w:t xml:space="preserve"> </w:t>
-      </w:r>
-      <w:proofErr w:type="spellStart"/>
-      <w:r>
-        <w:t>trebuie</w:t>
-      </w:r>
-      <w:proofErr w:type="spellEnd"/>
-      <w:r>
-        <w:t xml:space="preserve"> in </w:t>
-      </w:r>
-      <w:proofErr w:type="spellStart"/>
-      <w:r>
-        <w:t>concluzie</w:t>
-      </w:r>
-      <w:proofErr w:type="spellEnd"/>
-      <w:r>
-        <w:t xml:space="preserve">] The main focus is on the concept that using a middleware platform between banks and </w:t>
-      </w:r>
-      <w:proofErr w:type="spellStart"/>
-      <w:r>
-        <w:t>fintechs</w:t>
-      </w:r>
-      <w:proofErr w:type="spellEnd"/>
-      <w:r>
-        <w:t>, reduces significantly their efforts to connect to each other, and provide Users new possibilities in the financial domain.</w:t>
-      </w:r>
-    </w:p>
-    <w:p>
-      <w:r>
         <w:drawing>
-          <wp:inline distT="0" distB="0" distL="0" distR="0" wp14:anchorId="684BCF53" wp14:editId="1F55342D">
-            <wp:extent cx="5760720" cy="4589780"/>
-            <wp:effectExtent l="0" t="0" r="5080" b="0"/>
-            <wp:docPr id="29" name="Picture 29" descr="A screenshot of a cell phone&#10;&#10;Description automatically generated"/>
+          <wp:inline distT="0" distB="0" distL="0" distR="0" wp14:anchorId="336B310E" wp14:editId="0D6F0FCB">
+            <wp:extent cx="5760720" cy="3479165"/>
+            <wp:effectExtent l="0" t="0" r="5080" b="635"/>
+            <wp:docPr id="28" name="Picture 28" descr="A screenshot of a cell phone&#10;&#10;Description automatically generated"/>
             <wp:cNvGraphicFramePr>
               <a:graphicFrameLocks xmlns:a="http://schemas.openxmlformats.org/drawingml/2006/main" noChangeAspect="1"/>
             </wp:cNvGraphicFramePr>
@@ -9262,6 +9378,457 @@
                   <pic:spPr>
                     <a:xfrm>
                       <a:off x="0" y="0"/>
+                      <a:ext cx="5760720" cy="3479165"/>
+                    </a:xfrm>
+                    <a:prstGeom prst="rect">
+                      <a:avLst/>
+                    </a:prstGeom>
+                  </pic:spPr>
+                </pic:pic>
+              </a:graphicData>
+            </a:graphic>
+          </wp:inline>
+        </w:drawing>
+      </w:r>
+    </w:p>
+    <w:p>
+      <w:pPr>
+        <w:pStyle w:val="NoSpacing"/>
+        <w:jc w:val="center"/>
+      </w:pPr>
+      <w:r>
+        <w:t xml:space="preserve">Figure </w:t>
+      </w:r>
+      <w:fldSimple w:instr=" STYLEREF 1 \s ">
+        <w:r>
+          <w:rPr>
+            <w:noProof/>
+          </w:rPr>
+          <w:t>4</w:t>
+        </w:r>
+      </w:fldSimple>
+      <w:r>
+        <w:noBreakHyphen/>
+      </w:r>
+      <w:fldSimple w:instr=" SEQ Figure \* ARABIC \s 1 ">
+        <w:r>
+          <w:rPr>
+            <w:noProof/>
+          </w:rPr>
+          <w:t>3</w:t>
+        </w:r>
+      </w:fldSimple>
+      <w:r>
+        <w:t xml:space="preserve"> Google Sign-in Flow</w:t>
+      </w:r>
+    </w:p>
+    <w:p>
+      <w:pPr>
+        <w:pStyle w:val="NoSpacing"/>
+      </w:pPr>
+    </w:p>
+    <w:p>
+      <w:pPr>
+        <w:pStyle w:val="NoSpacing"/>
+      </w:pPr>
+      <w:r>
+        <w:t xml:space="preserve">In figure 4-2 we have the google sign in flow with the </w:t>
+      </w:r>
+      <w:proofErr w:type="gramStart"/>
+      <w:r>
+        <w:t>back end</w:t>
+      </w:r>
+      <w:proofErr w:type="gramEnd"/>
+      <w:r>
+        <w:t xml:space="preserve"> server authorization. The flow is triggered by the </w:t>
+      </w:r>
+      <w:proofErr w:type="gramStart"/>
+      <w:r>
+        <w:t>User, when</w:t>
+      </w:r>
+      <w:proofErr w:type="gramEnd"/>
+      <w:r>
+        <w:t xml:space="preserve"> he </w:t>
+      </w:r>
+      <w:r>
+        <w:t>presses</w:t>
+      </w:r>
+      <w:r>
+        <w:t xml:space="preserve"> the crossed cloud button</w:t>
+      </w:r>
+      <w:r>
+        <w:t xml:space="preserve"> from the main screen. Google sign-in process starts, an overlay screen is showed to the User where he can proceed with an already connected </w:t>
+      </w:r>
+      <w:r>
+        <w:t>G</w:t>
+      </w:r>
+      <w:r>
+        <w:t xml:space="preserve">oogle account, or he can connect with a </w:t>
+      </w:r>
+      <w:r>
+        <w:t>one</w:t>
+      </w:r>
+      <w:r>
+        <w:t xml:space="preserve">. After the user has selected a </w:t>
+      </w:r>
+      <w:r>
+        <w:t>G</w:t>
+      </w:r>
+      <w:r>
+        <w:t>oogle account, the Android Application starts to prepare the request.</w:t>
+      </w:r>
+    </w:p>
+    <w:p>
+      <w:pPr>
+        <w:pStyle w:val="NoSpacing"/>
+      </w:pPr>
+      <w:r>
+        <w:t>As all Google APIs are using as an authorization protocol OAuth 2.0, the auth</w:t>
+      </w:r>
+      <w:r>
+        <w:t>or</w:t>
+      </w:r>
+      <w:r>
+        <w:t xml:space="preserve">ization request needs to contain the </w:t>
+      </w:r>
+      <w:r>
+        <w:t xml:space="preserve">client ID. The client ID is provided by Google at the registration of the application to a Google’s API, on Google </w:t>
+      </w:r>
+      <w:r>
+        <w:t>APIs Console.</w:t>
+      </w:r>
+    </w:p>
+    <w:p>
+      <w:pPr>
+        <w:pStyle w:val="NoSpacing"/>
+      </w:pPr>
+      <w:r>
+        <w:t>After the authorization request is built, the application sends it to Google</w:t>
+      </w:r>
+      <w:r>
+        <w:t xml:space="preserve"> Sign-</w:t>
+      </w:r>
+      <w:r>
+        <w:t>I</w:t>
+      </w:r>
+      <w:r>
+        <w:t>n API Authorization Server</w:t>
+      </w:r>
+      <w:r>
+        <w:t xml:space="preserve"> asynchronously.</w:t>
+      </w:r>
+      <w:r>
+        <w:t xml:space="preserve"> A loader is started to let the user know the authorization is in progress</w:t>
+      </w:r>
+      <w:r>
+        <w:t>.</w:t>
+      </w:r>
+    </w:p>
+    <w:p>
+      <w:pPr>
+        <w:pStyle w:val="NoSpacing"/>
+      </w:pPr>
+      <w:r>
+        <w:t xml:space="preserve">A listener is </w:t>
+      </w:r>
+      <w:r>
+        <w:t xml:space="preserve">registered </w:t>
+      </w:r>
+      <w:proofErr w:type="gramStart"/>
+      <w:r>
+        <w:t>in order to</w:t>
+      </w:r>
+      <w:proofErr w:type="gramEnd"/>
+      <w:r>
+        <w:t xml:space="preserve"> intercept the response. </w:t>
+      </w:r>
+      <w:r>
+        <w:t xml:space="preserve">The response contains data about the User’s Google account and a Token ID which </w:t>
+      </w:r>
+      <w:r>
+        <w:t xml:space="preserve">will be sent to </w:t>
+      </w:r>
+      <w:r>
+        <w:t xml:space="preserve">our </w:t>
+      </w:r>
+      <w:proofErr w:type="gramStart"/>
+      <w:r>
+        <w:t>back end</w:t>
+      </w:r>
+      <w:proofErr w:type="gramEnd"/>
+      <w:r>
+        <w:t xml:space="preserve"> server</w:t>
+      </w:r>
+      <w:r>
+        <w:t xml:space="preserve">. </w:t>
+      </w:r>
+    </w:p>
+    <w:p>
+      <w:pPr>
+        <w:pStyle w:val="NoSpacing"/>
+      </w:pPr>
+      <w:r>
+        <w:t xml:space="preserve">After we receive the response from Google, we send the Token ID to our </w:t>
+      </w:r>
+      <w:proofErr w:type="gramStart"/>
+      <w:r>
+        <w:t>back end</w:t>
+      </w:r>
+      <w:proofErr w:type="gramEnd"/>
+      <w:r>
+        <w:t xml:space="preserve"> server, in order to receive a Session ID. The authorization request </w:t>
+      </w:r>
+      <w:r>
+        <w:t xml:space="preserve">sent </w:t>
+      </w:r>
+      <w:r>
+        <w:t xml:space="preserve">to our </w:t>
+      </w:r>
+      <w:proofErr w:type="gramStart"/>
+      <w:r>
+        <w:t>back end</w:t>
+      </w:r>
+      <w:proofErr w:type="gramEnd"/>
+      <w:r>
+        <w:t xml:space="preserve"> server is also asynchronous, because we don’t want to block the UI.</w:t>
+      </w:r>
+    </w:p>
+    <w:p>
+      <w:pPr>
+        <w:pStyle w:val="NoSpacing"/>
+      </w:pPr>
+      <w:r>
+        <w:t xml:space="preserve">The </w:t>
+      </w:r>
+      <w:proofErr w:type="gramStart"/>
+      <w:r>
+        <w:t>back end</w:t>
+      </w:r>
+      <w:proofErr w:type="gramEnd"/>
+      <w:r>
+        <w:t xml:space="preserve"> server exposes a REST</w:t>
+      </w:r>
+      <w:r>
+        <w:t xml:space="preserve"> endpoint which validates the Token ID, generates a Session ID and sends it to the Android application as a response</w:t>
+      </w:r>
+      <w:r>
+        <w:t>.</w:t>
+      </w:r>
+      <w:r>
+        <w:t xml:space="preserve"> </w:t>
+      </w:r>
+    </w:p>
+    <w:p>
+      <w:pPr>
+        <w:pStyle w:val="NoSpacing"/>
+      </w:pPr>
+      <w:r>
+        <w:t xml:space="preserve">When the </w:t>
+      </w:r>
+      <w:proofErr w:type="gramStart"/>
+      <w:r>
+        <w:t>back end</w:t>
+      </w:r>
+      <w:proofErr w:type="gramEnd"/>
+      <w:r>
+        <w:t xml:space="preserve"> server receives </w:t>
+      </w:r>
+      <w:r>
+        <w:t xml:space="preserve">the request, it creates a new one which contains the received Token ID and sends </w:t>
+      </w:r>
+      <w:r>
+        <w:t xml:space="preserve">it to Google Sign-In API Authorization Server synchronously. This is done </w:t>
+      </w:r>
+      <w:proofErr w:type="gramStart"/>
+      <w:r>
+        <w:t>in order to</w:t>
+      </w:r>
+      <w:proofErr w:type="gramEnd"/>
+      <w:r>
+        <w:t xml:space="preserve"> verify</w:t>
+      </w:r>
+      <w:r>
+        <w:t xml:space="preserve"> its validity and</w:t>
+      </w:r>
+      <w:r>
+        <w:t xml:space="preserve"> if </w:t>
+      </w:r>
+      <w:r>
+        <w:t>it</w:t>
+      </w:r>
+      <w:r>
+        <w:t xml:space="preserve"> is</w:t>
+      </w:r>
+      <w:r>
+        <w:t xml:space="preserve"> indeed generated</w:t>
+      </w:r>
+      <w:r>
+        <w:t xml:space="preserve"> </w:t>
+      </w:r>
+      <w:r>
+        <w:t xml:space="preserve">by </w:t>
+      </w:r>
+      <w:r>
+        <w:t>Google</w:t>
+      </w:r>
+      <w:r>
+        <w:t>.</w:t>
+      </w:r>
+      <w:r>
+        <w:t xml:space="preserve"> </w:t>
+      </w:r>
+      <w:r>
+        <w:t xml:space="preserve">After the </w:t>
+      </w:r>
+      <w:proofErr w:type="gramStart"/>
+      <w:r>
+        <w:t xml:space="preserve">back </w:t>
+      </w:r>
+      <w:r>
+        <w:lastRenderedPageBreak/>
+        <w:t>end</w:t>
+      </w:r>
+      <w:proofErr w:type="gramEnd"/>
+      <w:r>
+        <w:t xml:space="preserve"> server receives the response from Google, we search the google account in our MSSQL database to see if he is already registered. If not, we save him to the database </w:t>
+      </w:r>
+      <w:proofErr w:type="gramStart"/>
+      <w:r>
+        <w:t>in order to</w:t>
+      </w:r>
+      <w:proofErr w:type="gramEnd"/>
+      <w:r>
+        <w:t xml:space="preserve"> be able to offer cloud services.</w:t>
+      </w:r>
+    </w:p>
+    <w:p>
+      <w:pPr>
+        <w:pStyle w:val="NoSpacing"/>
+      </w:pPr>
+      <w:r>
+        <w:t>After the database step, we generate a Session ID, and respond with it back to the Android application</w:t>
+      </w:r>
+      <w:r>
+        <w:t xml:space="preserve">. The session ID will be intercepted by the listener we </w:t>
+      </w:r>
+      <w:r>
+        <w:t>created,</w:t>
+      </w:r>
+      <w:r>
+        <w:t xml:space="preserve"> and it will be used to make other requests to our </w:t>
+      </w:r>
+      <w:proofErr w:type="gramStart"/>
+      <w:r>
+        <w:t>back end</w:t>
+      </w:r>
+      <w:proofErr w:type="gramEnd"/>
+      <w:r>
+        <w:t xml:space="preserve"> server.</w:t>
+      </w:r>
+      <w:r>
+        <w:t xml:space="preserve"> Also, when the response is received</w:t>
+      </w:r>
+      <w:r>
+        <w:t xml:space="preserve">, the loader will stop, the UI will be updated, and a message with the status of the login will be displayed on the screen. </w:t>
+      </w:r>
+    </w:p>
+    <w:p>
+      <w:pPr>
+        <w:pStyle w:val="Heading3"/>
+      </w:pPr>
+      <w:r>
+        <w:t>Link bank account flow</w:t>
+      </w:r>
+    </w:p>
+    <w:p>
+      <w:pPr>
+        <w:pStyle w:val="NoSpacing"/>
+      </w:pPr>
+      <w:r>
+        <w:t xml:space="preserve">I want to mention first that this flow has been successfully implemented for Open Bank Project Sandbox API, which contains test users from test banks with test data. </w:t>
+      </w:r>
+      <w:proofErr w:type="gramStart"/>
+      <w:r>
+        <w:t>I</w:t>
+      </w:r>
+      <w:r>
+        <w:t>n order to</w:t>
+      </w:r>
+      <w:proofErr w:type="gramEnd"/>
+      <w:r>
+        <w:t xml:space="preserve"> be able to access real banks, users or data, a company with several certificates is needed.</w:t>
+      </w:r>
+      <w:r>
+        <w:t xml:space="preserve"> The following explained flow is developed on a sandbox environment and some things may differ on a real one.[</w:t>
+      </w:r>
+      <w:r>
+        <w:t>!</w:t>
+      </w:r>
+      <w:r>
+        <w:t xml:space="preserve">cred ca </w:t>
+      </w:r>
+      <w:proofErr w:type="spellStart"/>
+      <w:r>
+        <w:t>asta</w:t>
+      </w:r>
+      <w:proofErr w:type="spellEnd"/>
+      <w:r>
+        <w:t xml:space="preserve"> </w:t>
+      </w:r>
+      <w:proofErr w:type="spellStart"/>
+      <w:r>
+        <w:t>trebuie</w:t>
+      </w:r>
+      <w:proofErr w:type="spellEnd"/>
+      <w:r>
+        <w:t xml:space="preserve"> in </w:t>
+      </w:r>
+      <w:proofErr w:type="spellStart"/>
+      <w:r>
+        <w:t>concluzie</w:t>
+      </w:r>
+      <w:proofErr w:type="spellEnd"/>
+      <w:r>
+        <w:t xml:space="preserve">] The main focus is on the concept that using a middleware platform between banks and </w:t>
+      </w:r>
+      <w:proofErr w:type="spellStart"/>
+      <w:r>
+        <w:t>fintechs</w:t>
+      </w:r>
+      <w:proofErr w:type="spellEnd"/>
+      <w:r>
+        <w:t>, reduces significantly their efforts to connect to each other, and provide Users new possibilities in the financial domain.</w:t>
+      </w:r>
+    </w:p>
+    <w:p>
+      <w:r>
+        <w:rPr>
+          <w:noProof/>
+        </w:rPr>
+        <w:drawing>
+          <wp:inline distT="0" distB="0" distL="0" distR="0" wp14:anchorId="684BCF53" wp14:editId="1F55342D">
+            <wp:extent cx="5760720" cy="4589780"/>
+            <wp:effectExtent l="0" t="0" r="5080" b="0"/>
+            <wp:docPr id="29" name="Picture 29" descr="A screenshot of a cell phone&#10;&#10;Description automatically generated"/>
+            <wp:cNvGraphicFramePr>
+              <a:graphicFrameLocks xmlns:a="http://schemas.openxmlformats.org/drawingml/2006/main" noChangeAspect="1"/>
+            </wp:cNvGraphicFramePr>
+            <a:graphic xmlns:a="http://schemas.openxmlformats.org/drawingml/2006/main">
+              <a:graphicData uri="http://schemas.openxmlformats.org/drawingml/2006/picture">
+                <pic:pic xmlns:pic="http://schemas.openxmlformats.org/drawingml/2006/picture">
+                  <pic:nvPicPr>
+                    <pic:cNvPr id="1" name=""/>
+                    <pic:cNvPicPr/>
+                  </pic:nvPicPr>
+                  <pic:blipFill>
+                    <a:blip r:embed="rId27"/>
+                    <a:stretch>
+                      <a:fillRect/>
+                    </a:stretch>
+                  </pic:blipFill>
+                  <pic:spPr>
+                    <a:xfrm>
+                      <a:off x="0" y="0"/>
                       <a:ext cx="5760720" cy="4589780"/>
                     </a:xfrm>
                     <a:prstGeom prst="rect">
@@ -9283,45 +9850,25 @@
       <w:r>
         <w:t xml:space="preserve">Figure </w:t>
       </w:r>
-      <w:r>
-        <w:fldChar w:fldCharType="begin"/>
-      </w:r>
-      <w:r>
-        <w:instrText xml:space="preserve"> STYLEREF 1 \s </w:instrText>
-      </w:r>
-      <w:r>
-        <w:fldChar w:fldCharType="separate"/>
-      </w:r>
-      <w:r>
-        <w:rPr>
-          <w:noProof/>
-        </w:rPr>
-        <w:t>4</w:t>
-      </w:r>
-      <w:r>
-        <w:fldChar w:fldCharType="end"/>
-      </w:r>
+      <w:fldSimple w:instr=" STYLEREF 1 \s ">
+        <w:r>
+          <w:rPr>
+            <w:noProof/>
+          </w:rPr>
+          <w:t>4</w:t>
+        </w:r>
+      </w:fldSimple>
       <w:r>
         <w:noBreakHyphen/>
       </w:r>
-      <w:r>
-        <w:fldChar w:fldCharType="begin"/>
-      </w:r>
-      <w:r>
-        <w:instrText xml:space="preserve"> SEQ Figure \* ARABIC \s 1 </w:instrText>
-      </w:r>
-      <w:r>
-        <w:fldChar w:fldCharType="separate"/>
-      </w:r>
-      <w:r>
-        <w:rPr>
-          <w:noProof/>
-        </w:rPr>
-        <w:t>3</w:t>
-      </w:r>
-      <w:r>
-        <w:fldChar w:fldCharType="end"/>
-      </w:r>
+      <w:fldSimple w:instr=" SEQ Figure \* ARABIC \s 1 ">
+        <w:r>
+          <w:rPr>
+            <w:noProof/>
+          </w:rPr>
+          <w:t>4</w:t>
+        </w:r>
+      </w:fldSimple>
     </w:p>
     <w:p>
       <w:pPr>
@@ -9404,7 +9951,15 @@
         <w:pStyle w:val="NoSpacing"/>
       </w:pPr>
       <w:r>
-        <w:t>Now, after the User successfully linked his bank account to the application, he is able to import transactions into his wallets. The flow of importing transactions will be explained in the next section, 4.3.3.</w:t>
+        <w:t xml:space="preserve">Now, after the User successfully linked his bank account to the application, he </w:t>
+      </w:r>
+      <w:proofErr w:type="gramStart"/>
+      <w:r>
+        <w:t>is able to</w:t>
+      </w:r>
+      <w:proofErr w:type="gramEnd"/>
+      <w:r>
+        <w:t xml:space="preserve"> import transactions into his wallets. The flow of importing transactions will be explained in the next section, 4.3.3.</w:t>
       </w:r>
     </w:p>
     <w:p>
@@ -9460,9 +10015,15 @@
     </w:p>
     <w:p>
       <w:pPr>
+        <w:pStyle w:val="NoSpacing"/>
+      </w:pPr>
+    </w:p>
+    <w:p>
+      <w:pPr>
         <w:pStyle w:val="Heading2"/>
       </w:pPr>
       <w:r>
+        <w:lastRenderedPageBreak/>
         <w:t>Testing</w:t>
       </w:r>
     </w:p>
@@ -9558,7 +10119,15 @@
         <w:pStyle w:val="NoSpacing"/>
       </w:pPr>
       <w:r>
-        <w:t xml:space="preserve">When the user gets access to the application, the main screen pops-up. If there are no wallets created, a message indicates the user to create his first wallet. At the creation step, he must provide a Wallet name, his financial status, and a financial goal, that he wants to achieve. After the “Add” button is pressed, the user is redirected to the main screen, where he can see the first wallet created. A progress-bar will load, indicating how close the user is to achieve his budget goal. In the middle of the progress-bar is displayed with how much money the user remains at the end of the month, based on the incomes and expenses the user assigned to that wallet. Above the progress bar, we have the name of the displayed wallet. </w:t>
+        <w:t xml:space="preserve">When the user gets access to the application, the main screen pops-up. If there are no wallets created, a message indicates the user to create his first wallet. At the creation step, he must provide a Wallet name, his financial status, and a financial goal, that he wants to achieve. After the “Add” button is pressed, the user is redirected to the main screen, where he can see the first wallet created. A progress-bar will load, indicating how close the user is to achieve his budget goal. In the middle of the progress-bar is displayed with how much money the user remains at the end of the month, based on the </w:t>
+      </w:r>
+      <w:proofErr w:type="gramStart"/>
+      <w:r>
+        <w:t>incomes</w:t>
+      </w:r>
+      <w:proofErr w:type="gramEnd"/>
+      <w:r>
+        <w:t xml:space="preserve"> and expenses the user assigned to that wallet. Above the progress bar, we have the name of the displayed wallet. </w:t>
       </w:r>
     </w:p>
     <w:p>
@@ -9606,7 +10175,15 @@
       </w:r>
       <w:proofErr w:type="gramEnd"/>
       <w:r>
-        <w:t xml:space="preserve"> the user to create a new Category, the second one a new Transaction, and the last one to Import Transactions from the linked bank account. The last one is considered to be one of the Special Functionalities, and it is available only after the user has linked a bank account to the application. Each of this button redirect the user to a sub-screen, where he can very easily create the entity he needs.</w:t>
+        <w:t xml:space="preserve"> the user to create a new Category, the second one a new Transaction, and the last one to Import Transactions from the linked bank account. The last one </w:t>
+      </w:r>
+      <w:proofErr w:type="gramStart"/>
+      <w:r>
+        <w:t>is considered to be</w:t>
+      </w:r>
+      <w:proofErr w:type="gramEnd"/>
+      <w:r>
+        <w:t xml:space="preserve"> one of the Special Functionalities, and it is available only after the user has linked a bank account to the application. Each of this button redirect the user to a sub-screen, where he can very easily create the entity he needs.</w:t>
       </w:r>
     </w:p>
     <w:p>
@@ -9626,7 +10203,15 @@
         <w:pStyle w:val="NoSpacing"/>
       </w:pPr>
       <w:r>
-        <w:t>The Categories are differentiated from the Orphan Transactions by the icon they have in front of them. In order to view the transactions from a category, we can simply press the Category’s icon. The Category will expand and display all the attached transactions.</w:t>
+        <w:t xml:space="preserve">The Categories are differentiated from the Orphan Transactions by the icon they have in front of them. </w:t>
+      </w:r>
+      <w:proofErr w:type="gramStart"/>
+      <w:r>
+        <w:t>In order to</w:t>
+      </w:r>
+      <w:proofErr w:type="gramEnd"/>
+      <w:r>
+        <w:t xml:space="preserve"> view the transactions from a category, we can simply press the Category’s icon. The Category will expand and display all the attached transactions.</w:t>
       </w:r>
     </w:p>
     <w:p>
@@ -9642,7 +10227,15 @@
         <w:pStyle w:val="NoSpacing"/>
       </w:pPr>
       <w:r>
-        <w:t xml:space="preserve">The first step the user is required to do in order to activate the Special Functionalities is to press on the crossed cloud from the right upper corner of the Main Screen. This will pop-up an overlay screen asking the user to add or choose a Google account, permitting the application to read the name, email address and profile picture of that google account. After a successful login-in, two new icons will appear on the top of the screen. The first icon from left to right is an analytics button. By pressing this screen, we can enter the Analytics Screen, where we can see different graphics based on incomes and expenses. </w:t>
+        <w:t xml:space="preserve">The first step the user is required to do </w:t>
+      </w:r>
+      <w:proofErr w:type="gramStart"/>
+      <w:r>
+        <w:t>in order to</w:t>
+      </w:r>
+      <w:proofErr w:type="gramEnd"/>
+      <w:r>
+        <w:t xml:space="preserve"> activate the Special Functionalities is to press on the crossed cloud from the right upper corner of the Main Screen. This will pop-up an overlay screen asking the user to add or choose a Google account, permitting the application to read the name, email address and profile picture of that google account. After a successful login-in, two new icons will appear on the top of the screen. The first icon from left to right is an analytics button. By pressing this screen, we can enter the Analytics Screen, where we can see different graphics based on incomes and expenses. </w:t>
       </w:r>
     </w:p>
     <w:p>
@@ -9834,7 +10427,7 @@
           <w:numId w:val="0"/>
         </w:numPr>
         <w:sectPr>
-          <w:headerReference w:type="first" r:id="rId27"/>
+          <w:headerReference w:type="first" r:id="rId28"/>
           <w:pgSz w:w="11907" w:h="16840" w:code="9"/>
           <w:pgMar w:top="1985" w:right="1134" w:bottom="1701" w:left="1701" w:header="907" w:footer="907" w:gutter="0"/>
           <w:cols w:space="720"/>
@@ -13420,13 +14013,25 @@
     <b:MonthAccessed>June</b:MonthAccessed>
     <b:DayAccessed>04</b:DayAccessed>
     <b:URL>https://icons8.com/</b:URL>
+    <b:RefOrder>51</b:RefOrder>
+  </b:Source>
+  <b:Source>
+    <b:Tag>Goo206</b:Tag>
+    <b:SourceType>InternetSite</b:SourceType>
+    <b:Guid>{B91F45A8-C536-4B80-A56D-10722170DC49}</b:Guid>
+    <b:Title>Google Developers</b:Title>
+    <b:ProductionCompany>Google</b:ProductionCompany>
+    <b:YearAccessed>2020</b:YearAccessed>
+    <b:MonthAccessed>06</b:MonthAccessed>
+    <b:DayAccessed>08</b:DayAccessed>
+    <b:URL>https://developer.android.com/jetpack/docs/guide</b:URL>
     <b:RefOrder>50</b:RefOrder>
   </b:Source>
 </b:Sources>
 </file>
 
 <file path=customXml/itemProps1.xml><?xml version="1.0" encoding="utf-8"?>
-<ds:datastoreItem xmlns:ds="http://schemas.openxmlformats.org/officeDocument/2006/customXml" ds:itemID="{0CDB4EE3-6E7F-4BEF-A097-8A2FFD060A44}">
+<ds:datastoreItem xmlns:ds="http://schemas.openxmlformats.org/officeDocument/2006/customXml" ds:itemID="{BB0C53CC-F6BA-41F1-9B32-6C30E0A2222B}">
   <ds:schemaRefs>
     <ds:schemaRef ds:uri="http://schemas.openxmlformats.org/officeDocument/2006/bibliography"/>
   </ds:schemaRefs>

</xml_diff>

<commit_message>
Restructured the Project CHANGES: -Documentation
</commit_message>
<xml_diff>
--- a/!Licenta_CiotoiuRobert.docx
+++ b/!Licenta_CiotoiuRobert.docx
@@ -1460,25 +1460,45 @@
       <w:r>
         <w:t xml:space="preserve">Figure </w:t>
       </w:r>
-      <w:fldSimple w:instr=" STYLEREF 1 \s ">
-        <w:r>
-          <w:rPr>
-            <w:noProof/>
-          </w:rPr>
-          <w:t>2</w:t>
-        </w:r>
-      </w:fldSimple>
+      <w:r>
+        <w:fldChar w:fldCharType="begin"/>
+      </w:r>
+      <w:r>
+        <w:instrText xml:space="preserve"> STYLEREF 1 \s </w:instrText>
+      </w:r>
+      <w:r>
+        <w:fldChar w:fldCharType="separate"/>
+      </w:r>
+      <w:r>
+        <w:rPr>
+          <w:noProof/>
+        </w:rPr>
+        <w:t>2</w:t>
+      </w:r>
+      <w:r>
+        <w:fldChar w:fldCharType="end"/>
+      </w:r>
       <w:r>
         <w:noBreakHyphen/>
       </w:r>
-      <w:fldSimple w:instr=" SEQ Figure \* ARABIC \s 1 ">
-        <w:r>
-          <w:rPr>
-            <w:noProof/>
-          </w:rPr>
-          <w:t>1</w:t>
-        </w:r>
-      </w:fldSimple>
+      <w:r>
+        <w:fldChar w:fldCharType="begin"/>
+      </w:r>
+      <w:r>
+        <w:instrText xml:space="preserve"> SEQ Figure \* ARABIC \s 1 </w:instrText>
+      </w:r>
+      <w:r>
+        <w:fldChar w:fldCharType="separate"/>
+      </w:r>
+      <w:r>
+        <w:rPr>
+          <w:noProof/>
+        </w:rPr>
+        <w:t>1</w:t>
+      </w:r>
+      <w:r>
+        <w:fldChar w:fldCharType="end"/>
+      </w:r>
       <w:r>
         <w:t xml:space="preserve"> Competitive Matrix</w:t>
       </w:r>
@@ -2257,25 +2277,45 @@
       <w:r>
         <w:t xml:space="preserve">Figure </w:t>
       </w:r>
-      <w:fldSimple w:instr=" STYLEREF 1 \s ">
-        <w:r>
-          <w:rPr>
-            <w:noProof/>
-          </w:rPr>
-          <w:t>3</w:t>
-        </w:r>
-      </w:fldSimple>
+      <w:r>
+        <w:fldChar w:fldCharType="begin"/>
+      </w:r>
+      <w:r>
+        <w:instrText xml:space="preserve"> STYLEREF 1 \s </w:instrText>
+      </w:r>
+      <w:r>
+        <w:fldChar w:fldCharType="separate"/>
+      </w:r>
+      <w:r>
+        <w:rPr>
+          <w:noProof/>
+        </w:rPr>
+        <w:t>3</w:t>
+      </w:r>
+      <w:r>
+        <w:fldChar w:fldCharType="end"/>
+      </w:r>
       <w:r>
         <w:noBreakHyphen/>
       </w:r>
-      <w:fldSimple w:instr=" SEQ Figure \* ARABIC \s 1 ">
-        <w:r>
-          <w:rPr>
-            <w:noProof/>
-          </w:rPr>
-          <w:t>1</w:t>
-        </w:r>
-      </w:fldSimple>
+      <w:r>
+        <w:fldChar w:fldCharType="begin"/>
+      </w:r>
+      <w:r>
+        <w:instrText xml:space="preserve"> SEQ Figure \* ARABIC \s 1 </w:instrText>
+      </w:r>
+      <w:r>
+        <w:fldChar w:fldCharType="separate"/>
+      </w:r>
+      <w:r>
+        <w:rPr>
+          <w:noProof/>
+        </w:rPr>
+        <w:t>1</w:t>
+      </w:r>
+      <w:r>
+        <w:fldChar w:fldCharType="end"/>
+      </w:r>
       <w:r>
         <w:t xml:space="preserve">. A simplified illustration of the activity lifecycle. (reference: </w:t>
       </w:r>
@@ -2364,13 +2404,13 @@
         <w:t xml:space="preserve">where the </w:t>
       </w:r>
       <w:r>
-        <w:t>front end</w:t>
+        <w:t>front-end</w:t>
       </w:r>
       <w:r>
         <w:t xml:space="preserve"> and </w:t>
       </w:r>
       <w:r>
-        <w:t>back end</w:t>
+        <w:t>back-end</w:t>
       </w:r>
       <w:r>
         <w:t xml:space="preserve"> are separated. This pattern is widely used in mobile and desktop applications because it is moving the complicated logic from the View into the View Model. This allows the View only to manage the way it is displaying the data read from the View Model. </w:t>
@@ -2504,25 +2544,45 @@
       <w:r>
         <w:t xml:space="preserve">Figure </w:t>
       </w:r>
-      <w:fldSimple w:instr=" STYLEREF 1 \s ">
-        <w:r>
-          <w:rPr>
-            <w:noProof/>
-          </w:rPr>
-          <w:t>3</w:t>
-        </w:r>
-      </w:fldSimple>
+      <w:r>
+        <w:fldChar w:fldCharType="begin"/>
+      </w:r>
+      <w:r>
+        <w:instrText xml:space="preserve"> STYLEREF 1 \s </w:instrText>
+      </w:r>
+      <w:r>
+        <w:fldChar w:fldCharType="separate"/>
+      </w:r>
+      <w:r>
+        <w:rPr>
+          <w:noProof/>
+        </w:rPr>
+        <w:t>3</w:t>
+      </w:r>
+      <w:r>
+        <w:fldChar w:fldCharType="end"/>
+      </w:r>
       <w:r>
         <w:noBreakHyphen/>
       </w:r>
-      <w:fldSimple w:instr=" SEQ Figure \* ARABIC \s 1 ">
-        <w:r>
-          <w:rPr>
-            <w:noProof/>
-          </w:rPr>
-          <w:t>2</w:t>
-        </w:r>
-      </w:fldSimple>
+      <w:r>
+        <w:fldChar w:fldCharType="begin"/>
+      </w:r>
+      <w:r>
+        <w:instrText xml:space="preserve"> SEQ Figure \* ARABIC \s 1 </w:instrText>
+      </w:r>
+      <w:r>
+        <w:fldChar w:fldCharType="separate"/>
+      </w:r>
+      <w:r>
+        <w:rPr>
+          <w:noProof/>
+        </w:rPr>
+        <w:t>2</w:t>
+      </w:r>
+      <w:r>
+        <w:fldChar w:fldCharType="end"/>
+      </w:r>
       <w:r>
         <w:t>. Model-View-</w:t>
       </w:r>
@@ -2654,11 +2714,9 @@
       <w:r>
         <w:t xml:space="preserve">dding the </w:t>
       </w:r>
-      <w:proofErr w:type="gramStart"/>
-      <w:r>
-        <w:t>back end</w:t>
-      </w:r>
-      <w:proofErr w:type="gramEnd"/>
+      <w:r>
+        <w:t>back-end</w:t>
+      </w:r>
       <w:r>
         <w:t xml:space="preserve"> logic in the Activity, the programmer must make all that logic lifecycle aware, which will lead to adding a lot more code to the activity and complicating the initial logic very much. This can be easily avoided by using the Model-View-</w:t>
       </w:r>
@@ -2725,25 +2783,45 @@
       <w:r>
         <w:t xml:space="preserve">Figure </w:t>
       </w:r>
-      <w:fldSimple w:instr=" STYLEREF 1 \s ">
-        <w:r>
-          <w:rPr>
-            <w:noProof/>
-          </w:rPr>
-          <w:t>3</w:t>
-        </w:r>
-      </w:fldSimple>
+      <w:r>
+        <w:fldChar w:fldCharType="begin"/>
+      </w:r>
+      <w:r>
+        <w:instrText xml:space="preserve"> STYLEREF 1 \s </w:instrText>
+      </w:r>
+      <w:r>
+        <w:fldChar w:fldCharType="separate"/>
+      </w:r>
+      <w:r>
+        <w:rPr>
+          <w:noProof/>
+        </w:rPr>
+        <w:t>3</w:t>
+      </w:r>
+      <w:r>
+        <w:fldChar w:fldCharType="end"/>
+      </w:r>
       <w:r>
         <w:noBreakHyphen/>
       </w:r>
-      <w:fldSimple w:instr=" SEQ Figure \* ARABIC \s 1 ">
-        <w:r>
-          <w:rPr>
-            <w:noProof/>
-          </w:rPr>
-          <w:t>3</w:t>
-        </w:r>
-      </w:fldSimple>
+      <w:r>
+        <w:fldChar w:fldCharType="begin"/>
+      </w:r>
+      <w:r>
+        <w:instrText xml:space="preserve"> SEQ Figure \* ARABIC \s 1 </w:instrText>
+      </w:r>
+      <w:r>
+        <w:fldChar w:fldCharType="separate"/>
+      </w:r>
+      <w:r>
+        <w:rPr>
+          <w:noProof/>
+        </w:rPr>
+        <w:t>3</w:t>
+      </w:r>
+      <w:r>
+        <w:fldChar w:fldCharType="end"/>
+      </w:r>
       <w:r>
         <w:t xml:space="preserve">. Illustration of </w:t>
       </w:r>
@@ -2808,7 +2886,7 @@
         <w:t xml:space="preserve"> is making the code reusable, modular, maintainable, and most important, it enables the possibility of collaborative work. Different types of programmers can work on the same screen for example, one very skillful on the user-interface design and one very good at the implementation of </w:t>
       </w:r>
       <w:r>
-        <w:t>back end</w:t>
+        <w:t>back-end</w:t>
       </w:r>
       <w:r>
         <w:t xml:space="preserve"> logic. Any layer from Figure 3-1 can be replaced easily, because of the modularity that Model-View-</w:t>
@@ -2821,16 +2899,14 @@
       <w:r>
         <w:t xml:space="preserve"> enables. Because the </w:t>
       </w:r>
-      <w:proofErr w:type="gramStart"/>
-      <w:r>
-        <w:t>front end</w:t>
-      </w:r>
-      <w:proofErr w:type="gramEnd"/>
+      <w:r>
+        <w:t>front-end</w:t>
+      </w:r>
       <w:r>
         <w:t xml:space="preserve"> logic is separated to </w:t>
       </w:r>
       <w:r>
-        <w:t>back end</w:t>
+        <w:t>back-end</w:t>
       </w:r>
       <w:r>
         <w:t xml:space="preserve"> logic, we can easily maintain the code, refactor, add new functionalities, UI elements or even change the provider of data.</w:t>
@@ -4434,25 +4510,45 @@
       <w:r>
         <w:t xml:space="preserve">Figure </w:t>
       </w:r>
-      <w:fldSimple w:instr=" STYLEREF 1 \s ">
-        <w:r>
-          <w:rPr>
-            <w:noProof/>
-          </w:rPr>
-          <w:t>3</w:t>
-        </w:r>
-      </w:fldSimple>
+      <w:r>
+        <w:fldChar w:fldCharType="begin"/>
+      </w:r>
+      <w:r>
+        <w:instrText xml:space="preserve"> STYLEREF 1 \s </w:instrText>
+      </w:r>
+      <w:r>
+        <w:fldChar w:fldCharType="separate"/>
+      </w:r>
+      <w:r>
+        <w:rPr>
+          <w:noProof/>
+        </w:rPr>
+        <w:t>3</w:t>
+      </w:r>
+      <w:r>
+        <w:fldChar w:fldCharType="end"/>
+      </w:r>
       <w:r>
         <w:noBreakHyphen/>
       </w:r>
-      <w:fldSimple w:instr=" SEQ Figure \* ARABIC \s 1 ">
-        <w:r>
-          <w:rPr>
-            <w:noProof/>
-          </w:rPr>
-          <w:t>4</w:t>
-        </w:r>
-      </w:fldSimple>
+      <w:r>
+        <w:fldChar w:fldCharType="begin"/>
+      </w:r>
+      <w:r>
+        <w:instrText xml:space="preserve"> SEQ Figure \* ARABIC \s 1 </w:instrText>
+      </w:r>
+      <w:r>
+        <w:fldChar w:fldCharType="separate"/>
+      </w:r>
+      <w:r>
+        <w:rPr>
+          <w:noProof/>
+        </w:rPr>
+        <w:t>4</w:t>
+      </w:r>
+      <w:r>
+        <w:fldChar w:fldCharType="end"/>
+      </w:r>
       <w:r>
         <w:t xml:space="preserve"> Android stack</w:t>
       </w:r>
@@ -4619,11 +4715,9 @@
       <w:r>
         <w:t xml:space="preserve">. In my case, I used IntelliJ only to create a </w:t>
       </w:r>
-      <w:proofErr w:type="gramStart"/>
-      <w:r>
-        <w:t>back end</w:t>
-      </w:r>
-      <w:proofErr w:type="gramEnd"/>
+      <w:r>
+        <w:t>back-end</w:t>
+      </w:r>
       <w:r>
         <w:t xml:space="preserve"> Java server, where I am exposing REST services using Spring Boot. IntelliJ community edition fulfilled my needs, and I was able to realize what I purposed with it.</w:t>
       </w:r>
@@ -5067,25 +5161,45 @@
       <w:r>
         <w:t xml:space="preserve">Figure </w:t>
       </w:r>
-      <w:fldSimple w:instr=" STYLEREF 1 \s ">
-        <w:r>
-          <w:rPr>
-            <w:noProof/>
-          </w:rPr>
-          <w:t>3</w:t>
-        </w:r>
-      </w:fldSimple>
+      <w:r>
+        <w:fldChar w:fldCharType="begin"/>
+      </w:r>
+      <w:r>
+        <w:instrText xml:space="preserve"> STYLEREF 1 \s </w:instrText>
+      </w:r>
+      <w:r>
+        <w:fldChar w:fldCharType="separate"/>
+      </w:r>
+      <w:r>
+        <w:rPr>
+          <w:noProof/>
+        </w:rPr>
+        <w:t>3</w:t>
+      </w:r>
+      <w:r>
+        <w:fldChar w:fldCharType="end"/>
+      </w:r>
       <w:r>
         <w:noBreakHyphen/>
       </w:r>
-      <w:fldSimple w:instr=" SEQ Figure \* ARABIC \s 1 ">
-        <w:r>
-          <w:rPr>
-            <w:noProof/>
-          </w:rPr>
-          <w:t>5</w:t>
-        </w:r>
-      </w:fldSimple>
+      <w:r>
+        <w:fldChar w:fldCharType="begin"/>
+      </w:r>
+      <w:r>
+        <w:instrText xml:space="preserve"> SEQ Figure \* ARABIC \s 1 </w:instrText>
+      </w:r>
+      <w:r>
+        <w:fldChar w:fldCharType="separate"/>
+      </w:r>
+      <w:r>
+        <w:rPr>
+          <w:noProof/>
+        </w:rPr>
+        <w:t>5</w:t>
+      </w:r>
+      <w:r>
+        <w:fldChar w:fldCharType="end"/>
+      </w:r>
       <w:r>
         <w:t xml:space="preserve"> Components of Room Database (reference: </w:t>
       </w:r>
@@ -5488,25 +5602,45 @@
       <w:r>
         <w:t xml:space="preserve">Figure </w:t>
       </w:r>
-      <w:fldSimple w:instr=" STYLEREF 1 \s ">
-        <w:r>
-          <w:rPr>
-            <w:noProof/>
-          </w:rPr>
-          <w:t>3</w:t>
-        </w:r>
-      </w:fldSimple>
+      <w:r>
+        <w:fldChar w:fldCharType="begin"/>
+      </w:r>
+      <w:r>
+        <w:instrText xml:space="preserve"> STYLEREF 1 \s </w:instrText>
+      </w:r>
+      <w:r>
+        <w:fldChar w:fldCharType="separate"/>
+      </w:r>
+      <w:r>
+        <w:rPr>
+          <w:noProof/>
+        </w:rPr>
+        <w:t>3</w:t>
+      </w:r>
+      <w:r>
+        <w:fldChar w:fldCharType="end"/>
+      </w:r>
       <w:r>
         <w:noBreakHyphen/>
       </w:r>
-      <w:fldSimple w:instr=" SEQ Figure \* ARABIC \s 1 ">
-        <w:r>
-          <w:rPr>
-            <w:noProof/>
-          </w:rPr>
-          <w:t>6</w:t>
-        </w:r>
-      </w:fldSimple>
+      <w:r>
+        <w:fldChar w:fldCharType="begin"/>
+      </w:r>
+      <w:r>
+        <w:instrText xml:space="preserve"> SEQ Figure \* ARABIC \s 1 </w:instrText>
+      </w:r>
+      <w:r>
+        <w:fldChar w:fldCharType="separate"/>
+      </w:r>
+      <w:r>
+        <w:rPr>
+          <w:noProof/>
+        </w:rPr>
+        <w:t>6</w:t>
+      </w:r>
+      <w:r>
+        <w:fldChar w:fldCharType="end"/>
+      </w:r>
       <w:r>
         <w:t xml:space="preserve"> JSON Object (reference: </w:t>
       </w:r>
@@ -5620,25 +5754,45 @@
       <w:r>
         <w:t xml:space="preserve">Figure </w:t>
       </w:r>
-      <w:fldSimple w:instr=" STYLEREF 1 \s ">
-        <w:r>
-          <w:rPr>
-            <w:noProof/>
-          </w:rPr>
-          <w:t>3</w:t>
-        </w:r>
-      </w:fldSimple>
+      <w:r>
+        <w:fldChar w:fldCharType="begin"/>
+      </w:r>
+      <w:r>
+        <w:instrText xml:space="preserve"> STYLEREF 1 \s </w:instrText>
+      </w:r>
+      <w:r>
+        <w:fldChar w:fldCharType="separate"/>
+      </w:r>
+      <w:r>
+        <w:rPr>
+          <w:noProof/>
+        </w:rPr>
+        <w:t>3</w:t>
+      </w:r>
+      <w:r>
+        <w:fldChar w:fldCharType="end"/>
+      </w:r>
       <w:r>
         <w:noBreakHyphen/>
       </w:r>
-      <w:fldSimple w:instr=" SEQ Figure \* ARABIC \s 1 ">
-        <w:r>
-          <w:rPr>
-            <w:noProof/>
-          </w:rPr>
-          <w:t>7</w:t>
-        </w:r>
-      </w:fldSimple>
+      <w:r>
+        <w:fldChar w:fldCharType="begin"/>
+      </w:r>
+      <w:r>
+        <w:instrText xml:space="preserve"> SEQ Figure \* ARABIC \s 1 </w:instrText>
+      </w:r>
+      <w:r>
+        <w:fldChar w:fldCharType="separate"/>
+      </w:r>
+      <w:r>
+        <w:rPr>
+          <w:noProof/>
+        </w:rPr>
+        <w:t>7</w:t>
+      </w:r>
+      <w:r>
+        <w:fldChar w:fldCharType="end"/>
+      </w:r>
       <w:r>
         <w:t xml:space="preserve"> JSON Array (reference:</w:t>
       </w:r>
@@ -5763,25 +5917,45 @@
       <w:r>
         <w:t xml:space="preserve">Figure </w:t>
       </w:r>
-      <w:fldSimple w:instr=" STYLEREF 1 \s ">
-        <w:r>
-          <w:rPr>
-            <w:noProof/>
-          </w:rPr>
-          <w:t>3</w:t>
-        </w:r>
-      </w:fldSimple>
+      <w:r>
+        <w:fldChar w:fldCharType="begin"/>
+      </w:r>
+      <w:r>
+        <w:instrText xml:space="preserve"> STYLEREF 1 \s </w:instrText>
+      </w:r>
+      <w:r>
+        <w:fldChar w:fldCharType="separate"/>
+      </w:r>
+      <w:r>
+        <w:rPr>
+          <w:noProof/>
+        </w:rPr>
+        <w:t>3</w:t>
+      </w:r>
+      <w:r>
+        <w:fldChar w:fldCharType="end"/>
+      </w:r>
       <w:r>
         <w:noBreakHyphen/>
       </w:r>
-      <w:fldSimple w:instr=" SEQ Figure \* ARABIC \s 1 ">
-        <w:r>
-          <w:rPr>
-            <w:noProof/>
-          </w:rPr>
-          <w:t>8</w:t>
-        </w:r>
-      </w:fldSimple>
+      <w:r>
+        <w:fldChar w:fldCharType="begin"/>
+      </w:r>
+      <w:r>
+        <w:instrText xml:space="preserve"> SEQ Figure \* ARABIC \s 1 </w:instrText>
+      </w:r>
+      <w:r>
+        <w:fldChar w:fldCharType="separate"/>
+      </w:r>
+      <w:r>
+        <w:rPr>
+          <w:noProof/>
+        </w:rPr>
+        <w:t>8</w:t>
+      </w:r>
+      <w:r>
+        <w:fldChar w:fldCharType="end"/>
+      </w:r>
       <w:r>
         <w:t xml:space="preserve"> JSON Value (reference:</w:t>
       </w:r>
@@ -6221,25 +6395,45 @@
       <w:r>
         <w:t xml:space="preserve">Figure </w:t>
       </w:r>
-      <w:fldSimple w:instr=" STYLEREF 1 \s ">
-        <w:r>
-          <w:rPr>
-            <w:noProof/>
-          </w:rPr>
-          <w:t>3</w:t>
-        </w:r>
-      </w:fldSimple>
+      <w:r>
+        <w:fldChar w:fldCharType="begin"/>
+      </w:r>
+      <w:r>
+        <w:instrText xml:space="preserve"> STYLEREF 1 \s </w:instrText>
+      </w:r>
+      <w:r>
+        <w:fldChar w:fldCharType="separate"/>
+      </w:r>
+      <w:r>
+        <w:rPr>
+          <w:noProof/>
+        </w:rPr>
+        <w:t>3</w:t>
+      </w:r>
+      <w:r>
+        <w:fldChar w:fldCharType="end"/>
+      </w:r>
       <w:r>
         <w:noBreakHyphen/>
       </w:r>
-      <w:fldSimple w:instr=" SEQ Figure \* ARABIC \s 1 ">
-        <w:r>
-          <w:rPr>
-            <w:noProof/>
-          </w:rPr>
-          <w:t>9</w:t>
-        </w:r>
-      </w:fldSimple>
+      <w:r>
+        <w:fldChar w:fldCharType="begin"/>
+      </w:r>
+      <w:r>
+        <w:instrText xml:space="preserve"> SEQ Figure \* ARABIC \s 1 </w:instrText>
+      </w:r>
+      <w:r>
+        <w:fldChar w:fldCharType="separate"/>
+      </w:r>
+      <w:r>
+        <w:rPr>
+          <w:noProof/>
+        </w:rPr>
+        <w:t>9</w:t>
+      </w:r>
+      <w:r>
+        <w:fldChar w:fldCharType="end"/>
+      </w:r>
       <w:r>
         <w:t xml:space="preserve"> OAuth</w:t>
       </w:r>
@@ -6441,11 +6635,9 @@
       <w:r>
         <w:t xml:space="preserve"> is a library which saved me a lot of time and effort, because it has simplified the way I consume my REST services from my </w:t>
       </w:r>
-      <w:proofErr w:type="gramStart"/>
-      <w:r>
-        <w:t>back end</w:t>
-      </w:r>
-      <w:proofErr w:type="gramEnd"/>
+      <w:r>
+        <w:t>back-end</w:t>
+      </w:r>
       <w:r>
         <w:t xml:space="preserve"> server, and the process of downloading the bank logos.</w:t>
       </w:r>
@@ -6851,25 +7043,45 @@
       <w:r>
         <w:t xml:space="preserve">Figure </w:t>
       </w:r>
-      <w:fldSimple w:instr=" STYLEREF 1 \s ">
-        <w:r>
-          <w:rPr>
-            <w:noProof/>
-          </w:rPr>
-          <w:t>3</w:t>
-        </w:r>
-      </w:fldSimple>
+      <w:r>
+        <w:fldChar w:fldCharType="begin"/>
+      </w:r>
+      <w:r>
+        <w:instrText xml:space="preserve"> STYLEREF 1 \s </w:instrText>
+      </w:r>
+      <w:r>
+        <w:fldChar w:fldCharType="separate"/>
+      </w:r>
+      <w:r>
+        <w:rPr>
+          <w:noProof/>
+        </w:rPr>
+        <w:t>3</w:t>
+      </w:r>
+      <w:r>
+        <w:fldChar w:fldCharType="end"/>
+      </w:r>
       <w:r>
         <w:noBreakHyphen/>
       </w:r>
-      <w:fldSimple w:instr=" SEQ Figure \* ARABIC \s 1 ">
-        <w:r>
-          <w:rPr>
-            <w:noProof/>
-          </w:rPr>
-          <w:t>10</w:t>
-        </w:r>
-      </w:fldSimple>
+      <w:r>
+        <w:fldChar w:fldCharType="begin"/>
+      </w:r>
+      <w:r>
+        <w:instrText xml:space="preserve"> SEQ Figure \* ARABIC \s 1 </w:instrText>
+      </w:r>
+      <w:r>
+        <w:fldChar w:fldCharType="separate"/>
+      </w:r>
+      <w:r>
+        <w:rPr>
+          <w:noProof/>
+        </w:rPr>
+        <w:t>10</w:t>
+      </w:r>
+      <w:r>
+        <w:fldChar w:fldCharType="end"/>
+      </w:r>
       <w:r>
         <w:t xml:space="preserve"> Open Bank Project </w:t>
       </w:r>
@@ -6988,13 +7200,19 @@
         <w:br/>
         <w:t xml:space="preserve">“Console Developers”. There we can obtain a Client ID for any google API and use it in our application to have access to that API. We can also use Google Sign-In API with a </w:t>
       </w:r>
+      <w:r>
+        <w:t>back-end</w:t>
+      </w:r>
+      <w:r>
+        <w:t xml:space="preserve"> server </w:t>
+      </w:r>
       <w:proofErr w:type="gramStart"/>
       <w:r>
-        <w:t>back end</w:t>
+        <w:t>in order to</w:t>
       </w:r>
       <w:proofErr w:type="gramEnd"/>
       <w:r>
-        <w:t xml:space="preserve"> server in order to validate the person who’s making the requests. </w:t>
+        <w:t xml:space="preserve"> validate the person who’s making the requests. </w:t>
       </w:r>
       <w:r>
         <w:t xml:space="preserve">Using the API, we can generate an ID token which contains the encrypted User’s data. We can decrypt the User’s data by using the private key from the server. This ID token can be viewed as a Request Token. After we have validated it, we can generate a Session ID for the further requests of that authorized user. </w:t>
@@ -7252,25 +7470,45 @@
       <w:r>
         <w:t xml:space="preserve">Figure </w:t>
       </w:r>
-      <w:fldSimple w:instr=" STYLEREF 1 \s ">
-        <w:r>
-          <w:rPr>
-            <w:noProof/>
-          </w:rPr>
-          <w:t>3</w:t>
-        </w:r>
-      </w:fldSimple>
+      <w:r>
+        <w:fldChar w:fldCharType="begin"/>
+      </w:r>
+      <w:r>
+        <w:instrText xml:space="preserve"> STYLEREF 1 \s </w:instrText>
+      </w:r>
+      <w:r>
+        <w:fldChar w:fldCharType="separate"/>
+      </w:r>
+      <w:r>
+        <w:rPr>
+          <w:noProof/>
+        </w:rPr>
+        <w:t>3</w:t>
+      </w:r>
+      <w:r>
+        <w:fldChar w:fldCharType="end"/>
+      </w:r>
       <w:r>
         <w:noBreakHyphen/>
       </w:r>
-      <w:fldSimple w:instr=" SEQ Figure \* ARABIC \s 1 ">
-        <w:r>
-          <w:rPr>
-            <w:noProof/>
-          </w:rPr>
-          <w:t>11</w:t>
-        </w:r>
-      </w:fldSimple>
+      <w:r>
+        <w:fldChar w:fldCharType="begin"/>
+      </w:r>
+      <w:r>
+        <w:instrText xml:space="preserve"> SEQ Figure \* ARABIC \s 1 </w:instrText>
+      </w:r>
+      <w:r>
+        <w:fldChar w:fldCharType="separate"/>
+      </w:r>
+      <w:r>
+        <w:rPr>
+          <w:noProof/>
+        </w:rPr>
+        <w:t>11</w:t>
+      </w:r>
+      <w:r>
+        <w:fldChar w:fldCharType="end"/>
+      </w:r>
       <w:r>
         <w:t xml:space="preserve"> </w:t>
       </w:r>
@@ -7880,21 +8118,25 @@
       <w:r>
         <w:t xml:space="preserve">s the perfect tool for realizing the </w:t>
       </w:r>
-      <w:r>
-        <w:t>back end</w:t>
-      </w:r>
+      <w:proofErr w:type="gramStart"/>
+      <w:r>
+        <w:t>back-end</w:t>
+      </w:r>
+      <w:proofErr w:type="gramEnd"/>
       <w:r>
         <w:t xml:space="preserve"> and the </w:t>
       </w:r>
       <w:r>
-        <w:t>front end</w:t>
+        <w:t>front-end</w:t>
       </w:r>
       <w:r>
         <w:t xml:space="preserve">. The layout editor helps the developer to view and position each UI element on different screen configurations. For the </w:t>
       </w:r>
-      <w:r>
-        <w:t>back end</w:t>
-      </w:r>
+      <w:proofErr w:type="gramStart"/>
+      <w:r>
+        <w:t>back-end</w:t>
+      </w:r>
+      <w:proofErr w:type="gramEnd"/>
       <w:r>
         <w:t xml:space="preserve">, the IntelliJ functionalities increase the development process. Also, the debugging tool is very advanced and in combination with the Android Virtual Device (AVD) Manager, we can deploy our application on multiple </w:t>
       </w:r>
@@ -7927,7 +8169,7 @@
         <w:t xml:space="preserve">The application communicates with a Spring Boot </w:t>
       </w:r>
       <w:r>
-        <w:t>back end</w:t>
+        <w:t>back-end</w:t>
       </w:r>
       <w:r>
         <w:t xml:space="preserve"> server. It uses</w:t>
@@ -7944,13 +8186,19 @@
       <w:r>
         <w:t xml:space="preserve">. We are using the </w:t>
       </w:r>
+      <w:r>
+        <w:t>back-end</w:t>
+      </w:r>
+      <w:r>
+        <w:t xml:space="preserve"> server </w:t>
+      </w:r>
       <w:proofErr w:type="gramStart"/>
       <w:r>
-        <w:t>back end</w:t>
+        <w:t>in order to</w:t>
       </w:r>
       <w:proofErr w:type="gramEnd"/>
       <w:r>
-        <w:t xml:space="preserve"> server in order to validate user’s access to the Special Functionalities, and to allow the users to keep their application data synchronized with a cloud database. </w:t>
+        <w:t xml:space="preserve"> validate user’s access to the Special Functionalities, and to allow the users to keep their application data synchronized with a cloud database. </w:t>
       </w:r>
       <w:r>
         <w:t>We are using HTTP and JSON, because we already need to consume REST APIs</w:t>
@@ -7962,7 +8210,7 @@
         <w:t xml:space="preserve"> </w:t>
       </w:r>
       <w:r>
-        <w:t>Back end</w:t>
+        <w:t>Back-end</w:t>
       </w:r>
       <w:r>
         <w:t xml:space="preserve"> server has been realized using IntelliJ IDEA and Spring Boot framework.</w:t>
@@ -8878,25 +9126,45 @@
                             <w:r>
                               <w:t xml:space="preserve">Figure </w:t>
                             </w:r>
-                            <w:fldSimple w:instr=" STYLEREF 1 \s ">
-                              <w:r>
-                                <w:rPr>
-                                  <w:noProof/>
-                                </w:rPr>
-                                <w:t>4</w:t>
-                              </w:r>
-                            </w:fldSimple>
+                            <w:r>
+                              <w:fldChar w:fldCharType="begin"/>
+                            </w:r>
+                            <w:r>
+                              <w:instrText xml:space="preserve"> STYLEREF 1 \s </w:instrText>
+                            </w:r>
+                            <w:r>
+                              <w:fldChar w:fldCharType="separate"/>
+                            </w:r>
+                            <w:r>
+                              <w:rPr>
+                                <w:noProof/>
+                              </w:rPr>
+                              <w:t>4</w:t>
+                            </w:r>
+                            <w:r>
+                              <w:fldChar w:fldCharType="end"/>
+                            </w:r>
                             <w:r>
                               <w:noBreakHyphen/>
                             </w:r>
-                            <w:fldSimple w:instr=" SEQ Figure \* ARABIC \s 1 ">
-                              <w:r>
-                                <w:rPr>
-                                  <w:noProof/>
-                                </w:rPr>
-                                <w:t>1</w:t>
-                              </w:r>
-                            </w:fldSimple>
+                            <w:r>
+                              <w:fldChar w:fldCharType="begin"/>
+                            </w:r>
+                            <w:r>
+                              <w:instrText xml:space="preserve"> SEQ Figure \* ARABIC \s 1 </w:instrText>
+                            </w:r>
+                            <w:r>
+                              <w:fldChar w:fldCharType="separate"/>
+                            </w:r>
+                            <w:r>
+                              <w:rPr>
+                                <w:noProof/>
+                              </w:rPr>
+                              <w:t>1</w:t>
+                            </w:r>
+                            <w:r>
+                              <w:fldChar w:fldCharType="end"/>
+                            </w:r>
                             <w:r>
                               <w:rPr>
                                 <w:noProof/>
@@ -8986,25 +9254,45 @@
                       <w:r>
                         <w:t xml:space="preserve">Figure </w:t>
                       </w:r>
-                      <w:fldSimple w:instr=" STYLEREF 1 \s ">
-                        <w:r>
-                          <w:rPr>
-                            <w:noProof/>
-                          </w:rPr>
-                          <w:t>4</w:t>
-                        </w:r>
-                      </w:fldSimple>
+                      <w:r>
+                        <w:fldChar w:fldCharType="begin"/>
+                      </w:r>
+                      <w:r>
+                        <w:instrText xml:space="preserve"> STYLEREF 1 \s </w:instrText>
+                      </w:r>
+                      <w:r>
+                        <w:fldChar w:fldCharType="separate"/>
+                      </w:r>
+                      <w:r>
+                        <w:rPr>
+                          <w:noProof/>
+                        </w:rPr>
+                        <w:t>4</w:t>
+                      </w:r>
+                      <w:r>
+                        <w:fldChar w:fldCharType="end"/>
+                      </w:r>
                       <w:r>
                         <w:noBreakHyphen/>
                       </w:r>
-                      <w:fldSimple w:instr=" SEQ Figure \* ARABIC \s 1 ">
-                        <w:r>
-                          <w:rPr>
-                            <w:noProof/>
-                          </w:rPr>
-                          <w:t>1</w:t>
-                        </w:r>
-                      </w:fldSimple>
+                      <w:r>
+                        <w:fldChar w:fldCharType="begin"/>
+                      </w:r>
+                      <w:r>
+                        <w:instrText xml:space="preserve"> SEQ Figure \* ARABIC \s 1 </w:instrText>
+                      </w:r>
+                      <w:r>
+                        <w:fldChar w:fldCharType="separate"/>
+                      </w:r>
+                      <w:r>
+                        <w:rPr>
+                          <w:noProof/>
+                        </w:rPr>
+                        <w:t>1</w:t>
+                      </w:r>
+                      <w:r>
+                        <w:fldChar w:fldCharType="end"/>
+                      </w:r>
                       <w:r>
                         <w:rPr>
                           <w:noProof/>
@@ -9070,30 +9358,34 @@
       <w:r>
         <w:t xml:space="preserve">If the user is logged in with his Google Account to the application, he will have access indirectly to the </w:t>
       </w:r>
+      <w:r>
+        <w:t>back-end</w:t>
+      </w:r>
+      <w:r>
+        <w:t xml:space="preserve"> Spring Boot Server. This server is used to validate the Google Sign-in Token ID, and to provide the user a Session ID</w:t>
+      </w:r>
+      <w:r>
+        <w:t xml:space="preserve">. Based on this Session ID, the server will validate the incoming requests in order to provide access to resources. </w:t>
+      </w:r>
+      <w:r>
+        <w:t xml:space="preserve">The </w:t>
+      </w:r>
+      <w:r>
+        <w:t>back-end</w:t>
+      </w:r>
+      <w:r>
+        <w:t xml:space="preserve"> server communicates with an MSSQL Database</w:t>
+      </w:r>
+      <w:r>
+        <w:t xml:space="preserve"> </w:t>
+      </w:r>
       <w:proofErr w:type="gramStart"/>
       <w:r>
-        <w:t>back end</w:t>
+        <w:t>in order to</w:t>
       </w:r>
       <w:proofErr w:type="gramEnd"/>
       <w:r>
-        <w:t xml:space="preserve"> Spring Boot Server. This server is used to validate the Google Sign-in Token ID, and to provide the user a Session ID</w:t>
-      </w:r>
-      <w:r>
-        <w:t xml:space="preserve">. Based on this Session ID, the server will validate the incoming requests in order to provide access to resources. </w:t>
-      </w:r>
-      <w:r>
-        <w:t xml:space="preserve">The </w:t>
-      </w:r>
-      <w:proofErr w:type="gramStart"/>
-      <w:r>
-        <w:t>back end</w:t>
-      </w:r>
-      <w:proofErr w:type="gramEnd"/>
-      <w:r>
-        <w:t xml:space="preserve"> server communicates with an MSSQL Database</w:t>
-      </w:r>
-      <w:r>
-        <w:t xml:space="preserve"> in order to store Users and their Android application data.</w:t>
+        <w:t xml:space="preserve"> store Users and their Android application data.</w:t>
       </w:r>
     </w:p>
     <w:p>
@@ -9112,6 +9404,56 @@
       <w:r>
         <w:t>Android Application Architecture</w:t>
       </w:r>
+    </w:p>
+    <w:p>
+      <w:pPr>
+        <w:pStyle w:val="NoSpacing"/>
+      </w:pPr>
+      <w:r>
+        <w:t>The Android application has been firstly built, without following any architecture or pattern. After the Activities grown very much, the logic got very complicated and the application became unstable, I decided to refactor the entire application. I started to study a lot about how Android works and how to design Android applications smartly. I found out on Developers Android website, a very good guide</w:t>
+      </w:r>
+      <w:r>
+        <w:t xml:space="preserve"> </w:t>
+      </w:r>
+      <w:sdt>
+        <w:sdtPr>
+          <w:id w:val="1519892723"/>
+          <w:citation/>
+        </w:sdtPr>
+        <w:sdtContent>
+          <w:r>
+            <w:fldChar w:fldCharType="begin"/>
+          </w:r>
+          <w:r>
+            <w:instrText xml:space="preserve"> CITATION Goo206 \l 1033 </w:instrText>
+          </w:r>
+          <w:r>
+            <w:fldChar w:fldCharType="separate"/>
+          </w:r>
+          <w:r>
+            <w:rPr>
+              <w:noProof/>
+            </w:rPr>
+            <w:t>[50]</w:t>
+          </w:r>
+          <w:r>
+            <w:fldChar w:fldCharType="end"/>
+          </w:r>
+        </w:sdtContent>
+      </w:sdt>
+      <w:r>
+        <w:t xml:space="preserve"> on how the Android application should be structured. I am completely sure that the following architecture is not 100% respected in my project, as it is my first trial of building an Android application on this architecture.</w:t>
+      </w:r>
+    </w:p>
+    <w:p>
+      <w:pPr>
+        <w:pStyle w:val="Heading3"/>
+        <w:numPr>
+          <w:ilvl w:val="0"/>
+          <w:numId w:val="0"/>
+        </w:numPr>
+        <w:ind w:left="720"/>
+      </w:pPr>
       <w:r>
         <w:rPr>
           <w:noProof/>
@@ -9174,25 +9516,45 @@
       <w:r>
         <w:t xml:space="preserve">Figure </w:t>
       </w:r>
-      <w:fldSimple w:instr=" STYLEREF 1 \s ">
-        <w:r>
-          <w:rPr>
-            <w:noProof/>
-          </w:rPr>
-          <w:t>4</w:t>
-        </w:r>
-      </w:fldSimple>
+      <w:r>
+        <w:fldChar w:fldCharType="begin"/>
+      </w:r>
+      <w:r>
+        <w:instrText xml:space="preserve"> STYLEREF 1 \s </w:instrText>
+      </w:r>
+      <w:r>
+        <w:fldChar w:fldCharType="separate"/>
+      </w:r>
+      <w:r>
+        <w:rPr>
+          <w:noProof/>
+        </w:rPr>
+        <w:t>4</w:t>
+      </w:r>
+      <w:r>
+        <w:fldChar w:fldCharType="end"/>
+      </w:r>
       <w:r>
         <w:noBreakHyphen/>
       </w:r>
-      <w:fldSimple w:instr=" SEQ Figure \* ARABIC \s 1 ">
-        <w:r>
-          <w:rPr>
-            <w:noProof/>
-          </w:rPr>
-          <w:t>2</w:t>
-        </w:r>
-      </w:fldSimple>
+      <w:r>
+        <w:fldChar w:fldCharType="begin"/>
+      </w:r>
+      <w:r>
+        <w:instrText xml:space="preserve"> SEQ Figure \* ARABIC \s 1 </w:instrText>
+      </w:r>
+      <w:r>
+        <w:fldChar w:fldCharType="separate"/>
+      </w:r>
+      <w:r>
+        <w:rPr>
+          <w:noProof/>
+        </w:rPr>
+        <w:t>2</w:t>
+      </w:r>
+      <w:r>
+        <w:fldChar w:fldCharType="end"/>
+      </w:r>
       <w:r>
         <w:t xml:space="preserve"> Android application architecture diagram (reference:</w:t>
       </w:r>
@@ -9235,26 +9597,570 @@
         <w:pStyle w:val="NoSpacing"/>
       </w:pPr>
       <w:r>
-        <w:t xml:space="preserve">The Android </w:t>
-      </w:r>
-      <w:r>
-        <w:t>a</w:t>
-      </w:r>
-      <w:r>
-        <w:t xml:space="preserve">pplication has been firstly built, without following any architecture or pattern. After the Activities grown very much, the logic got very complicated and the application became unstable, I decided to refactor the entire application. I started to study a lot about </w:t>
-      </w:r>
-      <w:r>
-        <w:t>how Android is working and how to design Android applications smartly.</w:t>
-      </w:r>
-      <w:r>
-        <w:t xml:space="preserve"> I found out on Developers Android website, a very good guide</w:t>
+        <w:t>The architecture from Figure 4-2 respects the Model-View-</w:t>
+      </w:r>
+      <w:proofErr w:type="spellStart"/>
+      <w:r>
+        <w:t>ViewModel</w:t>
+      </w:r>
+      <w:proofErr w:type="spellEnd"/>
+      <w:r>
+        <w:t xml:space="preserve"> architectural pattern. It follows the “Separation of concerns” concept, as it indicates that we should not write all our code into the Activity/Fragment</w:t>
+      </w:r>
+      <w:r>
+        <w:t xml:space="preserve"> and</w:t>
       </w:r>
       <w:r>
         <w:t xml:space="preserve"> </w:t>
+      </w:r>
+      <w:r>
+        <w:t>t</w:t>
+      </w:r>
+      <w:r>
+        <w:t xml:space="preserve">he </w:t>
+      </w:r>
+      <w:proofErr w:type="gramStart"/>
+      <w:r>
+        <w:t>back-end</w:t>
+      </w:r>
+      <w:proofErr w:type="gramEnd"/>
+      <w:r>
+        <w:t xml:space="preserve"> should be separated from the </w:t>
+      </w:r>
+      <w:r>
+        <w:t>front-end</w:t>
+      </w:r>
+      <w:r>
+        <w:t xml:space="preserve">. In this case, the </w:t>
+      </w:r>
+      <w:r>
+        <w:t>front-end</w:t>
+      </w:r>
+      <w:r>
+        <w:t xml:space="preserve"> is represented by the Activity/Fragment, and the </w:t>
+      </w:r>
+      <w:proofErr w:type="gramStart"/>
+      <w:r>
+        <w:t>back-end</w:t>
+      </w:r>
+      <w:proofErr w:type="gramEnd"/>
+      <w:r>
+        <w:t xml:space="preserve"> by the rest parts of the figure. </w:t>
+      </w:r>
+    </w:p>
+    <w:p>
+      <w:r>
+        <w:rPr>
+          <w:noProof/>
+        </w:rPr>
+        <w:lastRenderedPageBreak/>
+        <w:drawing>
+          <wp:inline distT="0" distB="0" distL="0" distR="0" wp14:anchorId="3FA16B04" wp14:editId="2E9359A3">
+            <wp:extent cx="4865298" cy="5722302"/>
+            <wp:effectExtent l="0" t="0" r="0" b="0"/>
+            <wp:docPr id="27" name="Picture 27"/>
+            <wp:cNvGraphicFramePr>
+              <a:graphicFrameLocks xmlns:a="http://schemas.openxmlformats.org/drawingml/2006/main" noChangeAspect="1"/>
+            </wp:cNvGraphicFramePr>
+            <a:graphic xmlns:a="http://schemas.openxmlformats.org/drawingml/2006/main">
+              <a:graphicData uri="http://schemas.openxmlformats.org/drawingml/2006/picture">
+                <pic:pic xmlns:pic="http://schemas.openxmlformats.org/drawingml/2006/picture">
+                  <pic:nvPicPr>
+                    <pic:cNvPr id="1" name=""/>
+                    <pic:cNvPicPr/>
+                  </pic:nvPicPr>
+                  <pic:blipFill>
+                    <a:blip r:embed="rId26"/>
+                    <a:stretch>
+                      <a:fillRect/>
+                    </a:stretch>
+                  </pic:blipFill>
+                  <pic:spPr>
+                    <a:xfrm>
+                      <a:off x="0" y="0"/>
+                      <a:ext cx="4886536" cy="5747281"/>
+                    </a:xfrm>
+                    <a:prstGeom prst="rect">
+                      <a:avLst/>
+                    </a:prstGeom>
+                  </pic:spPr>
+                </pic:pic>
+              </a:graphicData>
+            </a:graphic>
+          </wp:inline>
+        </w:drawing>
+      </w:r>
+    </w:p>
+    <w:p>
+      <w:pPr>
+        <w:pStyle w:val="NoSpacing"/>
+        <w:jc w:val="center"/>
+      </w:pPr>
+      <w:r>
+        <w:t xml:space="preserve">Figure </w:t>
+      </w:r>
+      <w:r>
+        <w:fldChar w:fldCharType="begin"/>
+      </w:r>
+      <w:r>
+        <w:instrText xml:space="preserve"> STYLEREF 1 \s </w:instrText>
+      </w:r>
+      <w:r>
+        <w:fldChar w:fldCharType="separate"/>
+      </w:r>
+      <w:r>
+        <w:rPr>
+          <w:noProof/>
+        </w:rPr>
+        <w:t>4</w:t>
+      </w:r>
+      <w:r>
+        <w:fldChar w:fldCharType="end"/>
+      </w:r>
+      <w:r>
+        <w:noBreakHyphen/>
+      </w:r>
+      <w:r>
+        <w:fldChar w:fldCharType="begin"/>
+      </w:r>
+      <w:r>
+        <w:instrText xml:space="preserve"> SEQ Figure \* ARABIC \s 1 </w:instrText>
+      </w:r>
+      <w:r>
+        <w:fldChar w:fldCharType="separate"/>
+      </w:r>
+      <w:r>
+        <w:rPr>
+          <w:noProof/>
+        </w:rPr>
+        <w:t>3</w:t>
+      </w:r>
+      <w:r>
+        <w:fldChar w:fldCharType="end"/>
+      </w:r>
+      <w:r>
+        <w:t xml:space="preserve"> </w:t>
+      </w:r>
+      <w:proofErr w:type="spellStart"/>
+      <w:r>
+        <w:t>Budgetize</w:t>
+      </w:r>
+      <w:proofErr w:type="spellEnd"/>
+      <w:r>
+        <w:t xml:space="preserve"> Architecture diagram</w:t>
+      </w:r>
+    </w:p>
+    <w:p/>
+    <w:p>
+      <w:pPr>
+        <w:pStyle w:val="NoSpacing"/>
+      </w:pPr>
+      <w:r>
+        <w:t xml:space="preserve">In Figure 4-3, we can see </w:t>
+      </w:r>
+      <w:proofErr w:type="spellStart"/>
+      <w:r>
+        <w:rPr>
+          <w:i/>
+          <w:iCs/>
+        </w:rPr>
+        <w:t>Budgetize</w:t>
+      </w:r>
+      <w:r>
+        <w:t>’s</w:t>
+      </w:r>
+      <w:proofErr w:type="spellEnd"/>
+      <w:r>
+        <w:t xml:space="preserve"> architecture</w:t>
+      </w:r>
+      <w:r>
+        <w:t>, with all the packages and their contents. The project structure is based on the architecture from Figure 4-2.</w:t>
+      </w:r>
+    </w:p>
+    <w:p>
+      <w:pPr>
+        <w:pStyle w:val="NoSpacing"/>
+      </w:pPr>
+      <w:r>
+        <w:t xml:space="preserve">I will start to explain </w:t>
+      </w:r>
+      <w:r>
+        <w:t xml:space="preserve">the architecture from Figure 4-3 in a top-down manner. </w:t>
+      </w:r>
+      <w:r>
+        <w:t xml:space="preserve">The front-end package contains </w:t>
+      </w:r>
+      <w:r>
+        <w:t xml:space="preserve">Activities/Fragments, </w:t>
+      </w:r>
+      <w:proofErr w:type="gramStart"/>
+      <w:r>
+        <w:t>Adapters</w:t>
+      </w:r>
+      <w:proofErr w:type="gramEnd"/>
+      <w:r>
+        <w:t xml:space="preserve"> and some modified third-party libraries I used.</w:t>
+      </w:r>
+      <w:r>
+        <w:t xml:space="preserve"> </w:t>
+      </w:r>
+      <w:r>
+        <w:t xml:space="preserve">The Adapters and third-party libraries are used by the Activities/Fragments </w:t>
+      </w:r>
+      <w:proofErr w:type="gramStart"/>
+      <w:r>
+        <w:t>in order to</w:t>
+      </w:r>
+      <w:proofErr w:type="gramEnd"/>
+      <w:r>
+        <w:t xml:space="preserve"> display the data from the </w:t>
+      </w:r>
+      <w:proofErr w:type="spellStart"/>
+      <w:r>
+        <w:t>ViewModels</w:t>
+      </w:r>
+      <w:proofErr w:type="spellEnd"/>
+      <w:r>
+        <w:t xml:space="preserve"> in a simple, beautiful and modular way.</w:t>
+      </w:r>
+      <w:r>
+        <w:t xml:space="preserve"> </w:t>
+      </w:r>
+      <w:r>
+        <w:t xml:space="preserve">Everything that is after the front-end is considered to be the </w:t>
+      </w:r>
+      <w:proofErr w:type="gramStart"/>
+      <w:r>
+        <w:t>back-end</w:t>
+      </w:r>
+      <w:proofErr w:type="gramEnd"/>
+      <w:r>
+        <w:t xml:space="preserve"> of the application.</w:t>
+      </w:r>
+    </w:p>
+    <w:p>
+      <w:pPr>
+        <w:pStyle w:val="NoSpacing"/>
+      </w:pPr>
+      <w:r>
+        <w:t xml:space="preserve">The </w:t>
+      </w:r>
+      <w:proofErr w:type="spellStart"/>
+      <w:r>
+        <w:t>ViewModel</w:t>
+      </w:r>
+      <w:proofErr w:type="spellEnd"/>
+      <w:r>
+        <w:t xml:space="preserve"> is responsible to handle the application logic, retrieve data from the Repository, process these data if needed before making it available to the front-end, and </w:t>
+      </w:r>
+      <w:r>
+        <w:lastRenderedPageBreak/>
+        <w:t xml:space="preserve">start/stop the Services. In the </w:t>
+      </w:r>
+      <w:proofErr w:type="spellStart"/>
+      <w:r>
+        <w:t>ViewModel</w:t>
+      </w:r>
+      <w:proofErr w:type="spellEnd"/>
+      <w:r>
+        <w:t xml:space="preserve"> package we also have the Factory of each </w:t>
+      </w:r>
+      <w:proofErr w:type="spellStart"/>
+      <w:r>
+        <w:t>ViewModel</w:t>
+      </w:r>
+      <w:proofErr w:type="spellEnd"/>
+      <w:r>
+        <w:t>, and some Helper classes.</w:t>
+      </w:r>
+    </w:p>
+    <w:p>
+      <w:pPr>
+        <w:pStyle w:val="NoSpacing"/>
+      </w:pPr>
+      <w:r>
+        <w:t xml:space="preserve">In the right part of the </w:t>
+      </w:r>
+      <w:proofErr w:type="spellStart"/>
+      <w:r>
+        <w:t>ViewModel</w:t>
+      </w:r>
+      <w:proofErr w:type="spellEnd"/>
+      <w:r>
+        <w:t xml:space="preserve"> layer, we have the Services.</w:t>
+      </w:r>
+      <w:r>
+        <w:t xml:space="preserve"> </w:t>
+      </w:r>
+      <w:r>
+        <w:t xml:space="preserve">I started to create and use services, as a solution when the logic got too complicated in the Activities, but </w:t>
+      </w:r>
+      <w:r>
+        <w:t>when</w:t>
+      </w:r>
+      <w:r>
+        <w:t xml:space="preserve"> I discovered the architecture from Figure 4-2, and I started to replace those services, with an Model-View-</w:t>
+      </w:r>
+      <w:proofErr w:type="spellStart"/>
+      <w:r>
+        <w:t>ViewModel</w:t>
+      </w:r>
+      <w:proofErr w:type="spellEnd"/>
+      <w:r>
+        <w:t xml:space="preserve"> implementation.</w:t>
+      </w:r>
+      <w:r>
+        <w:t xml:space="preserve"> Currently, we have left only one Service after </w:t>
+      </w:r>
+      <w:r>
+        <w:t>the refactorization</w:t>
+      </w:r>
+      <w:r>
+        <w:t xml:space="preserve">. It is called </w:t>
+      </w:r>
+      <w:proofErr w:type="spellStart"/>
+      <w:r>
+        <w:t>DoOAuthService</w:t>
+      </w:r>
+      <w:proofErr w:type="spellEnd"/>
+      <w:r>
+        <w:t>, and it is used to perform the OAuth</w:t>
+      </w:r>
+      <w:r>
+        <w:t xml:space="preserve"> authorization</w:t>
+      </w:r>
+      <w:r>
+        <w:t xml:space="preserve"> flow</w:t>
+      </w:r>
+      <w:r>
+        <w:t xml:space="preserve"> for </w:t>
+      </w:r>
+      <w:r>
+        <w:t xml:space="preserve">the </w:t>
+      </w:r>
+      <w:r>
+        <w:t>Open Bank Project API</w:t>
+      </w:r>
+      <w:r>
+        <w:t>.</w:t>
+      </w:r>
+    </w:p>
+    <w:p>
+      <w:pPr>
+        <w:pStyle w:val="NoSpacing"/>
+      </w:pPr>
+      <w:r>
+        <w:t xml:space="preserve">The next layer on the </w:t>
+      </w:r>
+      <w:r>
+        <w:t xml:space="preserve">architecture is the Repository. This package </w:t>
+      </w:r>
+      <w:r>
+        <w:t>represents</w:t>
+      </w:r>
+      <w:r>
+        <w:t xml:space="preserve"> an abstraction layer over the Model layer and the Remote Data Source layer.</w:t>
+      </w:r>
+      <w:r>
+        <w:t xml:space="preserve"> Repository package is </w:t>
+      </w:r>
+      <w:r>
+        <w:t xml:space="preserve">mainly </w:t>
+      </w:r>
+      <w:r>
+        <w:t xml:space="preserve">composed of the </w:t>
+      </w:r>
+      <w:proofErr w:type="spellStart"/>
+      <w:r>
+        <w:t>DataRepository</w:t>
+      </w:r>
+      <w:proofErr w:type="spellEnd"/>
+      <w:r>
+        <w:t xml:space="preserve"> class. This class offers us methods with which we can easily obtain the data we need in the </w:t>
+      </w:r>
+      <w:proofErr w:type="spellStart"/>
+      <w:r>
+        <w:t>ViewModel</w:t>
+      </w:r>
+      <w:proofErr w:type="spellEnd"/>
+      <w:r>
+        <w:t>, without needing to know where these data come from. So</w:t>
+      </w:r>
+      <w:r>
+        <w:t xml:space="preserve">, the </w:t>
+      </w:r>
+      <w:proofErr w:type="spellStart"/>
+      <w:r>
+        <w:t>DataRepository</w:t>
+      </w:r>
+      <w:proofErr w:type="spellEnd"/>
+      <w:r>
+        <w:t xml:space="preserve"> class</w:t>
+      </w:r>
+      <w:r>
+        <w:t xml:space="preserve"> </w:t>
+      </w:r>
+      <w:r>
+        <w:t>access the needed Data Source and provide</w:t>
+      </w:r>
+      <w:r>
+        <w:t>s</w:t>
+      </w:r>
+      <w:r>
+        <w:t xml:space="preserve"> to the </w:t>
+      </w:r>
+      <w:proofErr w:type="spellStart"/>
+      <w:r>
+        <w:t>ViewModel</w:t>
+      </w:r>
+      <w:proofErr w:type="spellEnd"/>
+      <w:r>
+        <w:t xml:space="preserve"> the needed data. We can even implement here a logic to retrieve the data from multiple data sources, both local and remote, and combine th</w:t>
+      </w:r>
+      <w:r>
+        <w:t>ese</w:t>
+      </w:r>
+      <w:r>
+        <w:t xml:space="preserve"> data </w:t>
+      </w:r>
+      <w:r>
+        <w:t>to</w:t>
+      </w:r>
+      <w:r>
+        <w:t xml:space="preserve"> provide it to the </w:t>
+      </w:r>
+      <w:proofErr w:type="spellStart"/>
+      <w:r>
+        <w:t>ViewModel</w:t>
+      </w:r>
+      <w:proofErr w:type="spellEnd"/>
+      <w:r>
+        <w:t>.</w:t>
+      </w:r>
+    </w:p>
+    <w:p>
+      <w:pPr>
+        <w:pStyle w:val="NoSpacing"/>
+      </w:pPr>
+      <w:r>
+        <w:t>The last layer is represented by the Data Sources. We have a Local Data Source which retrieves data from an SQLite Database from the device and a Remote Data Source with retrieves data from REST APIs. I included only the Open Bank Project API as a remote Data Source</w:t>
+      </w:r>
+      <w:r>
+        <w:t>,</w:t>
+      </w:r>
+      <w:r>
+        <w:t xml:space="preserve"> because I didn’t managed to refactor the communication with my backend server, to respect the MVVM architectural pattern, and the logic is still implemented in the </w:t>
+      </w:r>
+      <w:proofErr w:type="spellStart"/>
+      <w:r>
+        <w:t>MainActivity</w:t>
+      </w:r>
+      <w:proofErr w:type="spellEnd"/>
+      <w:r>
+        <w:t>.</w:t>
+      </w:r>
+    </w:p>
+    <w:p>
+      <w:pPr>
+        <w:pStyle w:val="NoSpacing"/>
+      </w:pPr>
+      <w:r>
+        <w:t xml:space="preserve">The Local Database, or the Model as it is displayed in Figure 4-2, is the layer used to save the application data locally. We are mapping the Java objects to the SQLite database, by using the Room abstraction layer. </w:t>
+      </w:r>
+      <w:proofErr w:type="gramStart"/>
+      <w:r>
+        <w:t>In order to</w:t>
+      </w:r>
+      <w:proofErr w:type="gramEnd"/>
+      <w:r>
+        <w:t xml:space="preserve"> use this layer, for each Java object, we need to create a Data </w:t>
+      </w:r>
+      <w:r>
+        <w:t>A</w:t>
+      </w:r>
+      <w:r>
+        <w:t xml:space="preserve">ccess </w:t>
+      </w:r>
+      <w:r>
+        <w:t>O</w:t>
+      </w:r>
+      <w:r>
+        <w:t xml:space="preserve">bject (DAO) and an </w:t>
+      </w:r>
+      <w:r>
+        <w:t>E</w:t>
+      </w:r>
+      <w:r>
+        <w:t>ntity (the object from Java itself). DAO is an interface where we can define the queries to the SQLite database for an object.</w:t>
+      </w:r>
+      <w:r>
+        <w:t xml:space="preserve"> The </w:t>
+      </w:r>
+      <w:r>
+        <w:t>E</w:t>
+      </w:r>
+      <w:r>
+        <w:t>ntity is a Java object mapped to an SQLite table.</w:t>
+      </w:r>
+      <w:r>
+        <w:t xml:space="preserve"> We also have some Enums, which are not mapped to the database</w:t>
+      </w:r>
+      <w:r>
+        <w:t xml:space="preserve">, and a class named </w:t>
+      </w:r>
+      <w:proofErr w:type="spellStart"/>
+      <w:r>
+        <w:t>LocalRoomDatabase</w:t>
+      </w:r>
+      <w:proofErr w:type="spellEnd"/>
+      <w:r>
+        <w:t xml:space="preserve">. </w:t>
+      </w:r>
+      <w:r>
+        <w:t xml:space="preserve">This class extends the </w:t>
+      </w:r>
+      <w:proofErr w:type="spellStart"/>
+      <w:r>
+        <w:t>RoomDatabase</w:t>
+      </w:r>
+      <w:proofErr w:type="spellEnd"/>
+      <w:r>
+        <w:t xml:space="preserve"> </w:t>
+      </w:r>
+      <w:r>
+        <w:t>class and</w:t>
+      </w:r>
+      <w:r>
+        <w:t xml:space="preserve"> contains all the logic of the Room Database. There we define the DAOs, the Entities, the builder of the database, the migration plan, the database seeds, etc.</w:t>
+      </w:r>
+      <w:r>
+        <w:t xml:space="preserve"> </w:t>
+      </w:r>
+    </w:p>
+    <w:p>
+      <w:pPr>
+        <w:pStyle w:val="NoSpacing"/>
+      </w:pPr>
+      <w:r>
+        <w:t>The Remote Data Source from Figure 4-3 is represented by Entities and Retrofit packages. The entities are the objects defined by the used APIs. In our case we have the entities defined by the Open Bank Project API, used to retrieve data about banks, accounts and Transactions. These objects are converted to the format we use in the Local Database, right after the retrieval.</w:t>
+      </w:r>
+      <w:r>
+        <w:t xml:space="preserve"> The retrieve is made using the </w:t>
+      </w:r>
+      <w:proofErr w:type="spellStart"/>
+      <w:r>
+        <w:t>OBPRetroClass</w:t>
+      </w:r>
+      <w:proofErr w:type="spellEnd"/>
+      <w:r>
+        <w:t xml:space="preserve"> from Retrofit package. The sub-package of the Retrofit is represented by the OBP library. This library </w:t>
+      </w:r>
+      <w:r>
+        <w:t>is composed of some modified files from the basic application</w:t>
       </w:r>
       <w:sdt>
         <w:sdtPr>
-          <w:id w:val="1519892723"/>
+          <w:id w:val="-1010293286"/>
           <w:citation/>
         </w:sdtPr>
         <w:sdtContent>
@@ -9262,7 +10168,7 @@
             <w:fldChar w:fldCharType="begin"/>
           </w:r>
           <w:r>
-            <w:instrText xml:space="preserve"> CITATION Goo206 \l 1033 </w:instrText>
+            <w:instrText xml:space="preserve"> CITATION Git20 \l 1033 </w:instrText>
           </w:r>
           <w:r>
             <w:fldChar w:fldCharType="separate"/>
@@ -9271,7 +10177,13 @@
             <w:rPr>
               <w:noProof/>
             </w:rPr>
-            <w:t>[50]</w:t>
+            <w:t xml:space="preserve"> </w:t>
+          </w:r>
+          <w:r>
+            <w:rPr>
+              <w:noProof/>
+            </w:rPr>
+            <w:t>[51]</w:t>
           </w:r>
           <w:r>
             <w:fldChar w:fldCharType="end"/>
@@ -9279,63 +10191,11 @@
         </w:sdtContent>
       </w:sdt>
       <w:r>
-        <w:t xml:space="preserve"> on how to structure the application’s project. I am completely sure that the following architecture is not 100% </w:t>
-      </w:r>
-      <w:r>
-        <w:t>respected</w:t>
-      </w:r>
-      <w:r>
-        <w:t>, as it is my first trial to build an Android application on this architecture</w:t>
-      </w:r>
-      <w:r>
-        <w:t>.</w:t>
-      </w:r>
-    </w:p>
-    <w:p>
-      <w:pPr>
-        <w:pStyle w:val="NoSpacing"/>
-      </w:pPr>
-      <w:r>
-        <w:t>The architecture from Figure 4-2 respects the Model-View-</w:t>
-      </w:r>
-      <w:proofErr w:type="spellStart"/>
-      <w:r>
-        <w:t>ViewModel</w:t>
-      </w:r>
-      <w:proofErr w:type="spellEnd"/>
-      <w:r>
-        <w:t xml:space="preserve"> architectural pattern. It follows the “Separation of concerns” concept, as it indicates that we should not write all our code into the Activity/Fragment. The </w:t>
-      </w:r>
-      <w:r>
-        <w:t>back end</w:t>
-      </w:r>
-      <w:r>
-        <w:t xml:space="preserve"> should be separated from the </w:t>
-      </w:r>
-      <w:r>
-        <w:t>front end</w:t>
-      </w:r>
-      <w:r>
-        <w:t xml:space="preserve">. In this case, the </w:t>
-      </w:r>
-      <w:r>
-        <w:t>front end</w:t>
-      </w:r>
-      <w:r>
-        <w:t xml:space="preserve"> is represented by the Activity/Fragment, and the </w:t>
-      </w:r>
-      <w:r>
-        <w:t>back end</w:t>
-      </w:r>
-      <w:r>
-        <w:t xml:space="preserve"> by the rest parts of the figure. </w:t>
-      </w:r>
-    </w:p>
-    <w:p/>
-    <w:p>
-      <w:pPr>
-        <w:pStyle w:val="NoSpacing"/>
-      </w:pPr>
+        <w:t xml:space="preserve"> which </w:t>
+      </w:r>
+      <w:r>
+        <w:t xml:space="preserve">OBP offers. The purpose of that application is to demonstrate how realize the OAuth authorization and how to start the OBP API flow. </w:t>
+      </w:r>
     </w:p>
     <w:p>
       <w:pPr>
@@ -9370,7 +10230,7 @@
                     <pic:cNvPicPr/>
                   </pic:nvPicPr>
                   <pic:blipFill>
-                    <a:blip r:embed="rId26"/>
+                    <a:blip r:embed="rId27"/>
                     <a:stretch>
                       <a:fillRect/>
                     </a:stretch>
@@ -9399,25 +10259,45 @@
       <w:r>
         <w:t xml:space="preserve">Figure </w:t>
       </w:r>
-      <w:fldSimple w:instr=" STYLEREF 1 \s ">
-        <w:r>
-          <w:rPr>
-            <w:noProof/>
-          </w:rPr>
-          <w:t>4</w:t>
-        </w:r>
-      </w:fldSimple>
+      <w:r>
+        <w:fldChar w:fldCharType="begin"/>
+      </w:r>
+      <w:r>
+        <w:instrText xml:space="preserve"> STYLEREF 1 \s </w:instrText>
+      </w:r>
+      <w:r>
+        <w:fldChar w:fldCharType="separate"/>
+      </w:r>
+      <w:r>
+        <w:rPr>
+          <w:noProof/>
+        </w:rPr>
+        <w:t>4</w:t>
+      </w:r>
+      <w:r>
+        <w:fldChar w:fldCharType="end"/>
+      </w:r>
       <w:r>
         <w:noBreakHyphen/>
       </w:r>
-      <w:fldSimple w:instr=" SEQ Figure \* ARABIC \s 1 ">
-        <w:r>
-          <w:rPr>
-            <w:noProof/>
-          </w:rPr>
-          <w:t>3</w:t>
-        </w:r>
-      </w:fldSimple>
+      <w:r>
+        <w:fldChar w:fldCharType="begin"/>
+      </w:r>
+      <w:r>
+        <w:instrText xml:space="preserve"> SEQ Figure \* ARABIC \s 1 </w:instrText>
+      </w:r>
+      <w:r>
+        <w:fldChar w:fldCharType="separate"/>
+      </w:r>
+      <w:r>
+        <w:rPr>
+          <w:noProof/>
+        </w:rPr>
+        <w:t>4</w:t>
+      </w:r>
+      <w:r>
+        <w:fldChar w:fldCharType="end"/>
+      </w:r>
       <w:r>
         <w:t xml:space="preserve"> Google Sign-in Flow</w:t>
       </w:r>
@@ -9434,105 +10314,222 @@
       <w:r>
         <w:t xml:space="preserve">In figure 4-2 we have the google sign in flow with the </w:t>
       </w:r>
+      <w:r>
+        <w:t>back-end</w:t>
+      </w:r>
+      <w:r>
+        <w:t xml:space="preserve"> server authorization. The flow is triggered by the </w:t>
+      </w:r>
       <w:proofErr w:type="gramStart"/>
       <w:r>
-        <w:t>back end</w:t>
+        <w:t>User, when</w:t>
       </w:r>
       <w:proofErr w:type="gramEnd"/>
       <w:r>
-        <w:t xml:space="preserve"> server authorization. The flow is triggered by the </w:t>
+        <w:t xml:space="preserve"> he </w:t>
+      </w:r>
+      <w:r>
+        <w:t>presses</w:t>
+      </w:r>
+      <w:r>
+        <w:t xml:space="preserve"> the crossed cloud button</w:t>
+      </w:r>
+      <w:r>
+        <w:t xml:space="preserve"> from the main screen. Google sign-in process starts, an overlay screen is showed to the User where he can proceed with an already connected </w:t>
+      </w:r>
+      <w:r>
+        <w:t>G</w:t>
+      </w:r>
+      <w:r>
+        <w:t xml:space="preserve">oogle account, or he can connect with a </w:t>
+      </w:r>
+      <w:r>
+        <w:t>one</w:t>
+      </w:r>
+      <w:r>
+        <w:t xml:space="preserve">. After the user has selected a </w:t>
+      </w:r>
+      <w:r>
+        <w:t>G</w:t>
+      </w:r>
+      <w:r>
+        <w:t>oogle account, the Android Application starts to prepare the request.</w:t>
+      </w:r>
+    </w:p>
+    <w:p>
+      <w:pPr>
+        <w:pStyle w:val="NoSpacing"/>
+      </w:pPr>
+      <w:r>
+        <w:t>As all Google APIs are using as an authorization protocol OAuth 2.0, the auth</w:t>
+      </w:r>
+      <w:r>
+        <w:t>or</w:t>
+      </w:r>
+      <w:r>
+        <w:t xml:space="preserve">ization request needs to contain the </w:t>
+      </w:r>
+      <w:r>
+        <w:t xml:space="preserve">client ID. The client ID is provided by Google at the registration of the application to a Google’s API, on Google </w:t>
+      </w:r>
+      <w:r>
+        <w:t>APIs Console.</w:t>
+      </w:r>
+    </w:p>
+    <w:p>
+      <w:pPr>
+        <w:pStyle w:val="NoSpacing"/>
+      </w:pPr>
+      <w:r>
+        <w:t>After the authorization request is built, the application sends it to Google</w:t>
+      </w:r>
+      <w:r>
+        <w:t xml:space="preserve"> Sign-</w:t>
+      </w:r>
+      <w:r>
+        <w:t>I</w:t>
+      </w:r>
+      <w:r>
+        <w:t>n API Authorization Server</w:t>
+      </w:r>
+      <w:r>
+        <w:t xml:space="preserve"> asynchronously.</w:t>
+      </w:r>
+      <w:r>
+        <w:t xml:space="preserve"> A loader is started to let the user know the authorization is in progress</w:t>
+      </w:r>
+      <w:r>
+        <w:t>.</w:t>
+      </w:r>
+    </w:p>
+    <w:p>
+      <w:pPr>
+        <w:pStyle w:val="NoSpacing"/>
+      </w:pPr>
+      <w:r>
+        <w:t xml:space="preserve">A listener is </w:t>
+      </w:r>
+      <w:r>
+        <w:t xml:space="preserve">registered </w:t>
       </w:r>
       <w:proofErr w:type="gramStart"/>
       <w:r>
-        <w:t>User, when</w:t>
+        <w:t>in order to</w:t>
       </w:r>
       <w:proofErr w:type="gramEnd"/>
       <w:r>
-        <w:t xml:space="preserve"> he </w:t>
-      </w:r>
-      <w:r>
-        <w:t>presses</w:t>
-      </w:r>
-      <w:r>
-        <w:t xml:space="preserve"> the crossed cloud button</w:t>
-      </w:r>
-      <w:r>
-        <w:t xml:space="preserve"> from the main screen. Google sign-in process starts, an overlay screen is showed to the User where he can proceed with an already connected </w:t>
-      </w:r>
-      <w:r>
-        <w:t>G</w:t>
-      </w:r>
-      <w:r>
-        <w:t xml:space="preserve">oogle account, or he can connect with a </w:t>
-      </w:r>
-      <w:r>
-        <w:t>one</w:t>
-      </w:r>
-      <w:r>
-        <w:t xml:space="preserve">. After the user has selected a </w:t>
-      </w:r>
-      <w:r>
-        <w:t>G</w:t>
-      </w:r>
-      <w:r>
-        <w:t>oogle account, the Android Application starts to prepare the request.</w:t>
-      </w:r>
-    </w:p>
-    <w:p>
-      <w:pPr>
-        <w:pStyle w:val="NoSpacing"/>
-      </w:pPr>
-      <w:r>
-        <w:t>As all Google APIs are using as an authorization protocol OAuth 2.0, the auth</w:t>
-      </w:r>
-      <w:r>
-        <w:t>or</w:t>
-      </w:r>
-      <w:r>
-        <w:t xml:space="preserve">ization request needs to contain the </w:t>
-      </w:r>
-      <w:r>
-        <w:t xml:space="preserve">client ID. The client ID is provided by Google at the registration of the application to a Google’s API, on Google </w:t>
-      </w:r>
-      <w:r>
-        <w:t>APIs Console.</w:t>
-      </w:r>
-    </w:p>
-    <w:p>
-      <w:pPr>
-        <w:pStyle w:val="NoSpacing"/>
-      </w:pPr>
-      <w:r>
-        <w:t>After the authorization request is built, the application sends it to Google</w:t>
-      </w:r>
-      <w:r>
-        <w:t xml:space="preserve"> Sign-</w:t>
-      </w:r>
-      <w:r>
-        <w:t>I</w:t>
-      </w:r>
-      <w:r>
-        <w:t>n API Authorization Server</w:t>
-      </w:r>
-      <w:r>
-        <w:t xml:space="preserve"> asynchronously.</w:t>
-      </w:r>
-      <w:r>
-        <w:t xml:space="preserve"> A loader is started to let the user know the authorization is in progress</w:t>
+        <w:t xml:space="preserve"> intercept the response. </w:t>
+      </w:r>
+      <w:r>
+        <w:t xml:space="preserve">The response contains data about the User’s Google account and a Token ID which </w:t>
+      </w:r>
+      <w:r>
+        <w:t xml:space="preserve">will be sent to </w:t>
+      </w:r>
+      <w:r>
+        <w:t xml:space="preserve">our </w:t>
+      </w:r>
+      <w:r>
+        <w:t>back-end</w:t>
+      </w:r>
+      <w:r>
+        <w:t xml:space="preserve"> server</w:t>
+      </w:r>
+      <w:r>
+        <w:t xml:space="preserve">. </w:t>
+      </w:r>
+    </w:p>
+    <w:p>
+      <w:pPr>
+        <w:pStyle w:val="NoSpacing"/>
+      </w:pPr>
+      <w:r>
+        <w:t xml:space="preserve">After we receive the response from Google, we send the Token ID to our </w:t>
+      </w:r>
+      <w:r>
+        <w:t>back-end</w:t>
+      </w:r>
+      <w:r>
+        <w:t xml:space="preserve"> server, </w:t>
+      </w:r>
+      <w:proofErr w:type="gramStart"/>
+      <w:r>
+        <w:t>in order to</w:t>
+      </w:r>
+      <w:proofErr w:type="gramEnd"/>
+      <w:r>
+        <w:t xml:space="preserve"> receive a Session ID. The authorization request </w:t>
+      </w:r>
+      <w:r>
+        <w:t xml:space="preserve">sent </w:t>
+      </w:r>
+      <w:r>
+        <w:t xml:space="preserve">to our </w:t>
+      </w:r>
+      <w:r>
+        <w:t>back-end</w:t>
+      </w:r>
+      <w:r>
+        <w:t xml:space="preserve"> server is also </w:t>
+      </w:r>
+      <w:proofErr w:type="gramStart"/>
+      <w:r>
+        <w:t>asynchronous, because</w:t>
+      </w:r>
+      <w:proofErr w:type="gramEnd"/>
+      <w:r>
+        <w:t xml:space="preserve"> we don’t want to block the UI.</w:t>
+      </w:r>
+    </w:p>
+    <w:p>
+      <w:pPr>
+        <w:pStyle w:val="NoSpacing"/>
+      </w:pPr>
+      <w:r>
+        <w:t xml:space="preserve">The </w:t>
+      </w:r>
+      <w:r>
+        <w:t>back-end</w:t>
+      </w:r>
+      <w:r>
+        <w:t xml:space="preserve"> server exposes a REST</w:t>
+      </w:r>
+      <w:r>
+        <w:t xml:space="preserve"> endpoint which validates the Token ID, generates a Session </w:t>
+      </w:r>
+      <w:proofErr w:type="gramStart"/>
+      <w:r>
+        <w:t>ID</w:t>
+      </w:r>
+      <w:proofErr w:type="gramEnd"/>
+      <w:r>
+        <w:t xml:space="preserve"> and sends it to the Android application as a response</w:t>
       </w:r>
       <w:r>
         <w:t>.</w:t>
       </w:r>
-    </w:p>
-    <w:p>
-      <w:pPr>
-        <w:pStyle w:val="NoSpacing"/>
-      </w:pPr>
-      <w:r>
-        <w:t xml:space="preserve">A listener is </w:t>
-      </w:r>
-      <w:r>
-        <w:t xml:space="preserve">registered </w:t>
+      <w:r>
+        <w:t xml:space="preserve"> </w:t>
+      </w:r>
+    </w:p>
+    <w:p>
+      <w:pPr>
+        <w:pStyle w:val="NoSpacing"/>
+      </w:pPr>
+      <w:r>
+        <w:t xml:space="preserve">When the </w:t>
+      </w:r>
+      <w:r>
+        <w:t>back-end</w:t>
+      </w:r>
+      <w:r>
+        <w:t xml:space="preserve"> server receives </w:t>
+      </w:r>
+      <w:r>
+        <w:t xml:space="preserve">the request, it creates a new one which contains the received Token ID and sends </w:t>
+      </w:r>
+      <w:r>
+        <w:t xml:space="preserve">it to Google Sign-In API Authorization Server synchronously. This is done </w:t>
       </w:r>
       <w:proofErr w:type="gramStart"/>
       <w:r>
@@ -9540,164 +10537,54 @@
       </w:r>
       <w:proofErr w:type="gramEnd"/>
       <w:r>
-        <w:t xml:space="preserve"> intercept the response. </w:t>
-      </w:r>
-      <w:r>
-        <w:t xml:space="preserve">The response contains data about the User’s Google account and a Token ID which </w:t>
-      </w:r>
-      <w:r>
-        <w:t xml:space="preserve">will be sent to </w:t>
-      </w:r>
-      <w:r>
-        <w:t xml:space="preserve">our </w:t>
+        <w:t xml:space="preserve"> verify</w:t>
+      </w:r>
+      <w:r>
+        <w:t xml:space="preserve"> its validity and</w:t>
+      </w:r>
+      <w:r>
+        <w:t xml:space="preserve"> if </w:t>
+      </w:r>
+      <w:r>
+        <w:t>it</w:t>
+      </w:r>
+      <w:r>
+        <w:t xml:space="preserve"> is</w:t>
+      </w:r>
+      <w:r>
+        <w:t xml:space="preserve"> indeed generated</w:t>
+      </w:r>
+      <w:r>
+        <w:t xml:space="preserve"> </w:t>
+      </w:r>
+      <w:r>
+        <w:t xml:space="preserve">by </w:t>
+      </w:r>
+      <w:r>
+        <w:t>Google</w:t>
+      </w:r>
+      <w:r>
+        <w:t>.</w:t>
+      </w:r>
+      <w:r>
+        <w:t xml:space="preserve"> </w:t>
+      </w:r>
+      <w:r>
+        <w:t xml:space="preserve">After the </w:t>
+      </w:r>
+      <w:r>
+        <w:lastRenderedPageBreak/>
+        <w:t>back-end</w:t>
+      </w:r>
+      <w:r>
+        <w:t xml:space="preserve"> server receives the response from Google, we search the google account in our MSSQL database to see if he is already registered. If not, we save him to the database </w:t>
       </w:r>
       <w:proofErr w:type="gramStart"/>
       <w:r>
-        <w:t>back end</w:t>
+        <w:t>in order to</w:t>
       </w:r>
       <w:proofErr w:type="gramEnd"/>
       <w:r>
-        <w:t xml:space="preserve"> server</w:t>
-      </w:r>
-      <w:r>
-        <w:t xml:space="preserve">. </w:t>
-      </w:r>
-    </w:p>
-    <w:p>
-      <w:pPr>
-        <w:pStyle w:val="NoSpacing"/>
-      </w:pPr>
-      <w:r>
-        <w:t xml:space="preserve">After we receive the response from Google, we send the Token ID to our </w:t>
-      </w:r>
-      <w:proofErr w:type="gramStart"/>
-      <w:r>
-        <w:t>back end</w:t>
-      </w:r>
-      <w:proofErr w:type="gramEnd"/>
-      <w:r>
-        <w:t xml:space="preserve"> server, in order to receive a Session ID. The authorization request </w:t>
-      </w:r>
-      <w:r>
-        <w:t xml:space="preserve">sent </w:t>
-      </w:r>
-      <w:r>
-        <w:t xml:space="preserve">to our </w:t>
-      </w:r>
-      <w:proofErr w:type="gramStart"/>
-      <w:r>
-        <w:t>back end</w:t>
-      </w:r>
-      <w:proofErr w:type="gramEnd"/>
-      <w:r>
-        <w:t xml:space="preserve"> server is also asynchronous, because we don’t want to block the UI.</w:t>
-      </w:r>
-    </w:p>
-    <w:p>
-      <w:pPr>
-        <w:pStyle w:val="NoSpacing"/>
-      </w:pPr>
-      <w:r>
-        <w:t xml:space="preserve">The </w:t>
-      </w:r>
-      <w:proofErr w:type="gramStart"/>
-      <w:r>
-        <w:t>back end</w:t>
-      </w:r>
-      <w:proofErr w:type="gramEnd"/>
-      <w:r>
-        <w:t xml:space="preserve"> server exposes a REST</w:t>
-      </w:r>
-      <w:r>
-        <w:t xml:space="preserve"> endpoint which validates the Token ID, generates a Session ID and sends it to the Android application as a response</w:t>
-      </w:r>
-      <w:r>
-        <w:t>.</w:t>
-      </w:r>
-      <w:r>
-        <w:t xml:space="preserve"> </w:t>
-      </w:r>
-    </w:p>
-    <w:p>
-      <w:pPr>
-        <w:pStyle w:val="NoSpacing"/>
-      </w:pPr>
-      <w:r>
-        <w:t xml:space="preserve">When the </w:t>
-      </w:r>
-      <w:proofErr w:type="gramStart"/>
-      <w:r>
-        <w:t>back end</w:t>
-      </w:r>
-      <w:proofErr w:type="gramEnd"/>
-      <w:r>
-        <w:t xml:space="preserve"> server receives </w:t>
-      </w:r>
-      <w:r>
-        <w:t xml:space="preserve">the request, it creates a new one which contains the received Token ID and sends </w:t>
-      </w:r>
-      <w:r>
-        <w:t xml:space="preserve">it to Google Sign-In API Authorization Server synchronously. This is done </w:t>
-      </w:r>
-      <w:proofErr w:type="gramStart"/>
-      <w:r>
-        <w:t>in order to</w:t>
-      </w:r>
-      <w:proofErr w:type="gramEnd"/>
-      <w:r>
-        <w:t xml:space="preserve"> verify</w:t>
-      </w:r>
-      <w:r>
-        <w:t xml:space="preserve"> its validity and</w:t>
-      </w:r>
-      <w:r>
-        <w:t xml:space="preserve"> if </w:t>
-      </w:r>
-      <w:r>
-        <w:t>it</w:t>
-      </w:r>
-      <w:r>
-        <w:t xml:space="preserve"> is</w:t>
-      </w:r>
-      <w:r>
-        <w:t xml:space="preserve"> indeed generated</w:t>
-      </w:r>
-      <w:r>
-        <w:t xml:space="preserve"> </w:t>
-      </w:r>
-      <w:r>
-        <w:t xml:space="preserve">by </w:t>
-      </w:r>
-      <w:r>
-        <w:t>Google</w:t>
-      </w:r>
-      <w:r>
-        <w:t>.</w:t>
-      </w:r>
-      <w:r>
-        <w:t xml:space="preserve"> </w:t>
-      </w:r>
-      <w:r>
-        <w:t xml:space="preserve">After the </w:t>
-      </w:r>
-      <w:proofErr w:type="gramStart"/>
-      <w:r>
-        <w:t xml:space="preserve">back </w:t>
-      </w:r>
-      <w:r>
-        <w:lastRenderedPageBreak/>
-        <w:t>end</w:t>
-      </w:r>
-      <w:proofErr w:type="gramEnd"/>
-      <w:r>
-        <w:t xml:space="preserve"> server receives the response from Google, we search the google account in our MSSQL database to see if he is already registered. If not, we save him to the database </w:t>
-      </w:r>
-      <w:proofErr w:type="gramStart"/>
-      <w:r>
-        <w:t>in order to</w:t>
-      </w:r>
-      <w:proofErr w:type="gramEnd"/>
-      <w:r>
         <w:t xml:space="preserve"> be able to offer cloud services.</w:t>
       </w:r>
     </w:p>
@@ -9717,11 +10604,9 @@
       <w:r>
         <w:t xml:space="preserve"> and it will be used to make other requests to our </w:t>
       </w:r>
-      <w:proofErr w:type="gramStart"/>
-      <w:r>
-        <w:t>back end</w:t>
-      </w:r>
-      <w:proofErr w:type="gramEnd"/>
+      <w:r>
+        <w:t>back-end</w:t>
+      </w:r>
       <w:r>
         <w:t xml:space="preserve"> server.</w:t>
       </w:r>
@@ -9821,7 +10706,7 @@
                     <pic:cNvPicPr/>
                   </pic:nvPicPr>
                   <pic:blipFill>
-                    <a:blip r:embed="rId27"/>
+                    <a:blip r:embed="rId28"/>
                     <a:stretch>
                       <a:fillRect/>
                     </a:stretch>
@@ -9850,25 +10735,45 @@
       <w:r>
         <w:t xml:space="preserve">Figure </w:t>
       </w:r>
-      <w:fldSimple w:instr=" STYLEREF 1 \s ">
-        <w:r>
-          <w:rPr>
-            <w:noProof/>
-          </w:rPr>
-          <w:t>4</w:t>
-        </w:r>
-      </w:fldSimple>
+      <w:r>
+        <w:fldChar w:fldCharType="begin"/>
+      </w:r>
+      <w:r>
+        <w:instrText xml:space="preserve"> STYLEREF 1 \s </w:instrText>
+      </w:r>
+      <w:r>
+        <w:fldChar w:fldCharType="separate"/>
+      </w:r>
+      <w:r>
+        <w:rPr>
+          <w:noProof/>
+        </w:rPr>
+        <w:t>4</w:t>
+      </w:r>
+      <w:r>
+        <w:fldChar w:fldCharType="end"/>
+      </w:r>
       <w:r>
         <w:noBreakHyphen/>
       </w:r>
-      <w:fldSimple w:instr=" SEQ Figure \* ARABIC \s 1 ">
-        <w:r>
-          <w:rPr>
-            <w:noProof/>
-          </w:rPr>
-          <w:t>4</w:t>
-        </w:r>
-      </w:fldSimple>
+      <w:r>
+        <w:fldChar w:fldCharType="begin"/>
+      </w:r>
+      <w:r>
+        <w:instrText xml:space="preserve"> SEQ Figure \* ARABIC \s 1 </w:instrText>
+      </w:r>
+      <w:r>
+        <w:fldChar w:fldCharType="separate"/>
+      </w:r>
+      <w:r>
+        <w:rPr>
+          <w:noProof/>
+        </w:rPr>
+        <w:t>5</w:t>
+      </w:r>
+      <w:r>
+        <w:fldChar w:fldCharType="end"/>
+      </w:r>
     </w:p>
     <w:p>
       <w:pPr>
@@ -10015,15 +10920,299 @@
     </w:p>
     <w:p>
       <w:pPr>
-        <w:pStyle w:val="NoSpacing"/>
-      </w:pPr>
+        <w:pStyle w:val="Heading3"/>
+      </w:pPr>
+      <w:r>
+        <w:t>Front-end implementation</w:t>
+      </w:r>
+    </w:p>
+    <w:p>
+      <w:pPr>
+        <w:pStyle w:val="NoSpacing"/>
+      </w:pPr>
+      <w:r>
+        <w:t>The Activities contain different elements from Google and</w:t>
+      </w:r>
+      <w:r>
+        <w:t xml:space="preserve"> three</w:t>
+      </w:r>
+      <w:r>
+        <w:t xml:space="preserve"> third party libraries</w:t>
+      </w:r>
+      <w:r>
+        <w:t>,</w:t>
+      </w:r>
+      <w:r>
+        <w:t xml:space="preserve"> </w:t>
+      </w:r>
+      <w:r>
+        <w:t xml:space="preserve">for </w:t>
+      </w:r>
+      <w:r>
+        <w:t>display</w:t>
+      </w:r>
+      <w:r>
+        <w:t>ing</w:t>
+      </w:r>
+      <w:r>
+        <w:t xml:space="preserve"> the data.</w:t>
+      </w:r>
+      <w:r>
+        <w:t xml:space="preserve"> The most important elements I used on the front-end are the </w:t>
+      </w:r>
+      <w:proofErr w:type="spellStart"/>
+      <w:r>
+        <w:t>ViewPager</w:t>
+      </w:r>
+      <w:proofErr w:type="spellEnd"/>
+      <w:r>
+        <w:t xml:space="preserve">, </w:t>
+      </w:r>
+      <w:proofErr w:type="spellStart"/>
+      <w:r>
+        <w:lastRenderedPageBreak/>
+        <w:t>Progressbars</w:t>
+      </w:r>
+      <w:proofErr w:type="spellEnd"/>
+      <w:r>
+        <w:t xml:space="preserve">, Switches, Spinners, </w:t>
+      </w:r>
+      <w:proofErr w:type="spellStart"/>
+      <w:r>
+        <w:t>DatePicker</w:t>
+      </w:r>
+      <w:proofErr w:type="spellEnd"/>
+      <w:r>
+        <w:t xml:space="preserve">, Buttons, </w:t>
+      </w:r>
+      <w:proofErr w:type="spellStart"/>
+      <w:r>
+        <w:t>FloatingActionButtons</w:t>
+      </w:r>
+      <w:proofErr w:type="spellEnd"/>
+      <w:r>
+        <w:t xml:space="preserve"> </w:t>
+      </w:r>
+      <w:r>
+        <w:t xml:space="preserve">and the modified </w:t>
+      </w:r>
+      <w:r>
+        <w:t>third-party</w:t>
+      </w:r>
+      <w:r>
+        <w:t xml:space="preserve"> libraries</w:t>
+      </w:r>
+      <w:r>
+        <w:t xml:space="preserve">. </w:t>
+      </w:r>
+    </w:p>
+    <w:p>
+      <w:pPr>
+        <w:pStyle w:val="NoSpacing"/>
+      </w:pPr>
+      <w:r>
+        <w:t xml:space="preserve">The first modified third-party library I used is a </w:t>
+      </w:r>
+      <w:proofErr w:type="spellStart"/>
+      <w:r>
+        <w:t>GridListViewAdapter</w:t>
+      </w:r>
+      <w:proofErr w:type="spellEnd"/>
+      <w:sdt>
+        <w:sdtPr>
+          <w:id w:val="2054581083"/>
+          <w:citation/>
+        </w:sdtPr>
+        <w:sdtContent>
+          <w:r>
+            <w:fldChar w:fldCharType="begin"/>
+          </w:r>
+          <w:r>
+            <w:instrText xml:space="preserve"> CITATION Bir20 \l 1033 </w:instrText>
+          </w:r>
+          <w:r>
+            <w:fldChar w:fldCharType="separate"/>
+          </w:r>
+          <w:r>
+            <w:rPr>
+              <w:noProof/>
+            </w:rPr>
+            <w:t xml:space="preserve"> </w:t>
+          </w:r>
+          <w:r>
+            <w:rPr>
+              <w:noProof/>
+            </w:rPr>
+            <w:t>[51]</w:t>
+          </w:r>
+          <w:r>
+            <w:fldChar w:fldCharType="end"/>
+          </w:r>
+        </w:sdtContent>
+      </w:sdt>
+      <w:r>
+        <w:t xml:space="preserve">. It helped me to develop the screen where I am displaying all the available banks to link. I have created an object called AvailableBank.java, with which I can inflate the list. Each object from the list is saved in a </w:t>
+      </w:r>
+      <w:proofErr w:type="spellStart"/>
+      <w:r>
+        <w:t>ViewHolder</w:t>
+      </w:r>
+      <w:proofErr w:type="spellEnd"/>
+      <w:r>
+        <w:t xml:space="preserve">, </w:t>
+      </w:r>
+      <w:proofErr w:type="gramStart"/>
+      <w:r>
+        <w:t>in order to</w:t>
+      </w:r>
+      <w:proofErr w:type="gramEnd"/>
+      <w:r>
+        <w:t xml:space="preserve"> be able to identify the bank that the User selects.</w:t>
+      </w:r>
+    </w:p>
+    <w:p>
+      <w:pPr>
+        <w:pStyle w:val="NoSpacing"/>
+      </w:pPr>
+      <w:r>
+        <w:t xml:space="preserve">The second used library is </w:t>
+      </w:r>
+      <w:proofErr w:type="spellStart"/>
+      <w:r>
+        <w:t>AndroidExpandingViewLibrary</w:t>
+      </w:r>
+      <w:proofErr w:type="spellEnd"/>
+      <w:r>
+        <w:t xml:space="preserve"> </w:t>
+      </w:r>
+      <w:sdt>
+        <w:sdtPr>
+          <w:id w:val="-525707373"/>
+          <w:citation/>
+        </w:sdtPr>
+        <w:sdtContent>
+          <w:r>
+            <w:fldChar w:fldCharType="begin"/>
+          </w:r>
+          <w:r>
+            <w:instrText xml:space="preserve"> CITATION Die20 \l 1033 </w:instrText>
+          </w:r>
+          <w:r>
+            <w:fldChar w:fldCharType="separate"/>
+          </w:r>
+          <w:r>
+            <w:rPr>
+              <w:noProof/>
+            </w:rPr>
+            <w:t>[52]</w:t>
+          </w:r>
+          <w:r>
+            <w:fldChar w:fldCharType="end"/>
+          </w:r>
+        </w:sdtContent>
+      </w:sdt>
+      <w:r>
+        <w:t xml:space="preserve">. It offers an easy solution to personalize and Expanding </w:t>
+      </w:r>
+      <w:proofErr w:type="spellStart"/>
+      <w:r>
+        <w:t>ListView</w:t>
+      </w:r>
+      <w:proofErr w:type="spellEnd"/>
+      <w:r>
+        <w:t xml:space="preserve">. Each element from the list has an icon which, on pressing, it expands a </w:t>
+      </w:r>
+      <w:proofErr w:type="spellStart"/>
+      <w:r>
+        <w:t>sublist</w:t>
+      </w:r>
+      <w:proofErr w:type="spellEnd"/>
+      <w:r>
+        <w:t xml:space="preserve">. The library is modular, and easy to personalize, helping me to achieve the design I thought of. I used it to display the categories and transactions of a wallet. </w:t>
+      </w:r>
+    </w:p>
+    <w:p>
+      <w:pPr>
+        <w:pStyle w:val="NoSpacing"/>
+      </w:pPr>
+      <w:r>
+        <w:t xml:space="preserve">The last used library is called </w:t>
+      </w:r>
+      <w:proofErr w:type="spellStart"/>
+      <w:r>
+        <w:t>ViewPagerCards</w:t>
+      </w:r>
+      <w:proofErr w:type="spellEnd"/>
+      <w:r>
+        <w:t xml:space="preserve"> </w:t>
+      </w:r>
+      <w:sdt>
+        <w:sdtPr>
+          <w:id w:val="704757286"/>
+          <w:citation/>
+        </w:sdtPr>
+        <w:sdtContent>
+          <w:r>
+            <w:fldChar w:fldCharType="begin"/>
+          </w:r>
+          <w:r>
+            <w:instrText xml:space="preserve"> CITATION Rúb20 \l 1033 </w:instrText>
+          </w:r>
+          <w:r>
+            <w:fldChar w:fldCharType="separate"/>
+          </w:r>
+          <w:r>
+            <w:rPr>
+              <w:noProof/>
+            </w:rPr>
+            <w:t>[53]</w:t>
+          </w:r>
+          <w:r>
+            <w:fldChar w:fldCharType="end"/>
+          </w:r>
+        </w:sdtContent>
+      </w:sdt>
+      <w:r>
+        <w:t xml:space="preserve">. This library offers support to easily personalize a horizontal </w:t>
+      </w:r>
+      <w:proofErr w:type="spellStart"/>
+      <w:r>
+        <w:t>ViewPager</w:t>
+      </w:r>
+      <w:proofErr w:type="spellEnd"/>
+      <w:r>
+        <w:t xml:space="preserve"> with </w:t>
+      </w:r>
+      <w:proofErr w:type="spellStart"/>
+      <w:r>
+        <w:t>CardView</w:t>
+      </w:r>
+      <w:proofErr w:type="spellEnd"/>
+      <w:r>
+        <w:t xml:space="preserve"> elements. The design, as the author says, is inspired from a screen of Duolingo. I used this library </w:t>
+      </w:r>
+      <w:proofErr w:type="gramStart"/>
+      <w:r>
+        <w:t>in order to</w:t>
+      </w:r>
+      <w:proofErr w:type="gramEnd"/>
+      <w:r>
+        <w:t xml:space="preserve"> display the added bank accounts and their link status.</w:t>
+      </w:r>
+    </w:p>
+    <w:p>
+      <w:pPr>
+        <w:pStyle w:val="Heading3"/>
+      </w:pPr>
+      <w:r>
+        <w:t>Back-end implementation</w:t>
+      </w:r>
     </w:p>
     <w:p>
       <w:pPr>
         <w:pStyle w:val="Heading2"/>
       </w:pPr>
       <w:r>
-        <w:lastRenderedPageBreak/>
         <w:t>Testing</w:t>
       </w:r>
     </w:p>
@@ -10427,7 +11616,7 @@
           <w:numId w:val="0"/>
         </w:numPr>
         <w:sectPr>
-          <w:headerReference w:type="first" r:id="rId28"/>
+          <w:headerReference w:type="first" r:id="rId29"/>
           <w:pgSz w:w="11907" w:h="16840" w:code="9"/>
           <w:pgMar w:top="1985" w:right="1134" w:bottom="1701" w:left="1701" w:header="907" w:footer="907" w:gutter="0"/>
           <w:cols w:space="720"/>
@@ -14013,7 +15202,7 @@
     <b:MonthAccessed>June</b:MonthAccessed>
     <b:DayAccessed>04</b:DayAccessed>
     <b:URL>https://icons8.com/</b:URL>
-    <b:RefOrder>51</b:RefOrder>
+    <b:RefOrder>55</b:RefOrder>
   </b:Source>
   <b:Source>
     <b:Tag>Goo206</b:Tag>
@@ -14027,11 +15216,86 @@
     <b:URL>https://developer.android.com/jetpack/docs/guide</b:URL>
     <b:RefOrder>50</b:RefOrder>
   </b:Source>
+  <b:Source>
+    <b:Tag>Bir20</b:Tag>
+    <b:SourceType>InternetSite</b:SourceType>
+    <b:Guid>{DD8E64C1-625D-40C8-AE82-EDAC42D0CAAB}</b:Guid>
+    <b:Title>https://github.com/birajpatel/GridListViewAdapters</b:Title>
+    <b:YearAccessed>2020</b:YearAccessed>
+    <b:MonthAccessed>June</b:MonthAccessed>
+    <b:DayAccessed>08</b:DayAccessed>
+    <b:URL>https://github.com/birajpatel/GridListViewAdapters</b:URL>
+    <b:Author>
+      <b:Author>
+        <b:NameList>
+          <b:Person>
+            <b:Last>Patel</b:Last>
+            <b:First>Biraj</b:First>
+          </b:Person>
+        </b:NameList>
+      </b:Author>
+    </b:Author>
+    <b:RefOrder>52</b:RefOrder>
+  </b:Source>
+  <b:Source>
+    <b:Tag>Die20</b:Tag>
+    <b:SourceType>InternetSite</b:SourceType>
+    <b:Guid>{39C54F24-2DEB-4944-B1AC-3203E0FC30AD}</b:Guid>
+    <b:Author>
+      <b:Author>
+        <b:NameList>
+          <b:Person>
+            <b:Last>Bezerra</b:Last>
+            <b:First>Diego</b:First>
+          </b:Person>
+        </b:NameList>
+      </b:Author>
+    </b:Author>
+    <b:Title>Github</b:Title>
+    <b:YearAccessed>2020</b:YearAccessed>
+    <b:MonthAccessed>June</b:MonthAccessed>
+    <b:DayAccessed>08</b:DayAccessed>
+    <b:URL>https://github.com/diegodobelo/AndroidExpandingViewLibrary</b:URL>
+    <b:RefOrder>53</b:RefOrder>
+  </b:Source>
+  <b:Source>
+    <b:Tag>Rúb20</b:Tag>
+    <b:SourceType>InternetSite</b:SourceType>
+    <b:Guid>{0C69589D-ED6E-4CEA-B6D0-3A5A5A5FF4FA}</b:Guid>
+    <b:Author>
+      <b:Author>
+        <b:NameList>
+          <b:Person>
+            <b:Last>Sousa</b:Last>
+            <b:First>Rúben</b:First>
+          </b:Person>
+        </b:NameList>
+      </b:Author>
+    </b:Author>
+    <b:Title>Github</b:Title>
+    <b:YearAccessed>2020</b:YearAccessed>
+    <b:MonthAccessed>June</b:MonthAccessed>
+    <b:DayAccessed>08</b:DayAccessed>
+    <b:URL>https://github.com/rubensousa/ViewPagerCards</b:URL>
+    <b:RefOrder>54</b:RefOrder>
+  </b:Source>
+  <b:Source>
+    <b:Tag>Git20</b:Tag>
+    <b:SourceType>InternetSite</b:SourceType>
+    <b:Guid>{DB5E3FF2-2F7A-4A29-BF63-BDCE23CF749C}</b:Guid>
+    <b:Title>Github</b:Title>
+    <b:ProductionCompany>TESOBE</b:ProductionCompany>
+    <b:YearAccessed>2020</b:YearAccessed>
+    <b:MonthAccessed>June</b:MonthAccessed>
+    <b:DayAccessed>08</b:DayAccessed>
+    <b:URL>https://github.com/OpenBankProject/Hello-OBP-OAuth1.0a-Android</b:URL>
+    <b:RefOrder>51</b:RefOrder>
+  </b:Source>
 </b:Sources>
 </file>
 
 <file path=customXml/itemProps1.xml><?xml version="1.0" encoding="utf-8"?>
-<ds:datastoreItem xmlns:ds="http://schemas.openxmlformats.org/officeDocument/2006/customXml" ds:itemID="{BB0C53CC-F6BA-41F1-9B32-6C30E0A2222B}">
+<ds:datastoreItem xmlns:ds="http://schemas.openxmlformats.org/officeDocument/2006/customXml" ds:itemID="{C1D3536A-7505-43AC-A6F4-42D4F3DA3C66}">
   <ds:schemaRefs>
     <ds:schemaRef ds:uri="http://schemas.openxmlformats.org/officeDocument/2006/bibliography"/>
   </ds:schemaRefs>

</xml_diff>

<commit_message>
CHANGES: -Documentation -Code comments -Deleted unused stuff -Small refactorizations
</commit_message>
<xml_diff>
--- a/!Licenta_CiotoiuRobert.docx
+++ b/!Licenta_CiotoiuRobert.docx
@@ -288,6 +288,12 @@
     <w:bookmarkStart w:id="0" w:name="_Toc42592477" w:displacedByCustomXml="next"/>
     <w:sdt>
       <w:sdtPr>
+        <w:rPr>
+          <w:rFonts w:asciiTheme="minorHAnsi" w:eastAsiaTheme="minorHAnsi" w:hAnsiTheme="minorHAnsi" w:cstheme="minorBidi"/>
+          <w:color w:val="auto"/>
+          <w:sz w:val="24"/>
+          <w:szCs w:val="24"/>
+        </w:rPr>
         <w:id w:val="2093341880"/>
         <w:docPartObj>
           <w:docPartGallery w:val="Table of Contents"/>
@@ -296,13 +302,9 @@
       </w:sdtPr>
       <w:sdtEndPr>
         <w:rPr>
-          <w:rFonts w:asciiTheme="minorHAnsi" w:eastAsiaTheme="minorHAnsi" w:hAnsiTheme="minorHAnsi" w:cstheme="minorBidi"/>
           <w:b/>
           <w:bCs/>
           <w:noProof/>
-          <w:color w:val="auto"/>
-          <w:sz w:val="24"/>
-          <w:szCs w:val="24"/>
         </w:rPr>
       </w:sdtEndPr>
       <w:sdtContent>
@@ -17313,29 +17315,26 @@
       </w:r>
       <w:proofErr w:type="spellEnd"/>
       <w:r>
-        <w:t xml:space="preserve"> </w:t>
-      </w:r>
-      <w:r>
-        <w:t xml:space="preserve"> and get the list of available banks</w:t>
-      </w:r>
-      <w:r>
-        <w:t>, do the logic for the first start of the application, ask for the needed permissions if not already granted, create the biometric authentication screen</w:t>
-      </w:r>
-      <w:r>
-        <w:t>, initialize the google login and request to the server a session id and initialize an empty screen if there is no wallet created.</w:t>
-      </w:r>
-    </w:p>
-    <w:p>
-      <w:pPr>
-        <w:pStyle w:val="NoSpacing"/>
-      </w:pPr>
-      <w:r>
+        <w:t xml:space="preserve">, </w:t>
+      </w:r>
+      <w:r>
+        <w:t>ask the user for permissions, start the biometric authentication, do the logic for the first start of the application and initialize the Google Sign-in login, listeners and the intro screen.</w:t>
+      </w:r>
+    </w:p>
+    <w:p>
+      <w:pPr>
+        <w:pStyle w:val="NoSpacing"/>
+      </w:pPr>
+      <w:r>
+        <w:rPr>
+          <w:noProof/>
+        </w:rPr>
         <w:lastRenderedPageBreak/>
         <w:drawing>
-          <wp:inline distT="0" distB="0" distL="0" distR="0" wp14:anchorId="46DF4567" wp14:editId="1853A6E5">
-            <wp:extent cx="5422605" cy="4546224"/>
-            <wp:effectExtent l="0" t="0" r="6985" b="6985"/>
-            <wp:docPr id="143" name="Picture 143"/>
+          <wp:inline distT="0" distB="0" distL="0" distR="0" wp14:anchorId="3CE70F24" wp14:editId="0680E296">
+            <wp:extent cx="4972050" cy="4386118"/>
+            <wp:effectExtent l="0" t="0" r="0" b="0"/>
+            <wp:docPr id="36" name="Picture 36"/>
             <wp:cNvGraphicFramePr>
               <a:graphicFrameLocks xmlns:a="http://schemas.openxmlformats.org/drawingml/2006/main" noChangeAspect="1"/>
             </wp:cNvGraphicFramePr>
@@ -17355,7 +17354,7 @@
                   <pic:spPr>
                     <a:xfrm>
                       <a:off x="0" y="0"/>
-                      <a:ext cx="5438270" cy="4559357"/>
+                      <a:ext cx="4991728" cy="4403477"/>
                     </a:xfrm>
                     <a:prstGeom prst="rect">
                       <a:avLst/>
@@ -17409,6 +17408,9 @@
     <w:p/>
     <w:p>
       <w:r>
+        <w:rPr>
+          <w:noProof/>
+        </w:rPr>
         <w:drawing>
           <wp:inline distT="0" distB="0" distL="0" distR="0" wp14:anchorId="6E4DE578" wp14:editId="4B8C6DC7">
             <wp:extent cx="5760720" cy="2778760"/>
@@ -17477,6 +17479,9 @@
         <w:pStyle w:val="NoSpacing"/>
       </w:pPr>
       <w:r>
+        <w:rPr>
+          <w:noProof/>
+        </w:rPr>
         <w:drawing>
           <wp:inline distT="0" distB="0" distL="0" distR="0" wp14:anchorId="4734BC17" wp14:editId="4D2095A5">
             <wp:extent cx="4305901" cy="552527"/>
@@ -17552,6 +17557,9 @@
     </w:p>
     <w:p>
       <w:r>
+        <w:rPr>
+          <w:noProof/>
+        </w:rPr>
         <w:drawing>
           <wp:inline distT="0" distB="0" distL="0" distR="0" wp14:anchorId="6FB2A5B6" wp14:editId="7442EDB4">
             <wp:extent cx="5760720" cy="138430"/>
@@ -17642,6 +17650,9 @@
     </w:p>
     <w:p>
       <w:r>
+        <w:rPr>
+          <w:noProof/>
+        </w:rPr>
         <w:drawing>
           <wp:inline distT="0" distB="0" distL="0" distR="0" wp14:anchorId="08C196EA" wp14:editId="05C74B07">
             <wp:extent cx="4286848" cy="2257740"/>
@@ -17694,6 +17705,9 @@
     </w:p>
     <w:p>
       <w:r>
+        <w:rPr>
+          <w:noProof/>
+        </w:rPr>
         <w:drawing>
           <wp:inline distT="0" distB="0" distL="0" distR="0" wp14:anchorId="45544902" wp14:editId="4D81BE13">
             <wp:extent cx="3848637" cy="1695687"/>
@@ -17792,6 +17806,9 @@
     </w:p>
     <w:p>
       <w:r>
+        <w:rPr>
+          <w:noProof/>
+        </w:rPr>
         <w:lastRenderedPageBreak/>
         <w:drawing>
           <wp:inline distT="0" distB="0" distL="0" distR="0" wp14:anchorId="5F2F33CD" wp14:editId="28BCEE1C">
@@ -17844,6 +17861,9 @@
     <w:p/>
     <w:p>
       <w:r>
+        <w:rPr>
+          <w:noProof/>
+        </w:rPr>
         <w:drawing>
           <wp:inline distT="0" distB="0" distL="0" distR="0" wp14:anchorId="0F3538E0" wp14:editId="2F0583FD">
             <wp:extent cx="6099781" cy="4901610"/>
@@ -17956,6 +17976,9 @@
     </w:p>
     <w:p>
       <w:r>
+        <w:rPr>
+          <w:noProof/>
+        </w:rPr>
         <w:drawing>
           <wp:inline distT="0" distB="0" distL="0" distR="0" wp14:anchorId="62F08788" wp14:editId="4C1B34E7">
             <wp:extent cx="5760720" cy="1804670"/>
@@ -18002,6 +18025,9 @@
         <w:jc w:val="center"/>
       </w:pPr>
       <w:r>
+        <w:rPr>
+          <w:noProof/>
+        </w:rPr>
         <w:drawing>
           <wp:inline distT="0" distB="0" distL="0" distR="0" wp14:anchorId="54685C0D" wp14:editId="48D873B3">
             <wp:extent cx="1796902" cy="4029565"/>
@@ -18124,6 +18150,9 @@
     </w:p>
     <w:p>
       <w:r>
+        <w:rPr>
+          <w:noProof/>
+        </w:rPr>
         <w:lastRenderedPageBreak/>
         <w:drawing>
           <wp:inline distT="0" distB="0" distL="0" distR="0" wp14:anchorId="5B5F11B5" wp14:editId="41F0C179">
@@ -18164,6 +18193,9 @@
     </w:p>
     <w:p>
       <w:r>
+        <w:rPr>
+          <w:noProof/>
+        </w:rPr>
         <w:drawing>
           <wp:inline distT="0" distB="0" distL="0" distR="0" wp14:anchorId="0C8D2424" wp14:editId="502800A4">
             <wp:extent cx="5760720" cy="3137535"/>
@@ -18264,6 +18296,9 @@
     </w:p>
     <w:p>
       <w:r>
+        <w:rPr>
+          <w:noProof/>
+        </w:rPr>
         <w:lastRenderedPageBreak/>
         <w:drawing>
           <wp:inline distT="0" distB="0" distL="0" distR="0" wp14:anchorId="1802582D" wp14:editId="5277742B">
@@ -18377,6 +18412,9 @@
         <w:pStyle w:val="NoSpacing"/>
       </w:pPr>
       <w:r>
+        <w:rPr>
+          <w:noProof/>
+        </w:rPr>
         <w:lastRenderedPageBreak/>
         <w:drawing>
           <wp:inline distT="0" distB="0" distL="0" distR="0" wp14:anchorId="3D0C5A5B" wp14:editId="0BFA67C7">
@@ -18440,10 +18478,10 @@
           <w:noProof/>
         </w:rPr>
         <w:drawing>
-          <wp:inline distT="0" distB="0" distL="0" distR="0" wp14:anchorId="2F32B67D" wp14:editId="478FA204">
-            <wp:extent cx="3743325" cy="819150"/>
-            <wp:effectExtent l="0" t="0" r="9525" b="0"/>
-            <wp:docPr id="146" name="Picture 146"/>
+          <wp:inline distT="0" distB="0" distL="0" distR="0" wp14:anchorId="5299D824" wp14:editId="7305CDC4">
+            <wp:extent cx="3724275" cy="790575"/>
+            <wp:effectExtent l="0" t="0" r="9525" b="9525"/>
+            <wp:docPr id="9" name="Picture 9"/>
             <wp:cNvGraphicFramePr>
               <a:graphicFrameLocks xmlns:a="http://schemas.openxmlformats.org/drawingml/2006/main" noChangeAspect="1"/>
             </wp:cNvGraphicFramePr>
@@ -18463,7 +18501,7 @@
                   <pic:spPr>
                     <a:xfrm>
                       <a:off x="0" y="0"/>
-                      <a:ext cx="3743325" cy="819150"/>
+                      <a:ext cx="3724275" cy="790575"/>
                     </a:xfrm>
                     <a:prstGeom prst="rect">
                       <a:avLst/>
@@ -18532,330 +18570,46 @@
         <w:t xml:space="preserve"> method is responsible</w:t>
       </w:r>
       <w:r>
-        <w:t xml:space="preserve"> to get all the new transactions from the bank accounts</w:t>
-      </w:r>
-    </w:p>
-    <w:p/>
-    <w:p/>
-    <w:p/>
-    <w:p/>
-    <w:p/>
-    <w:p/>
-    <w:p/>
-    <w:p/>
-    <w:p/>
-    <w:p/>
-    <w:p>
-      <w:pPr>
-        <w:pStyle w:val="NoSpacing"/>
-      </w:pPr>
-      <w:r>
-        <w:t>The Activities contain different elements from Google and</w:t>
-      </w:r>
-      <w:r>
-        <w:t xml:space="preserve"> three</w:t>
-      </w:r>
-      <w:r>
-        <w:t xml:space="preserve"> third party libraries</w:t>
-      </w:r>
-      <w:r>
-        <w:t>,</w:t>
-      </w:r>
-      <w:r>
-        <w:t xml:space="preserve"> </w:t>
-      </w:r>
-      <w:r>
-        <w:t xml:space="preserve">for </w:t>
-      </w:r>
-      <w:r>
-        <w:t>display</w:t>
-      </w:r>
-      <w:r>
-        <w:t>ing</w:t>
-      </w:r>
-      <w:r>
-        <w:t xml:space="preserve"> the data.</w:t>
-      </w:r>
-      <w:r>
-        <w:t xml:space="preserve"> The most important elements I used on the front-end are the </w:t>
+        <w:t xml:space="preserve"> to </w:t>
+      </w:r>
+      <w:r>
+        <w:t xml:space="preserve">initialize the </w:t>
       </w:r>
       <w:proofErr w:type="spellStart"/>
       <w:r>
-        <w:t>ViewPager</w:t>
+        <w:t>LiveData</w:t>
       </w:r>
       <w:proofErr w:type="spellEnd"/>
       <w:r>
-        <w:t xml:space="preserve">, </w:t>
-      </w:r>
-      <w:proofErr w:type="spellStart"/>
-      <w:r>
-        <w:t>Progressbars</w:t>
-      </w:r>
-      <w:proofErr w:type="spellEnd"/>
-      <w:r>
-        <w:t xml:space="preserve">, Switches, Spinners, </w:t>
-      </w:r>
-      <w:proofErr w:type="spellStart"/>
-      <w:r>
-        <w:t>DatePicker</w:t>
-      </w:r>
-      <w:proofErr w:type="spellEnd"/>
-      <w:r>
-        <w:t xml:space="preserve">, Buttons, </w:t>
-      </w:r>
-      <w:proofErr w:type="spellStart"/>
-      <w:r>
-        <w:t>FloatingActionButtons</w:t>
-      </w:r>
-      <w:proofErr w:type="spellEnd"/>
-      <w:r>
-        <w:t xml:space="preserve"> </w:t>
-      </w:r>
-      <w:r>
-        <w:t xml:space="preserve">and the modified </w:t>
-      </w:r>
-      <w:r>
-        <w:t>third-party</w:t>
-      </w:r>
-      <w:r>
-        <w:t xml:space="preserve"> libraries</w:t>
-      </w:r>
-      <w:r>
-        <w:t xml:space="preserve">. </w:t>
-      </w:r>
-    </w:p>
-    <w:p>
-      <w:pPr>
-        <w:pStyle w:val="NoSpacing"/>
-      </w:pPr>
-      <w:r>
-        <w:t xml:space="preserve">The first modified third-party library I used is a </w:t>
-      </w:r>
-      <w:proofErr w:type="spellStart"/>
-      <w:r>
-        <w:t>GridListViewAdapter</w:t>
-      </w:r>
-      <w:proofErr w:type="spellEnd"/>
-      <w:sdt>
-        <w:sdtPr>
-          <w:id w:val="2054581083"/>
-          <w:citation/>
-        </w:sdtPr>
-        <w:sdtContent>
-          <w:r>
-            <w:fldChar w:fldCharType="begin"/>
-          </w:r>
-          <w:r>
-            <w:instrText xml:space="preserve"> CITATION Bir20 \l 1033 </w:instrText>
-          </w:r>
-          <w:r>
-            <w:fldChar w:fldCharType="separate"/>
-          </w:r>
-          <w:r>
-            <w:rPr>
-              <w:noProof/>
-            </w:rPr>
-            <w:t xml:space="preserve"> </w:t>
-          </w:r>
-          <w:r>
-            <w:rPr>
-              <w:noProof/>
-            </w:rPr>
-            <w:t>[51]</w:t>
-          </w:r>
-          <w:r>
-            <w:fldChar w:fldCharType="end"/>
-          </w:r>
-        </w:sdtContent>
-      </w:sdt>
-      <w:r>
-        <w:t xml:space="preserve">. It helped me to develop the screen where I am displaying all the available banks to link. I have created an object called AvailableBank.java, with which I can inflate the list. Each object from the list is saved in a </w:t>
-      </w:r>
-      <w:proofErr w:type="spellStart"/>
-      <w:r>
-        <w:t>ViewHolder</w:t>
-      </w:r>
-      <w:proofErr w:type="spellEnd"/>
-      <w:r>
-        <w:t xml:space="preserve">, </w:t>
-      </w:r>
-      <w:proofErr w:type="gramStart"/>
-      <w:r>
-        <w:t>in order to</w:t>
-      </w:r>
-      <w:proofErr w:type="gramEnd"/>
-      <w:r>
-        <w:t xml:space="preserve"> be able to identify the bank that the User selects.</w:t>
-      </w:r>
-    </w:p>
-    <w:p>
-      <w:pPr>
-        <w:pStyle w:val="NoSpacing"/>
-      </w:pPr>
-      <w:r>
-        <w:t xml:space="preserve">The second used library is </w:t>
-      </w:r>
-      <w:proofErr w:type="spellStart"/>
-      <w:r>
-        <w:t>AndroidExpandingViewLibrary</w:t>
-      </w:r>
-      <w:proofErr w:type="spellEnd"/>
-      <w:r>
-        <w:t xml:space="preserve"> </w:t>
-      </w:r>
-      <w:sdt>
-        <w:sdtPr>
-          <w:id w:val="-525707373"/>
-          <w:citation/>
-        </w:sdtPr>
-        <w:sdtContent>
-          <w:r>
-            <w:fldChar w:fldCharType="begin"/>
-          </w:r>
-          <w:r>
-            <w:instrText xml:space="preserve"> CITATION Die20 \l 1033 </w:instrText>
-          </w:r>
-          <w:r>
-            <w:fldChar w:fldCharType="separate"/>
-          </w:r>
-          <w:r>
-            <w:rPr>
-              <w:noProof/>
-            </w:rPr>
-            <w:t>[52]</w:t>
-          </w:r>
-          <w:r>
-            <w:fldChar w:fldCharType="end"/>
-          </w:r>
-        </w:sdtContent>
-      </w:sdt>
-      <w:r>
-        <w:t xml:space="preserve">. It offers an easy solution to personalize and Expanding </w:t>
-      </w:r>
-      <w:proofErr w:type="spellStart"/>
-      <w:r>
-        <w:t>ListView</w:t>
-      </w:r>
-      <w:proofErr w:type="spellEnd"/>
-      <w:r>
-        <w:t xml:space="preserve">. Each element from the list has an icon which, on pressing, it expands a </w:t>
-      </w:r>
-      <w:proofErr w:type="spellStart"/>
-      <w:r>
-        <w:t>sublist</w:t>
-      </w:r>
-      <w:proofErr w:type="spellEnd"/>
-      <w:r>
-        <w:t xml:space="preserve">. The library is modular, and easy to personalize, helping me to achieve the design I thought of. I used it to display the categories and transactions of a wallet. </w:t>
-      </w:r>
-    </w:p>
-    <w:p>
-      <w:pPr>
-        <w:pStyle w:val="NoSpacing"/>
-      </w:pPr>
-      <w:r>
-        <w:t xml:space="preserve">The last used library is called </w:t>
-      </w:r>
-      <w:proofErr w:type="spellStart"/>
-      <w:r>
-        <w:t>ViewPagerCards</w:t>
-      </w:r>
-      <w:proofErr w:type="spellEnd"/>
-      <w:r>
-        <w:t xml:space="preserve"> </w:t>
-      </w:r>
-      <w:sdt>
-        <w:sdtPr>
-          <w:id w:val="704757286"/>
-          <w:citation/>
-        </w:sdtPr>
-        <w:sdtContent>
-          <w:r>
-            <w:fldChar w:fldCharType="begin"/>
-          </w:r>
-          <w:r>
-            <w:instrText xml:space="preserve"> CITATION Rúb20 \l 1033 </w:instrText>
-          </w:r>
-          <w:r>
-            <w:fldChar w:fldCharType="separate"/>
-          </w:r>
-          <w:r>
-            <w:rPr>
-              <w:noProof/>
-            </w:rPr>
-            <w:t>[53]</w:t>
-          </w:r>
-          <w:r>
-            <w:fldChar w:fldCharType="end"/>
-          </w:r>
-        </w:sdtContent>
-      </w:sdt>
-      <w:r>
-        <w:t xml:space="preserve">. This library offers support to easily personalize a horizontal </w:t>
-      </w:r>
-      <w:proofErr w:type="spellStart"/>
-      <w:r>
-        <w:t>ViewPager</w:t>
-      </w:r>
-      <w:proofErr w:type="spellEnd"/>
-      <w:r>
-        <w:t xml:space="preserve"> with </w:t>
-      </w:r>
-      <w:proofErr w:type="spellStart"/>
-      <w:r>
-        <w:t>CardView</w:t>
-      </w:r>
-      <w:proofErr w:type="spellEnd"/>
-      <w:r>
-        <w:t xml:space="preserve"> elements. The design, as the author says, is inspired from a screen of Duolingo. I used this library </w:t>
-      </w:r>
-      <w:proofErr w:type="gramStart"/>
-      <w:r>
-        <w:t>in order to</w:t>
-      </w:r>
-      <w:proofErr w:type="gramEnd"/>
-      <w:r>
-        <w:t xml:space="preserve"> display the added bank accounts and their link status.</w:t>
-      </w:r>
-    </w:p>
-    <w:p>
-      <w:pPr>
-        <w:pStyle w:val="Heading2"/>
-      </w:pPr>
-      <w:bookmarkStart w:id="54" w:name="_Toc42592534"/>
-      <w:r>
-        <w:t>Testing</w:t>
-      </w:r>
-      <w:bookmarkEnd w:id="54"/>
-    </w:p>
-    <w:p>
-      <w:pPr>
-        <w:pStyle w:val="NoSpacing"/>
-      </w:pPr>
-      <w:r>
-        <w:t>For testing the android application, I used two libraries. Those libraries helped me in manually testing the application. Also, for easing the manual process of testing the application, at the build time, this happens only at the first access of the application, I am seeding the database with test data</w:t>
-      </w:r>
-      <w:r>
-        <w:t>. The added test data consists in wallets with categories and transactions. “</w:t>
-      </w:r>
-      <w:proofErr w:type="spellStart"/>
-      <w:r>
-        <w:t>ieobjects</w:t>
-      </w:r>
-      <w:proofErr w:type="spellEnd"/>
-      <w:r>
-        <w:t>” stands for income or expense objects, as the same object can represent an income or an expense.</w:t>
-      </w:r>
-    </w:p>
-    <w:p/>
-    <w:p>
+        <w:t xml:space="preserve"> objects and to start observing the changes from the Room Database. </w:t>
+      </w:r>
       <w:r>
         <w:lastRenderedPageBreak/>
+        <w:t xml:space="preserve">Also, it is getting all the new created accounts from a linked </w:t>
+      </w:r>
+      <w:r>
+        <w:t>bank and</w:t>
+      </w:r>
+      <w:r>
+        <w:t xml:space="preserve"> refresh</w:t>
+      </w:r>
+      <w:r>
+        <w:t>es</w:t>
+      </w:r>
+      <w:r>
+        <w:t xml:space="preserve"> the transaction list for each bank account. </w:t>
+      </w:r>
+    </w:p>
+    <w:p>
+      <w:r>
+        <w:rPr>
+          <w:noProof/>
+        </w:rPr>
         <w:drawing>
-          <wp:inline distT="0" distB="0" distL="0" distR="0" wp14:anchorId="0C6930FC" wp14:editId="5B65A28D">
-            <wp:extent cx="5760720" cy="2947035"/>
-            <wp:effectExtent l="0" t="0" r="0" b="5715"/>
-            <wp:docPr id="108" name="Picture 108"/>
+          <wp:inline distT="0" distB="0" distL="0" distR="0" wp14:anchorId="03C9E690" wp14:editId="09971B5E">
+            <wp:extent cx="5760720" cy="4594225"/>
+            <wp:effectExtent l="0" t="0" r="0" b="0"/>
+            <wp:docPr id="10" name="Picture 10"/>
             <wp:cNvGraphicFramePr>
               <a:graphicFrameLocks xmlns:a="http://schemas.openxmlformats.org/drawingml/2006/main" noChangeAspect="1"/>
             </wp:cNvGraphicFramePr>
@@ -18875,7 +18629,7 @@
                   <pic:spPr>
                     <a:xfrm>
                       <a:off x="0" y="0"/>
-                      <a:ext cx="5760720" cy="2947035"/>
+                      <a:ext cx="5760720" cy="4594225"/>
                     </a:xfrm>
                     <a:prstGeom prst="rect">
                       <a:avLst/>
@@ -18893,40 +18647,35 @@
         <w:pStyle w:val="NoSpacing"/>
       </w:pPr>
       <w:r>
-        <w:t xml:space="preserve">By seeding the database at its each </w:t>
-      </w:r>
-      <w:r>
-        <w:t>creation, helped me to test the application across multiple devices, having the data already in place. It was also very useful in the case I was clearing the storage or reinstalling the application.</w:t>
-      </w:r>
-    </w:p>
-    <w:p>
-      <w:pPr>
-        <w:pStyle w:val="NoSpacing"/>
-      </w:pPr>
-      <w:r>
-        <w:t>The first library I used is called Canary Leaks, which is described in Chapter 3.</w:t>
-      </w:r>
-      <w:r>
-        <w:t xml:space="preserve">2. All I had to do in order to use this library was to add the line from bellow in app’s </w:t>
+        <w:t xml:space="preserve">The next important method in the start-up flow, is </w:t>
       </w:r>
       <w:proofErr w:type="spellStart"/>
+      <w:r>
+        <w:t>initLogin</w:t>
+      </w:r>
+      <w:proofErr w:type="spellEnd"/>
+      <w:r>
+        <w:t xml:space="preserve">. </w:t>
+      </w:r>
+      <w:r>
+        <w:t xml:space="preserve">This is used to check if the User has already signed-in with a Google account. If there is an account found, we are validating it on our backend server, </w:t>
+      </w:r>
       <w:proofErr w:type="gramStart"/>
       <w:r>
-        <w:t>build.gradle</w:t>
-      </w:r>
-      <w:proofErr w:type="spellEnd"/>
+        <w:t>in order to</w:t>
+      </w:r>
       <w:proofErr w:type="gramEnd"/>
       <w:r>
-        <w:t>.</w:t>
+        <w:t xml:space="preserve"> obtain a Session ID. With this Session ID, the user will be able to access the Special Functionalities.</w:t>
       </w:r>
     </w:p>
     <w:p>
       <w:r>
         <w:drawing>
-          <wp:inline distT="0" distB="0" distL="0" distR="0" wp14:anchorId="02218D2B" wp14:editId="5C3162AB">
-            <wp:extent cx="4639322" cy="152421"/>
-            <wp:effectExtent l="0" t="0" r="8890" b="0"/>
-            <wp:docPr id="109" name="Picture 109"/>
+          <wp:inline distT="0" distB="0" distL="0" distR="0" wp14:anchorId="52D0FF35" wp14:editId="21E2E955">
+            <wp:extent cx="5760720" cy="2556510"/>
+            <wp:effectExtent l="0" t="0" r="0" b="0"/>
+            <wp:docPr id="12" name="Picture 12"/>
             <wp:cNvGraphicFramePr>
               <a:graphicFrameLocks xmlns:a="http://schemas.openxmlformats.org/drawingml/2006/main" noChangeAspect="1"/>
             </wp:cNvGraphicFramePr>
@@ -18946,7 +18695,7 @@
                   <pic:spPr>
                     <a:xfrm>
                       <a:off x="0" y="0"/>
-                      <a:ext cx="4639322" cy="152421"/>
+                      <a:ext cx="5760720" cy="2556510"/>
                     </a:xfrm>
                     <a:prstGeom prst="rect">
                       <a:avLst/>
@@ -18964,40 +18713,89 @@
         <w:pStyle w:val="NoSpacing"/>
       </w:pPr>
       <w:r>
-        <w:t>This library automatically deploys an application on the Android device, which is permanently scanning my application for different types of leaks. If a leak is detected, a notification with leak information is received. This library can be useful also as a kind of regression testing.</w:t>
-      </w:r>
-    </w:p>
-    <w:p>
-      <w:pPr>
-        <w:pStyle w:val="NoSpacing"/>
-      </w:pPr>
-      <w:r>
-        <w:t xml:space="preserve">The second library I used for debugging and testing my application is called Room Explorer. </w:t>
-      </w:r>
-      <w:r>
-        <w:t xml:space="preserve">Like for the first library, I had to add the line from bellow in the app’s </w:t>
+        <w:lastRenderedPageBreak/>
+        <w:t xml:space="preserve">In the previous code, we </w:t>
+      </w:r>
+      <w:proofErr w:type="gramStart"/>
+      <w:r>
+        <w:t>are able to</w:t>
+      </w:r>
+      <w:proofErr w:type="gramEnd"/>
+      <w:r>
+        <w:t xml:space="preserve"> see that we are starting the </w:t>
       </w:r>
       <w:proofErr w:type="spellStart"/>
-      <w:proofErr w:type="gramStart"/>
-      <w:r>
-        <w:t>build.gradle</w:t>
+      <w:r>
+        <w:t>serverValidateUser</w:t>
       </w:r>
       <w:proofErr w:type="spellEnd"/>
-      <w:proofErr w:type="gramEnd"/>
+      <w:r>
+        <w:t xml:space="preserve"> method o</w:t>
+      </w:r>
+      <w:r>
+        <w:t>n a</w:t>
+      </w:r>
+      <w:r>
+        <w:t xml:space="preserve"> new thread, in order to avoid blocking the UI thread.</w:t>
+      </w:r>
+      <w:r>
+        <w:t xml:space="preserve"> </w:t>
+      </w:r>
+      <w:proofErr w:type="spellStart"/>
+      <w:r>
+        <w:t>serverValidateUser</w:t>
+      </w:r>
+      <w:proofErr w:type="spellEnd"/>
+      <w:r>
+        <w:t xml:space="preserve"> method, activates a loader until the response is received from the server, starts the </w:t>
+      </w:r>
+      <w:proofErr w:type="spellStart"/>
+      <w:r>
+        <w:t>ValidateUserTask</w:t>
+      </w:r>
+      <w:proofErr w:type="spellEnd"/>
+      <w:r>
+        <w:t xml:space="preserve"> and define the </w:t>
+      </w:r>
+      <w:proofErr w:type="spellStart"/>
+      <w:r>
+        <w:t>onTaskCompleted</w:t>
+      </w:r>
+      <w:proofErr w:type="spellEnd"/>
+      <w:r>
+        <w:t xml:space="preserve"> </w:t>
+      </w:r>
+      <w:r>
+        <w:t>callback</w:t>
+      </w:r>
       <w:r>
         <w:t>.</w:t>
       </w:r>
       <w:r>
+        <w:t xml:space="preserve"> In the </w:t>
+      </w:r>
+      <w:proofErr w:type="spellStart"/>
+      <w:r>
+        <w:t>onTaskCompleted</w:t>
+      </w:r>
+      <w:proofErr w:type="spellEnd"/>
+      <w:r>
+        <w:t xml:space="preserve"> method, we are handling different types of responses and we update the UI accordingly.</w:t>
+      </w:r>
+      <w:r>
         <w:t xml:space="preserve"> </w:t>
       </w:r>
     </w:p>
     <w:p>
+      <w:pPr>
+        <w:ind w:firstLine="0"/>
+      </w:pPr>
       <w:r>
         <w:drawing>
-          <wp:inline distT="0" distB="0" distL="0" distR="0" wp14:anchorId="31F34E39" wp14:editId="5E0CA723">
-            <wp:extent cx="3543795" cy="133369"/>
-            <wp:effectExtent l="0" t="0" r="0" b="0"/>
-            <wp:docPr id="110" name="Picture 110"/>
+          <wp:inline distT="0" distB="0" distL="0" distR="0" wp14:anchorId="23E97271" wp14:editId="34DE5EB7">
+            <wp:extent cx="6457267" cy="5486400"/>
+            <wp:effectExtent l="0" t="0" r="1270" b="0"/>
+            <wp:docPr id="13" name="Picture 13"/>
             <wp:cNvGraphicFramePr>
               <a:graphicFrameLocks xmlns:a="http://schemas.openxmlformats.org/drawingml/2006/main" noChangeAspect="1"/>
             </wp:cNvGraphicFramePr>
@@ -19017,7 +18815,7 @@
                   <pic:spPr>
                     <a:xfrm>
                       <a:off x="0" y="0"/>
-                      <a:ext cx="3543795" cy="133369"/>
+                      <a:ext cx="6474526" cy="5501064"/>
                     </a:xfrm>
                     <a:prstGeom prst="rect">
                       <a:avLst/>
@@ -19035,63 +18833,66 @@
         <w:pStyle w:val="NoSpacing"/>
       </w:pPr>
       <w:r>
-        <w:t xml:space="preserve">After importing the library, I decided to start </w:t>
-      </w:r>
-      <w:r>
-        <w:t xml:space="preserve">the activity of </w:t>
-      </w:r>
-      <w:r>
-        <w:t>this explorer</w:t>
-      </w:r>
-      <w:r>
-        <w:t xml:space="preserve"> by pressing the volume down key</w:t>
-      </w:r>
-      <w:r>
-        <w:t>. The need of using this library</w:t>
-      </w:r>
-      <w:r>
-        <w:t xml:space="preserve"> came when I started to have multiple tables and some data was not being inserted into the Database. Using this library, I was able to view the content of each table and manually write queries.</w:t>
-      </w:r>
-      <w:r>
-        <w:t xml:space="preserve"> It was also helpful </w:t>
-      </w:r>
-      <w:proofErr w:type="gramStart"/>
-      <w:r>
-        <w:t>in order to</w:t>
-      </w:r>
-      <w:proofErr w:type="gramEnd"/>
-      <w:r>
-        <w:t xml:space="preserve"> build and test my queries</w:t>
-      </w:r>
-      <w:r>
-        <w:t xml:space="preserve"> by pressing </w:t>
-      </w:r>
-      <w:r>
-        <w:t xml:space="preserve">the </w:t>
-      </w:r>
-      <w:r>
-        <w:t>“</w:t>
+        <w:t>We</w:t>
+      </w:r>
+      <w:r>
+        <w:t xml:space="preserve"> use the interface from bellow as a callback mechanism. </w:t>
       </w:r>
       <w:proofErr w:type="spellStart"/>
       <w:r>
-        <w:t>Cutom</w:t>
+        <w:t>ValidateUserTask</w:t>
       </w:r>
       <w:proofErr w:type="spellEnd"/>
       <w:r>
-        <w:t xml:space="preserve"> Query</w:t>
-      </w:r>
-      <w:r>
-        <w:t>” button from Figure 4-9.</w:t>
+        <w:t xml:space="preserve"> receives as parameters the callback and the Google Sign-in Token</w:t>
+      </w:r>
+      <w:r>
+        <w:t xml:space="preserve"> </w:t>
+      </w:r>
+      <w:r>
+        <w:t>ID.</w:t>
+      </w:r>
+      <w:r>
+        <w:t xml:space="preserve"> </w:t>
+      </w:r>
+      <w:r>
+        <w:t xml:space="preserve">Using the </w:t>
+      </w:r>
+      <w:proofErr w:type="spellStart"/>
+      <w:r>
+        <w:t>OkHttp</w:t>
+      </w:r>
+      <w:proofErr w:type="spellEnd"/>
+      <w:r>
+        <w:t xml:space="preserve"> library, we build and send a new request. The request </w:t>
+      </w:r>
+      <w:r>
+        <w:t>contains</w:t>
+      </w:r>
+      <w:r>
+        <w:t xml:space="preserve"> the server’s URL + endpoint and the body.</w:t>
+      </w:r>
+      <w:r>
+        <w:t xml:space="preserve"> In body we add the Token ID received from google. In the response we expect to receive the Session ID, or an exception.</w:t>
+      </w:r>
+      <w:r>
+        <w:t xml:space="preserve"> The response will be treated in the </w:t>
+      </w:r>
+      <w:r>
+        <w:t>in the previous code</w:t>
+      </w:r>
+      <w:r>
+        <w:t>.</w:t>
       </w:r>
     </w:p>
     <w:p>
       <w:r>
         <w:lastRenderedPageBreak/>
         <w:drawing>
-          <wp:inline distT="0" distB="0" distL="0" distR="0" wp14:anchorId="78B502CB" wp14:editId="0226E07A">
-            <wp:extent cx="5760720" cy="2938780"/>
+          <wp:inline distT="0" distB="0" distL="0" distR="0" wp14:anchorId="7CCA85D6" wp14:editId="20FF174C">
+            <wp:extent cx="5181600" cy="7090430"/>
             <wp:effectExtent l="0" t="0" r="0" b="0"/>
-            <wp:docPr id="112" name="Picture 112"/>
+            <wp:docPr id="33" name="Picture 33"/>
             <wp:cNvGraphicFramePr>
               <a:graphicFrameLocks xmlns:a="http://schemas.openxmlformats.org/drawingml/2006/main" noChangeAspect="1"/>
             </wp:cNvGraphicFramePr>
@@ -19111,6 +18912,1467 @@
                   <pic:spPr>
                     <a:xfrm>
                       <a:off x="0" y="0"/>
+                      <a:ext cx="5182306" cy="7091396"/>
+                    </a:xfrm>
+                    <a:prstGeom prst="rect">
+                      <a:avLst/>
+                    </a:prstGeom>
+                  </pic:spPr>
+                </pic:pic>
+              </a:graphicData>
+            </a:graphic>
+          </wp:inline>
+        </w:drawing>
+      </w:r>
+    </w:p>
+    <w:p>
+      <w:pPr>
+        <w:pStyle w:val="NoSpacing"/>
+      </w:pPr>
+      <w:r>
+        <w:t xml:space="preserve">In the last called method from </w:t>
+      </w:r>
+      <w:proofErr w:type="spellStart"/>
+      <w:r>
+        <w:t>onCreate</w:t>
+      </w:r>
+      <w:proofErr w:type="spellEnd"/>
+      <w:r>
+        <w:t>, we prepare an empty screen, in the case the User does not have any Wallet created.</w:t>
+      </w:r>
+    </w:p>
+    <w:p>
+      <w:r>
+        <w:drawing>
+          <wp:inline distT="0" distB="0" distL="0" distR="0" wp14:anchorId="5D3317E5" wp14:editId="0C28A102">
+            <wp:extent cx="4896533" cy="704948"/>
+            <wp:effectExtent l="0" t="0" r="0" b="0"/>
+            <wp:docPr id="38" name="Picture 38"/>
+            <wp:cNvGraphicFramePr>
+              <a:graphicFrameLocks xmlns:a="http://schemas.openxmlformats.org/drawingml/2006/main" noChangeAspect="1"/>
+            </wp:cNvGraphicFramePr>
+            <a:graphic xmlns:a="http://schemas.openxmlformats.org/drawingml/2006/main">
+              <a:graphicData uri="http://schemas.openxmlformats.org/drawingml/2006/picture">
+                <pic:pic xmlns:pic="http://schemas.openxmlformats.org/drawingml/2006/picture">
+                  <pic:nvPicPr>
+                    <pic:cNvPr id="1" name=""/>
+                    <pic:cNvPicPr/>
+                  </pic:nvPicPr>
+                  <pic:blipFill>
+                    <a:blip r:embed="rId51"/>
+                    <a:stretch>
+                      <a:fillRect/>
+                    </a:stretch>
+                  </pic:blipFill>
+                  <pic:spPr>
+                    <a:xfrm>
+                      <a:off x="0" y="0"/>
+                      <a:ext cx="4896533" cy="704948"/>
+                    </a:xfrm>
+                    <a:prstGeom prst="rect">
+                      <a:avLst/>
+                    </a:prstGeom>
+                  </pic:spPr>
+                </pic:pic>
+              </a:graphicData>
+            </a:graphic>
+          </wp:inline>
+        </w:drawing>
+      </w:r>
+    </w:p>
+    <w:p>
+      <w:pPr>
+        <w:pStyle w:val="NoSpacing"/>
+      </w:pPr>
+      <w:r>
+        <w:lastRenderedPageBreak/>
+        <w:t xml:space="preserve">After the </w:t>
+      </w:r>
+      <w:proofErr w:type="spellStart"/>
+      <w:r>
+        <w:t>onCreate</w:t>
+      </w:r>
+      <w:proofErr w:type="spellEnd"/>
+      <w:r>
+        <w:t xml:space="preserve">, </w:t>
+      </w:r>
+      <w:proofErr w:type="spellStart"/>
+      <w:r>
+        <w:t>onResume</w:t>
+      </w:r>
+      <w:proofErr w:type="spellEnd"/>
+      <w:r>
+        <w:t xml:space="preserve"> method will be called.</w:t>
+      </w:r>
+      <w:r>
+        <w:t xml:space="preserve"> In this method, we initialize the </w:t>
+      </w:r>
+      <w:proofErr w:type="spellStart"/>
+      <w:r>
+        <w:t>ViewPager</w:t>
+      </w:r>
+      <w:proofErr w:type="spellEnd"/>
+      <w:r>
+        <w:t>, the wallet list observer and we register the observer to detect changes on the wallets table from the Room Database.</w:t>
+      </w:r>
+    </w:p>
+    <w:p>
+      <w:r>
+        <w:rPr>
+          <w:noProof/>
+        </w:rPr>
+        <w:drawing>
+          <wp:inline distT="0" distB="0" distL="0" distR="0" wp14:anchorId="7FDBAE72" wp14:editId="14ABDC01">
+            <wp:extent cx="5760720" cy="4531995"/>
+            <wp:effectExtent l="0" t="0" r="0" b="1905"/>
+            <wp:docPr id="39" name="Picture 39"/>
+            <wp:cNvGraphicFramePr>
+              <a:graphicFrameLocks xmlns:a="http://schemas.openxmlformats.org/drawingml/2006/main" noChangeAspect="1"/>
+            </wp:cNvGraphicFramePr>
+            <a:graphic xmlns:a="http://schemas.openxmlformats.org/drawingml/2006/main">
+              <a:graphicData uri="http://schemas.openxmlformats.org/drawingml/2006/picture">
+                <pic:pic xmlns:pic="http://schemas.openxmlformats.org/drawingml/2006/picture">
+                  <pic:nvPicPr>
+                    <pic:cNvPr id="1" name=""/>
+                    <pic:cNvPicPr/>
+                  </pic:nvPicPr>
+                  <pic:blipFill>
+                    <a:blip r:embed="rId52"/>
+                    <a:stretch>
+                      <a:fillRect/>
+                    </a:stretch>
+                  </pic:blipFill>
+                  <pic:spPr>
+                    <a:xfrm>
+                      <a:off x="0" y="0"/>
+                      <a:ext cx="5760720" cy="4531995"/>
+                    </a:xfrm>
+                    <a:prstGeom prst="rect">
+                      <a:avLst/>
+                    </a:prstGeom>
+                  </pic:spPr>
+                </pic:pic>
+              </a:graphicData>
+            </a:graphic>
+          </wp:inline>
+        </w:drawing>
+      </w:r>
+    </w:p>
+    <w:p>
+      <w:pPr>
+        <w:pStyle w:val="NoSpacing"/>
+      </w:pPr>
+      <w:r>
+        <w:t xml:space="preserve">Another important functionality of the application I want to exemplify is the way we retrieve and save new transactions of an account. This happens every time the application is restarted or more </w:t>
+      </w:r>
+      <w:proofErr w:type="spellStart"/>
+      <w:r>
+        <w:t>explicity</w:t>
+      </w:r>
+      <w:proofErr w:type="spellEnd"/>
+      <w:r>
+        <w:t xml:space="preserve"> when the bank accounts list is retrieved</w:t>
+      </w:r>
+      <w:r>
+        <w:t xml:space="preserve"> or </w:t>
+      </w:r>
+      <w:r>
+        <w:t>changed.</w:t>
+      </w:r>
+      <w:r>
+        <w:t xml:space="preserve"> This starts from </w:t>
+      </w:r>
+      <w:proofErr w:type="spellStart"/>
+      <w:r>
+        <w:t>appFirstStartLogicInit</w:t>
+      </w:r>
+      <w:proofErr w:type="spellEnd"/>
+      <w:r>
+        <w:t xml:space="preserve"> method, which is already attached, and continues by calling </w:t>
+      </w:r>
+      <w:proofErr w:type="spellStart"/>
+      <w:r>
+        <w:t>getTransactions</w:t>
+      </w:r>
+      <w:proofErr w:type="spellEnd"/>
+      <w:r>
+        <w:t xml:space="preserve"> method. This method takes as parameters the </w:t>
+      </w:r>
+      <w:proofErr w:type="spellStart"/>
+      <w:r>
+        <w:t>bankID</w:t>
+      </w:r>
+      <w:proofErr w:type="spellEnd"/>
+      <w:r>
+        <w:t xml:space="preserve">, which is our internal ID used to identify the correspondent Token ID. Token ID is used </w:t>
+      </w:r>
+      <w:proofErr w:type="gramStart"/>
+      <w:r>
+        <w:t>in order to</w:t>
+      </w:r>
+      <w:proofErr w:type="gramEnd"/>
+      <w:r>
+        <w:t xml:space="preserve"> have access to the Open Bank Project API. Then we have </w:t>
+      </w:r>
+      <w:proofErr w:type="spellStart"/>
+      <w:r>
+        <w:t>obpBankID</w:t>
+      </w:r>
+      <w:proofErr w:type="spellEnd"/>
+      <w:r>
+        <w:t xml:space="preserve"> and </w:t>
+      </w:r>
+      <w:proofErr w:type="spellStart"/>
+      <w:r>
+        <w:t>accountID</w:t>
+      </w:r>
+      <w:proofErr w:type="spellEnd"/>
+      <w:r>
+        <w:t xml:space="preserve"> </w:t>
+      </w:r>
+      <w:r>
+        <w:t>to</w:t>
+      </w:r>
+      <w:r>
+        <w:t xml:space="preserve"> let Open Bank Project API know from which bank and which account we try to get the transactions. </w:t>
+      </w:r>
+      <w:r>
+        <w:t>Also,</w:t>
+      </w:r>
+      <w:r>
+        <w:t xml:space="preserve"> we send the reference to the repository, as the transactions will need to be </w:t>
+      </w:r>
+      <w:r>
+        <w:t>add into the local database.</w:t>
+      </w:r>
+    </w:p>
+    <w:p>
+      <w:r>
+        <w:drawing>
+          <wp:inline distT="0" distB="0" distL="0" distR="0" wp14:anchorId="1138DFB7" wp14:editId="4DEB323E">
+            <wp:extent cx="5191850" cy="752580"/>
+            <wp:effectExtent l="0" t="0" r="8890" b="9525"/>
+            <wp:docPr id="40" name="Picture 40"/>
+            <wp:cNvGraphicFramePr>
+              <a:graphicFrameLocks xmlns:a="http://schemas.openxmlformats.org/drawingml/2006/main" noChangeAspect="1"/>
+            </wp:cNvGraphicFramePr>
+            <a:graphic xmlns:a="http://schemas.openxmlformats.org/drawingml/2006/main">
+              <a:graphicData uri="http://schemas.openxmlformats.org/drawingml/2006/picture">
+                <pic:pic xmlns:pic="http://schemas.openxmlformats.org/drawingml/2006/picture">
+                  <pic:nvPicPr>
+                    <pic:cNvPr id="1" name=""/>
+                    <pic:cNvPicPr/>
+                  </pic:nvPicPr>
+                  <pic:blipFill>
+                    <a:blip r:embed="rId53"/>
+                    <a:stretch>
+                      <a:fillRect/>
+                    </a:stretch>
+                  </pic:blipFill>
+                  <pic:spPr>
+                    <a:xfrm>
+                      <a:off x="0" y="0"/>
+                      <a:ext cx="5191850" cy="752580"/>
+                    </a:xfrm>
+                    <a:prstGeom prst="rect">
+                      <a:avLst/>
+                    </a:prstGeom>
+                  </pic:spPr>
+                </pic:pic>
+              </a:graphicData>
+            </a:graphic>
+          </wp:inline>
+        </w:drawing>
+      </w:r>
+    </w:p>
+    <w:p>
+      <w:pPr>
+        <w:pStyle w:val="NoSpacing"/>
+      </w:pPr>
+      <w:r>
+        <w:t xml:space="preserve">From the </w:t>
+      </w:r>
+      <w:proofErr w:type="spellStart"/>
+      <w:r>
+        <w:t>DataRepository</w:t>
+      </w:r>
+      <w:proofErr w:type="spellEnd"/>
+      <w:r>
+        <w:t xml:space="preserve"> class, we call </w:t>
+      </w:r>
+      <w:proofErr w:type="spellStart"/>
+      <w:r>
+        <w:t>getAllTransactions</w:t>
+      </w:r>
+      <w:proofErr w:type="spellEnd"/>
+      <w:r>
+        <w:t xml:space="preserve"> method from the </w:t>
+      </w:r>
+      <w:proofErr w:type="spellStart"/>
+      <w:r>
+        <w:t>OBPRetroClass</w:t>
+      </w:r>
+      <w:proofErr w:type="spellEnd"/>
+      <w:r>
+        <w:t xml:space="preserve"> with the same parameters.</w:t>
+      </w:r>
+    </w:p>
+    <w:p>
+      <w:pPr>
+        <w:pStyle w:val="NoSpacing"/>
+      </w:pPr>
+      <w:r>
+        <w:lastRenderedPageBreak/>
+        <w:drawing>
+          <wp:inline distT="0" distB="0" distL="0" distR="0" wp14:anchorId="6851095E" wp14:editId="07E139A3">
+            <wp:extent cx="5639587" cy="838317"/>
+            <wp:effectExtent l="0" t="0" r="0" b="0"/>
+            <wp:docPr id="42" name="Picture 42"/>
+            <wp:cNvGraphicFramePr>
+              <a:graphicFrameLocks xmlns:a="http://schemas.openxmlformats.org/drawingml/2006/main" noChangeAspect="1"/>
+            </wp:cNvGraphicFramePr>
+            <a:graphic xmlns:a="http://schemas.openxmlformats.org/drawingml/2006/main">
+              <a:graphicData uri="http://schemas.openxmlformats.org/drawingml/2006/picture">
+                <pic:pic xmlns:pic="http://schemas.openxmlformats.org/drawingml/2006/picture">
+                  <pic:nvPicPr>
+                    <pic:cNvPr id="1" name=""/>
+                    <pic:cNvPicPr/>
+                  </pic:nvPicPr>
+                  <pic:blipFill>
+                    <a:blip r:embed="rId54"/>
+                    <a:stretch>
+                      <a:fillRect/>
+                    </a:stretch>
+                  </pic:blipFill>
+                  <pic:spPr>
+                    <a:xfrm>
+                      <a:off x="0" y="0"/>
+                      <a:ext cx="5639587" cy="838317"/>
+                    </a:xfrm>
+                    <a:prstGeom prst="rect">
+                      <a:avLst/>
+                    </a:prstGeom>
+                  </pic:spPr>
+                </pic:pic>
+              </a:graphicData>
+            </a:graphic>
+          </wp:inline>
+        </w:drawing>
+      </w:r>
+    </w:p>
+    <w:p>
+      <w:pPr>
+        <w:pStyle w:val="NoSpacing"/>
+      </w:pPr>
+      <w:r>
+        <w:t xml:space="preserve"> </w:t>
+      </w:r>
+      <w:r>
+        <w:t xml:space="preserve">In </w:t>
+      </w:r>
+      <w:proofErr w:type="spellStart"/>
+      <w:r>
+        <w:t>getAllTransaction</w:t>
+      </w:r>
+      <w:proofErr w:type="spellEnd"/>
+      <w:r>
+        <w:t xml:space="preserve"> method from </w:t>
+      </w:r>
+      <w:proofErr w:type="spellStart"/>
+      <w:r>
+        <w:t>OBPRetroClass</w:t>
+      </w:r>
+      <w:proofErr w:type="spellEnd"/>
+      <w:r>
+        <w:t xml:space="preserve"> we have an </w:t>
+      </w:r>
+      <w:proofErr w:type="spellStart"/>
+      <w:r>
+        <w:t>AsyncTask</w:t>
+      </w:r>
+      <w:proofErr w:type="spellEnd"/>
+      <w:r>
+        <w:t xml:space="preserve"> which starts by retrieving a JSON of all transactions from Open Bank Project API.</w:t>
+      </w:r>
+    </w:p>
+    <w:p>
+      <w:r>
+        <w:drawing>
+          <wp:inline distT="0" distB="0" distL="0" distR="0" wp14:anchorId="2F552F36" wp14:editId="7CE6C170">
+            <wp:extent cx="5760720" cy="1908810"/>
+            <wp:effectExtent l="0" t="0" r="0" b="0"/>
+            <wp:docPr id="45" name="Picture 45"/>
+            <wp:cNvGraphicFramePr>
+              <a:graphicFrameLocks xmlns:a="http://schemas.openxmlformats.org/drawingml/2006/main" noChangeAspect="1"/>
+            </wp:cNvGraphicFramePr>
+            <a:graphic xmlns:a="http://schemas.openxmlformats.org/drawingml/2006/main">
+              <a:graphicData uri="http://schemas.openxmlformats.org/drawingml/2006/picture">
+                <pic:pic xmlns:pic="http://schemas.openxmlformats.org/drawingml/2006/picture">
+                  <pic:nvPicPr>
+                    <pic:cNvPr id="1" name=""/>
+                    <pic:cNvPicPr/>
+                  </pic:nvPicPr>
+                  <pic:blipFill>
+                    <a:blip r:embed="rId55"/>
+                    <a:stretch>
+                      <a:fillRect/>
+                    </a:stretch>
+                  </pic:blipFill>
+                  <pic:spPr>
+                    <a:xfrm>
+                      <a:off x="0" y="0"/>
+                      <a:ext cx="5760720" cy="1908810"/>
+                    </a:xfrm>
+                    <a:prstGeom prst="rect">
+                      <a:avLst/>
+                    </a:prstGeom>
+                  </pic:spPr>
+                </pic:pic>
+              </a:graphicData>
+            </a:graphic>
+          </wp:inline>
+        </w:drawing>
+      </w:r>
+    </w:p>
+    <w:p>
+      <w:pPr>
+        <w:pStyle w:val="NoSpacing"/>
+      </w:pPr>
+      <w:r>
+        <w:t>We get that JSON by making an authorized request to the bellow endpoint.</w:t>
+      </w:r>
+    </w:p>
+    <w:p>
+      <w:r>
+        <w:drawing>
+          <wp:inline distT="0" distB="0" distL="0" distR="0" wp14:anchorId="6749D7D0" wp14:editId="4C71CA55">
+            <wp:extent cx="5760720" cy="890905"/>
+            <wp:effectExtent l="0" t="0" r="0" b="4445"/>
+            <wp:docPr id="47" name="Picture 47"/>
+            <wp:cNvGraphicFramePr>
+              <a:graphicFrameLocks xmlns:a="http://schemas.openxmlformats.org/drawingml/2006/main" noChangeAspect="1"/>
+            </wp:cNvGraphicFramePr>
+            <a:graphic xmlns:a="http://schemas.openxmlformats.org/drawingml/2006/main">
+              <a:graphicData uri="http://schemas.openxmlformats.org/drawingml/2006/picture">
+                <pic:pic xmlns:pic="http://schemas.openxmlformats.org/drawingml/2006/picture">
+                  <pic:nvPicPr>
+                    <pic:cNvPr id="1" name=""/>
+                    <pic:cNvPicPr/>
+                  </pic:nvPicPr>
+                  <pic:blipFill>
+                    <a:blip r:embed="rId56"/>
+                    <a:stretch>
+                      <a:fillRect/>
+                    </a:stretch>
+                  </pic:blipFill>
+                  <pic:spPr>
+                    <a:xfrm>
+                      <a:off x="0" y="0"/>
+                      <a:ext cx="5760720" cy="890905"/>
+                    </a:xfrm>
+                    <a:prstGeom prst="rect">
+                      <a:avLst/>
+                    </a:prstGeom>
+                  </pic:spPr>
+                </pic:pic>
+              </a:graphicData>
+            </a:graphic>
+          </wp:inline>
+        </w:drawing>
+      </w:r>
+    </w:p>
+    <w:p>
+      <w:pPr>
+        <w:pStyle w:val="NoSpacing"/>
+      </w:pPr>
+      <w:r>
+        <w:t xml:space="preserve">When the </w:t>
+      </w:r>
+      <w:proofErr w:type="spellStart"/>
+      <w:r>
+        <w:t>JSONObject</w:t>
+      </w:r>
+      <w:proofErr w:type="spellEnd"/>
+      <w:r>
+        <w:t xml:space="preserve"> is received, we unpack it to obtain an </w:t>
+      </w:r>
+      <w:proofErr w:type="spellStart"/>
+      <w:r>
+        <w:t>JSONArray</w:t>
+      </w:r>
+      <w:proofErr w:type="spellEnd"/>
+      <w:r>
+        <w:t xml:space="preserve"> of transactions. This array is parsed and using GSON we map each JSON transaction to the Transaction Java object</w:t>
+      </w:r>
+      <w:r>
+        <w:t xml:space="preserve"> and add it to an </w:t>
+      </w:r>
+      <w:proofErr w:type="spellStart"/>
+      <w:r>
+        <w:t>ArrayList</w:t>
+      </w:r>
+      <w:proofErr w:type="spellEnd"/>
+      <w:r>
+        <w:t>.</w:t>
+      </w:r>
+    </w:p>
+    <w:p>
+      <w:r>
+        <w:drawing>
+          <wp:inline distT="0" distB="0" distL="0" distR="0" wp14:anchorId="7BFC0A29" wp14:editId="4D99D325">
+            <wp:extent cx="5760720" cy="1139190"/>
+            <wp:effectExtent l="0" t="0" r="0" b="3810"/>
+            <wp:docPr id="48" name="Picture 48"/>
+            <wp:cNvGraphicFramePr>
+              <a:graphicFrameLocks xmlns:a="http://schemas.openxmlformats.org/drawingml/2006/main" noChangeAspect="1"/>
+            </wp:cNvGraphicFramePr>
+            <a:graphic xmlns:a="http://schemas.openxmlformats.org/drawingml/2006/main">
+              <a:graphicData uri="http://schemas.openxmlformats.org/drawingml/2006/picture">
+                <pic:pic xmlns:pic="http://schemas.openxmlformats.org/drawingml/2006/picture">
+                  <pic:nvPicPr>
+                    <pic:cNvPr id="1" name=""/>
+                    <pic:cNvPicPr/>
+                  </pic:nvPicPr>
+                  <pic:blipFill>
+                    <a:blip r:embed="rId57"/>
+                    <a:stretch>
+                      <a:fillRect/>
+                    </a:stretch>
+                  </pic:blipFill>
+                  <pic:spPr>
+                    <a:xfrm>
+                      <a:off x="0" y="0"/>
+                      <a:ext cx="5760720" cy="1139190"/>
+                    </a:xfrm>
+                    <a:prstGeom prst="rect">
+                      <a:avLst/>
+                    </a:prstGeom>
+                  </pic:spPr>
+                </pic:pic>
+              </a:graphicData>
+            </a:graphic>
+          </wp:inline>
+        </w:drawing>
+      </w:r>
+    </w:p>
+    <w:p>
+      <w:pPr>
+        <w:pStyle w:val="NoSpacing"/>
+      </w:pPr>
+      <w:r>
+        <w:t xml:space="preserve">Then we need to convert these Transaction objects to our internal Objects. </w:t>
+      </w:r>
+      <w:proofErr w:type="gramStart"/>
+      <w:r>
+        <w:t>In order to</w:t>
+      </w:r>
+      <w:proofErr w:type="gramEnd"/>
+      <w:r>
+        <w:t xml:space="preserve"> do that, we first check the </w:t>
+      </w:r>
+      <w:proofErr w:type="spellStart"/>
+      <w:r>
+        <w:t>transactionsArrayList</w:t>
+      </w:r>
+      <w:proofErr w:type="spellEnd"/>
+      <w:r>
+        <w:t xml:space="preserve"> size to make sure we retrieved any transaction from OBP. Then we parse the array and we extract only the needed data from the Transaction object. We create </w:t>
+      </w:r>
+      <w:proofErr w:type="spellStart"/>
+      <w:r>
+        <w:t>AccountTransaction</w:t>
+      </w:r>
+      <w:proofErr w:type="spellEnd"/>
+      <w:r>
+        <w:t xml:space="preserve"> objects adding that data and we add all these objects to an a new </w:t>
+      </w:r>
+      <w:proofErr w:type="spellStart"/>
+      <w:r>
+        <w:t>ArrayList</w:t>
+      </w:r>
+      <w:proofErr w:type="spellEnd"/>
+      <w:r>
+        <w:t xml:space="preserve">. This </w:t>
+      </w:r>
+      <w:proofErr w:type="spellStart"/>
+      <w:r>
+        <w:t>ArrayList</w:t>
+      </w:r>
+      <w:proofErr w:type="spellEnd"/>
+      <w:r>
+        <w:t xml:space="preserve"> will be inserted into our local Room Database.</w:t>
+      </w:r>
+    </w:p>
+    <w:p>
+      <w:r>
+        <w:lastRenderedPageBreak/>
+        <w:drawing>
+          <wp:inline distT="0" distB="0" distL="0" distR="0" wp14:anchorId="646464F2" wp14:editId="26D4AB28">
+            <wp:extent cx="5760720" cy="4824095"/>
+            <wp:effectExtent l="0" t="0" r="0" b="0"/>
+            <wp:docPr id="49" name="Picture 49"/>
+            <wp:cNvGraphicFramePr>
+              <a:graphicFrameLocks xmlns:a="http://schemas.openxmlformats.org/drawingml/2006/main" noChangeAspect="1"/>
+            </wp:cNvGraphicFramePr>
+            <a:graphic xmlns:a="http://schemas.openxmlformats.org/drawingml/2006/main">
+              <a:graphicData uri="http://schemas.openxmlformats.org/drawingml/2006/picture">
+                <pic:pic xmlns:pic="http://schemas.openxmlformats.org/drawingml/2006/picture">
+                  <pic:nvPicPr>
+                    <pic:cNvPr id="1" name=""/>
+                    <pic:cNvPicPr/>
+                  </pic:nvPicPr>
+                  <pic:blipFill>
+                    <a:blip r:embed="rId58"/>
+                    <a:stretch>
+                      <a:fillRect/>
+                    </a:stretch>
+                  </pic:blipFill>
+                  <pic:spPr>
+                    <a:xfrm>
+                      <a:off x="0" y="0"/>
+                      <a:ext cx="5760720" cy="4824095"/>
+                    </a:xfrm>
+                    <a:prstGeom prst="rect">
+                      <a:avLst/>
+                    </a:prstGeom>
+                  </pic:spPr>
+                </pic:pic>
+              </a:graphicData>
+            </a:graphic>
+          </wp:inline>
+        </w:drawing>
+      </w:r>
+    </w:p>
+    <w:p>
+      <w:pPr>
+        <w:pStyle w:val="NoSpacing"/>
+      </w:pPr>
+      <w:r>
+        <w:t xml:space="preserve">To insert that </w:t>
+      </w:r>
+      <w:proofErr w:type="spellStart"/>
+      <w:r>
+        <w:t>ArrayList</w:t>
+      </w:r>
+      <w:proofErr w:type="spellEnd"/>
+      <w:r>
+        <w:t xml:space="preserve"> into our local Room Database we need to call the </w:t>
+      </w:r>
+      <w:proofErr w:type="spellStart"/>
+      <w:r>
+        <w:t>insertAllAccounTransactions</w:t>
+      </w:r>
+      <w:proofErr w:type="spellEnd"/>
+      <w:r>
+        <w:t xml:space="preserve"> method from the </w:t>
+      </w:r>
+      <w:proofErr w:type="spellStart"/>
+      <w:r>
+        <w:t>DataRepository</w:t>
+      </w:r>
+      <w:proofErr w:type="spellEnd"/>
+      <w:r>
+        <w:t xml:space="preserve">. This method will call the </w:t>
+      </w:r>
+      <w:proofErr w:type="spellStart"/>
+      <w:r>
+        <w:t>insertAllAccountTransactions</w:t>
+      </w:r>
+      <w:proofErr w:type="spellEnd"/>
+      <w:r>
+        <w:t xml:space="preserve"> from</w:t>
+      </w:r>
+      <w:r>
+        <w:t xml:space="preserve"> the </w:t>
+      </w:r>
+      <w:proofErr w:type="spellStart"/>
+      <w:r>
+        <w:t>AccountTransactionDao</w:t>
+      </w:r>
+      <w:proofErr w:type="spellEnd"/>
+      <w:r>
+        <w:t xml:space="preserve"> interface.</w:t>
+      </w:r>
+    </w:p>
+    <w:p>
+      <w:r>
+        <w:drawing>
+          <wp:inline distT="0" distB="0" distL="0" distR="0" wp14:anchorId="7EBDA136" wp14:editId="71A20A29">
+            <wp:extent cx="5760720" cy="787400"/>
+            <wp:effectExtent l="0" t="0" r="0" b="0"/>
+            <wp:docPr id="50" name="Picture 50"/>
+            <wp:cNvGraphicFramePr>
+              <a:graphicFrameLocks xmlns:a="http://schemas.openxmlformats.org/drawingml/2006/main" noChangeAspect="1"/>
+            </wp:cNvGraphicFramePr>
+            <a:graphic xmlns:a="http://schemas.openxmlformats.org/drawingml/2006/main">
+              <a:graphicData uri="http://schemas.openxmlformats.org/drawingml/2006/picture">
+                <pic:pic xmlns:pic="http://schemas.openxmlformats.org/drawingml/2006/picture">
+                  <pic:nvPicPr>
+                    <pic:cNvPr id="1" name=""/>
+                    <pic:cNvPicPr/>
+                  </pic:nvPicPr>
+                  <pic:blipFill>
+                    <a:blip r:embed="rId59"/>
+                    <a:stretch>
+                      <a:fillRect/>
+                    </a:stretch>
+                  </pic:blipFill>
+                  <pic:spPr>
+                    <a:xfrm>
+                      <a:off x="0" y="0"/>
+                      <a:ext cx="5760720" cy="787400"/>
+                    </a:xfrm>
+                    <a:prstGeom prst="rect">
+                      <a:avLst/>
+                    </a:prstGeom>
+                  </pic:spPr>
+                </pic:pic>
+              </a:graphicData>
+            </a:graphic>
+          </wp:inline>
+        </w:drawing>
+      </w:r>
+    </w:p>
+    <w:p>
+      <w:pPr>
+        <w:pStyle w:val="NoSpacing"/>
+      </w:pPr>
+      <w:r>
+        <w:t xml:space="preserve">In </w:t>
+      </w:r>
+      <w:proofErr w:type="spellStart"/>
+      <w:r>
+        <w:t>AccountTransactionDao</w:t>
+      </w:r>
+      <w:proofErr w:type="spellEnd"/>
+      <w:r>
+        <w:t xml:space="preserve"> we have the Insert annotation with the ignore strategy on conflict. This annotation will try to insert the parameter received, in our case </w:t>
+      </w:r>
+      <w:proofErr w:type="spellStart"/>
+      <w:r>
+        <w:t>accountTransactions</w:t>
+      </w:r>
+      <w:proofErr w:type="spellEnd"/>
+      <w:r>
+        <w:t xml:space="preserve"> ignoring the duplicates.</w:t>
+      </w:r>
+    </w:p>
+    <w:p>
+      <w:r>
+        <w:drawing>
+          <wp:inline distT="0" distB="0" distL="0" distR="0" wp14:anchorId="779A969F" wp14:editId="4B94F029">
+            <wp:extent cx="5760720" cy="457200"/>
+            <wp:effectExtent l="0" t="0" r="0" b="0"/>
+            <wp:docPr id="52" name="Picture 52"/>
+            <wp:cNvGraphicFramePr>
+              <a:graphicFrameLocks xmlns:a="http://schemas.openxmlformats.org/drawingml/2006/main" noChangeAspect="1"/>
+            </wp:cNvGraphicFramePr>
+            <a:graphic xmlns:a="http://schemas.openxmlformats.org/drawingml/2006/main">
+              <a:graphicData uri="http://schemas.openxmlformats.org/drawingml/2006/picture">
+                <pic:pic xmlns:pic="http://schemas.openxmlformats.org/drawingml/2006/picture">
+                  <pic:nvPicPr>
+                    <pic:cNvPr id="1" name=""/>
+                    <pic:cNvPicPr/>
+                  </pic:nvPicPr>
+                  <pic:blipFill>
+                    <a:blip r:embed="rId60"/>
+                    <a:stretch>
+                      <a:fillRect/>
+                    </a:stretch>
+                  </pic:blipFill>
+                  <pic:spPr>
+                    <a:xfrm>
+                      <a:off x="0" y="0"/>
+                      <a:ext cx="5760720" cy="457200"/>
+                    </a:xfrm>
+                    <a:prstGeom prst="rect">
+                      <a:avLst/>
+                    </a:prstGeom>
+                  </pic:spPr>
+                </pic:pic>
+              </a:graphicData>
+            </a:graphic>
+          </wp:inline>
+        </w:drawing>
+      </w:r>
+    </w:p>
+    <w:p>
+      <w:pPr>
+        <w:pStyle w:val="NoSpacing"/>
+      </w:pPr>
+    </w:p>
+    <w:p>
+      <w:pPr>
+        <w:pStyle w:val="NoSpacing"/>
+      </w:pPr>
+    </w:p>
+    <w:p>
+      <w:pPr>
+        <w:pStyle w:val="NoSpacing"/>
+      </w:pPr>
+    </w:p>
+    <w:p>
+      <w:pPr>
+        <w:pStyle w:val="NoSpacing"/>
+        <w:ind w:firstLine="0"/>
+      </w:pPr>
+    </w:p>
+    <w:p/>
+    <w:p>
+      <w:pPr>
+        <w:pStyle w:val="NoSpacing"/>
+      </w:pPr>
+      <w:r>
+        <w:t>[</w:t>
+      </w:r>
+      <w:proofErr w:type="spellStart"/>
+      <w:r>
+        <w:t>unde</w:t>
+      </w:r>
+      <w:proofErr w:type="spellEnd"/>
+      <w:r>
+        <w:t xml:space="preserve"> </w:t>
+      </w:r>
+      <w:proofErr w:type="spellStart"/>
+      <w:r>
+        <w:t>sa</w:t>
+      </w:r>
+      <w:proofErr w:type="spellEnd"/>
+      <w:r>
+        <w:t xml:space="preserve"> pun </w:t>
+      </w:r>
+      <w:proofErr w:type="spellStart"/>
+      <w:r>
+        <w:t>asta</w:t>
+      </w:r>
+      <w:proofErr w:type="spellEnd"/>
+      <w:r>
+        <w:t>?]</w:t>
+      </w:r>
+    </w:p>
+    <w:p>
+      <w:pPr>
+        <w:pStyle w:val="NoSpacing"/>
+      </w:pPr>
+      <w:r>
+        <w:t>The Activities contain different elements from Google and</w:t>
+      </w:r>
+      <w:r>
+        <w:t xml:space="preserve"> three</w:t>
+      </w:r>
+      <w:r>
+        <w:t xml:space="preserve"> third party libraries</w:t>
+      </w:r>
+      <w:r>
+        <w:t>,</w:t>
+      </w:r>
+      <w:r>
+        <w:t xml:space="preserve"> </w:t>
+      </w:r>
+      <w:r>
+        <w:t xml:space="preserve">for </w:t>
+      </w:r>
+      <w:r>
+        <w:t>display</w:t>
+      </w:r>
+      <w:r>
+        <w:t>ing</w:t>
+      </w:r>
+      <w:r>
+        <w:t xml:space="preserve"> the data.</w:t>
+      </w:r>
+      <w:r>
+        <w:t xml:space="preserve"> The most important elements I used on the front-end are the </w:t>
+      </w:r>
+      <w:proofErr w:type="spellStart"/>
+      <w:r>
+        <w:t>ViewPager</w:t>
+      </w:r>
+      <w:proofErr w:type="spellEnd"/>
+      <w:r>
+        <w:t xml:space="preserve">, </w:t>
+      </w:r>
+      <w:proofErr w:type="spellStart"/>
+      <w:r>
+        <w:t>Progressbars</w:t>
+      </w:r>
+      <w:proofErr w:type="spellEnd"/>
+      <w:r>
+        <w:t xml:space="preserve">, Switches, Spinners, </w:t>
+      </w:r>
+      <w:proofErr w:type="spellStart"/>
+      <w:r>
+        <w:t>DatePicker</w:t>
+      </w:r>
+      <w:proofErr w:type="spellEnd"/>
+      <w:r>
+        <w:t xml:space="preserve">, Buttons, </w:t>
+      </w:r>
+      <w:proofErr w:type="spellStart"/>
+      <w:r>
+        <w:t>FloatingActionButtons</w:t>
+      </w:r>
+      <w:proofErr w:type="spellEnd"/>
+      <w:r>
+        <w:t xml:space="preserve"> </w:t>
+      </w:r>
+      <w:r>
+        <w:t xml:space="preserve">and the modified </w:t>
+      </w:r>
+      <w:r>
+        <w:t>third-party</w:t>
+      </w:r>
+      <w:r>
+        <w:t xml:space="preserve"> libraries</w:t>
+      </w:r>
+      <w:r>
+        <w:t xml:space="preserve">. </w:t>
+      </w:r>
+    </w:p>
+    <w:p>
+      <w:pPr>
+        <w:pStyle w:val="NoSpacing"/>
+      </w:pPr>
+      <w:r>
+        <w:t xml:space="preserve">The first modified third-party library I used is a </w:t>
+      </w:r>
+      <w:proofErr w:type="spellStart"/>
+      <w:r>
+        <w:t>GridListViewAdapter</w:t>
+      </w:r>
+      <w:proofErr w:type="spellEnd"/>
+      <w:sdt>
+        <w:sdtPr>
+          <w:id w:val="2054581083"/>
+          <w:citation/>
+        </w:sdtPr>
+        <w:sdtContent>
+          <w:r>
+            <w:fldChar w:fldCharType="begin"/>
+          </w:r>
+          <w:r>
+            <w:instrText xml:space="preserve"> CITATION Bir20 \l 1033 </w:instrText>
+          </w:r>
+          <w:r>
+            <w:fldChar w:fldCharType="separate"/>
+          </w:r>
+          <w:r>
+            <w:rPr>
+              <w:noProof/>
+            </w:rPr>
+            <w:t xml:space="preserve"> </w:t>
+          </w:r>
+          <w:r>
+            <w:rPr>
+              <w:noProof/>
+            </w:rPr>
+            <w:t>[51]</w:t>
+          </w:r>
+          <w:r>
+            <w:fldChar w:fldCharType="end"/>
+          </w:r>
+        </w:sdtContent>
+      </w:sdt>
+      <w:r>
+        <w:t xml:space="preserve">. It helped me to develop the screen where I am displaying all the available banks to link. I have created an object called AvailableBank.java, with which I can inflate the list. Each object from the list is saved in a </w:t>
+      </w:r>
+      <w:proofErr w:type="spellStart"/>
+      <w:r>
+        <w:t>ViewHolder</w:t>
+      </w:r>
+      <w:proofErr w:type="spellEnd"/>
+      <w:r>
+        <w:t xml:space="preserve">, </w:t>
+      </w:r>
+      <w:proofErr w:type="gramStart"/>
+      <w:r>
+        <w:t>in order to</w:t>
+      </w:r>
+      <w:proofErr w:type="gramEnd"/>
+      <w:r>
+        <w:t xml:space="preserve"> be able to identify the bank that the User selects.</w:t>
+      </w:r>
+    </w:p>
+    <w:p>
+      <w:pPr>
+        <w:pStyle w:val="NoSpacing"/>
+      </w:pPr>
+      <w:r>
+        <w:t xml:space="preserve">The second used library is </w:t>
+      </w:r>
+      <w:proofErr w:type="spellStart"/>
+      <w:r>
+        <w:t>AndroidExpandingViewLibrary</w:t>
+      </w:r>
+      <w:proofErr w:type="spellEnd"/>
+      <w:r>
+        <w:t xml:space="preserve"> </w:t>
+      </w:r>
+      <w:sdt>
+        <w:sdtPr>
+          <w:id w:val="-525707373"/>
+          <w:citation/>
+        </w:sdtPr>
+        <w:sdtContent>
+          <w:r>
+            <w:fldChar w:fldCharType="begin"/>
+          </w:r>
+          <w:r>
+            <w:instrText xml:space="preserve"> CITATION Die20 \l 1033 </w:instrText>
+          </w:r>
+          <w:r>
+            <w:fldChar w:fldCharType="separate"/>
+          </w:r>
+          <w:r>
+            <w:rPr>
+              <w:noProof/>
+            </w:rPr>
+            <w:t>[52]</w:t>
+          </w:r>
+          <w:r>
+            <w:fldChar w:fldCharType="end"/>
+          </w:r>
+        </w:sdtContent>
+      </w:sdt>
+      <w:r>
+        <w:t xml:space="preserve">. It offers an easy solution to personalize and Expanding </w:t>
+      </w:r>
+      <w:proofErr w:type="spellStart"/>
+      <w:r>
+        <w:t>ListView</w:t>
+      </w:r>
+      <w:proofErr w:type="spellEnd"/>
+      <w:r>
+        <w:t xml:space="preserve">. Each element from the list has an icon which, on pressing, it expands a </w:t>
+      </w:r>
+      <w:proofErr w:type="spellStart"/>
+      <w:r>
+        <w:t>sublist</w:t>
+      </w:r>
+      <w:proofErr w:type="spellEnd"/>
+      <w:r>
+        <w:t xml:space="preserve">. The library is modular, and easy to personalize, helping me to achieve the design I thought of. I used it to display the categories and transactions of a wallet. </w:t>
+      </w:r>
+    </w:p>
+    <w:p>
+      <w:pPr>
+        <w:pStyle w:val="NoSpacing"/>
+      </w:pPr>
+      <w:r>
+        <w:t xml:space="preserve">The last used library is called </w:t>
+      </w:r>
+      <w:proofErr w:type="spellStart"/>
+      <w:r>
+        <w:t>ViewPagerCards</w:t>
+      </w:r>
+      <w:proofErr w:type="spellEnd"/>
+      <w:r>
+        <w:t xml:space="preserve"> </w:t>
+      </w:r>
+      <w:sdt>
+        <w:sdtPr>
+          <w:id w:val="704757286"/>
+          <w:citation/>
+        </w:sdtPr>
+        <w:sdtContent>
+          <w:r>
+            <w:fldChar w:fldCharType="begin"/>
+          </w:r>
+          <w:r>
+            <w:instrText xml:space="preserve"> CITATION Rúb20 \l 1033 </w:instrText>
+          </w:r>
+          <w:r>
+            <w:fldChar w:fldCharType="separate"/>
+          </w:r>
+          <w:r>
+            <w:rPr>
+              <w:noProof/>
+            </w:rPr>
+            <w:t>[53]</w:t>
+          </w:r>
+          <w:r>
+            <w:fldChar w:fldCharType="end"/>
+          </w:r>
+        </w:sdtContent>
+      </w:sdt>
+      <w:r>
+        <w:t xml:space="preserve">. This library offers support to easily personalize a horizontal </w:t>
+      </w:r>
+      <w:proofErr w:type="spellStart"/>
+      <w:r>
+        <w:t>ViewPager</w:t>
+      </w:r>
+      <w:proofErr w:type="spellEnd"/>
+      <w:r>
+        <w:t xml:space="preserve"> with </w:t>
+      </w:r>
+      <w:proofErr w:type="spellStart"/>
+      <w:r>
+        <w:t>CardView</w:t>
+      </w:r>
+      <w:proofErr w:type="spellEnd"/>
+      <w:r>
+        <w:t xml:space="preserve"> elements. The design, as the author says, is inspired from a screen of Duolingo. I used this library </w:t>
+      </w:r>
+      <w:proofErr w:type="gramStart"/>
+      <w:r>
+        <w:t>in order to</w:t>
+      </w:r>
+      <w:proofErr w:type="gramEnd"/>
+      <w:r>
+        <w:t xml:space="preserve"> display the added bank accounts and their link status.</w:t>
+      </w:r>
+    </w:p>
+    <w:p>
+      <w:pPr>
+        <w:pStyle w:val="NoSpacing"/>
+      </w:pPr>
+      <w:r>
+        <w:t>[</w:t>
+      </w:r>
+      <w:proofErr w:type="spellStart"/>
+      <w:r>
+        <w:t>unde</w:t>
+      </w:r>
+      <w:proofErr w:type="spellEnd"/>
+      <w:r>
+        <w:t xml:space="preserve"> </w:t>
+      </w:r>
+      <w:proofErr w:type="spellStart"/>
+      <w:r>
+        <w:t>sa</w:t>
+      </w:r>
+      <w:proofErr w:type="spellEnd"/>
+      <w:r>
+        <w:t xml:space="preserve"> pun </w:t>
+      </w:r>
+      <w:proofErr w:type="spellStart"/>
+      <w:r>
+        <w:t>asta</w:t>
+      </w:r>
+      <w:proofErr w:type="spellEnd"/>
+      <w:r>
+        <w:t>?]</w:t>
+      </w:r>
+    </w:p>
+    <w:p>
+      <w:pPr>
+        <w:pStyle w:val="Heading2"/>
+      </w:pPr>
+      <w:bookmarkStart w:id="54" w:name="_Toc42592534"/>
+      <w:r>
+        <w:t>Testing</w:t>
+      </w:r>
+      <w:bookmarkEnd w:id="54"/>
+    </w:p>
+    <w:p>
+      <w:pPr>
+        <w:pStyle w:val="NoSpacing"/>
+      </w:pPr>
+      <w:r>
+        <w:t>For testing the android application, I used two libraries. Those libraries helped me in manually testing the application. Also, for easing the manual process of testing the application, at the build time, this happens only at the first access of the application, I am seeding the database with test data</w:t>
+      </w:r>
+      <w:r>
+        <w:t>. The added test data consists in wallets with categories and transactions. “</w:t>
+      </w:r>
+      <w:proofErr w:type="spellStart"/>
+      <w:r>
+        <w:t>ieobjects</w:t>
+      </w:r>
+      <w:proofErr w:type="spellEnd"/>
+      <w:r>
+        <w:t>” stands for income or expense objects, as the same object can represent an income or an expense.</w:t>
+      </w:r>
+    </w:p>
+    <w:p>
+      <w:pPr>
+        <w:pStyle w:val="NoSpacing"/>
+      </w:pPr>
+      <w:r>
+        <w:t xml:space="preserve">These two testing libraries and the data generator are meant only for the debug version of the application, and </w:t>
+      </w:r>
+      <w:r>
+        <w:t>they will</w:t>
+      </w:r>
+      <w:r>
+        <w:t xml:space="preserve"> not be present in the production application.</w:t>
+      </w:r>
+    </w:p>
+    <w:p>
+      <w:r>
+        <w:rPr>
+          <w:noProof/>
+        </w:rPr>
+        <w:lastRenderedPageBreak/>
+        <w:drawing>
+          <wp:inline distT="0" distB="0" distL="0" distR="0" wp14:anchorId="0C6930FC" wp14:editId="5B65A28D">
+            <wp:extent cx="5760720" cy="2947035"/>
+            <wp:effectExtent l="0" t="0" r="0" b="5715"/>
+            <wp:docPr id="108" name="Picture 108"/>
+            <wp:cNvGraphicFramePr>
+              <a:graphicFrameLocks xmlns:a="http://schemas.openxmlformats.org/drawingml/2006/main" noChangeAspect="1"/>
+            </wp:cNvGraphicFramePr>
+            <a:graphic xmlns:a="http://schemas.openxmlformats.org/drawingml/2006/main">
+              <a:graphicData uri="http://schemas.openxmlformats.org/drawingml/2006/picture">
+                <pic:pic xmlns:pic="http://schemas.openxmlformats.org/drawingml/2006/picture">
+                  <pic:nvPicPr>
+                    <pic:cNvPr id="1" name=""/>
+                    <pic:cNvPicPr/>
+                  </pic:nvPicPr>
+                  <pic:blipFill>
+                    <a:blip r:embed="rId61"/>
+                    <a:stretch>
+                      <a:fillRect/>
+                    </a:stretch>
+                  </pic:blipFill>
+                  <pic:spPr>
+                    <a:xfrm>
+                      <a:off x="0" y="0"/>
+                      <a:ext cx="5760720" cy="2947035"/>
+                    </a:xfrm>
+                    <a:prstGeom prst="rect">
+                      <a:avLst/>
+                    </a:prstGeom>
+                  </pic:spPr>
+                </pic:pic>
+              </a:graphicData>
+            </a:graphic>
+          </wp:inline>
+        </w:drawing>
+      </w:r>
+    </w:p>
+    <w:p>
+      <w:pPr>
+        <w:pStyle w:val="NoSpacing"/>
+      </w:pPr>
+      <w:r>
+        <w:t xml:space="preserve">By seeding the database at its each </w:t>
+      </w:r>
+      <w:r>
+        <w:t>creation, helped me to test the application across multiple devices, having the data already in place. It was also very useful in the case I was clearing the storage or reinstalling the application.</w:t>
+      </w:r>
+    </w:p>
+    <w:p>
+      <w:pPr>
+        <w:pStyle w:val="NoSpacing"/>
+      </w:pPr>
+      <w:r>
+        <w:t>The first library I used is called Canary Leaks, which is described in Chapter 3.</w:t>
+      </w:r>
+      <w:r>
+        <w:t xml:space="preserve">2. All I had to do in order to use this library was to add the line from bellow in app’s </w:t>
+      </w:r>
+      <w:proofErr w:type="spellStart"/>
+      <w:proofErr w:type="gramStart"/>
+      <w:r>
+        <w:t>build.gradle</w:t>
+      </w:r>
+      <w:proofErr w:type="spellEnd"/>
+      <w:proofErr w:type="gramEnd"/>
+      <w:r>
+        <w:t>.</w:t>
+      </w:r>
+    </w:p>
+    <w:p>
+      <w:r>
+        <w:rPr>
+          <w:noProof/>
+        </w:rPr>
+        <w:drawing>
+          <wp:inline distT="0" distB="0" distL="0" distR="0" wp14:anchorId="02218D2B" wp14:editId="5C3162AB">
+            <wp:extent cx="4639322" cy="152421"/>
+            <wp:effectExtent l="0" t="0" r="8890" b="0"/>
+            <wp:docPr id="109" name="Picture 109"/>
+            <wp:cNvGraphicFramePr>
+              <a:graphicFrameLocks xmlns:a="http://schemas.openxmlformats.org/drawingml/2006/main" noChangeAspect="1"/>
+            </wp:cNvGraphicFramePr>
+            <a:graphic xmlns:a="http://schemas.openxmlformats.org/drawingml/2006/main">
+              <a:graphicData uri="http://schemas.openxmlformats.org/drawingml/2006/picture">
+                <pic:pic xmlns:pic="http://schemas.openxmlformats.org/drawingml/2006/picture">
+                  <pic:nvPicPr>
+                    <pic:cNvPr id="1" name=""/>
+                    <pic:cNvPicPr/>
+                  </pic:nvPicPr>
+                  <pic:blipFill>
+                    <a:blip r:embed="rId62"/>
+                    <a:stretch>
+                      <a:fillRect/>
+                    </a:stretch>
+                  </pic:blipFill>
+                  <pic:spPr>
+                    <a:xfrm>
+                      <a:off x="0" y="0"/>
+                      <a:ext cx="4639322" cy="152421"/>
+                    </a:xfrm>
+                    <a:prstGeom prst="rect">
+                      <a:avLst/>
+                    </a:prstGeom>
+                  </pic:spPr>
+                </pic:pic>
+              </a:graphicData>
+            </a:graphic>
+          </wp:inline>
+        </w:drawing>
+      </w:r>
+    </w:p>
+    <w:p>
+      <w:pPr>
+        <w:pStyle w:val="NoSpacing"/>
+      </w:pPr>
+      <w:r>
+        <w:t>This library automatically deploys an application on the Android device, which is permanently scanning my application for different types of leaks. If a leak is detected, a notification with leak information is received. This library can be useful also as a kind of regression testing.</w:t>
+      </w:r>
+    </w:p>
+    <w:p>
+      <w:pPr>
+        <w:pStyle w:val="NoSpacing"/>
+      </w:pPr>
+      <w:r>
+        <w:t xml:space="preserve">The second library I used for debugging and testing my application is called Room Explorer. </w:t>
+      </w:r>
+      <w:r>
+        <w:t xml:space="preserve">Like for the first library, I had to add the line from bellow in the app’s </w:t>
+      </w:r>
+      <w:proofErr w:type="spellStart"/>
+      <w:proofErr w:type="gramStart"/>
+      <w:r>
+        <w:t>build.gradle</w:t>
+      </w:r>
+      <w:proofErr w:type="spellEnd"/>
+      <w:proofErr w:type="gramEnd"/>
+      <w:r>
+        <w:t>.</w:t>
+      </w:r>
+      <w:r>
+        <w:t xml:space="preserve"> </w:t>
+      </w:r>
+    </w:p>
+    <w:p>
+      <w:r>
+        <w:rPr>
+          <w:noProof/>
+        </w:rPr>
+        <w:drawing>
+          <wp:inline distT="0" distB="0" distL="0" distR="0" wp14:anchorId="31F34E39" wp14:editId="5E0CA723">
+            <wp:extent cx="3543795" cy="133369"/>
+            <wp:effectExtent l="0" t="0" r="0" b="0"/>
+            <wp:docPr id="110" name="Picture 110"/>
+            <wp:cNvGraphicFramePr>
+              <a:graphicFrameLocks xmlns:a="http://schemas.openxmlformats.org/drawingml/2006/main" noChangeAspect="1"/>
+            </wp:cNvGraphicFramePr>
+            <a:graphic xmlns:a="http://schemas.openxmlformats.org/drawingml/2006/main">
+              <a:graphicData uri="http://schemas.openxmlformats.org/drawingml/2006/picture">
+                <pic:pic xmlns:pic="http://schemas.openxmlformats.org/drawingml/2006/picture">
+                  <pic:nvPicPr>
+                    <pic:cNvPr id="1" name=""/>
+                    <pic:cNvPicPr/>
+                  </pic:nvPicPr>
+                  <pic:blipFill>
+                    <a:blip r:embed="rId63"/>
+                    <a:stretch>
+                      <a:fillRect/>
+                    </a:stretch>
+                  </pic:blipFill>
+                  <pic:spPr>
+                    <a:xfrm>
+                      <a:off x="0" y="0"/>
+                      <a:ext cx="3543795" cy="133369"/>
+                    </a:xfrm>
+                    <a:prstGeom prst="rect">
+                      <a:avLst/>
+                    </a:prstGeom>
+                  </pic:spPr>
+                </pic:pic>
+              </a:graphicData>
+            </a:graphic>
+          </wp:inline>
+        </w:drawing>
+      </w:r>
+    </w:p>
+    <w:p>
+      <w:pPr>
+        <w:pStyle w:val="NoSpacing"/>
+      </w:pPr>
+      <w:r>
+        <w:t xml:space="preserve">After importing the library, I decided to start </w:t>
+      </w:r>
+      <w:r>
+        <w:t xml:space="preserve">the activity of </w:t>
+      </w:r>
+      <w:r>
+        <w:t>this explorer</w:t>
+      </w:r>
+      <w:r>
+        <w:t xml:space="preserve"> by pressing the volume down key</w:t>
+      </w:r>
+      <w:r>
+        <w:t>. The need of using this library</w:t>
+      </w:r>
+      <w:r>
+        <w:t xml:space="preserve"> came when I started to have multiple tables and some data was not being inserted into the Database. Using this library, I was able to view the content of each table and manually write queries.</w:t>
+      </w:r>
+      <w:r>
+        <w:t xml:space="preserve"> It was also helpful </w:t>
+      </w:r>
+      <w:proofErr w:type="gramStart"/>
+      <w:r>
+        <w:t>in order to</w:t>
+      </w:r>
+      <w:proofErr w:type="gramEnd"/>
+      <w:r>
+        <w:t xml:space="preserve"> build and test my queries</w:t>
+      </w:r>
+      <w:r>
+        <w:t xml:space="preserve"> by pressing </w:t>
+      </w:r>
+      <w:r>
+        <w:t xml:space="preserve">the </w:t>
+      </w:r>
+      <w:r>
+        <w:t>“</w:t>
+      </w:r>
+      <w:proofErr w:type="spellStart"/>
+      <w:r>
+        <w:t>Cutom</w:t>
+      </w:r>
+      <w:proofErr w:type="spellEnd"/>
+      <w:r>
+        <w:t xml:space="preserve"> Query</w:t>
+      </w:r>
+      <w:r>
+        <w:t>” button from Figure 4-9.</w:t>
+      </w:r>
+    </w:p>
+    <w:p>
+      <w:r>
+        <w:rPr>
+          <w:noProof/>
+        </w:rPr>
+        <w:lastRenderedPageBreak/>
+        <w:drawing>
+          <wp:inline distT="0" distB="0" distL="0" distR="0" wp14:anchorId="78B502CB" wp14:editId="0226E07A">
+            <wp:extent cx="5760720" cy="2938780"/>
+            <wp:effectExtent l="0" t="0" r="0" b="0"/>
+            <wp:docPr id="112" name="Picture 112"/>
+            <wp:cNvGraphicFramePr>
+              <a:graphicFrameLocks xmlns:a="http://schemas.openxmlformats.org/drawingml/2006/main" noChangeAspect="1"/>
+            </wp:cNvGraphicFramePr>
+            <a:graphic xmlns:a="http://schemas.openxmlformats.org/drawingml/2006/main">
+              <a:graphicData uri="http://schemas.openxmlformats.org/drawingml/2006/picture">
+                <pic:pic xmlns:pic="http://schemas.openxmlformats.org/drawingml/2006/picture">
+                  <pic:nvPicPr>
+                    <pic:cNvPr id="1" name=""/>
+                    <pic:cNvPicPr/>
+                  </pic:nvPicPr>
+                  <pic:blipFill>
+                    <a:blip r:embed="rId64"/>
+                    <a:stretch>
+                      <a:fillRect/>
+                    </a:stretch>
+                  </pic:blipFill>
+                  <pic:spPr>
+                    <a:xfrm>
+                      <a:off x="0" y="0"/>
                       <a:ext cx="5760720" cy="2938780"/>
                     </a:xfrm>
                     <a:prstGeom prst="rect">
@@ -19140,6 +20402,15 @@
     <w:p/>
     <w:p>
       <w:r>
+        <w:rPr>
+          <w:noProof/>
+        </w:rPr>
+        <w:t xml:space="preserve">       </w:t>
+      </w:r>
+      <w:r>
+        <w:rPr>
+          <w:noProof/>
+        </w:rPr>
         <w:drawing>
           <wp:inline distT="0" distB="0" distL="0" distR="0" wp14:anchorId="4517B21E" wp14:editId="5AF447C7">
             <wp:extent cx="1536192" cy="3394292"/>
@@ -19156,7 +20427,7 @@
                     <pic:cNvPicPr/>
                   </pic:nvPicPr>
                   <pic:blipFill>
-                    <a:blip r:embed="rId51"/>
+                    <a:blip r:embed="rId65"/>
                     <a:stretch>
                       <a:fillRect/>
                     </a:stretch>
@@ -19207,7 +20478,19 @@
         <w:rPr>
           <w:noProof/>
         </w:rPr>
+        <w:t xml:space="preserve">     </w:t>
+      </w:r>
+      <w:r>
+        <w:rPr>
+          <w:noProof/>
+        </w:rPr>
         <w:t xml:space="preserve">          </w:t>
+      </w:r>
+      <w:r>
+        <w:rPr>
+          <w:noProof/>
+        </w:rPr>
+        <w:t xml:space="preserve">     </w:t>
       </w:r>
       <w:r>
         <w:rPr>
@@ -19229,7 +20512,7 @@
                     <pic:cNvPicPr/>
                   </pic:nvPicPr>
                   <pic:blipFill>
-                    <a:blip r:embed="rId52"/>
+                    <a:blip r:embed="rId66"/>
                     <a:stretch>
                       <a:fillRect/>
                     </a:stretch>
@@ -19258,7 +20541,13 @@
         <w:pStyle w:val="NoSpacing"/>
       </w:pPr>
       <w:r>
-        <w:t xml:space="preserve">           Figure </w:t>
+        <w:t xml:space="preserve">           </w:t>
+      </w:r>
+      <w:r>
+        <w:t xml:space="preserve">       </w:t>
+      </w:r>
+      <w:r>
+        <w:t xml:space="preserve">Figure </w:t>
       </w:r>
       <w:r>
         <w:fldChar w:fldCharType="begin"/>
@@ -19307,7 +20596,13 @@
         <w:t xml:space="preserve">       </w:t>
       </w:r>
       <w:r>
-        <w:t xml:space="preserve">      </w:t>
+        <w:t xml:space="preserve">   </w:t>
+      </w:r>
+      <w:r>
+        <w:t xml:space="preserve">            </w:t>
+      </w:r>
+      <w:r>
+        <w:t xml:space="preserve">   </w:t>
       </w:r>
       <w:r>
         <w:t xml:space="preserve">Figure </w:t>
@@ -19829,13 +21124,6 @@
     <w:bookmarkStart w:id="63" w:name="_Toc42592543" w:displacedByCustomXml="next"/>
     <w:sdt>
       <w:sdtPr>
-        <w:id w:val="-670093165"/>
-        <w:docPartObj>
-          <w:docPartGallery w:val="Bibliographies"/>
-          <w:docPartUnique/>
-        </w:docPartObj>
-      </w:sdtPr>
-      <w:sdtEndPr>
         <w:rPr>
           <w:rFonts w:asciiTheme="minorHAnsi" w:eastAsiaTheme="minorHAnsi" w:hAnsiTheme="minorHAnsi" w:cstheme="minorBidi"/>
           <w:b w:val="0"/>
@@ -19849,7 +21137,12 @@
             <w14:bevel/>
           </w14:textOutline>
         </w:rPr>
-      </w:sdtEndPr>
+        <w:id w:val="-670093165"/>
+        <w:docPartObj>
+          <w:docPartGallery w:val="Bibliographies"/>
+          <w:docPartUnique/>
+        </w:docPartObj>
+      </w:sdtPr>
       <w:sdtContent>
         <w:p>
           <w:pPr>
@@ -22510,7 +23803,7 @@
           <w:numId w:val="0"/>
         </w:numPr>
         <w:sectPr>
-          <w:headerReference w:type="first" r:id="rId53"/>
+          <w:headerReference w:type="first" r:id="rId67"/>
           <w:pgSz w:w="11907" w:h="16840" w:code="9"/>
           <w:pgMar w:top="1985" w:right="1134" w:bottom="1701" w:left="1701" w:header="907" w:footer="907" w:gutter="0"/>
           <w:cols w:space="720"/>
@@ -24572,6 +25865,7 @@
   <w:style w:type="character" w:default="1" w:styleId="DefaultParagraphFont">
     <w:name w:val="Default Paragraph Font"/>
     <w:uiPriority w:val="1"/>
+    <w:semiHidden/>
     <w:unhideWhenUsed/>
   </w:style>
   <w:style w:type="table" w:default="1" w:styleId="TableNormal">

</xml_diff>